<commit_message>
Minor updates on Document
</commit_message>
<xml_diff>
--- a/PRMGT_GroupAssignment.docx
+++ b/PRMGT_GroupAssignment.docx
@@ -7054,14 +7054,12 @@
               </w:rPr>
               <w:t xml:space="preserve">There was no clear project </w:t>
             </w:r>
-            <w:proofErr w:type="spellStart"/>
             <w:r>
               <w:rPr>
                 <w:szCs w:val="32"/>
               </w:rPr>
-              <w:t>organisational</w:t>
-            </w:r>
-            <w:proofErr w:type="spellEnd"/>
+              <w:t>organizational</w:t>
+            </w:r>
             <w:r>
               <w:rPr>
                 <w:szCs w:val="32"/>
@@ -7119,7 +7117,6 @@
                 <w:szCs w:val="32"/>
               </w:rPr>
             </w:pPr>
-            <w:proofErr w:type="spellStart"/>
             <w:r>
               <w:rPr>
                 <w:rFonts w:cstheme="minorHAnsi"/>
@@ -7128,9 +7125,8 @@
                 <w:color w:val="231F20"/>
                 <w:szCs w:val="32"/>
               </w:rPr>
-              <w:t>Organisation</w:t>
-            </w:r>
-            <w:proofErr w:type="spellEnd"/>
+              <w:t>Organization</w:t>
+            </w:r>
             <w:r>
               <w:rPr>
                 <w:rFonts w:cstheme="minorHAnsi"/>
@@ -7171,7 +7167,6 @@
               </w:rPr>
               <w:t xml:space="preserve">With </w:t>
             </w:r>
-            <w:proofErr w:type="spellStart"/>
             <w:r>
               <w:rPr>
                 <w:rFonts w:cstheme="minorHAnsi"/>
@@ -7180,9 +7175,10 @@
                 <w:color w:val="231F20"/>
                 <w:szCs w:val="32"/>
               </w:rPr>
-              <w:t>organisation</w:t>
-            </w:r>
-            <w:proofErr w:type="spellEnd"/>
+              <w:t>organization</w:t>
+            </w:r>
+            <w:bookmarkStart w:id="30" w:name="_GoBack"/>
+            <w:bookmarkEnd w:id="30"/>
             <w:r>
               <w:rPr>
                 <w:rFonts w:cstheme="minorHAnsi"/>
@@ -7371,27 +7367,13 @@
         <w:pStyle w:val="Heading1"/>
         <w:spacing w:line="360" w:lineRule="auto"/>
       </w:pPr>
-      <w:bookmarkStart w:id="30" w:name="_Toc518397985"/>
+      <w:bookmarkStart w:id="31" w:name="_Toc518397985"/>
       <w:r>
         <w:lastRenderedPageBreak/>
         <w:t>6</w:t>
       </w:r>
       <w:r>
         <w:t>. GANTT CHART AND NETWORK DIAGRAM</w:t>
-      </w:r>
-      <w:bookmarkEnd w:id="30"/>
-    </w:p>
-    <w:p>
-      <w:pPr>
-        <w:pStyle w:val="Heading2"/>
-        <w:spacing w:line="360" w:lineRule="auto"/>
-      </w:pPr>
-      <w:bookmarkStart w:id="31" w:name="_Toc518397986"/>
-      <w:r>
-        <w:t>6</w:t>
-      </w:r>
-      <w:r>
-        <w:t>.1 Gantt Chart</w:t>
       </w:r>
       <w:bookmarkEnd w:id="31"/>
     </w:p>
@@ -7400,37 +7382,40 @@
         <w:pStyle w:val="Heading2"/>
         <w:spacing w:line="360" w:lineRule="auto"/>
       </w:pPr>
-      <w:bookmarkStart w:id="32" w:name="_Toc518397987"/>
+      <w:bookmarkStart w:id="32" w:name="_Toc518397986"/>
       <w:r>
         <w:t>6</w:t>
       </w:r>
       <w:r>
-        <w:t>.2 Network Diagram</w:t>
+        <w:t>.1 Gantt Chart</w:t>
       </w:r>
       <w:bookmarkEnd w:id="32"/>
     </w:p>
     <w:p>
       <w:pPr>
-        <w:pStyle w:val="Heading1"/>
+        <w:pStyle w:val="Heading2"/>
         <w:spacing w:line="360" w:lineRule="auto"/>
       </w:pPr>
-      <w:bookmarkStart w:id="33" w:name="_Toc518397988"/>
-      <w:r>
-        <w:t>7</w:t>
-      </w:r>
-      <w:r>
-        <w:t>. COST ESTIMATION AND BUDGETING</w:t>
+      <w:bookmarkStart w:id="33" w:name="_Toc518397987"/>
+      <w:r>
+        <w:t>6</w:t>
+      </w:r>
+      <w:r>
+        <w:t>.2 Network Diagram</w:t>
       </w:r>
       <w:bookmarkEnd w:id="33"/>
     </w:p>
     <w:p>
       <w:pPr>
-        <w:pStyle w:val="Heading2"/>
+        <w:pStyle w:val="Heading1"/>
         <w:spacing w:line="360" w:lineRule="auto"/>
       </w:pPr>
-      <w:bookmarkStart w:id="34" w:name="_Toc518397989"/>
-      <w:r>
-        <w:t>7.1 Task Cost Breakdown</w:t>
+      <w:bookmarkStart w:id="34" w:name="_Toc518397988"/>
+      <w:r>
+        <w:t>7</w:t>
+      </w:r>
+      <w:r>
+        <w:t>. COST ESTIMATION AND BUDGETING</w:t>
       </w:r>
       <w:bookmarkEnd w:id="34"/>
     </w:p>
@@ -7439,23 +7424,20 @@
         <w:pStyle w:val="Heading2"/>
         <w:spacing w:line="360" w:lineRule="auto"/>
       </w:pPr>
-      <w:bookmarkStart w:id="35" w:name="_Toc518397990"/>
-      <w:r>
-        <w:t>7.2 Resources Cost Breakdown</w:t>
+      <w:bookmarkStart w:id="35" w:name="_Toc518397989"/>
+      <w:r>
+        <w:t>7.1 Task Cost Breakdown</w:t>
       </w:r>
       <w:bookmarkEnd w:id="35"/>
     </w:p>
     <w:p>
       <w:pPr>
-        <w:pStyle w:val="Heading1"/>
+        <w:pStyle w:val="Heading2"/>
         <w:spacing w:line="360" w:lineRule="auto"/>
       </w:pPr>
-      <w:bookmarkStart w:id="36" w:name="_Toc518397991"/>
-      <w:r>
-        <w:t>8</w:t>
-      </w:r>
-      <w:r>
-        <w:t>. QUALITY MANAGEMENT PLAN</w:t>
+      <w:bookmarkStart w:id="36" w:name="_Toc518397990"/>
+      <w:r>
+        <w:t>7.2 Resources Cost Breakdown</w:t>
       </w:r>
       <w:bookmarkEnd w:id="36"/>
     </w:p>
@@ -7464,12 +7446,12 @@
         <w:pStyle w:val="Heading1"/>
         <w:spacing w:line="360" w:lineRule="auto"/>
       </w:pPr>
-      <w:bookmarkStart w:id="37" w:name="_Toc518397992"/>
-      <w:r>
-        <w:t>9</w:t>
-      </w:r>
-      <w:r>
-        <w:t>. ADMINISTRATIVE CLOSURE PROCEDURES</w:t>
+      <w:bookmarkStart w:id="37" w:name="_Toc518397991"/>
+      <w:r>
+        <w:t>8</w:t>
+      </w:r>
+      <w:r>
+        <w:t>. QUALITY MANAGEMENT PLAN</w:t>
       </w:r>
       <w:bookmarkEnd w:id="37"/>
     </w:p>
@@ -7478,21 +7460,35 @@
         <w:pStyle w:val="Heading1"/>
         <w:spacing w:line="360" w:lineRule="auto"/>
       </w:pPr>
-      <w:bookmarkStart w:id="38" w:name="_Toc518397993"/>
-      <w:r>
-        <w:t>10</w:t>
-      </w:r>
-      <w:r>
-        <w:t>. LESSON LEARNED REPORT</w:t>
+      <w:bookmarkStart w:id="38" w:name="_Toc518397992"/>
+      <w:r>
+        <w:t>9</w:t>
+      </w:r>
+      <w:r>
+        <w:t>. ADMINISTRATIVE CLOSURE PROCEDURES</w:t>
       </w:r>
       <w:bookmarkEnd w:id="38"/>
     </w:p>
     <w:p>
       <w:pPr>
+        <w:pStyle w:val="Heading1"/>
+        <w:spacing w:line="360" w:lineRule="auto"/>
+      </w:pPr>
+      <w:bookmarkStart w:id="39" w:name="_Toc518397993"/>
+      <w:r>
+        <w:t>10</w:t>
+      </w:r>
+      <w:r>
+        <w:t>. LESSON LEARNED REPORT</w:t>
+      </w:r>
+      <w:bookmarkEnd w:id="39"/>
+    </w:p>
+    <w:p>
+      <w:pPr>
         <w:pStyle w:val="Heading2"/>
         <w:spacing w:line="360" w:lineRule="auto"/>
       </w:pPr>
-      <w:bookmarkStart w:id="39" w:name="_Toc518397994"/>
+      <w:bookmarkStart w:id="40" w:name="_Toc518397994"/>
       <w:r>
         <w:t xml:space="preserve">10.1 Human Resource Management </w:t>
       </w:r>
@@ -7500,13 +7496,7 @@
         <w:rPr>
           <w:b/>
         </w:rPr>
-        <w:t>[</w:t>
-      </w:r>
-      <w:r>
-        <w:rPr>
-          <w:b/>
-        </w:rPr>
-        <w:t xml:space="preserve">Muhammad Izzat Bin </w:t>
+        <w:t xml:space="preserve">[Muhammad Izzat Bin </w:t>
       </w:r>
       <w:proofErr w:type="spellStart"/>
       <w:r>
@@ -7520,63 +7510,33 @@
         <w:rPr>
           <w:b/>
         </w:rPr>
-        <w:t xml:space="preserve"> Jamil</w:t>
+        <w:t xml:space="preserve"> Jamil, TP035719]</w:t>
+      </w:r>
+      <w:bookmarkEnd w:id="40"/>
+    </w:p>
+    <w:p>
+      <w:pPr>
+        <w:pStyle w:val="Heading2"/>
+        <w:spacing w:line="360" w:lineRule="auto"/>
+      </w:pPr>
+      <w:bookmarkStart w:id="41" w:name="_Toc518397995"/>
+      <w:r>
+        <w:t xml:space="preserve">10.2 Procurement Management </w:t>
       </w:r>
       <w:r>
         <w:rPr>
           <w:b/>
         </w:rPr>
-        <w:t xml:space="preserve">, </w:t>
-      </w:r>
-      <w:r>
-        <w:rPr>
-          <w:b/>
-        </w:rPr>
-        <w:t>TP035719</w:t>
-      </w:r>
-      <w:r>
-        <w:rPr>
-          <w:b/>
-        </w:rPr>
-        <w:t>]</w:t>
-      </w:r>
-      <w:bookmarkEnd w:id="39"/>
+        <w:t>[Balram A/L Krishna Kumar, TP035446]</w:t>
+      </w:r>
+      <w:bookmarkEnd w:id="41"/>
     </w:p>
     <w:p>
       <w:pPr>
         <w:pStyle w:val="Heading2"/>
         <w:spacing w:line="360" w:lineRule="auto"/>
       </w:pPr>
-      <w:bookmarkStart w:id="40" w:name="_Toc518397995"/>
-      <w:r>
-        <w:t xml:space="preserve">10.2 Procurement Management </w:t>
-      </w:r>
-      <w:r>
-        <w:rPr>
-          <w:b/>
-        </w:rPr>
-        <w:t xml:space="preserve">[Balram A/L Krishna Kumar, </w:t>
-      </w:r>
-      <w:r>
-        <w:rPr>
-          <w:b/>
-        </w:rPr>
-        <w:t>TP035446</w:t>
-      </w:r>
-      <w:r>
-        <w:rPr>
-          <w:b/>
-        </w:rPr>
-        <w:t>]</w:t>
-      </w:r>
-      <w:bookmarkEnd w:id="40"/>
-    </w:p>
-    <w:p>
-      <w:pPr>
-        <w:pStyle w:val="Heading2"/>
-        <w:spacing w:line="360" w:lineRule="auto"/>
-      </w:pPr>
-      <w:bookmarkStart w:id="41" w:name="_Toc518397996"/>
+      <w:bookmarkStart w:id="42" w:name="_Toc518397996"/>
       <w:r>
         <w:t xml:space="preserve">10.3 Communication Management </w:t>
       </w:r>
@@ -7586,7 +7546,7 @@
         </w:rPr>
         <w:t>[Ang Chee Siah, TP038259]</w:t>
       </w:r>
-      <w:bookmarkEnd w:id="41"/>
+      <w:bookmarkEnd w:id="42"/>
     </w:p>
     <w:p>
       <w:pPr>
@@ -7596,7 +7556,7 @@
           <w:b/>
         </w:rPr>
       </w:pPr>
-      <w:bookmarkStart w:id="42" w:name="_Toc518397997"/>
+      <w:bookmarkStart w:id="43" w:name="_Toc518397997"/>
       <w:r>
         <w:t xml:space="preserve">10.4 Risk Management </w:t>
       </w:r>
@@ -7632,23 +7592,20 @@
         </w:rPr>
         <w:t>035402]</w:t>
       </w:r>
-      <w:bookmarkEnd w:id="42"/>
-    </w:p>
-    <w:p>
-      <w:pPr>
-        <w:pStyle w:val="Heading1"/>
-        <w:spacing w:line="360" w:lineRule="auto"/>
-      </w:pPr>
-      <w:bookmarkStart w:id="43" w:name="_Toc518397998"/>
-      <w:r>
-        <w:t>11. CONCLUSION</w:t>
-      </w:r>
       <w:bookmarkEnd w:id="43"/>
     </w:p>
     <w:p>
-      <w:bookmarkStart w:id="44" w:name="_GoBack"/>
+      <w:pPr>
+        <w:pStyle w:val="Heading1"/>
+        <w:spacing w:line="360" w:lineRule="auto"/>
+      </w:pPr>
+      <w:bookmarkStart w:id="44" w:name="_Toc518397998"/>
+      <w:r>
+        <w:t>11. CONCLUSION</w:t>
+      </w:r>
       <w:bookmarkEnd w:id="44"/>
     </w:p>
+    <w:p/>
     <w:sectPr>
       <w:headerReference w:type="default" r:id="rId14"/>
       <w:pgSz w:w="12240" w:h="15840"/>
@@ -9500,7 +9457,7 @@
 </file>
 
 <file path=customXml/itemProps1.xml><?xml version="1.0" encoding="utf-8"?>
-<ds:datastoreItem xmlns:ds="http://schemas.openxmlformats.org/officeDocument/2006/customXml" ds:itemID="{0835891E-6197-4396-866B-272B09B1AA84}">
+<ds:datastoreItem xmlns:ds="http://schemas.openxmlformats.org/officeDocument/2006/customXml" ds:itemID="{36395609-DB49-4BF4-9999-3AF9F4DB7922}">
   <ds:schemaRefs>
     <ds:schemaRef ds:uri="http://schemas.openxmlformats.org/officeDocument/2006/bibliography"/>
   </ds:schemaRefs>

</xml_diff>

<commit_message>
added 8. Quality management
</commit_message>
<xml_diff>
--- a/PRMGT_GroupAssignment.docx
+++ b/PRMGT_GroupAssignment.docx
@@ -18121,14 +18121,615 @@
         <w:pStyle w:val="Heading1"/>
         <w:spacing w:line="360" w:lineRule="auto"/>
       </w:pPr>
-      <w:bookmarkStart w:id="47" w:name="_Toc519159591"/>
-      <w:r>
-        <w:t>8</w:t>
-      </w:r>
-      <w:r>
-        <w:t>. QUALITY MANAGEMENT PLAN</w:t>
-      </w:r>
-      <w:bookmarkEnd w:id="47"/>
+      <w:bookmarkStart w:id="47" w:name="_Hlk519191260"/>
+      <w:bookmarkStart w:id="48" w:name="_Toc519159593"/>
+      <w:r>
+        <w:t>8. QUALITY MANAGEMENT PLAN</w:t>
+      </w:r>
+    </w:p>
+    <w:p>
+      <w:pPr>
+        <w:spacing w:line="360" w:lineRule="auto"/>
+      </w:pPr>
+      <w:r>
+        <w:t>Quality management is an element that was introduced since the early stages of project management’s definition, sharing the same status as cost and time</w:t>
+      </w:r>
+      <w:sdt>
+        <w:sdtPr>
+          <w:id w:val="-1136565710"/>
+          <w:citation/>
+        </w:sdtPr>
+        <w:sdtContent>
+          <w:r>
+            <w:fldChar w:fldCharType="begin"/>
+          </w:r>
+          <w:r>
+            <w:instrText xml:space="preserve"> CITATION Rog99 \l 1033 </w:instrText>
+          </w:r>
+          <w:r>
+            <w:fldChar w:fldCharType="separate"/>
+          </w:r>
+          <w:r>
+            <w:rPr>
+              <w:noProof/>
+            </w:rPr>
+            <w:t xml:space="preserve"> </w:t>
+          </w:r>
+          <w:r>
+            <w:rPr>
+              <w:noProof/>
+            </w:rPr>
+            <w:t>(Atkinson, 1999)</w:t>
+          </w:r>
+          <w:r>
+            <w:fldChar w:fldCharType="end"/>
+          </w:r>
+        </w:sdtContent>
+      </w:sdt>
+      <w:r>
+        <w:t>. It is an important aspect in project management where the performance of the product – the Integrated Supply Chain Management System in this scenario – is matching the required quality as mentioned in the project’s scope. For ensuring the quality of the product in development, actions and policies would be undertaken in form of three major proces</w:t>
+      </w:r>
+      <w:bookmarkStart w:id="49" w:name="_GoBack"/>
+      <w:bookmarkEnd w:id="49"/>
+      <w:r>
+        <w:t>ses:</w:t>
+      </w:r>
+    </w:p>
+    <w:p>
+      <w:pPr>
+        <w:pStyle w:val="ListParagraph"/>
+        <w:numPr>
+          <w:ilvl w:val="0"/>
+          <w:numId w:val="17"/>
+        </w:numPr>
+        <w:spacing w:line="360" w:lineRule="auto"/>
+      </w:pPr>
+      <w:r>
+        <w:rPr>
+          <w:b/>
+        </w:rPr>
+        <w:t>Plan Quality Management</w:t>
+      </w:r>
+      <w:r>
+        <w:t>;</w:t>
+      </w:r>
+    </w:p>
+    <w:p>
+      <w:pPr>
+        <w:pStyle w:val="ListParagraph"/>
+        <w:numPr>
+          <w:ilvl w:val="0"/>
+          <w:numId w:val="17"/>
+        </w:numPr>
+        <w:spacing w:line="360" w:lineRule="auto"/>
+      </w:pPr>
+      <w:r>
+        <w:rPr>
+          <w:b/>
+        </w:rPr>
+        <w:t>Performing Quality Assurance</w:t>
+      </w:r>
+      <w:r>
+        <w:t>; and</w:t>
+      </w:r>
+    </w:p>
+    <w:p>
+      <w:pPr>
+        <w:pStyle w:val="ListParagraph"/>
+        <w:numPr>
+          <w:ilvl w:val="0"/>
+          <w:numId w:val="17"/>
+        </w:numPr>
+        <w:spacing w:line="360" w:lineRule="auto"/>
+        <w:rPr>
+          <w:b/>
+        </w:rPr>
+      </w:pPr>
+      <w:r>
+        <w:rPr>
+          <w:b/>
+        </w:rPr>
+        <w:t>Performing Quality Control</w:t>
+      </w:r>
+    </w:p>
+    <w:p>
+      <w:pPr>
+        <w:spacing w:line="360" w:lineRule="auto"/>
+      </w:pPr>
+      <w:r>
+        <w:t>And in those three processes, some tools and techniques would be applicable in managing the project’s output quality, where it includes quality metrics, checklists, Pareto Charts, quality control charts, fishbone diagrams, maturity models and many others</w:t>
+      </w:r>
+      <w:sdt>
+        <w:sdtPr>
+          <w:id w:val="443115684"/>
+          <w:citation/>
+        </w:sdtPr>
+        <w:sdtContent>
+          <w:r>
+            <w:fldChar w:fldCharType="begin"/>
+          </w:r>
+          <w:r>
+            <w:instrText xml:space="preserve"> CITATION Jac14 \l 1033 </w:instrText>
+          </w:r>
+          <w:r>
+            <w:fldChar w:fldCharType="separate"/>
+          </w:r>
+          <w:r>
+            <w:rPr>
+              <w:noProof/>
+            </w:rPr>
+            <w:t xml:space="preserve"> </w:t>
+          </w:r>
+          <w:r>
+            <w:rPr>
+              <w:noProof/>
+            </w:rPr>
+            <w:t>(Marchewka, 2014)</w:t>
+          </w:r>
+          <w:r>
+            <w:fldChar w:fldCharType="end"/>
+          </w:r>
+        </w:sdtContent>
+      </w:sdt>
+      <w:r>
+        <w:t>.</w:t>
+      </w:r>
+    </w:p>
+    <w:p>
+      <w:pPr>
+        <w:pStyle w:val="Heading2"/>
+        <w:spacing w:line="360" w:lineRule="auto"/>
+      </w:pPr>
+      <w:r>
+        <w:t>8.1 Plan Quality Management</w:t>
+      </w:r>
+    </w:p>
+    <w:p>
+      <w:pPr>
+        <w:spacing w:line="360" w:lineRule="auto"/>
+      </w:pPr>
+      <w:r>
+        <w:t>Planning</w:t>
+      </w:r>
+      <w:r>
+        <w:t xml:space="preserve"> would be the focus of this process. The content of planning includes </w:t>
+      </w:r>
+      <w:r>
+        <w:rPr>
+          <w:b/>
+        </w:rPr>
+        <w:t>identifying which quality standards</w:t>
+      </w:r>
+      <w:r>
+        <w:t xml:space="preserve"> are relevant to the project, and </w:t>
+      </w:r>
+      <w:r>
+        <w:rPr>
+          <w:b/>
+        </w:rPr>
+        <w:t xml:space="preserve">methods required </w:t>
+      </w:r>
+      <w:r>
+        <w:t xml:space="preserve">to meet those standards. </w:t>
+      </w:r>
+      <w:r>
+        <w:t>This is done to anticipate situations and prepare appropriate actions to bring out the needed outcome.</w:t>
+      </w:r>
+    </w:p>
+    <w:p>
+      <w:pPr>
+        <w:spacing w:line="360" w:lineRule="auto"/>
+      </w:pPr>
+      <w:r>
+        <w:t>To devise a plan to an overall quality management, it is required to have a project management plan, stakeholder register, environmental factors and other available assets to deliver not only a quality management plan, but also quality metrics, checklists and relevant updates to the project’s documentation such as process improvement plan</w:t>
+      </w:r>
+      <w:sdt>
+        <w:sdtPr>
+          <w:id w:val="-117386676"/>
+          <w:citation/>
+        </w:sdtPr>
+        <w:sdtContent>
+          <w:r>
+            <w:fldChar w:fldCharType="begin"/>
+          </w:r>
+          <w:r>
+            <w:instrText xml:space="preserve">CITATION Don12 \l 1033 </w:instrText>
+          </w:r>
+          <w:r>
+            <w:fldChar w:fldCharType="separate"/>
+          </w:r>
+          <w:r>
+            <w:rPr>
+              <w:noProof/>
+            </w:rPr>
+            <w:t xml:space="preserve"> (Kima, et al., 2012)</w:t>
+          </w:r>
+          <w:r>
+            <w:fldChar w:fldCharType="end"/>
+          </w:r>
+        </w:sdtContent>
+      </w:sdt>
+      <w:r>
+        <w:t>.</w:t>
+      </w:r>
+    </w:p>
+    <w:p>
+      <w:pPr>
+        <w:spacing w:line="360" w:lineRule="auto"/>
+      </w:pPr>
+      <w:r>
+        <w:lastRenderedPageBreak/>
+        <w:t xml:space="preserve">While producing the deliverables, several tools and techniques could be adapted, in which </w:t>
+      </w:r>
+      <w:r>
+        <w:rPr>
+          <w:b/>
+        </w:rPr>
+        <w:t>cost-benefit analysis</w:t>
+      </w:r>
+      <w:r>
+        <w:t xml:space="preserve"> would be among the main methods to determine the capital required to create a system with high enough performance. Since the system in question has already developed by other regions, </w:t>
+      </w:r>
+      <w:r>
+        <w:rPr>
+          <w:b/>
+        </w:rPr>
+        <w:t>benchmarking</w:t>
+      </w:r>
+      <w:r>
+        <w:t xml:space="preserve"> techniques are applicable to compare for most suitable practices such as the database design</w:t>
+      </w:r>
+      <w:sdt>
+        <w:sdtPr>
+          <w:id w:val="-1755810696"/>
+          <w:citation/>
+        </w:sdtPr>
+        <w:sdtContent>
+          <w:r>
+            <w:fldChar w:fldCharType="begin"/>
+          </w:r>
+          <w:r>
+            <w:instrText xml:space="preserve">CITATION Bri10 \l 1033 </w:instrText>
+          </w:r>
+          <w:r>
+            <w:fldChar w:fldCharType="separate"/>
+          </w:r>
+          <w:r>
+            <w:rPr>
+              <w:noProof/>
+            </w:rPr>
+            <w:t xml:space="preserve"> </w:t>
+          </w:r>
+          <w:r>
+            <w:rPr>
+              <w:noProof/>
+            </w:rPr>
+            <w:t>(Cooper, et al., 2010)</w:t>
+          </w:r>
+          <w:r>
+            <w:fldChar w:fldCharType="end"/>
+          </w:r>
+        </w:sdtContent>
+      </w:sdt>
+      <w:r>
+        <w:t xml:space="preserve">. </w:t>
+      </w:r>
+      <w:r>
+        <w:rPr>
+          <w:b/>
+        </w:rPr>
+        <w:t xml:space="preserve">Design </w:t>
+      </w:r>
+      <w:r>
+        <w:rPr>
+          <w:b/>
+        </w:rPr>
+        <w:t>of e</w:t>
+      </w:r>
+      <w:r>
+        <w:rPr>
+          <w:b/>
+        </w:rPr>
+        <w:t xml:space="preserve">xperiments </w:t>
+      </w:r>
+      <w:r>
+        <w:t>technique</w:t>
+      </w:r>
+      <w:r>
+        <w:t xml:space="preserve"> is also applicable to produce list of factors for the product in development</w:t>
+      </w:r>
+      <w:sdt>
+        <w:sdtPr>
+          <w:id w:val="653804174"/>
+          <w:citation/>
+        </w:sdtPr>
+        <w:sdtContent>
+          <w:r>
+            <w:fldChar w:fldCharType="begin"/>
+          </w:r>
+          <w:r>
+            <w:instrText xml:space="preserve"> CITATION Par07 \l 1033 </w:instrText>
+          </w:r>
+          <w:r>
+            <w:fldChar w:fldCharType="separate"/>
+          </w:r>
+          <w:r>
+            <w:rPr>
+              <w:noProof/>
+            </w:rPr>
+            <w:t xml:space="preserve"> </w:t>
+          </w:r>
+          <w:r>
+            <w:rPr>
+              <w:noProof/>
+            </w:rPr>
+            <w:t>(Gyung-Jin, 2007)</w:t>
+          </w:r>
+          <w:r>
+            <w:fldChar w:fldCharType="end"/>
+          </w:r>
+        </w:sdtContent>
+      </w:sdt>
+      <w:r>
+        <w:t>.</w:t>
+      </w:r>
+    </w:p>
+    <w:p>
+      <w:pPr>
+        <w:pStyle w:val="Heading2"/>
+        <w:spacing w:line="360" w:lineRule="auto"/>
+      </w:pPr>
+      <w:r>
+        <w:t>8.2 Perform Quality Assurance</w:t>
+      </w:r>
+    </w:p>
+    <w:p>
+      <w:pPr>
+        <w:spacing w:line="360" w:lineRule="auto"/>
+      </w:pPr>
+      <w:r>
+        <w:t>As the project is progressing, quality assurance is required to be performed to ensure all processes of the project can meet the relevant quality standards, in the meantime able to</w:t>
+      </w:r>
+      <w:r>
+        <w:rPr>
+          <w:b/>
+        </w:rPr>
+        <w:t xml:space="preserve"> achieve continuous quality improvement besides satisfying the minimum requirements</w:t>
+      </w:r>
+      <w:sdt>
+        <w:sdtPr>
+          <w:rPr>
+            <w:b/>
+          </w:rPr>
+          <w:id w:val="-1641567190"/>
+          <w:citation/>
+        </w:sdtPr>
+        <w:sdtContent>
+          <w:r>
+            <w:rPr>
+              <w:b/>
+            </w:rPr>
+            <w:fldChar w:fldCharType="begin"/>
+          </w:r>
+          <w:r>
+            <w:rPr>
+              <w:b/>
+            </w:rPr>
+            <w:instrText xml:space="preserve"> CITATION AWa12 \l 1033 </w:instrText>
+          </w:r>
+          <w:r>
+            <w:rPr>
+              <w:b/>
+            </w:rPr>
+            <w:fldChar w:fldCharType="separate"/>
+          </w:r>
+          <w:r>
+            <w:rPr>
+              <w:b/>
+              <w:noProof/>
+            </w:rPr>
+            <w:t xml:space="preserve"> </w:t>
+          </w:r>
+          <w:r>
+            <w:rPr>
+              <w:noProof/>
+            </w:rPr>
+            <w:t>(Wandersman, et al., 2012)</w:t>
+          </w:r>
+          <w:r>
+            <w:rPr>
+              <w:b/>
+            </w:rPr>
+            <w:fldChar w:fldCharType="end"/>
+          </w:r>
+        </w:sdtContent>
+      </w:sdt>
+      <w:r>
+        <w:t>.</w:t>
+      </w:r>
+    </w:p>
+    <w:p>
+      <w:pPr>
+        <w:spacing w:line="360" w:lineRule="auto"/>
+      </w:pPr>
+      <w:r>
+        <w:t>While this process requires the input of most outputs from the planning process of quality management such as the quality management plan, process improvement plan and quality metrics, the process should be able to deliver a complete list of change requests, updates on project management plan and its documentation, including required improvements on the available assets</w:t>
+      </w:r>
+      <w:sdt>
+        <w:sdtPr>
+          <w:id w:val="1009249741"/>
+          <w:citation/>
+        </w:sdtPr>
+        <w:sdtContent>
+          <w:r>
+            <w:fldChar w:fldCharType="begin"/>
+          </w:r>
+          <w:r>
+            <w:instrText xml:space="preserve"> CITATION Joh18 \l 1033 </w:instrText>
+          </w:r>
+          <w:r>
+            <w:fldChar w:fldCharType="separate"/>
+          </w:r>
+          <w:r>
+            <w:rPr>
+              <w:noProof/>
+            </w:rPr>
+            <w:t xml:space="preserve"> </w:t>
+          </w:r>
+          <w:r>
+            <w:rPr>
+              <w:noProof/>
+            </w:rPr>
+            <w:t>(Taylor, 2018)</w:t>
+          </w:r>
+          <w:r>
+            <w:fldChar w:fldCharType="end"/>
+          </w:r>
+        </w:sdtContent>
+      </w:sdt>
+      <w:r>
+        <w:t>.</w:t>
+      </w:r>
+    </w:p>
+    <w:p>
+      <w:pPr>
+        <w:spacing w:line="360" w:lineRule="auto"/>
+      </w:pPr>
+      <w:r>
+        <w:t xml:space="preserve">The deliverables of this process could be created with </w:t>
+      </w:r>
+      <w:r>
+        <w:rPr>
+          <w:b/>
+        </w:rPr>
+        <w:t>quality management and control tools</w:t>
+      </w:r>
+      <w:r>
+        <w:t xml:space="preserve"> like from the planning phase, such as leaning and benchmarking to maximizing output efficiency and minimizing waste, while ensure a compete-able quality with potential competitors</w:t>
+      </w:r>
+      <w:sdt>
+        <w:sdtPr>
+          <w:id w:val="-454480393"/>
+          <w:citation/>
+        </w:sdtPr>
+        <w:sdtContent>
+          <w:r>
+            <w:fldChar w:fldCharType="begin"/>
+          </w:r>
+          <w:r>
+            <w:instrText xml:space="preserve"> CITATION Lar13 \l 1033 </w:instrText>
+          </w:r>
+          <w:r>
+            <w:fldChar w:fldCharType="separate"/>
+          </w:r>
+          <w:r>
+            <w:rPr>
+              <w:noProof/>
+            </w:rPr>
+            <w:t xml:space="preserve"> </w:t>
+          </w:r>
+          <w:r>
+            <w:rPr>
+              <w:noProof/>
+            </w:rPr>
+            <w:t>(Larson &amp; Gray, 2013)</w:t>
+          </w:r>
+          <w:r>
+            <w:fldChar w:fldCharType="end"/>
+          </w:r>
+        </w:sdtContent>
+      </w:sdt>
+      <w:r>
+        <w:t xml:space="preserve">. </w:t>
+      </w:r>
+      <w:r>
+        <w:rPr>
+          <w:b/>
+        </w:rPr>
+        <w:t>Quality audits</w:t>
+      </w:r>
+      <w:r>
+        <w:t xml:space="preserve"> are necessary too to measure how well is the monitoring of the project development matches the standard as per the project requested, identifying any lessons learned that could further improve the project’s output</w:t>
+      </w:r>
+      <w:sdt>
+        <w:sdtPr>
+          <w:id w:val="-626698697"/>
+          <w:citation/>
+        </w:sdtPr>
+        <w:sdtContent>
+          <w:r>
+            <w:fldChar w:fldCharType="begin"/>
+          </w:r>
+          <w:r>
+            <w:instrText xml:space="preserve"> CITATION Joh18 \l 1033 </w:instrText>
+          </w:r>
+          <w:r>
+            <w:fldChar w:fldCharType="separate"/>
+          </w:r>
+          <w:r>
+            <w:rPr>
+              <w:noProof/>
+            </w:rPr>
+            <w:t xml:space="preserve"> </w:t>
+          </w:r>
+          <w:r>
+            <w:rPr>
+              <w:noProof/>
+            </w:rPr>
+            <w:t>(Taylor, 2018)</w:t>
+          </w:r>
+          <w:r>
+            <w:fldChar w:fldCharType="end"/>
+          </w:r>
+        </w:sdtContent>
+      </w:sdt>
+      <w:r>
+        <w:t xml:space="preserve">. In the same time, </w:t>
+      </w:r>
+      <w:r>
+        <w:rPr>
+          <w:b/>
+        </w:rPr>
+        <w:t>process analysis</w:t>
+      </w:r>
+      <w:r>
+        <w:t xml:space="preserve"> would be conducted to examine the development processes so that in case of sidetracking, the processes could be tailored to align with the project requirements</w:t>
+      </w:r>
+      <w:sdt>
+        <w:sdtPr>
+          <w:id w:val="182413770"/>
+          <w:citation/>
+        </w:sdtPr>
+        <w:sdtContent>
+          <w:r>
+            <w:fldChar w:fldCharType="begin"/>
+          </w:r>
+          <w:r>
+            <w:instrText xml:space="preserve">CITATION Ver08 \l 1033 </w:instrText>
+          </w:r>
+          <w:r>
+            <w:fldChar w:fldCharType="separate"/>
+          </w:r>
+          <w:r>
+            <w:rPr>
+              <w:noProof/>
+            </w:rPr>
+            <w:t xml:space="preserve"> </w:t>
+          </w:r>
+          <w:r>
+            <w:rPr>
+              <w:noProof/>
+            </w:rPr>
+            <w:t>(Vergidis, et al., 2008)</w:t>
+          </w:r>
+          <w:r>
+            <w:fldChar w:fldCharType="end"/>
+          </w:r>
+        </w:sdtContent>
+      </w:sdt>
+      <w:r>
+        <w:t>.</w:t>
+      </w:r>
     </w:p>
     <w:p>
       <w:pPr>
@@ -18139,8 +18740,6 @@
           <w:szCs w:val="32"/>
         </w:rPr>
       </w:pPr>
-      <w:bookmarkStart w:id="48" w:name="_Toc519159593"/>
-      <w:bookmarkStart w:id="49" w:name="_Hlk519191260"/>
       <w:r>
         <w:br w:type="page"/>
       </w:r>
@@ -18504,8 +19103,6 @@
           <w:u w:val="single"/>
         </w:rPr>
       </w:pPr>
-      <w:bookmarkStart w:id="51" w:name="_GoBack"/>
-      <w:bookmarkEnd w:id="51"/>
       <w:r>
         <w:rPr>
           <w:b/>
@@ -19025,7 +19622,7 @@
         <w:t xml:space="preserve"> compared to direct cutover approach.</w:t>
       </w:r>
     </w:p>
-    <w:bookmarkEnd w:id="49"/>
+    <w:bookmarkEnd w:id="47"/>
     <w:p>
       <w:pPr>
         <w:rPr>
@@ -19044,7 +19641,7 @@
         <w:pStyle w:val="Heading2"/>
         <w:spacing w:line="360" w:lineRule="auto"/>
       </w:pPr>
-      <w:bookmarkStart w:id="52" w:name="_Hlk519191340"/>
+      <w:bookmarkStart w:id="51" w:name="_Hlk519191340"/>
       <w:r>
         <w:lastRenderedPageBreak/>
         <w:t>9.3 Selected Cutover Strategy</w:t>
@@ -19178,7 +19775,7 @@
       </w:r>
     </w:p>
     <w:bookmarkEnd w:id="50"/>
-    <w:bookmarkEnd w:id="52"/>
+    <w:bookmarkEnd w:id="51"/>
     <w:p>
       <w:pPr>
         <w:pStyle w:val="Heading1"/>
@@ -19198,7 +19795,7 @@
         <w:pStyle w:val="Heading2"/>
         <w:spacing w:line="360" w:lineRule="auto"/>
       </w:pPr>
-      <w:bookmarkStart w:id="53" w:name="_Toc519159594"/>
+      <w:bookmarkStart w:id="52" w:name="_Toc519159594"/>
       <w:r>
         <w:t xml:space="preserve">10.1 Human Resource Management </w:t>
       </w:r>
@@ -19222,14 +19819,14 @@
         </w:rPr>
         <w:t xml:space="preserve"> Jamil, TP035719]</w:t>
       </w:r>
-      <w:bookmarkEnd w:id="53"/>
+      <w:bookmarkEnd w:id="52"/>
     </w:p>
     <w:p>
       <w:pPr>
         <w:pStyle w:val="Heading2"/>
         <w:spacing w:line="360" w:lineRule="auto"/>
       </w:pPr>
-      <w:bookmarkStart w:id="54" w:name="_Toc519159595"/>
+      <w:bookmarkStart w:id="53" w:name="_Toc519159595"/>
       <w:r>
         <w:t xml:space="preserve">10.2 Procurement Management </w:t>
       </w:r>
@@ -19239,14 +19836,14 @@
         </w:rPr>
         <w:t>[Balram A/L Krishna Kumar, TP035446]</w:t>
       </w:r>
-      <w:bookmarkEnd w:id="54"/>
+      <w:bookmarkEnd w:id="53"/>
     </w:p>
     <w:p>
       <w:pPr>
         <w:pStyle w:val="Heading2"/>
         <w:spacing w:line="360" w:lineRule="auto"/>
       </w:pPr>
-      <w:bookmarkStart w:id="55" w:name="_Toc519159596"/>
+      <w:bookmarkStart w:id="54" w:name="_Toc519159596"/>
       <w:r>
         <w:t xml:space="preserve">10.3 Communication Management </w:t>
       </w:r>
@@ -19256,7 +19853,7 @@
         </w:rPr>
         <w:t>[Ang Chee Siah, TP038259]</w:t>
       </w:r>
-      <w:bookmarkEnd w:id="55"/>
+      <w:bookmarkEnd w:id="54"/>
     </w:p>
     <w:p>
       <w:pPr>
@@ -19266,7 +19863,7 @@
           <w:b/>
         </w:rPr>
       </w:pPr>
-      <w:bookmarkStart w:id="56" w:name="_Toc519159597"/>
+      <w:bookmarkStart w:id="55" w:name="_Toc519159597"/>
       <w:r>
         <w:t xml:space="preserve">10.4 Risk Management </w:t>
       </w:r>
@@ -19302,18 +19899,18 @@
         </w:rPr>
         <w:t>035402]</w:t>
       </w:r>
-      <w:bookmarkEnd w:id="56"/>
+      <w:bookmarkEnd w:id="55"/>
     </w:p>
     <w:p>
       <w:pPr>
         <w:pStyle w:val="Heading1"/>
         <w:spacing w:line="360" w:lineRule="auto"/>
       </w:pPr>
-      <w:bookmarkStart w:id="57" w:name="_Toc519159598"/>
+      <w:bookmarkStart w:id="56" w:name="_Toc519159598"/>
       <w:r>
         <w:t>11. CONCLUSION</w:t>
       </w:r>
-      <w:bookmarkEnd w:id="57"/>
+      <w:bookmarkEnd w:id="56"/>
     </w:p>
     <w:p/>
     <w:sectPr>
@@ -19974,6 +20571,119 @@
     </w:lvl>
   </w:abstractNum>
   <w:abstractNum w:abstractNumId="2" w15:restartNumberingAfterBreak="0">
+    <w:nsid w:val="129A5C29"/>
+    <w:multiLevelType w:val="hybridMultilevel"/>
+    <w:tmpl w:val="8BB06108"/>
+    <w:lvl w:ilvl="0" w:tplc="0409000D">
+      <w:start w:val="1"/>
+      <w:numFmt w:val="bullet"/>
+      <w:lvlText w:val=""/>
+      <w:lvlJc w:val="left"/>
+      <w:pPr>
+        <w:ind w:left="720" w:hanging="360"/>
+      </w:pPr>
+      <w:rPr>
+        <w:rFonts w:ascii="Wingdings" w:hAnsi="Wingdings" w:hint="default"/>
+      </w:rPr>
+    </w:lvl>
+    <w:lvl w:ilvl="1" w:tplc="04090003" w:tentative="1">
+      <w:start w:val="1"/>
+      <w:numFmt w:val="bullet"/>
+      <w:lvlText w:val="o"/>
+      <w:lvlJc w:val="left"/>
+      <w:pPr>
+        <w:ind w:left="1440" w:hanging="360"/>
+      </w:pPr>
+      <w:rPr>
+        <w:rFonts w:ascii="Courier New" w:hAnsi="Courier New" w:cs="Courier New" w:hint="default"/>
+      </w:rPr>
+    </w:lvl>
+    <w:lvl w:ilvl="2" w:tplc="04090005" w:tentative="1">
+      <w:start w:val="1"/>
+      <w:numFmt w:val="bullet"/>
+      <w:lvlText w:val=""/>
+      <w:lvlJc w:val="left"/>
+      <w:pPr>
+        <w:ind w:left="2160" w:hanging="360"/>
+      </w:pPr>
+      <w:rPr>
+        <w:rFonts w:ascii="Wingdings" w:hAnsi="Wingdings" w:hint="default"/>
+      </w:rPr>
+    </w:lvl>
+    <w:lvl w:ilvl="3" w:tplc="04090001" w:tentative="1">
+      <w:start w:val="1"/>
+      <w:numFmt w:val="bullet"/>
+      <w:lvlText w:val=""/>
+      <w:lvlJc w:val="left"/>
+      <w:pPr>
+        <w:ind w:left="2880" w:hanging="360"/>
+      </w:pPr>
+      <w:rPr>
+        <w:rFonts w:ascii="Symbol" w:hAnsi="Symbol" w:hint="default"/>
+      </w:rPr>
+    </w:lvl>
+    <w:lvl w:ilvl="4" w:tplc="04090003" w:tentative="1">
+      <w:start w:val="1"/>
+      <w:numFmt w:val="bullet"/>
+      <w:lvlText w:val="o"/>
+      <w:lvlJc w:val="left"/>
+      <w:pPr>
+        <w:ind w:left="3600" w:hanging="360"/>
+      </w:pPr>
+      <w:rPr>
+        <w:rFonts w:ascii="Courier New" w:hAnsi="Courier New" w:cs="Courier New" w:hint="default"/>
+      </w:rPr>
+    </w:lvl>
+    <w:lvl w:ilvl="5" w:tplc="04090005" w:tentative="1">
+      <w:start w:val="1"/>
+      <w:numFmt w:val="bullet"/>
+      <w:lvlText w:val=""/>
+      <w:lvlJc w:val="left"/>
+      <w:pPr>
+        <w:ind w:left="4320" w:hanging="360"/>
+      </w:pPr>
+      <w:rPr>
+        <w:rFonts w:ascii="Wingdings" w:hAnsi="Wingdings" w:hint="default"/>
+      </w:rPr>
+    </w:lvl>
+    <w:lvl w:ilvl="6" w:tplc="04090001" w:tentative="1">
+      <w:start w:val="1"/>
+      <w:numFmt w:val="bullet"/>
+      <w:lvlText w:val=""/>
+      <w:lvlJc w:val="left"/>
+      <w:pPr>
+        <w:ind w:left="5040" w:hanging="360"/>
+      </w:pPr>
+      <w:rPr>
+        <w:rFonts w:ascii="Symbol" w:hAnsi="Symbol" w:hint="default"/>
+      </w:rPr>
+    </w:lvl>
+    <w:lvl w:ilvl="7" w:tplc="04090003" w:tentative="1">
+      <w:start w:val="1"/>
+      <w:numFmt w:val="bullet"/>
+      <w:lvlText w:val="o"/>
+      <w:lvlJc w:val="left"/>
+      <w:pPr>
+        <w:ind w:left="5760" w:hanging="360"/>
+      </w:pPr>
+      <w:rPr>
+        <w:rFonts w:ascii="Courier New" w:hAnsi="Courier New" w:cs="Courier New" w:hint="default"/>
+      </w:rPr>
+    </w:lvl>
+    <w:lvl w:ilvl="8" w:tplc="04090005" w:tentative="1">
+      <w:start w:val="1"/>
+      <w:numFmt w:val="bullet"/>
+      <w:lvlText w:val=""/>
+      <w:lvlJc w:val="left"/>
+      <w:pPr>
+        <w:ind w:left="6480" w:hanging="360"/>
+      </w:pPr>
+      <w:rPr>
+        <w:rFonts w:ascii="Wingdings" w:hAnsi="Wingdings" w:hint="default"/>
+      </w:rPr>
+    </w:lvl>
+  </w:abstractNum>
+  <w:abstractNum w:abstractNumId="3" w15:restartNumberingAfterBreak="0">
     <w:nsid w:val="15F04430"/>
     <w:multiLevelType w:val="hybridMultilevel"/>
     <w:tmpl w:val="367A77C2"/>
@@ -20059,7 +20769,7 @@
       </w:pPr>
     </w:lvl>
   </w:abstractNum>
-  <w:abstractNum w:abstractNumId="3" w15:restartNumberingAfterBreak="0">
+  <w:abstractNum w:abstractNumId="4" w15:restartNumberingAfterBreak="0">
     <w:nsid w:val="2EE964AE"/>
     <w:multiLevelType w:val="hybridMultilevel"/>
     <w:tmpl w:val="36DC0F6C"/>
@@ -20148,7 +20858,7 @@
       </w:pPr>
     </w:lvl>
   </w:abstractNum>
-  <w:abstractNum w:abstractNumId="4" w15:restartNumberingAfterBreak="0">
+  <w:abstractNum w:abstractNumId="5" w15:restartNumberingAfterBreak="0">
     <w:nsid w:val="3B086BCC"/>
     <w:multiLevelType w:val="hybridMultilevel"/>
     <w:tmpl w:val="C8E8EA08"/>
@@ -20237,7 +20947,7 @@
       </w:pPr>
     </w:lvl>
   </w:abstractNum>
-  <w:abstractNum w:abstractNumId="5" w15:restartNumberingAfterBreak="0">
+  <w:abstractNum w:abstractNumId="6" w15:restartNumberingAfterBreak="0">
     <w:nsid w:val="41A64E88"/>
     <w:multiLevelType w:val="hybridMultilevel"/>
     <w:tmpl w:val="EDE63170"/>
@@ -20326,7 +21036,7 @@
       </w:pPr>
     </w:lvl>
   </w:abstractNum>
-  <w:abstractNum w:abstractNumId="6" w15:restartNumberingAfterBreak="0">
+  <w:abstractNum w:abstractNumId="7" w15:restartNumberingAfterBreak="0">
     <w:nsid w:val="44193AEF"/>
     <w:multiLevelType w:val="hybridMultilevel"/>
     <w:tmpl w:val="4790E930"/>
@@ -20439,7 +21149,7 @@
       </w:rPr>
     </w:lvl>
   </w:abstractNum>
-  <w:abstractNum w:abstractNumId="7" w15:restartNumberingAfterBreak="0">
+  <w:abstractNum w:abstractNumId="8" w15:restartNumberingAfterBreak="0">
     <w:nsid w:val="4912790A"/>
     <w:multiLevelType w:val="hybridMultilevel"/>
     <w:tmpl w:val="81260388"/>
@@ -20525,7 +21235,7 @@
       </w:pPr>
     </w:lvl>
   </w:abstractNum>
-  <w:abstractNum w:abstractNumId="8" w15:restartNumberingAfterBreak="0">
+  <w:abstractNum w:abstractNumId="9" w15:restartNumberingAfterBreak="0">
     <w:nsid w:val="4BE5431E"/>
     <w:multiLevelType w:val="hybridMultilevel"/>
     <w:tmpl w:val="1F58D4F6"/>
@@ -20638,7 +21348,7 @@
       </w:rPr>
     </w:lvl>
   </w:abstractNum>
-  <w:abstractNum w:abstractNumId="9" w15:restartNumberingAfterBreak="0">
+  <w:abstractNum w:abstractNumId="10" w15:restartNumberingAfterBreak="0">
     <w:nsid w:val="4C1B5D53"/>
     <w:multiLevelType w:val="hybridMultilevel"/>
     <w:tmpl w:val="94F6045E"/>
@@ -20751,7 +21461,7 @@
       </w:rPr>
     </w:lvl>
   </w:abstractNum>
-  <w:abstractNum w:abstractNumId="10" w15:restartNumberingAfterBreak="0">
+  <w:abstractNum w:abstractNumId="11" w15:restartNumberingAfterBreak="0">
     <w:nsid w:val="4F7E6326"/>
     <w:multiLevelType w:val="hybridMultilevel"/>
     <w:tmpl w:val="425EA14E"/>
@@ -20864,7 +21574,7 @@
       </w:rPr>
     </w:lvl>
   </w:abstractNum>
-  <w:abstractNum w:abstractNumId="11" w15:restartNumberingAfterBreak="0">
+  <w:abstractNum w:abstractNumId="12" w15:restartNumberingAfterBreak="0">
     <w:nsid w:val="4FE2444D"/>
     <w:multiLevelType w:val="hybridMultilevel"/>
     <w:tmpl w:val="37B0E808"/>
@@ -20953,7 +21663,7 @@
       </w:pPr>
     </w:lvl>
   </w:abstractNum>
-  <w:abstractNum w:abstractNumId="12" w15:restartNumberingAfterBreak="0">
+  <w:abstractNum w:abstractNumId="13" w15:restartNumberingAfterBreak="0">
     <w:nsid w:val="67295B13"/>
     <w:multiLevelType w:val="hybridMultilevel"/>
     <w:tmpl w:val="4FB66F9A"/>
@@ -21066,7 +21776,7 @@
       </w:rPr>
     </w:lvl>
   </w:abstractNum>
-  <w:abstractNum w:abstractNumId="13" w15:restartNumberingAfterBreak="0">
+  <w:abstractNum w:abstractNumId="14" w15:restartNumberingAfterBreak="0">
     <w:nsid w:val="71436E2D"/>
     <w:multiLevelType w:val="hybridMultilevel"/>
     <w:tmpl w:val="24D8EAE6"/>
@@ -21179,7 +21889,7 @@
       </w:rPr>
     </w:lvl>
   </w:abstractNum>
-  <w:abstractNum w:abstractNumId="14" w15:restartNumberingAfterBreak="0">
+  <w:abstractNum w:abstractNumId="15" w15:restartNumberingAfterBreak="0">
     <w:nsid w:val="718A0138"/>
     <w:multiLevelType w:val="hybridMultilevel"/>
     <w:tmpl w:val="F1BEB6B0"/>
@@ -21293,7 +22003,7 @@
     </w:lvl>
   </w:abstractNum>
   <w:num w:numId="1">
-    <w:abstractNumId w:val="7"/>
+    <w:abstractNumId w:val="8"/>
     <w:lvlOverride w:ilvl="0">
       <w:startOverride w:val="1"/>
     </w:lvlOverride>
@@ -21323,49 +22033,52 @@
     </w:lvlOverride>
   </w:num>
   <w:num w:numId="2">
-    <w:abstractNumId w:val="9"/>
+    <w:abstractNumId w:val="10"/>
   </w:num>
   <w:num w:numId="3">
-    <w:abstractNumId w:val="3"/>
+    <w:abstractNumId w:val="4"/>
   </w:num>
   <w:num w:numId="4">
-    <w:abstractNumId w:val="7"/>
+    <w:abstractNumId w:val="8"/>
   </w:num>
   <w:num w:numId="5">
-    <w:abstractNumId w:val="11"/>
+    <w:abstractNumId w:val="12"/>
   </w:num>
   <w:num w:numId="6">
-    <w:abstractNumId w:val="12"/>
+    <w:abstractNumId w:val="13"/>
   </w:num>
   <w:num w:numId="7">
-    <w:abstractNumId w:val="10"/>
+    <w:abstractNumId w:val="11"/>
   </w:num>
   <w:num w:numId="8">
     <w:abstractNumId w:val="1"/>
   </w:num>
   <w:num w:numId="9">
-    <w:abstractNumId w:val="8"/>
+    <w:abstractNumId w:val="9"/>
   </w:num>
   <w:num w:numId="10">
-    <w:abstractNumId w:val="13"/>
+    <w:abstractNumId w:val="14"/>
   </w:num>
   <w:num w:numId="11">
-    <w:abstractNumId w:val="6"/>
+    <w:abstractNumId w:val="7"/>
   </w:num>
   <w:num w:numId="12">
-    <w:abstractNumId w:val="5"/>
+    <w:abstractNumId w:val="6"/>
   </w:num>
   <w:num w:numId="13">
     <w:abstractNumId w:val="0"/>
   </w:num>
   <w:num w:numId="14">
-    <w:abstractNumId w:val="14"/>
+    <w:abstractNumId w:val="15"/>
   </w:num>
   <w:num w:numId="15">
-    <w:abstractNumId w:val="2"/>
+    <w:abstractNumId w:val="3"/>
   </w:num>
   <w:num w:numId="16">
-    <w:abstractNumId w:val="4"/>
+    <w:abstractNumId w:val="5"/>
+  </w:num>
+  <w:num w:numId="17">
+    <w:abstractNumId w:val="2"/>
   </w:num>
   <w:numIdMacAtCleanup w:val="2"/>
 </w:numbering>
@@ -21504,6 +22217,7 @@
     <w:lsdException w:name="HTML Sample" w:semiHidden="1" w:unhideWhenUsed="1"/>
     <w:lsdException w:name="HTML Typewriter" w:semiHidden="1" w:unhideWhenUsed="1"/>
     <w:lsdException w:name="HTML Variable" w:semiHidden="1" w:unhideWhenUsed="1"/>
+    <w:lsdException w:name="Normal Table" w:semiHidden="1" w:unhideWhenUsed="1"/>
     <w:lsdException w:name="annotation subject" w:semiHidden="1" w:unhideWhenUsed="1"/>
     <w:lsdException w:name="No List" w:semiHidden="1" w:unhideWhenUsed="1"/>
     <w:lsdException w:name="Outline List 1" w:semiHidden="1" w:unhideWhenUsed="1"/>
@@ -21547,8 +22261,10 @@
     <w:lsdException w:name="Table Elegant" w:semiHidden="1" w:unhideWhenUsed="1"/>
     <w:lsdException w:name="Table Professional" w:semiHidden="1" w:unhideWhenUsed="1"/>
     <w:lsdException w:name="Table Subtle 1" w:semiHidden="1" w:unhideWhenUsed="1"/>
+    <w:lsdException w:name="Table Subtle 2" w:semiHidden="1" w:unhideWhenUsed="1"/>
     <w:lsdException w:name="Table Web 1" w:semiHidden="1" w:unhideWhenUsed="1"/>
     <w:lsdException w:name="Table Web 2" w:semiHidden="1" w:unhideWhenUsed="1"/>
+    <w:lsdException w:name="Table Web 3" w:semiHidden="1" w:unhideWhenUsed="1"/>
     <w:lsdException w:name="Balloon Text" w:semiHidden="1" w:unhideWhenUsed="1"/>
     <w:lsdException w:name="Table Grid" w:uiPriority="39"/>
     <w:lsdException w:name="Table Theme" w:semiHidden="1" w:unhideWhenUsed="1"/>
@@ -22630,11 +23346,249 @@
     <b:Issue>1</b:Issue>
     <b:RefOrder>2</b:RefOrder>
   </b:Source>
+  <b:Source>
+    <b:Tag>Rog99</b:Tag>
+    <b:SourceType>JournalArticle</b:SourceType>
+    <b:Guid>{227AFB58-5C40-4A40-95F2-A13BD3D4AB96}</b:Guid>
+    <b:Author>
+      <b:Author>
+        <b:NameList>
+          <b:Person>
+            <b:Last>Atkinson</b:Last>
+            <b:First>Roger</b:First>
+          </b:Person>
+        </b:NameList>
+      </b:Author>
+    </b:Author>
+    <b:Title>Project management: cost, time and quality, two best guesses and a phenomenon, its time to accept other success criteria</b:Title>
+    <b:JournalName>International journal of project management,</b:JournalName>
+    <b:Year>1999</b:Year>
+    <b:Pages>337-342</b:Pages>
+    <b:Volume>17</b:Volume>
+    <b:Issue>6</b:Issue>
+    <b:RefOrder>1</b:RefOrder>
+  </b:Source>
+  <b:Source>
+    <b:Tag>Jac14</b:Tag>
+    <b:SourceType>Book</b:SourceType>
+    <b:Guid>{C64161F6-0EC4-43E4-9CF6-40B34FCD398A}</b:Guid>
+    <b:Title>Information technology project management</b:Title>
+    <b:Year>2014</b:Year>
+    <b:Author>
+      <b:Author>
+        <b:NameList>
+          <b:Person>
+            <b:Last>Marchewka</b:Last>
+            <b:First>Jack</b:First>
+            <b:Middle>T.</b:Middle>
+          </b:Person>
+        </b:NameList>
+      </b:Author>
+    </b:Author>
+    <b:City>Minnesota</b:City>
+    <b:Publisher>Schwalbe Publishing</b:Publisher>
+    <b:Edition>5</b:Edition>
+    <b:RefOrder>2</b:RefOrder>
+  </b:Source>
+  <b:Source>
+    <b:Tag>Don12</b:Tag>
+    <b:SourceType>JournalArticle</b:SourceType>
+    <b:Guid>{D193B6FD-875A-459D-866D-0D7F030A9EDC}</b:Guid>
+    <b:Author>
+      <b:Author>
+        <b:NameList>
+          <b:Person>
+            <b:Last>Kima</b:Last>
+            <b:First>Dong-Young</b:First>
+          </b:Person>
+          <b:Person>
+            <b:Last>Kumar</b:Last>
+            <b:First>Vinod</b:First>
+          </b:Person>
+          <b:Person>
+            <b:Last>Kumar</b:Last>
+            <b:First>Uma</b:First>
+          </b:Person>
+        </b:NameList>
+      </b:Author>
+    </b:Author>
+    <b:Title>Relationship between quality management practices and innovation</b:Title>
+    <b:JournalName>Journal of operations management</b:JournalName>
+    <b:Year>2012</b:Year>
+    <b:Pages>295-315</b:Pages>
+    <b:Volume>30</b:Volume>
+    <b:Issue>4</b:Issue>
+    <b:RefOrder>3</b:RefOrder>
+  </b:Source>
+  <b:Source>
+    <b:Tag>Bri10</b:Tag>
+    <b:SourceType>JournalArticle</b:SourceType>
+    <b:Guid>{8D3C3293-0CAE-43BE-9E26-AED6AE88E804}</b:Guid>
+    <b:Author>
+      <b:Author>
+        <b:NameList>
+          <b:Person>
+            <b:Last>Cooper</b:Last>
+            <b:First>Brian</b:First>
+            <b:Middle>F.</b:Middle>
+          </b:Person>
+          <b:Person>
+            <b:Last>Silberstein</b:Last>
+            <b:First>Adam</b:First>
+          </b:Person>
+          <b:Person>
+            <b:Last>Tam</b:Last>
+            <b:First>Erwin</b:First>
+          </b:Person>
+          <b:Person>
+            <b:Last>Ramakrishnan</b:Last>
+            <b:First>Raghu</b:First>
+          </b:Person>
+          <b:Person>
+            <b:Last>Sears</b:Last>
+            <b:First>Russell</b:First>
+          </b:Person>
+        </b:NameList>
+      </b:Author>
+    </b:Author>
+    <b:Title>Benchmarking cloud serving systems with YCSB</b:Title>
+    <b:Year>2010</b:Year>
+    <b:JournalName>Proceedings of the 1st ACM symposium on Cloud computing</b:JournalName>
+    <b:Pages>143-154</b:Pages>
+    <b:RefOrder>4</b:RefOrder>
+  </b:Source>
+  <b:Source>
+    <b:Tag>Par07</b:Tag>
+    <b:SourceType>JournalArticle</b:SourceType>
+    <b:Guid>{F8F039A3-427F-4AC5-A6F2-45A014FDB667}</b:Guid>
+    <b:Author>
+      <b:Author>
+        <b:NameList>
+          <b:Person>
+            <b:Last>Gyung-Jin</b:Last>
+            <b:First>Park</b:First>
+          </b:Person>
+        </b:NameList>
+      </b:Author>
+    </b:Author>
+    <b:Title>Design of experiments</b:Title>
+    <b:JournalName>Analytic Methods for Design Practice</b:JournalName>
+    <b:Year>2007</b:Year>
+    <b:Pages>309-391</b:Pages>
+    <b:RefOrder>5</b:RefOrder>
+  </b:Source>
+  <b:Source>
+    <b:Tag>AWa12</b:Tag>
+    <b:SourceType>JournalArticle</b:SourceType>
+    <b:Guid>{A15A74EF-2E6B-4C03-BCFF-C2FCEBC10BE5}</b:Guid>
+    <b:Author>
+      <b:Author>
+        <b:NameList>
+          <b:Person>
+            <b:Last>Wandersman</b:Last>
+            <b:First>A.</b:First>
+          </b:Person>
+          <b:Person>
+            <b:Last>Chien</b:Last>
+            <b:First>V.H.</b:First>
+          </b:Person>
+          <b:Person>
+            <b:Last>Katz</b:Last>
+            <b:First>J.</b:First>
+          </b:Person>
+        </b:NameList>
+      </b:Author>
+    </b:Author>
+    <b:Title>Toward an evidence-based system for innovation support for implementing innovations with quality: tools, training, technical assistance, and quality assurance/quality improvement</b:Title>
+    <b:JournalName>American journal of community psychology</b:JournalName>
+    <b:Year>2012</b:Year>
+    <b:Pages>445-459</b:Pages>
+    <b:Volume>50</b:Volume>
+    <b:Issue>3-4</b:Issue>
+    <b:RefOrder>6</b:RefOrder>
+  </b:Source>
+  <b:Source>
+    <b:Tag>Joh18</b:Tag>
+    <b:SourceType>Book</b:SourceType>
+    <b:Guid>{0D10975C-E5D2-4E6C-A578-1CD2F80A1587}</b:Guid>
+    <b:Title>Quality assurance of chemical measurements</b:Title>
+    <b:Year>2018</b:Year>
+    <b:Author>
+      <b:Author>
+        <b:NameList>
+          <b:Person>
+            <b:Last>Taylor</b:Last>
+            <b:First>John</b:First>
+            <b:Middle>Keenan</b:Middle>
+          </b:Person>
+        </b:NameList>
+      </b:Author>
+    </b:Author>
+    <b:City>Routledge</b:City>
+    <b:Publisher>Lewis Publishers</b:Publisher>
+    <b:RefOrder>7</b:RefOrder>
+  </b:Source>
+  <b:Source>
+    <b:Tag>Lar13</b:Tag>
+    <b:SourceType>Book</b:SourceType>
+    <b:Guid>{378B2A64-3FE9-495E-9056-E2786CBB9105}</b:Guid>
+    <b:Author>
+      <b:Author>
+        <b:NameList>
+          <b:Person>
+            <b:Last>Larson</b:Last>
+            <b:First>E.W.</b:First>
+          </b:Person>
+          <b:Person>
+            <b:Last>Gray</b:Last>
+            <b:First>C.F.</b:First>
+          </b:Person>
+        </b:NameList>
+      </b:Author>
+    </b:Author>
+    <b:Title>A Guide to the Project Management Body of Knowledge: PMBOK (®) Guide</b:Title>
+    <b:Year>2013</b:Year>
+    <b:City>Pennsylvania</b:City>
+    <b:Publisher>Project Management Institute</b:Publisher>
+    <b:Edition>5</b:Edition>
+    <b:JournalName>Project Management Institute</b:JournalName>
+    <b:RefOrder>8</b:RefOrder>
+  </b:Source>
+  <b:Source>
+    <b:Tag>Ver08</b:Tag>
+    <b:SourceType>JournalArticle</b:SourceType>
+    <b:Guid>{D99393B5-A85F-41C1-A90D-ED792A0EEB31}</b:Guid>
+    <b:Title>Business Process Analysis and Optimization: Beyond Reengineering</b:Title>
+    <b:Year>2008</b:Year>
+    <b:Author>
+      <b:Author>
+        <b:NameList>
+          <b:Person>
+            <b:Last>Vergidis</b:Last>
+            <b:First>K</b:First>
+          </b:Person>
+          <b:Person>
+            <b:Last>Tiwari</b:Last>
+            <b:First>A</b:First>
+          </b:Person>
+          <b:Person>
+            <b:Last>Majeed</b:Last>
+            <b:First>B</b:First>
+          </b:Person>
+        </b:NameList>
+      </b:Author>
+    </b:Author>
+    <b:JournalName>IEEE Transactions on Systems, Man, and Cybernetics, Part C (Applications and Reviews)</b:JournalName>
+    <b:Pages>69-82</b:Pages>
+    <b:Volume>38</b:Volume>
+    <b:Issue>1</b:Issue>
+    <b:RefOrder>9</b:RefOrder>
+  </b:Source>
 </b:Sources>
 </file>
 
 <file path=customXml/itemProps1.xml><?xml version="1.0" encoding="utf-8"?>
-<ds:datastoreItem xmlns:ds="http://schemas.openxmlformats.org/officeDocument/2006/customXml" ds:itemID="{8BE62C74-5FBB-42DA-BCAE-87E5D351E19D}">
+<ds:datastoreItem xmlns:ds="http://schemas.openxmlformats.org/officeDocument/2006/customXml" ds:itemID="{0D2F4B7D-8E6B-4A01-AA82-5F7F8C6AFE3F}">
   <ds:schemaRefs>
     <ds:schemaRef ds:uri="http://schemas.openxmlformats.org/officeDocument/2006/bibliography"/>
   </ds:schemaRefs>

</xml_diff>

<commit_message>
Lesson Learned report: Group Part
</commit_message>
<xml_diff>
--- a/PRMGT_GroupAssignment.docx
+++ b/PRMGT_GroupAssignment.docx
@@ -6897,7 +6897,6 @@
           <w:id w:val="-1062095444"/>
           <w:citation/>
         </w:sdtPr>
-        <w:sdtEndPr/>
         <w:sdtContent>
           <w:r>
             <w:fldChar w:fldCharType="begin"/>
@@ -7156,7 +7155,6 @@
           <w:id w:val="-991719229"/>
           <w:citation/>
         </w:sdtPr>
-        <w:sdtEndPr/>
         <w:sdtContent>
           <w:r>
             <w:rPr>
@@ -17502,12 +17500,26 @@
     </w:p>
     <w:p>
       <w:pPr>
+        <w:rPr>
+          <w:rFonts w:eastAsiaTheme="majorEastAsia" w:cstheme="majorBidi"/>
+          <w:color w:val="2F5496" w:themeColor="accent1" w:themeShade="BF"/>
+          <w:sz w:val="32"/>
+          <w:szCs w:val="32"/>
+        </w:rPr>
+      </w:pPr>
+      <w:bookmarkStart w:id="43" w:name="_Hlk519191260"/>
+      <w:bookmarkStart w:id="44" w:name="_Toc519159593"/>
+      <w:r>
+        <w:br w:type="page"/>
+      </w:r>
+    </w:p>
+    <w:p>
+      <w:pPr>
         <w:pStyle w:val="Heading1"/>
         <w:spacing w:line="360" w:lineRule="auto"/>
       </w:pPr>
-      <w:bookmarkStart w:id="43" w:name="_Hlk519191260"/>
-      <w:bookmarkStart w:id="44" w:name="_Toc519159593"/>
-      <w:r>
+      <w:r>
+        <w:lastRenderedPageBreak/>
         <w:t>8. QUALITY MANAGEMENT PLAN</w:t>
       </w:r>
     </w:p>
@@ -17523,7 +17535,6 @@
           <w:id w:val="-1136565710"/>
           <w:citation/>
         </w:sdtPr>
-        <w:sdtEndPr/>
         <w:sdtContent>
           <w:r>
             <w:fldChar w:fldCharType="begin"/>
@@ -17624,7 +17635,6 @@
           <w:id w:val="443115684"/>
           <w:citation/>
         </w:sdtPr>
-        <w:sdtEndPr/>
         <w:sdtContent>
           <w:r>
             <w:fldChar w:fldCharType="begin"/>
@@ -17717,7 +17727,6 @@
           <w:id w:val="-117386676"/>
           <w:citation/>
         </w:sdtPr>
-        <w:sdtEndPr/>
         <w:sdtContent>
           <w:r>
             <w:fldChar w:fldCharType="begin"/>
@@ -17748,7 +17757,6 @@
         <w:spacing w:line="360" w:lineRule="auto"/>
       </w:pPr>
       <w:r>
-        <w:lastRenderedPageBreak/>
         <w:t xml:space="preserve">While producing the deliverables, several tools and techniques could be adapted, in which </w:t>
       </w:r>
       <w:r>
@@ -17774,7 +17782,6 @@
           <w:id w:val="-1755810696"/>
           <w:citation/>
         </w:sdtPr>
-        <w:sdtEndPr/>
         <w:sdtContent>
           <w:r>
             <w:fldChar w:fldCharType="begin"/>
@@ -17834,7 +17841,6 @@
           <w:id w:val="653804174"/>
           <w:citation/>
         </w:sdtPr>
-        <w:sdtEndPr/>
         <w:sdtContent>
           <w:r>
             <w:fldChar w:fldCharType="begin"/>
@@ -17872,6 +17878,7 @@
         <w:spacing w:line="360" w:lineRule="auto"/>
       </w:pPr>
       <w:r>
+        <w:lastRenderedPageBreak/>
         <w:t>8.2 Perform Quality Assurance</w:t>
       </w:r>
     </w:p>
@@ -17896,7 +17903,6 @@
           <w:id w:val="-1641567190"/>
           <w:citation/>
         </w:sdtPr>
-        <w:sdtEndPr/>
         <w:sdtContent>
           <w:r>
             <w:rPr>
@@ -17953,7 +17959,6 @@
           <w:id w:val="1009249741"/>
           <w:citation/>
         </w:sdtPr>
-        <w:sdtEndPr/>
         <w:sdtContent>
           <w:r>
             <w:fldChar w:fldCharType="begin"/>
@@ -18006,7 +18011,6 @@
           <w:id w:val="-454480393"/>
           <w:citation/>
         </w:sdtPr>
-        <w:sdtEndPr/>
         <w:sdtContent>
           <w:r>
             <w:fldChar w:fldCharType="begin"/>
@@ -18051,7 +18055,6 @@
           <w:id w:val="-626698697"/>
           <w:citation/>
         </w:sdtPr>
-        <w:sdtEndPr/>
         <w:sdtContent>
           <w:r>
             <w:fldChar w:fldCharType="begin"/>
@@ -18096,7 +18099,6 @@
           <w:id w:val="182413770"/>
           <w:citation/>
         </w:sdtPr>
-        <w:sdtEndPr/>
         <w:sdtContent>
           <w:r>
             <w:fldChar w:fldCharType="begin"/>
@@ -18126,6 +18128,244 @@
       </w:sdt>
       <w:r>
         <w:t>.</w:t>
+      </w:r>
+    </w:p>
+    <w:p>
+      <w:pPr>
+        <w:rPr>
+          <w:rFonts w:eastAsiaTheme="majorEastAsia" w:cstheme="majorBidi"/>
+          <w:color w:val="2F5496" w:themeColor="accent1" w:themeShade="BF"/>
+          <w:sz w:val="26"/>
+          <w:szCs w:val="26"/>
+        </w:rPr>
+      </w:pPr>
+      <w:r>
+        <w:br w:type="page"/>
+      </w:r>
+    </w:p>
+    <w:p>
+      <w:pPr>
+        <w:pStyle w:val="Heading2"/>
+        <w:spacing w:line="360" w:lineRule="auto"/>
+      </w:pPr>
+      <w:r>
+        <w:lastRenderedPageBreak/>
+        <w:t>8.3 Control Quality</w:t>
+      </w:r>
+    </w:p>
+    <w:p>
+      <w:pPr>
+        <w:spacing w:line="360" w:lineRule="auto"/>
+      </w:pPr>
+      <w:r>
+        <w:t xml:space="preserve">Quality control is a set of procedures that </w:t>
+      </w:r>
+      <w:r>
+        <w:rPr>
+          <w:b/>
+        </w:rPr>
+        <w:t xml:space="preserve">verifies the quality of the project’s </w:t>
+      </w:r>
+      <w:r>
+        <w:rPr>
+          <w:b/>
+        </w:rPr>
+        <w:t>output</w:t>
+      </w:r>
+      <w:r>
+        <w:t>, determining that it is reaching the desired standards of the project scopes. This process is a vital aspect to measure the total quality of the project output, while identify any issues that needs to be resolved to meet the requirements set by the project stakeholders</w:t>
+      </w:r>
+      <w:sdt>
+        <w:sdtPr>
+          <w:id w:val="1782996539"/>
+          <w:citation/>
+        </w:sdtPr>
+        <w:sdtContent>
+          <w:r>
+            <w:fldChar w:fldCharType="begin"/>
+          </w:r>
+          <w:r>
+            <w:instrText xml:space="preserve"> CITATION Lar13 \l 1033 </w:instrText>
+          </w:r>
+          <w:r>
+            <w:fldChar w:fldCharType="separate"/>
+          </w:r>
+          <w:r>
+            <w:rPr>
+              <w:noProof/>
+            </w:rPr>
+            <w:t xml:space="preserve"> </w:t>
+          </w:r>
+          <w:r>
+            <w:rPr>
+              <w:noProof/>
+            </w:rPr>
+            <w:t>(Larson &amp; Gray, 2013)</w:t>
+          </w:r>
+          <w:r>
+            <w:fldChar w:fldCharType="end"/>
+          </w:r>
+        </w:sdtContent>
+      </w:sdt>
+      <w:r>
+        <w:t>.</w:t>
+      </w:r>
+    </w:p>
+    <w:p>
+      <w:pPr>
+        <w:spacing w:line="360" w:lineRule="auto"/>
+      </w:pPr>
+      <w:r>
+        <w:t>In this process, all data obtained from the planning and quality assurance processes would be inspected and further analyzed, and delivered not only quality control measurements, but also the validated changes and updates on the project output, along with feedback on work performance and approved change requests. In some occasions, updates on the organizational process assets would be conducted as well</w:t>
+      </w:r>
+      <w:sdt>
+        <w:sdtPr>
+          <w:id w:val="-413390419"/>
+          <w:citation/>
+        </w:sdtPr>
+        <w:sdtContent>
+          <w:r>
+            <w:fldChar w:fldCharType="begin"/>
+          </w:r>
+          <w:r>
+            <w:instrText xml:space="preserve"> CITATION Jac14 \l 1033 </w:instrText>
+          </w:r>
+          <w:r>
+            <w:fldChar w:fldCharType="separate"/>
+          </w:r>
+          <w:r>
+            <w:rPr>
+              <w:noProof/>
+            </w:rPr>
+            <w:t xml:space="preserve"> </w:t>
+          </w:r>
+          <w:r>
+            <w:rPr>
+              <w:noProof/>
+            </w:rPr>
+            <w:t>(Marchewka, 2014)</w:t>
+          </w:r>
+          <w:r>
+            <w:fldChar w:fldCharType="end"/>
+          </w:r>
+        </w:sdtContent>
+      </w:sdt>
+      <w:r>
+        <w:t>.</w:t>
+      </w:r>
+    </w:p>
+    <w:p>
+      <w:pPr>
+        <w:spacing w:line="360" w:lineRule="auto"/>
+      </w:pPr>
+      <w:r>
+        <w:t xml:space="preserve">For precise data collection on quality control, </w:t>
+      </w:r>
+      <w:r>
+        <w:rPr>
+          <w:b/>
+        </w:rPr>
+        <w:t>statistical sampling</w:t>
+      </w:r>
+      <w:r>
+        <w:t xml:space="preserve"> plays an important role to understand the needs and details of features for the product in development</w:t>
+      </w:r>
+      <w:sdt>
+        <w:sdtPr>
+          <w:id w:val="680388953"/>
+          <w:citation/>
+        </w:sdtPr>
+        <w:sdtContent>
+          <w:r>
+            <w:fldChar w:fldCharType="begin"/>
+          </w:r>
+          <w:r>
+            <w:instrText xml:space="preserve"> CITATION Gre17 \l 1033 </w:instrText>
+          </w:r>
+          <w:r>
+            <w:fldChar w:fldCharType="separate"/>
+          </w:r>
+          <w:r>
+            <w:rPr>
+              <w:noProof/>
+            </w:rPr>
+            <w:t xml:space="preserve"> </w:t>
+          </w:r>
+          <w:r>
+            <w:rPr>
+              <w:noProof/>
+            </w:rPr>
+            <w:t>(Martinez, et al., 2017)</w:t>
+          </w:r>
+          <w:r>
+            <w:fldChar w:fldCharType="end"/>
+          </w:r>
+        </w:sdtContent>
+      </w:sdt>
+      <w:r>
+        <w:t xml:space="preserve">. The </w:t>
+      </w:r>
+      <w:r>
+        <w:rPr>
+          <w:b/>
+        </w:rPr>
+        <w:t>7 basic quality tools</w:t>
+      </w:r>
+      <w:r>
+        <w:t xml:space="preserve"> that applies the use of storing collected data such as cause-and-effect diagram, flowcharts, to Pareto charts could help in organizing the data for clear input in data analysis</w:t>
+      </w:r>
+      <w:sdt>
+        <w:sdtPr>
+          <w:id w:val="-1822802971"/>
+          <w:citation/>
+        </w:sdtPr>
+        <w:sdtContent>
+          <w:r>
+            <w:fldChar w:fldCharType="begin"/>
+          </w:r>
+          <w:r>
+            <w:instrText xml:space="preserve">CITATION Sok09 \l 1033 </w:instrText>
+          </w:r>
+          <w:r>
+            <w:fldChar w:fldCharType="separate"/>
+          </w:r>
+          <w:r>
+            <w:rPr>
+              <w:noProof/>
+            </w:rPr>
+            <w:t xml:space="preserve"> </w:t>
+          </w:r>
+          <w:r>
+            <w:rPr>
+              <w:noProof/>
+            </w:rPr>
+            <w:t>(Soković, et al., 2009)</w:t>
+          </w:r>
+          <w:r>
+            <w:fldChar w:fldCharType="end"/>
+          </w:r>
+        </w:sdtContent>
+      </w:sdt>
+      <w:r>
+        <w:t xml:space="preserve"> to produce precise quality control measurements. However, in most cases a more direct approach, </w:t>
+      </w:r>
+      <w:r>
+        <w:rPr>
+          <w:b/>
+        </w:rPr>
+        <w:t>inspection</w:t>
+      </w:r>
+      <w:r>
+        <w:t xml:space="preserve"> on the workplace, would be taken to be able to provide performance feedback immediately. In the meantime, several </w:t>
+      </w:r>
+      <w:r>
+        <w:rPr>
+          <w:b/>
+        </w:rPr>
+        <w:t>reviews on the change requests</w:t>
+      </w:r>
+      <w:r>
+        <w:t xml:space="preserve"> would be conducted to determine those that require approval from high-ups such as project sponsors to be proceed.</w:t>
       </w:r>
     </w:p>
     <w:p>
@@ -18403,8 +18643,6 @@
         </w:rPr>
         <w:t>FIGURE 9.2.1: Direct Cutover Outline</w:t>
       </w:r>
-      <w:bookmarkStart w:id="46" w:name="_GoBack"/>
-      <w:bookmarkEnd w:id="46"/>
     </w:p>
     <w:p>
       <w:pPr>
@@ -19028,7 +19266,7 @@
         <w:pStyle w:val="Heading2"/>
         <w:spacing w:line="360" w:lineRule="auto"/>
       </w:pPr>
-      <w:bookmarkStart w:id="47" w:name="_Hlk519191340"/>
+      <w:bookmarkStart w:id="46" w:name="_Hlk519191340"/>
       <w:r>
         <w:lastRenderedPageBreak/>
         <w:t>9.3 Selected Cutover Strategy</w:t>
@@ -19162,7 +19400,7 @@
       </w:r>
     </w:p>
     <w:bookmarkEnd w:id="45"/>
-    <w:bookmarkEnd w:id="47"/>
+    <w:bookmarkEnd w:id="46"/>
     <w:p>
       <w:pPr>
         <w:pStyle w:val="Heading1"/>
@@ -19179,8 +19417,22 @@
       <w:bookmarkEnd w:id="44"/>
     </w:p>
     <w:p>
-      <w:r>
-        <w:t>(this section for group component)</w:t>
+      <w:pPr>
+        <w:spacing w:line="360" w:lineRule="auto"/>
+      </w:pPr>
+      <w:r>
+        <w:t xml:space="preserve">Throughout the project management from this scenario, our team has learned the importance of proper management in development-based projects that </w:t>
+      </w:r>
+      <w:r>
+        <w:t xml:space="preserve">especially utilized time and resource management. With the lack of sufficient time and resources in the mentioned scenario, the team has learned to organize the tasks required to complete the project based on their respective priorities, whilst identifying suitable approaches to complete the project’s planning and implementations, such as the usage of selecting applicable Project Methodology, Work Breakdown Structure, </w:t>
+      </w:r>
+      <w:r>
+        <w:t>Cost Breakdowns</w:t>
+      </w:r>
+      <w:bookmarkStart w:id="47" w:name="_GoBack"/>
+      <w:bookmarkEnd w:id="47"/>
+      <w:r>
+        <w:t>, and so on. Besides, the team also learnt to consider multifarious aspects in delegating project activities based on not only the stakeholders’ requirements, but also the project development team’s capability and skillsets in overall. That also led to the adaption of analysis in Project Quality Management where identification of several issues required to be resolved via quality planning, assurance and control were recommended for the project plan as well.</w:t>
       </w:r>
     </w:p>
     <w:p>
@@ -21921,6 +22173,7 @@
     <w:lsdException w:name="HTML Sample" w:semiHidden="1" w:unhideWhenUsed="1"/>
     <w:lsdException w:name="HTML Typewriter" w:semiHidden="1" w:unhideWhenUsed="1"/>
     <w:lsdException w:name="HTML Variable" w:semiHidden="1" w:unhideWhenUsed="1"/>
+    <w:lsdException w:name="Normal Table" w:semiHidden="1" w:unhideWhenUsed="1"/>
     <w:lsdException w:name="annotation subject" w:semiHidden="1" w:unhideWhenUsed="1"/>
     <w:lsdException w:name="No List" w:semiHidden="1" w:unhideWhenUsed="1"/>
     <w:lsdException w:name="Outline List 1" w:semiHidden="1" w:unhideWhenUsed="1"/>
@@ -21964,8 +22217,10 @@
     <w:lsdException w:name="Table Elegant" w:semiHidden="1" w:unhideWhenUsed="1"/>
     <w:lsdException w:name="Table Professional" w:semiHidden="1" w:unhideWhenUsed="1"/>
     <w:lsdException w:name="Table Subtle 1" w:semiHidden="1" w:unhideWhenUsed="1"/>
+    <w:lsdException w:name="Table Subtle 2" w:semiHidden="1" w:unhideWhenUsed="1"/>
     <w:lsdException w:name="Table Web 1" w:semiHidden="1" w:unhideWhenUsed="1"/>
     <w:lsdException w:name="Table Web 2" w:semiHidden="1" w:unhideWhenUsed="1"/>
+    <w:lsdException w:name="Table Web 3" w:semiHidden="1" w:unhideWhenUsed="1"/>
     <w:lsdException w:name="Balloon Text" w:semiHidden="1" w:unhideWhenUsed="1"/>
     <w:lsdException w:name="Table Grid" w:uiPriority="39"/>
     <w:lsdException w:name="Table Theme" w:semiHidden="1" w:unhideWhenUsed="1"/>
@@ -23343,11 +23598,80 @@
     <b:Edition>1.1</b:Edition>
     <b:RefOrder>13</b:RefOrder>
   </b:Source>
+  <b:Source>
+    <b:Tag>Gre17</b:Tag>
+    <b:SourceType>JournalArticle</b:SourceType>
+    <b:Guid>{8A3CC5B0-5005-4C78-9AE3-E2D6D2549FA9}</b:Guid>
+    <b:Author>
+      <b:Author>
+        <b:NameList>
+          <b:Person>
+            <b:Last>Martinez</b:Last>
+            <b:First>Gregory</b:First>
+            <b:Middle>D.</b:Middle>
+          </b:Person>
+          <b:Person>
+            <b:Last>McKay</b:Last>
+            <b:First>James</b:First>
+          </b:Person>
+          <b:Person>
+            <b:Last>Farmer</b:Last>
+            <b:First>Ben</b:First>
+          </b:Person>
+          <b:Person>
+            <b:Last>Scott</b:Last>
+            <b:First>Pat</b:First>
+          </b:Person>
+        </b:NameList>
+      </b:Author>
+    </b:Author>
+    <b:Title>Comparison of statistical sampling methods with ScannerBit, the GAMBIT scanning module</b:Title>
+    <b:JournalName>The European Physical Journal</b:JournalName>
+    <b:Year>2017</b:Year>
+    <b:Pages>761</b:Pages>
+    <b:Volume>77</b:Volume>
+    <b:Issue>11</b:Issue>
+    <b:RefOrder>10</b:RefOrder>
+  </b:Source>
+  <b:Source>
+    <b:Tag>Sok09</b:Tag>
+    <b:SourceType>JournalArticle</b:SourceType>
+    <b:Guid>{963912F7-9108-41B3-8DCD-00DEE216DED4}</b:Guid>
+    <b:Author>
+      <b:Author>
+        <b:NameList>
+          <b:Person>
+            <b:Last>Soković</b:Last>
+            <b:First>M.</b:First>
+          </b:Person>
+          <b:Person>
+            <b:Last>Jovanović</b:Last>
+            <b:First>J.</b:First>
+          </b:Person>
+          <b:Person>
+            <b:Last>Krivokapić</b:Last>
+            <b:First>Z.</b:First>
+          </b:Person>
+          <b:Person>
+            <b:Last>Vujović</b:Last>
+            <b:First>A.</b:First>
+          </b:Person>
+        </b:NameList>
+      </b:Author>
+    </b:Author>
+    <b:Title>Basic quality tools in continuous improvement process</b:Title>
+    <b:JournalName>Journal of Mechanical Engineering</b:JournalName>
+    <b:Year>2009</b:Year>
+    <b:Pages>1-9</b:Pages>
+    <b:Volume>55</b:Volume>
+    <b:Issue>5</b:Issue>
+    <b:RefOrder>11</b:RefOrder>
+  </b:Source>
 </b:Sources>
 </file>
 
 <file path=customXml/itemProps1.xml><?xml version="1.0" encoding="utf-8"?>
-<ds:datastoreItem xmlns:ds="http://schemas.openxmlformats.org/officeDocument/2006/customXml" ds:itemID="{CBF53211-6365-4BEB-9741-80B457F70562}">
+<ds:datastoreItem xmlns:ds="http://schemas.openxmlformats.org/officeDocument/2006/customXml" ds:itemID="{BC86C991-F794-4FF8-8EE4-887F4038A879}">
   <ds:schemaRefs>
     <ds:schemaRef ds:uri="http://schemas.openxmlformats.org/officeDocument/2006/bibliography"/>
   </ds:schemaRefs>

</xml_diff>

<commit_message>
minor changes in comm
by Ang
</commit_message>
<xml_diff>
--- a/PRMGT_GroupAssignment.docx
+++ b/PRMGT_GroupAssignment.docx
@@ -727,8 +727,6 @@
               </w:rPr>
               <w:t>GROUP COMPONENTS</w:t>
             </w:r>
-            <w:bookmarkStart w:id="3" w:name="_GoBack"/>
-            <w:bookmarkEnd w:id="3"/>
           </w:p>
         </w:tc>
       </w:tr>
@@ -7296,26 +7294,26 @@
         <w:pStyle w:val="Heading1"/>
         <w:spacing w:line="360" w:lineRule="auto"/>
       </w:pPr>
-      <w:bookmarkStart w:id="4" w:name="_Toc521192042"/>
+      <w:bookmarkStart w:id="3" w:name="_Toc521192042"/>
       <w:r>
         <w:lastRenderedPageBreak/>
         <w:t>1. INTRODUCTION</w:t>
       </w:r>
-      <w:bookmarkEnd w:id="4"/>
+      <w:bookmarkEnd w:id="3"/>
     </w:p>
     <w:p>
       <w:pPr>
         <w:pStyle w:val="Heading2"/>
         <w:spacing w:line="360" w:lineRule="auto"/>
       </w:pPr>
-      <w:bookmarkStart w:id="5" w:name="_Toc521192043"/>
+      <w:bookmarkStart w:id="4" w:name="_Toc521192043"/>
       <w:r>
         <w:t>Project Methodology</w:t>
       </w:r>
       <w:r>
         <w:t xml:space="preserve"> Definition</w:t>
       </w:r>
-      <w:bookmarkEnd w:id="5"/>
+      <w:bookmarkEnd w:id="4"/>
     </w:p>
     <w:p>
       <w:pPr>
@@ -7610,12 +7608,12 @@
         <w:pStyle w:val="Heading2"/>
         <w:spacing w:line="360" w:lineRule="auto"/>
       </w:pPr>
-      <w:bookmarkStart w:id="6" w:name="_Toc521192044"/>
+      <w:bookmarkStart w:id="5" w:name="_Toc521192044"/>
       <w:r>
         <w:lastRenderedPageBreak/>
         <w:t>Selected Project Methodology</w:t>
       </w:r>
-      <w:bookmarkEnd w:id="6"/>
+      <w:bookmarkEnd w:id="5"/>
     </w:p>
     <w:p>
       <w:pPr>
@@ -7964,12 +7962,12 @@
         <w:pStyle w:val="Heading2"/>
         <w:spacing w:line="360" w:lineRule="auto"/>
       </w:pPr>
-      <w:bookmarkStart w:id="7" w:name="_Toc521192045"/>
+      <w:bookmarkStart w:id="6" w:name="_Toc521192045"/>
       <w:r>
         <w:lastRenderedPageBreak/>
         <w:t>Methodology Implementation</w:t>
       </w:r>
-      <w:bookmarkEnd w:id="7"/>
+      <w:bookmarkEnd w:id="6"/>
     </w:p>
     <w:p>
       <w:pPr>
@@ -8180,12 +8178,12 @@
         <w:pStyle w:val="Heading2"/>
         <w:spacing w:line="360" w:lineRule="auto"/>
       </w:pPr>
-      <w:bookmarkStart w:id="8" w:name="_Toc521192046"/>
+      <w:bookmarkStart w:id="7" w:name="_Toc521192046"/>
       <w:r>
         <w:lastRenderedPageBreak/>
         <w:t>Project Management Process</w:t>
       </w:r>
-      <w:bookmarkEnd w:id="8"/>
+      <w:bookmarkEnd w:id="7"/>
     </w:p>
     <w:p>
       <w:pPr>
@@ -8841,12 +8839,12 @@
         <w:pStyle w:val="Heading2"/>
         <w:spacing w:line="360" w:lineRule="auto"/>
       </w:pPr>
-      <w:bookmarkStart w:id="9" w:name="_Toc521192047"/>
+      <w:bookmarkStart w:id="8" w:name="_Toc521192047"/>
       <w:r>
         <w:lastRenderedPageBreak/>
         <w:t>Knowledge Areas</w:t>
       </w:r>
-      <w:bookmarkEnd w:id="9"/>
+      <w:bookmarkEnd w:id="8"/>
     </w:p>
     <w:p>
       <w:pPr>
@@ -9657,263 +9655,263 @@
       <w:pPr>
         <w:pStyle w:val="Heading1"/>
       </w:pPr>
-      <w:bookmarkStart w:id="10" w:name="_Toc521192048"/>
+      <w:bookmarkStart w:id="9" w:name="_Toc521192048"/>
       <w:r>
         <w:lastRenderedPageBreak/>
         <w:t>2. PROJECT CHARTER</w:t>
       </w:r>
+      <w:bookmarkEnd w:id="9"/>
+    </w:p>
+    <w:p>
+      <w:pPr>
+        <w:pStyle w:val="Heading2"/>
+      </w:pPr>
+      <w:bookmarkStart w:id="10" w:name="_Toc521192049"/>
+      <w:r>
+        <w:t>2.1 Background</w:t>
+      </w:r>
       <w:bookmarkEnd w:id="10"/>
     </w:p>
     <w:p>
       <w:pPr>
+        <w:spacing w:line="360" w:lineRule="auto"/>
+        <w:rPr>
+          <w:b/>
+        </w:rPr>
+      </w:pPr>
+      <w:r>
+        <w:t>In this scenario, w</w:t>
+      </w:r>
+      <w:r>
+        <w:t xml:space="preserve">e were assumed the role as project management team from a company named </w:t>
+      </w:r>
+      <w:r>
+        <w:rPr>
+          <w:i/>
+        </w:rPr>
+        <w:t>Good L</w:t>
+      </w:r>
+      <w:r>
+        <w:rPr>
+          <w:i/>
+        </w:rPr>
+        <w:t>i</w:t>
+      </w:r>
+      <w:r>
+        <w:rPr>
+          <w:i/>
+        </w:rPr>
+        <w:t>fe Pte. Ltd. (GL),</w:t>
+      </w:r>
+      <w:r>
+        <w:t xml:space="preserve"> </w:t>
+      </w:r>
+      <w:r>
+        <w:t xml:space="preserve">with the project entitled </w:t>
+      </w:r>
+      <w:r>
+        <w:rPr>
+          <w:b/>
+        </w:rPr>
+        <w:t xml:space="preserve">‘Integrated Supply Chain Management Project’ </w:t>
+      </w:r>
+      <w:r>
+        <w:rPr>
+          <w:b/>
+        </w:rPr>
+        <w:t>(ISCMP)</w:t>
+      </w:r>
+      <w:r>
+        <w:t>.</w:t>
+      </w:r>
+      <w:r>
+        <w:rPr>
+          <w:b/>
+        </w:rPr>
+        <w:t xml:space="preserve"> </w:t>
+      </w:r>
+    </w:p>
+    <w:p>
+      <w:pPr>
+        <w:spacing w:line="360" w:lineRule="auto"/>
+      </w:pPr>
+      <w:r>
+        <w:t xml:space="preserve">ISCMP is a project aimed to </w:t>
+      </w:r>
+      <w:r>
+        <w:rPr>
+          <w:b/>
+        </w:rPr>
+        <w:t>enhance supply chain operations</w:t>
+      </w:r>
+      <w:r>
+        <w:t xml:space="preserve">. Therefore, ISCMP features </w:t>
+      </w:r>
+      <w:r>
+        <w:rPr>
+          <w:b/>
+        </w:rPr>
+        <w:t xml:space="preserve">a </w:t>
+      </w:r>
+      <w:r>
+        <w:rPr>
+          <w:b/>
+        </w:rPr>
+        <w:t>S</w:t>
+      </w:r>
+      <w:r>
+        <w:rPr>
+          <w:b/>
+        </w:rPr>
+        <w:t xml:space="preserve">upply </w:t>
+      </w:r>
+      <w:r>
+        <w:rPr>
+          <w:b/>
+        </w:rPr>
+        <w:t>C</w:t>
+      </w:r>
+      <w:r>
+        <w:rPr>
+          <w:b/>
+        </w:rPr>
+        <w:t xml:space="preserve">hain </w:t>
+      </w:r>
+      <w:r>
+        <w:rPr>
+          <w:b/>
+        </w:rPr>
+        <w:t>M</w:t>
+      </w:r>
+      <w:r>
+        <w:rPr>
+          <w:b/>
+        </w:rPr>
+        <w:t xml:space="preserve">anagement </w:t>
+      </w:r>
+      <w:r>
+        <w:rPr>
+          <w:b/>
+        </w:rPr>
+        <w:t xml:space="preserve">(SCM) </w:t>
+      </w:r>
+      <w:r>
+        <w:rPr>
+          <w:b/>
+        </w:rPr>
+        <w:t>software</w:t>
+      </w:r>
+      <w:r>
+        <w:t xml:space="preserve"> supported by a centralized data warehouse </w:t>
+      </w:r>
+      <w:r>
+        <w:t xml:space="preserve">to </w:t>
+      </w:r>
+      <w:r>
+        <w:t xml:space="preserve">manage </w:t>
+      </w:r>
+      <w:r>
+        <w:t>all users’</w:t>
+      </w:r>
+      <w:r>
+        <w:t xml:space="preserve"> respective region’s inventory in a faster pace. While the created system has business intelligence </w:t>
+      </w:r>
+      <w:r>
+        <w:t xml:space="preserve">capable </w:t>
+      </w:r>
+      <w:r>
+        <w:t>of</w:t>
+      </w:r>
+      <w:r>
+        <w:t xml:space="preserve"> </w:t>
+      </w:r>
+      <w:r>
+        <w:rPr>
+          <w:b/>
+        </w:rPr>
+        <w:t>inventory</w:t>
+      </w:r>
+      <w:r>
+        <w:t xml:space="preserve"> management for markets in South East Asia region, the system also covers </w:t>
+      </w:r>
+      <w:r>
+        <w:rPr>
+          <w:b/>
+        </w:rPr>
+        <w:t>transportation</w:t>
+      </w:r>
+      <w:r>
+        <w:t xml:space="preserve"> management, </w:t>
+      </w:r>
+      <w:r>
+        <w:rPr>
+          <w:b/>
+        </w:rPr>
+        <w:t>order</w:t>
+      </w:r>
+      <w:r>
+        <w:t xml:space="preserve"> management, </w:t>
+      </w:r>
+      <w:r>
+        <w:rPr>
+          <w:b/>
+        </w:rPr>
+        <w:t>yard</w:t>
+      </w:r>
+      <w:r>
+        <w:t xml:space="preserve"> management, </w:t>
+      </w:r>
+      <w:r>
+        <w:rPr>
+          <w:b/>
+        </w:rPr>
+        <w:t>labor</w:t>
+      </w:r>
+      <w:r>
+        <w:t xml:space="preserve"> management, and </w:t>
+      </w:r>
+      <w:r>
+        <w:rPr>
+          <w:b/>
+        </w:rPr>
+        <w:t>warehouse</w:t>
+      </w:r>
+      <w:r>
+        <w:t xml:space="preserve"> optimization.</w:t>
+      </w:r>
+    </w:p>
+    <w:p>
+      <w:pPr>
+        <w:spacing w:line="360" w:lineRule="auto"/>
+      </w:pPr>
+      <w:r>
+        <w:t xml:space="preserve">While the project was scheduled to be completed in 6 months, the previous project manager’s attempt on the project for the first 2 months could be summarized as ‘failure’. Therefore, we as a new management team were instructed to </w:t>
+      </w:r>
+      <w:r>
+        <w:rPr>
+          <w:b/>
+        </w:rPr>
+        <w:t xml:space="preserve">complete the </w:t>
+      </w:r>
+      <w:r>
+        <w:rPr>
+          <w:b/>
+        </w:rPr>
+        <w:t>ISCMP in the next 4 months</w:t>
+      </w:r>
+      <w:r>
+        <w:t>, while resolving all issues that arose from the previous management.</w:t>
+      </w:r>
+    </w:p>
+    <w:p>
+      <w:pPr>
         <w:pStyle w:val="Heading2"/>
       </w:pPr>
-      <w:bookmarkStart w:id="11" w:name="_Toc521192049"/>
-      <w:r>
-        <w:t>2.1 Background</w:t>
+      <w:bookmarkStart w:id="11" w:name="_Toc521192050"/>
+      <w:r>
+        <w:t>2.2 Aim and Objectives</w:t>
       </w:r>
       <w:bookmarkEnd w:id="11"/>
-    </w:p>
-    <w:p>
-      <w:pPr>
-        <w:spacing w:line="360" w:lineRule="auto"/>
-        <w:rPr>
-          <w:b/>
-        </w:rPr>
-      </w:pPr>
-      <w:r>
-        <w:t>In this scenario, w</w:t>
-      </w:r>
-      <w:r>
-        <w:t xml:space="preserve">e were assumed the role as project management team from a company named </w:t>
-      </w:r>
-      <w:r>
-        <w:rPr>
-          <w:i/>
-        </w:rPr>
-        <w:t>Good L</w:t>
-      </w:r>
-      <w:r>
-        <w:rPr>
-          <w:i/>
-        </w:rPr>
-        <w:t>i</w:t>
-      </w:r>
-      <w:r>
-        <w:rPr>
-          <w:i/>
-        </w:rPr>
-        <w:t>fe Pte. Ltd. (GL),</w:t>
-      </w:r>
-      <w:r>
-        <w:t xml:space="preserve"> </w:t>
-      </w:r>
-      <w:r>
-        <w:t xml:space="preserve">with the project entitled </w:t>
-      </w:r>
-      <w:r>
-        <w:rPr>
-          <w:b/>
-        </w:rPr>
-        <w:t xml:space="preserve">‘Integrated Supply Chain Management Project’ </w:t>
-      </w:r>
-      <w:r>
-        <w:rPr>
-          <w:b/>
-        </w:rPr>
-        <w:t>(ISCMP)</w:t>
-      </w:r>
-      <w:r>
-        <w:t>.</w:t>
-      </w:r>
-      <w:r>
-        <w:rPr>
-          <w:b/>
-        </w:rPr>
-        <w:t xml:space="preserve"> </w:t>
-      </w:r>
-    </w:p>
-    <w:p>
-      <w:pPr>
-        <w:spacing w:line="360" w:lineRule="auto"/>
-      </w:pPr>
-      <w:r>
-        <w:t xml:space="preserve">ISCMP is a project aimed to </w:t>
-      </w:r>
-      <w:r>
-        <w:rPr>
-          <w:b/>
-        </w:rPr>
-        <w:t>enhance supply chain operations</w:t>
-      </w:r>
-      <w:r>
-        <w:t xml:space="preserve">. Therefore, ISCMP features </w:t>
-      </w:r>
-      <w:r>
-        <w:rPr>
-          <w:b/>
-        </w:rPr>
-        <w:t xml:space="preserve">a </w:t>
-      </w:r>
-      <w:r>
-        <w:rPr>
-          <w:b/>
-        </w:rPr>
-        <w:t>S</w:t>
-      </w:r>
-      <w:r>
-        <w:rPr>
-          <w:b/>
-        </w:rPr>
-        <w:t xml:space="preserve">upply </w:t>
-      </w:r>
-      <w:r>
-        <w:rPr>
-          <w:b/>
-        </w:rPr>
-        <w:t>C</w:t>
-      </w:r>
-      <w:r>
-        <w:rPr>
-          <w:b/>
-        </w:rPr>
-        <w:t xml:space="preserve">hain </w:t>
-      </w:r>
-      <w:r>
-        <w:rPr>
-          <w:b/>
-        </w:rPr>
-        <w:t>M</w:t>
-      </w:r>
-      <w:r>
-        <w:rPr>
-          <w:b/>
-        </w:rPr>
-        <w:t xml:space="preserve">anagement </w:t>
-      </w:r>
-      <w:r>
-        <w:rPr>
-          <w:b/>
-        </w:rPr>
-        <w:t xml:space="preserve">(SCM) </w:t>
-      </w:r>
-      <w:r>
-        <w:rPr>
-          <w:b/>
-        </w:rPr>
-        <w:t>software</w:t>
-      </w:r>
-      <w:r>
-        <w:t xml:space="preserve"> supported by a centralized data warehouse </w:t>
-      </w:r>
-      <w:r>
-        <w:t xml:space="preserve">to </w:t>
-      </w:r>
-      <w:r>
-        <w:t xml:space="preserve">manage </w:t>
-      </w:r>
-      <w:r>
-        <w:t>all users’</w:t>
-      </w:r>
-      <w:r>
-        <w:t xml:space="preserve"> respective region’s inventory in a faster pace. While the created system has business intelligence </w:t>
-      </w:r>
-      <w:r>
-        <w:t xml:space="preserve">capable </w:t>
-      </w:r>
-      <w:r>
-        <w:t>of</w:t>
-      </w:r>
-      <w:r>
-        <w:t xml:space="preserve"> </w:t>
-      </w:r>
-      <w:r>
-        <w:rPr>
-          <w:b/>
-        </w:rPr>
-        <w:t>inventory</w:t>
-      </w:r>
-      <w:r>
-        <w:t xml:space="preserve"> management for markets in South East Asia region, the system also covers </w:t>
-      </w:r>
-      <w:r>
-        <w:rPr>
-          <w:b/>
-        </w:rPr>
-        <w:t>transportation</w:t>
-      </w:r>
-      <w:r>
-        <w:t xml:space="preserve"> management, </w:t>
-      </w:r>
-      <w:r>
-        <w:rPr>
-          <w:b/>
-        </w:rPr>
-        <w:t>order</w:t>
-      </w:r>
-      <w:r>
-        <w:t xml:space="preserve"> management, </w:t>
-      </w:r>
-      <w:r>
-        <w:rPr>
-          <w:b/>
-        </w:rPr>
-        <w:t>yard</w:t>
-      </w:r>
-      <w:r>
-        <w:t xml:space="preserve"> management, </w:t>
-      </w:r>
-      <w:r>
-        <w:rPr>
-          <w:b/>
-        </w:rPr>
-        <w:t>labor</w:t>
-      </w:r>
-      <w:r>
-        <w:t xml:space="preserve"> management, and </w:t>
-      </w:r>
-      <w:r>
-        <w:rPr>
-          <w:b/>
-        </w:rPr>
-        <w:t>warehouse</w:t>
-      </w:r>
-      <w:r>
-        <w:t xml:space="preserve"> optimization.</w:t>
-      </w:r>
-    </w:p>
-    <w:p>
-      <w:pPr>
-        <w:spacing w:line="360" w:lineRule="auto"/>
-      </w:pPr>
-      <w:r>
-        <w:t xml:space="preserve">While the project was scheduled to be completed in 6 months, the previous project manager’s attempt on the project for the first 2 months could be summarized as ‘failure’. Therefore, we as a new management team were instructed to </w:t>
-      </w:r>
-      <w:r>
-        <w:rPr>
-          <w:b/>
-        </w:rPr>
-        <w:t xml:space="preserve">complete the </w:t>
-      </w:r>
-      <w:r>
-        <w:rPr>
-          <w:b/>
-        </w:rPr>
-        <w:t>ISCMP in the next 4 months</w:t>
-      </w:r>
-      <w:r>
-        <w:t>, while resolving all issues that arose from the previous management.</w:t>
-      </w:r>
-    </w:p>
-    <w:p>
-      <w:pPr>
-        <w:pStyle w:val="Heading2"/>
-      </w:pPr>
-      <w:bookmarkStart w:id="12" w:name="_Toc521192050"/>
-      <w:r>
-        <w:t>2.2 Aim and Objectives</w:t>
-      </w:r>
-      <w:bookmarkEnd w:id="12"/>
     </w:p>
     <w:p>
       <w:pPr>
@@ -10036,23 +10034,23 @@
         <w:pStyle w:val="Heading2"/>
         <w:spacing w:line="360" w:lineRule="auto"/>
       </w:pPr>
-      <w:bookmarkStart w:id="13" w:name="_Toc521192051"/>
+      <w:bookmarkStart w:id="12" w:name="_Toc521192051"/>
       <w:r>
         <w:lastRenderedPageBreak/>
         <w:t>2.3 Scope</w:t>
       </w:r>
-      <w:bookmarkEnd w:id="13"/>
+      <w:bookmarkEnd w:id="12"/>
     </w:p>
     <w:p>
       <w:pPr>
         <w:pStyle w:val="Heading3"/>
         <w:spacing w:line="360" w:lineRule="auto"/>
       </w:pPr>
-      <w:bookmarkStart w:id="14" w:name="_Toc521192052"/>
+      <w:bookmarkStart w:id="13" w:name="_Toc521192052"/>
       <w:r>
         <w:t>2.3.1 Product Deliverables</w:t>
       </w:r>
-      <w:bookmarkEnd w:id="14"/>
+      <w:bookmarkEnd w:id="13"/>
     </w:p>
     <w:p>
       <w:pPr>
@@ -10137,11 +10135,11 @@
         <w:pStyle w:val="Heading3"/>
         <w:spacing w:line="360" w:lineRule="auto"/>
       </w:pPr>
-      <w:bookmarkStart w:id="15" w:name="_Toc521192053"/>
+      <w:bookmarkStart w:id="14" w:name="_Toc521192053"/>
       <w:r>
         <w:t>2.3.2 Project Scope</w:t>
       </w:r>
-      <w:bookmarkEnd w:id="15"/>
+      <w:bookmarkEnd w:id="14"/>
     </w:p>
     <w:p>
       <w:pPr>
@@ -10174,11 +10172,11 @@
         <w:pStyle w:val="Heading2"/>
         <w:spacing w:line="360" w:lineRule="auto"/>
       </w:pPr>
-      <w:bookmarkStart w:id="16" w:name="_Toc521192054"/>
+      <w:bookmarkStart w:id="15" w:name="_Toc521192054"/>
       <w:r>
         <w:t>2.4 Constraints</w:t>
       </w:r>
-      <w:bookmarkEnd w:id="16"/>
+      <w:bookmarkEnd w:id="15"/>
     </w:p>
     <w:p>
       <w:pPr>
@@ -10250,11 +10248,11 @@
         <w:pStyle w:val="Heading2"/>
         <w:spacing w:line="360" w:lineRule="auto"/>
       </w:pPr>
-      <w:bookmarkStart w:id="17" w:name="_Toc521192055"/>
+      <w:bookmarkStart w:id="16" w:name="_Toc521192055"/>
       <w:r>
         <w:t>2.5 Estimation Budget</w:t>
       </w:r>
-      <w:bookmarkEnd w:id="17"/>
+      <w:bookmarkEnd w:id="16"/>
     </w:p>
     <w:tbl>
       <w:tblPr>
@@ -10460,22 +10458,22 @@
         <w:pStyle w:val="Heading2"/>
         <w:spacing w:line="360" w:lineRule="auto"/>
       </w:pPr>
-      <w:bookmarkStart w:id="18" w:name="_Toc521192056"/>
-      <w:commentRangeStart w:id="19"/>
+      <w:bookmarkStart w:id="17" w:name="_Toc521192056"/>
+      <w:commentRangeStart w:id="18"/>
       <w:r>
         <w:lastRenderedPageBreak/>
         <w:t>2.6 Roles &amp; Responsibilities</w:t>
       </w:r>
-      <w:commentRangeEnd w:id="19"/>
+      <w:commentRangeEnd w:id="18"/>
       <w:r>
         <w:rPr>
           <w:rStyle w:val="CommentReference"/>
           <w:rFonts w:eastAsiaTheme="minorEastAsia" w:cs="Times New Roman"/>
           <w:color w:val="000000"/>
         </w:rPr>
-        <w:commentReference w:id="19"/>
-      </w:r>
-      <w:bookmarkEnd w:id="18"/>
+        <w:commentReference w:id="18"/>
+      </w:r>
+      <w:bookmarkEnd w:id="17"/>
     </w:p>
     <w:tbl>
       <w:tblPr>
@@ -11908,21 +11906,21 @@
       <w:pPr>
         <w:pStyle w:val="Heading2"/>
       </w:pPr>
-      <w:bookmarkStart w:id="20" w:name="_Toc521192057"/>
-      <w:commentRangeStart w:id="21"/>
+      <w:bookmarkStart w:id="19" w:name="_Toc521192057"/>
+      <w:commentRangeStart w:id="20"/>
       <w:r>
         <w:t>2.7 High Level Risks</w:t>
       </w:r>
-      <w:commentRangeEnd w:id="21"/>
+      <w:commentRangeEnd w:id="20"/>
       <w:r>
         <w:rPr>
           <w:rStyle w:val="CommentReference"/>
           <w:rFonts w:eastAsiaTheme="minorEastAsia" w:cs="Times New Roman"/>
           <w:color w:val="000000"/>
         </w:rPr>
-        <w:commentReference w:id="21"/>
-      </w:r>
-      <w:bookmarkEnd w:id="20"/>
+        <w:commentReference w:id="20"/>
+      </w:r>
+      <w:bookmarkEnd w:id="19"/>
     </w:p>
     <w:p>
       <w:pPr>
@@ -11991,21 +11989,21 @@
         <w:pStyle w:val="Heading2"/>
         <w:spacing w:line="360" w:lineRule="auto"/>
       </w:pPr>
-      <w:bookmarkStart w:id="22" w:name="_Toc521192058"/>
-      <w:commentRangeStart w:id="23"/>
+      <w:bookmarkStart w:id="21" w:name="_Toc521192058"/>
+      <w:commentRangeStart w:id="22"/>
       <w:r>
         <w:t>2.8 Major Project Milestones</w:t>
       </w:r>
-      <w:commentRangeEnd w:id="23"/>
+      <w:commentRangeEnd w:id="22"/>
       <w:r>
         <w:rPr>
           <w:rStyle w:val="CommentReference"/>
           <w:rFonts w:eastAsiaTheme="minorEastAsia" w:cs="Times New Roman"/>
           <w:color w:val="000000"/>
         </w:rPr>
-        <w:commentReference w:id="23"/>
-      </w:r>
-      <w:bookmarkEnd w:id="22"/>
+        <w:commentReference w:id="22"/>
+      </w:r>
+      <w:bookmarkEnd w:id="21"/>
     </w:p>
     <w:tbl>
       <w:tblPr>
@@ -12829,12 +12827,12 @@
         <w:pStyle w:val="Heading2"/>
         <w:spacing w:line="360" w:lineRule="auto"/>
       </w:pPr>
-      <w:bookmarkStart w:id="24" w:name="_Toc521192059"/>
+      <w:bookmarkStart w:id="23" w:name="_Toc521192059"/>
       <w:r>
         <w:lastRenderedPageBreak/>
         <w:t>2.9 Critical Success Factors</w:t>
       </w:r>
-      <w:bookmarkEnd w:id="24"/>
+      <w:bookmarkEnd w:id="23"/>
     </w:p>
     <w:p>
       <w:pPr>
@@ -13032,11 +13030,11 @@
         <w:pStyle w:val="Heading2"/>
         <w:spacing w:line="360" w:lineRule="auto"/>
       </w:pPr>
-      <w:bookmarkStart w:id="25" w:name="_Toc521192060"/>
+      <w:bookmarkStart w:id="24" w:name="_Toc521192060"/>
       <w:r>
         <w:t>2.10 Signature</w:t>
       </w:r>
-      <w:bookmarkEnd w:id="25"/>
+      <w:bookmarkEnd w:id="24"/>
     </w:p>
     <w:tbl>
       <w:tblPr>
@@ -13215,25 +13213,25 @@
         <w:pStyle w:val="Heading1"/>
         <w:spacing w:line="360" w:lineRule="auto"/>
       </w:pPr>
-      <w:bookmarkStart w:id="26" w:name="_Toc521192061"/>
+      <w:bookmarkStart w:id="25" w:name="_Toc521192061"/>
       <w:r>
         <w:lastRenderedPageBreak/>
         <w:t xml:space="preserve">3. </w:t>
       </w:r>
-      <w:commentRangeStart w:id="27"/>
+      <w:commentRangeStart w:id="26"/>
       <w:r>
         <w:t>WORK BREAKDOWN STRUCTURE</w:t>
       </w:r>
-      <w:commentRangeEnd w:id="27"/>
+      <w:commentRangeEnd w:id="26"/>
       <w:r>
         <w:rPr>
           <w:rStyle w:val="CommentReference"/>
           <w:rFonts w:eastAsiaTheme="minorEastAsia" w:cs="Times New Roman"/>
           <w:color w:val="000000"/>
         </w:rPr>
-        <w:commentReference w:id="27"/>
-      </w:r>
-      <w:bookmarkEnd w:id="26"/>
+        <w:commentReference w:id="26"/>
+      </w:r>
+      <w:bookmarkEnd w:id="25"/>
     </w:p>
     <w:tbl>
       <w:tblPr>
@@ -16849,22 +16847,22 @@
       <w:pPr>
         <w:pStyle w:val="Heading1"/>
       </w:pPr>
-      <w:bookmarkStart w:id="28" w:name="_Toc521192062"/>
+      <w:bookmarkStart w:id="27" w:name="_Toc521192062"/>
       <w:r>
         <w:lastRenderedPageBreak/>
         <w:t>4. SCOPE STATEMENT</w:t>
       </w:r>
+      <w:bookmarkEnd w:id="27"/>
+    </w:p>
+    <w:p>
+      <w:pPr>
+        <w:pStyle w:val="Heading2"/>
+      </w:pPr>
+      <w:bookmarkStart w:id="28" w:name="_Toc521192063"/>
+      <w:r>
+        <w:t>4.1 Project Scope Description</w:t>
+      </w:r>
       <w:bookmarkEnd w:id="28"/>
-    </w:p>
-    <w:p>
-      <w:pPr>
-        <w:pStyle w:val="Heading2"/>
-      </w:pPr>
-      <w:bookmarkStart w:id="29" w:name="_Toc521192063"/>
-      <w:r>
-        <w:t>4.1 Project Scope Description</w:t>
-      </w:r>
-      <w:bookmarkEnd w:id="29"/>
     </w:p>
     <w:p>
       <w:pPr>
@@ -16879,11 +16877,11 @@
         <w:pStyle w:val="Heading2"/>
         <w:spacing w:line="360" w:lineRule="auto"/>
       </w:pPr>
-      <w:bookmarkStart w:id="30" w:name="_Toc521192064"/>
+      <w:bookmarkStart w:id="29" w:name="_Toc521192064"/>
       <w:r>
         <w:t>4.2 Acceptance Criteria</w:t>
       </w:r>
-      <w:bookmarkEnd w:id="30"/>
+      <w:bookmarkEnd w:id="29"/>
     </w:p>
     <w:p>
       <w:pPr>
@@ -16898,48 +16896,48 @@
         <w:pStyle w:val="Heading2"/>
         <w:spacing w:line="360" w:lineRule="auto"/>
       </w:pPr>
-      <w:bookmarkStart w:id="31" w:name="_Toc521192065"/>
+      <w:bookmarkStart w:id="30" w:name="_Toc521192065"/>
       <w:r>
         <w:t>4.3 Project Deliverables</w:t>
       </w:r>
+      <w:bookmarkEnd w:id="30"/>
+    </w:p>
+    <w:p>
+      <w:pPr>
+        <w:spacing w:line="360" w:lineRule="auto"/>
+      </w:pPr>
+      <w:r>
+        <w:t xml:space="preserve">The </w:t>
+      </w:r>
+      <w:proofErr w:type="gramStart"/>
+      <w:r>
+        <w:t>end product</w:t>
+      </w:r>
+      <w:proofErr w:type="gramEnd"/>
+      <w:r>
+        <w:t xml:space="preserve"> of this project would be a software designed specialized for Supply Chain Management. The </w:t>
+      </w:r>
+      <w:proofErr w:type="gramStart"/>
+      <w:r>
+        <w:t>end product</w:t>
+      </w:r>
+      <w:proofErr w:type="gramEnd"/>
+      <w:r>
+        <w:t xml:space="preserve"> provides the common functions that can be found in any SCM. Other than that, the system is also supported by a huge centralized data warehouse which provides business intelligence capabilities in facilitating users to make quicker decision in managing inventory in their own region. The system also covers transportation management, order management, yard management, labor management and warehouse optimization.</w:t>
+      </w:r>
+    </w:p>
+    <w:p>
+      <w:pPr>
+        <w:pStyle w:val="Heading2"/>
+      </w:pPr>
+      <w:bookmarkStart w:id="31" w:name="_Toc521192066"/>
+      <w:r>
+        <w:t>4.4 Project Exclusions</w:t>
+      </w:r>
       <w:bookmarkEnd w:id="31"/>
     </w:p>
     <w:p>
-      <w:pPr>
-        <w:spacing w:line="360" w:lineRule="auto"/>
-      </w:pPr>
-      <w:r>
-        <w:t xml:space="preserve">The </w:t>
-      </w:r>
-      <w:proofErr w:type="gramStart"/>
-      <w:r>
-        <w:t>end product</w:t>
-      </w:r>
-      <w:proofErr w:type="gramEnd"/>
-      <w:r>
-        <w:t xml:space="preserve"> of this project would be a software designed specialized for Supply Chain Management. The </w:t>
-      </w:r>
-      <w:proofErr w:type="gramStart"/>
-      <w:r>
-        <w:t>end product</w:t>
-      </w:r>
-      <w:proofErr w:type="gramEnd"/>
-      <w:r>
-        <w:t xml:space="preserve"> provides the common functions that can be found in any SCM. Other than that, the system is also supported by a huge centralized data warehouse which provides business intelligence capabilities in facilitating users to make quicker decision in managing inventory in their own region. The system also covers transportation management, order management, yard management, labor management and warehouse optimization.</w:t>
-      </w:r>
-    </w:p>
-    <w:p>
-      <w:pPr>
-        <w:pStyle w:val="Heading2"/>
-      </w:pPr>
-      <w:bookmarkStart w:id="32" w:name="_Toc521192066"/>
-      <w:r>
-        <w:t>4.4 Project Exclusions</w:t>
-      </w:r>
-      <w:bookmarkEnd w:id="32"/>
-    </w:p>
-    <w:p>
-      <w:bookmarkStart w:id="33" w:name="_Hlk519586336"/>
+      <w:bookmarkStart w:id="32" w:name="_Hlk519586336"/>
       <w:r>
         <w:t xml:space="preserve">Stakeholders can expect a completed bug-free software by the end of the project period, </w:t>
       </w:r>
@@ -16947,7 +16945,7 @@
         <w:t>excluding:</w:t>
       </w:r>
     </w:p>
-    <w:bookmarkEnd w:id="33"/>
+    <w:bookmarkEnd w:id="32"/>
     <w:p>
       <w:pPr>
         <w:pStyle w:val="ListParagraph"/>
@@ -17004,11 +17002,11 @@
       <w:pPr>
         <w:pStyle w:val="Heading2"/>
       </w:pPr>
-      <w:bookmarkStart w:id="34" w:name="_Toc521192067"/>
+      <w:bookmarkStart w:id="33" w:name="_Toc521192067"/>
       <w:r>
         <w:t>4.5 Project Constraints</w:t>
       </w:r>
-      <w:bookmarkEnd w:id="34"/>
+      <w:bookmarkEnd w:id="33"/>
     </w:p>
     <w:p>
       <w:pPr>
@@ -17068,11 +17066,11 @@
       <w:pPr>
         <w:pStyle w:val="Heading2"/>
       </w:pPr>
-      <w:bookmarkStart w:id="35" w:name="_Toc521192068"/>
+      <w:bookmarkStart w:id="34" w:name="_Toc521192068"/>
       <w:r>
         <w:t>4.6 Project Assumptions</w:t>
       </w:r>
-      <w:bookmarkEnd w:id="35"/>
+      <w:bookmarkEnd w:id="34"/>
     </w:p>
     <w:p>
       <w:pPr>
@@ -17115,22 +17113,22 @@
         <w:pStyle w:val="Heading1"/>
         <w:spacing w:line="360" w:lineRule="auto"/>
       </w:pPr>
-      <w:bookmarkStart w:id="36" w:name="_Toc521192069"/>
-      <w:commentRangeStart w:id="37"/>
+      <w:bookmarkStart w:id="35" w:name="_Toc521192069"/>
+      <w:commentRangeStart w:id="36"/>
       <w:r>
         <w:lastRenderedPageBreak/>
         <w:t>5. TABLE OF ISSUES</w:t>
       </w:r>
-      <w:commentRangeEnd w:id="37"/>
+      <w:commentRangeEnd w:id="36"/>
       <w:r>
         <w:rPr>
           <w:rStyle w:val="CommentReference"/>
           <w:rFonts w:eastAsiaTheme="minorEastAsia" w:cs="Times New Roman"/>
           <w:color w:val="000000"/>
         </w:rPr>
-        <w:commentReference w:id="37"/>
-      </w:r>
-      <w:bookmarkEnd w:id="36"/>
+        <w:commentReference w:id="36"/>
+      </w:r>
+      <w:bookmarkEnd w:id="35"/>
     </w:p>
     <w:tbl>
       <w:tblPr>
@@ -20710,7 +20708,7 @@
         <w:pStyle w:val="Heading1"/>
         <w:spacing w:line="360" w:lineRule="auto"/>
       </w:pPr>
-      <w:bookmarkStart w:id="38" w:name="_Toc521192070"/>
+      <w:bookmarkStart w:id="37" w:name="_Toc521192070"/>
       <w:r>
         <w:lastRenderedPageBreak/>
         <w:t>6</w:t>
@@ -20718,31 +20716,31 @@
       <w:r>
         <w:t>. GANTT CHART AND NETWORK DIAGRAM</w:t>
       </w:r>
-      <w:bookmarkEnd w:id="38"/>
+      <w:bookmarkEnd w:id="37"/>
     </w:p>
     <w:p>
       <w:pPr>
         <w:pStyle w:val="Heading2"/>
         <w:spacing w:line="360" w:lineRule="auto"/>
       </w:pPr>
-      <w:bookmarkStart w:id="39" w:name="_Toc521192071"/>
-      <w:commentRangeStart w:id="40"/>
+      <w:bookmarkStart w:id="38" w:name="_Toc521192071"/>
+      <w:commentRangeStart w:id="39"/>
       <w:r>
         <w:t>6</w:t>
       </w:r>
       <w:r>
         <w:t>.1 Gantt Chart</w:t>
       </w:r>
-      <w:commentRangeEnd w:id="40"/>
+      <w:commentRangeEnd w:id="39"/>
       <w:r>
         <w:rPr>
           <w:rStyle w:val="CommentReference"/>
           <w:rFonts w:eastAsiaTheme="minorEastAsia" w:cs="Times New Roman"/>
           <w:color w:val="000000"/>
         </w:rPr>
-        <w:commentReference w:id="40"/>
-      </w:r>
-      <w:bookmarkEnd w:id="39"/>
+        <w:commentReference w:id="39"/>
+      </w:r>
+      <w:bookmarkEnd w:id="38"/>
     </w:p>
     <w:p>
       <w:r>
@@ -20990,7 +20988,7 @@
         <w:pStyle w:val="Heading2"/>
         <w:spacing w:line="360" w:lineRule="auto"/>
       </w:pPr>
-      <w:bookmarkStart w:id="41" w:name="_Toc521192072"/>
+      <w:bookmarkStart w:id="40" w:name="_Toc521192072"/>
       <w:r>
         <w:lastRenderedPageBreak/>
         <w:t>6</w:t>
@@ -20998,7 +20996,7 @@
       <w:r>
         <w:t>.2 Network Diagram</w:t>
       </w:r>
-      <w:bookmarkEnd w:id="41"/>
+      <w:bookmarkEnd w:id="40"/>
     </w:p>
     <w:p>
       <w:r>
@@ -21338,7 +21336,7 @@
         <w:pStyle w:val="Heading1"/>
         <w:spacing w:line="360" w:lineRule="auto"/>
       </w:pPr>
-      <w:bookmarkStart w:id="42" w:name="_Toc521192073"/>
+      <w:bookmarkStart w:id="41" w:name="_Toc521192073"/>
       <w:r>
         <w:lastRenderedPageBreak/>
         <w:t>7</w:t>
@@ -21346,18 +21344,18 @@
       <w:r>
         <w:t>. COST ESTIMATION AND BUDGETING</w:t>
       </w:r>
-      <w:bookmarkEnd w:id="42"/>
+      <w:bookmarkEnd w:id="41"/>
     </w:p>
     <w:p>
       <w:pPr>
         <w:pStyle w:val="Heading2"/>
         <w:spacing w:line="360" w:lineRule="auto"/>
       </w:pPr>
-      <w:bookmarkStart w:id="43" w:name="_Toc521192074"/>
+      <w:bookmarkStart w:id="42" w:name="_Toc521192074"/>
       <w:r>
         <w:t>7.1 Task Cost Breakdown</w:t>
       </w:r>
-      <w:bookmarkEnd w:id="43"/>
+      <w:bookmarkEnd w:id="42"/>
     </w:p>
     <w:p/>
     <w:p>
@@ -21365,11 +21363,11 @@
         <w:pStyle w:val="Heading2"/>
         <w:spacing w:line="360" w:lineRule="auto"/>
       </w:pPr>
-      <w:bookmarkStart w:id="44" w:name="_Toc521192075"/>
+      <w:bookmarkStart w:id="43" w:name="_Toc521192075"/>
       <w:r>
         <w:t>7.2 Resources Cost Breakdown</w:t>
       </w:r>
-      <w:bookmarkEnd w:id="44"/>
+      <w:bookmarkEnd w:id="43"/>
     </w:p>
     <w:tbl>
       <w:tblPr>
@@ -22905,7 +22903,7 @@
           <w:szCs w:val="32"/>
         </w:rPr>
       </w:pPr>
-      <w:bookmarkStart w:id="45" w:name="_Hlk519191260"/>
+      <w:bookmarkStart w:id="44" w:name="_Hlk519191260"/>
       <w:r>
         <w:br w:type="page"/>
       </w:r>
@@ -22915,12 +22913,12 @@
         <w:pStyle w:val="Heading1"/>
         <w:spacing w:line="360" w:lineRule="auto"/>
       </w:pPr>
-      <w:bookmarkStart w:id="46" w:name="_Toc521192076"/>
+      <w:bookmarkStart w:id="45" w:name="_Toc521192076"/>
       <w:r>
         <w:lastRenderedPageBreak/>
         <w:t>8. QUALITY MANAGEMENT PLAN</w:t>
       </w:r>
-      <w:bookmarkEnd w:id="46"/>
+      <w:bookmarkEnd w:id="45"/>
     </w:p>
     <w:p>
       <w:pPr>
@@ -23499,12 +23497,12 @@
         <w:pStyle w:val="Heading2"/>
         <w:spacing w:line="360" w:lineRule="auto"/>
       </w:pPr>
-      <w:bookmarkStart w:id="47" w:name="_Toc521192077"/>
+      <w:bookmarkStart w:id="46" w:name="_Toc521192077"/>
       <w:r>
         <w:lastRenderedPageBreak/>
         <w:t>8.1 Plan Quality Management</w:t>
       </w:r>
-      <w:bookmarkEnd w:id="47"/>
+      <w:bookmarkEnd w:id="46"/>
     </w:p>
     <w:p>
       <w:pPr>
@@ -24149,12 +24147,12 @@
         <w:pStyle w:val="Heading2"/>
         <w:spacing w:line="360" w:lineRule="auto"/>
       </w:pPr>
-      <w:bookmarkStart w:id="48" w:name="_Toc521192078"/>
+      <w:bookmarkStart w:id="47" w:name="_Toc521192078"/>
       <w:r>
         <w:lastRenderedPageBreak/>
         <w:t>8.2 Perform Quality Assurance</w:t>
       </w:r>
-      <w:bookmarkEnd w:id="48"/>
+      <w:bookmarkEnd w:id="47"/>
     </w:p>
     <w:p>
       <w:pPr>
@@ -24831,12 +24829,12 @@
         <w:pStyle w:val="Heading2"/>
         <w:spacing w:line="360" w:lineRule="auto"/>
       </w:pPr>
-      <w:bookmarkStart w:id="49" w:name="_Toc521192079"/>
+      <w:bookmarkStart w:id="48" w:name="_Toc521192079"/>
       <w:r>
         <w:lastRenderedPageBreak/>
         <w:t>8.3 Control Quality</w:t>
       </w:r>
-      <w:bookmarkEnd w:id="49"/>
+      <w:bookmarkEnd w:id="48"/>
     </w:p>
     <w:p>
       <w:pPr>
@@ -25189,24 +25187,24 @@
           <w:u w:val="single"/>
         </w:rPr>
       </w:pPr>
-      <w:bookmarkStart w:id="50" w:name="_Toc521192080"/>
+      <w:bookmarkStart w:id="49" w:name="_Toc521192080"/>
       <w:r>
         <w:lastRenderedPageBreak/>
         <w:t>9. CUTOVER STRATEGY AND TRANSITION PLAN</w:t>
       </w:r>
-      <w:bookmarkEnd w:id="50"/>
+      <w:bookmarkEnd w:id="49"/>
     </w:p>
     <w:p>
       <w:pPr>
         <w:pStyle w:val="Heading2"/>
         <w:spacing w:line="360" w:lineRule="auto"/>
       </w:pPr>
-      <w:bookmarkStart w:id="51" w:name="_Toc521192081"/>
-      <w:bookmarkStart w:id="52" w:name="_Hlk519165345"/>
+      <w:bookmarkStart w:id="50" w:name="_Toc521192081"/>
+      <w:bookmarkStart w:id="51" w:name="_Hlk519165345"/>
       <w:r>
         <w:t>9.1 Definition</w:t>
       </w:r>
-      <w:bookmarkEnd w:id="51"/>
+      <w:bookmarkEnd w:id="50"/>
     </w:p>
     <w:p>
       <w:pPr>
@@ -25345,11 +25343,11 @@
         <w:pStyle w:val="Heading2"/>
         <w:spacing w:line="360" w:lineRule="auto"/>
       </w:pPr>
-      <w:bookmarkStart w:id="53" w:name="_Toc521192082"/>
+      <w:bookmarkStart w:id="52" w:name="_Toc521192082"/>
       <w:r>
         <w:t>9.2 Types of Cutover Strategy</w:t>
       </w:r>
-      <w:bookmarkEnd w:id="53"/>
+      <w:bookmarkEnd w:id="52"/>
     </w:p>
     <w:p>
       <w:pPr>
@@ -26068,7 +26066,7 @@
         <w:t xml:space="preserve"> compared to direct cutover approach.</w:t>
       </w:r>
     </w:p>
-    <w:bookmarkEnd w:id="45"/>
+    <w:bookmarkEnd w:id="44"/>
     <w:p>
       <w:pPr>
         <w:rPr>
@@ -26087,13 +26085,13 @@
         <w:pStyle w:val="Heading2"/>
         <w:spacing w:line="360" w:lineRule="auto"/>
       </w:pPr>
-      <w:bookmarkStart w:id="54" w:name="_Toc521192083"/>
-      <w:bookmarkStart w:id="55" w:name="_Hlk519191340"/>
+      <w:bookmarkStart w:id="53" w:name="_Toc521192083"/>
+      <w:bookmarkStart w:id="54" w:name="_Hlk519191340"/>
       <w:r>
         <w:lastRenderedPageBreak/>
         <w:t>9.3 Selected Cutover Strategy</w:t>
       </w:r>
-      <w:bookmarkEnd w:id="54"/>
+      <w:bookmarkEnd w:id="53"/>
     </w:p>
     <w:p>
       <w:pPr>
@@ -26231,14 +26229,14 @@
         </w:numPr>
         <w:spacing w:line="360" w:lineRule="auto"/>
       </w:pPr>
-      <w:bookmarkStart w:id="56" w:name="_Toc521192084"/>
-      <w:bookmarkEnd w:id="52"/>
-      <w:bookmarkEnd w:id="55"/>
+      <w:bookmarkStart w:id="55" w:name="_Toc521192084"/>
+      <w:bookmarkEnd w:id="51"/>
+      <w:bookmarkEnd w:id="54"/>
       <w:r>
         <w:lastRenderedPageBreak/>
         <w:t>LESSON LEARNED REPORT</w:t>
       </w:r>
-      <w:bookmarkEnd w:id="56"/>
+      <w:bookmarkEnd w:id="55"/>
     </w:p>
     <w:p>
       <w:pPr>
@@ -26267,7 +26265,7 @@
         <w:pStyle w:val="Heading2"/>
         <w:spacing w:line="360" w:lineRule="auto"/>
       </w:pPr>
-      <w:bookmarkStart w:id="57" w:name="_Toc521192085"/>
+      <w:bookmarkStart w:id="56" w:name="_Toc521192085"/>
       <w:r>
         <w:t xml:space="preserve">10.1 Human Resource Management </w:t>
       </w:r>
@@ -26291,14 +26289,14 @@
         </w:rPr>
         <w:t xml:space="preserve"> Jamil, TP035719]</w:t>
       </w:r>
-      <w:bookmarkEnd w:id="57"/>
+      <w:bookmarkEnd w:id="56"/>
     </w:p>
     <w:p>
       <w:pPr>
         <w:pStyle w:val="Heading2"/>
         <w:spacing w:line="360" w:lineRule="auto"/>
       </w:pPr>
-      <w:bookmarkStart w:id="58" w:name="_Toc521192086"/>
+      <w:bookmarkStart w:id="57" w:name="_Toc521192086"/>
       <w:r>
         <w:t xml:space="preserve">10.2 Procurement Management </w:t>
       </w:r>
@@ -26308,7 +26306,7 @@
         </w:rPr>
         <w:t>[Balram A/L Krishna Kumar, TP035446]</w:t>
       </w:r>
-      <w:bookmarkEnd w:id="58"/>
+      <w:bookmarkEnd w:id="57"/>
     </w:p>
     <w:p>
       <w:pPr>
@@ -26331,7 +26329,7 @@
           <w:b/>
         </w:rPr>
       </w:pPr>
-      <w:bookmarkStart w:id="59" w:name="_Toc521192087"/>
+      <w:bookmarkStart w:id="58" w:name="_Toc521192087"/>
       <w:r>
         <w:lastRenderedPageBreak/>
         <w:t xml:space="preserve">10.3 Communication Management </w:t>
@@ -26342,7 +26340,7 @@
         </w:rPr>
         <w:t>[Ang Chee Siah, TP038259]</w:t>
       </w:r>
-      <w:bookmarkEnd w:id="59"/>
+      <w:bookmarkEnd w:id="58"/>
     </w:p>
     <w:p>
       <w:pPr>
@@ -26439,7 +26437,7 @@
                 <w:b/>
               </w:rPr>
             </w:pPr>
-            <w:bookmarkStart w:id="60" w:name="_Hlk520758009"/>
+            <w:bookmarkStart w:id="59" w:name="_Hlk520758009"/>
             <w:r>
               <w:rPr>
                 <w:b/>
@@ -26905,7 +26903,7 @@
           </w:p>
         </w:tc>
       </w:tr>
-      <w:bookmarkEnd w:id="60"/>
+      <w:bookmarkEnd w:id="59"/>
     </w:tbl>
     <w:p>
       <w:pPr>
@@ -27130,13 +27128,26 @@
         <w:t>obtain information on all their frequent means of communication</w:t>
       </w:r>
       <w:r>
-        <w:t xml:space="preserve"> via </w:t>
-      </w:r>
-      <w:r>
-        <w:rPr>
+        <w:t xml:space="preserve"> </w:t>
+      </w:r>
+      <w:r>
+        <w:t xml:space="preserve">by creating a plan (reference to plan template at </w:t>
+      </w:r>
+      <w:r>
+        <w:rPr>
+          <w:b/>
           <w:i/>
         </w:rPr>
-        <w:t xml:space="preserve">Communication Requirements Analysis </w:t>
+        <w:t>TABLE 10.3.1</w:t>
+      </w:r>
+      <w:r>
+        <w:t>)</w:t>
+      </w:r>
+      <w:r>
+        <w:rPr>
+          <w:i/>
+        </w:rPr>
+        <w:t xml:space="preserve"> </w:t>
       </w:r>
       <w:r>
         <w:t xml:space="preserve">and devise the best means of information deliverance that </w:t>
@@ -27154,31 +27165,22 @@
         <w:rPr>
           <w:b/>
         </w:rPr>
-        <w:t>prevent “hit-and-miss” scenario</w:t>
-      </w:r>
-      <w:r>
-        <w:rPr>
-          <w:b/>
-        </w:rPr>
-        <w:t>s</w:t>
-      </w:r>
-      <w:r>
-        <w:t xml:space="preserve"> in informing the important project members, Board of Directors included, by determining a universal communication means. In case of “hit-and-miss” via the universal channel, the alternative contact details via the collection and analysis could be used immediately to prevent further delay. </w:t>
-      </w:r>
-    </w:p>
-    <w:p>
-      <w:pPr>
-        <w:rPr>
-          <w:b/>
-          <w:u w:val="single"/>
-        </w:rPr>
-      </w:pPr>
-      <w:r>
-        <w:rPr>
-          <w:b/>
-          <w:u w:val="single"/>
-        </w:rPr>
-        <w:br w:type="page"/>
+        <w:t>prevent “hit-and-miss” scenarios</w:t>
+      </w:r>
+      <w:r>
+        <w:rPr>
+          <w:b/>
+        </w:rPr>
+        <w:t xml:space="preserve"> (situations where the person in question cannot be contacted)</w:t>
+      </w:r>
+      <w:r>
+        <w:rPr>
+          <w:b/>
+        </w:rPr>
+        <w:t xml:space="preserve"> </w:t>
+      </w:r>
+      <w:r>
+        <w:t xml:space="preserve">in informing the important project members, Board of Directors included, by determining a universal communication means. In case of “hit-and-miss” via the universal channel, the alternative contact details via the collection and analysis could be used immediately to prevent further delay. </w:t>
       </w:r>
     </w:p>
     <w:p>
@@ -29741,6 +29743,55 @@
       </w:r>
     </w:p>
     <w:p>
+      <w:pPr>
+        <w:spacing w:line="360" w:lineRule="auto"/>
+      </w:pPr>
+      <w:bookmarkStart w:id="60" w:name="_Hlk522542865"/>
+      <w:r>
+        <w:t xml:space="preserve">The </w:t>
+      </w:r>
+      <w:r>
+        <w:t xml:space="preserve">performance </w:t>
+      </w:r>
+      <w:r>
+        <w:t xml:space="preserve">reports in </w:t>
+      </w:r>
+      <w:r>
+        <w:t>this</w:t>
+      </w:r>
+      <w:r>
+        <w:t xml:space="preserve"> project would classify into </w:t>
+      </w:r>
+      <w:r>
+        <w:rPr>
+          <w:b/>
+        </w:rPr>
+        <w:t>status report</w:t>
+      </w:r>
+      <w:r>
+        <w:t xml:space="preserve">, </w:t>
+      </w:r>
+      <w:r>
+        <w:rPr>
+          <w:b/>
+        </w:rPr>
+        <w:t>progress report</w:t>
+      </w:r>
+      <w:r>
+        <w:t xml:space="preserve">, and </w:t>
+      </w:r>
+      <w:r>
+        <w:rPr>
+          <w:b/>
+        </w:rPr>
+        <w:t>forecast report</w:t>
+      </w:r>
+      <w:r>
+        <w:t xml:space="preserve">. </w:t>
+      </w:r>
+    </w:p>
+    <w:bookmarkEnd w:id="60"/>
+    <w:p>
       <w:r>
         <w:br w:type="page"/>
       </w:r>
@@ -29751,34 +29802,7 @@
       </w:pPr>
       <w:r>
         <w:lastRenderedPageBreak/>
-        <w:t xml:space="preserve">The reports in a typical project would classify into </w:t>
-      </w:r>
-      <w:r>
-        <w:rPr>
-          <w:b/>
-        </w:rPr>
-        <w:t>status report</w:t>
-      </w:r>
-      <w:r>
-        <w:t xml:space="preserve">, </w:t>
-      </w:r>
-      <w:r>
-        <w:rPr>
-          <w:b/>
-        </w:rPr>
-        <w:t>progress report</w:t>
-      </w:r>
-      <w:r>
-        <w:t xml:space="preserve">, and </w:t>
-      </w:r>
-      <w:r>
-        <w:rPr>
-          <w:b/>
-        </w:rPr>
-        <w:t>forecast report</w:t>
-      </w:r>
-      <w:r>
-        <w:t>. ISCMP would follow suit to the following approaches to deliver the reports as shown:</w:t>
+        <w:t>ISCMP would follow suit to the following approaches to deliver the reports as shown:</w:t>
       </w:r>
     </w:p>
     <w:p>
@@ -29930,6 +29954,21 @@
     </w:p>
     <w:p>
       <w:pPr>
+        <w:rPr>
+          <w:b/>
+          <w:u w:val="single"/>
+        </w:rPr>
+      </w:pPr>
+      <w:r>
+        <w:rPr>
+          <w:b/>
+          <w:u w:val="single"/>
+        </w:rPr>
+        <w:br w:type="page"/>
+      </w:r>
+    </w:p>
+    <w:p>
+      <w:pPr>
         <w:pStyle w:val="ListParagraph"/>
         <w:numPr>
           <w:ilvl w:val="0"/>
@@ -30193,6 +30232,8 @@
         </w:rPr>
         <w:t>TABLE 10.3.6: ISCMP Forecast Report Sample</w:t>
       </w:r>
+      <w:bookmarkStart w:id="61" w:name="_GoBack"/>
+      <w:bookmarkEnd w:id="61"/>
     </w:p>
     <w:p>
       <w:pPr>
@@ -30632,7 +30673,13 @@
         <w:t xml:space="preserve">. </w:t>
       </w:r>
       <w:r>
-        <w:t xml:space="preserve">This issue takes place on the latter stage. The levels of importance, on the other hand, ranks the issues in 3 stages, as in not important (Low), occasionally urgent (Medium), and </w:t>
+        <w:t xml:space="preserve">This issue takes place on the latter stage. The levels of importance, on the other hand, ranks the issues in 3 stages, as in not important (Low), </w:t>
+      </w:r>
+      <w:r>
+        <w:t>somehow</w:t>
+      </w:r>
+      <w:r>
+        <w:t xml:space="preserve"> urgent (Medium), and </w:t>
       </w:r>
       <w:r>
         <w:rPr>
@@ -33640,7 +33687,7 @@
           <w:b/>
         </w:rPr>
       </w:pPr>
-      <w:bookmarkStart w:id="61" w:name="_Toc521192088"/>
+      <w:bookmarkStart w:id="62" w:name="_Toc521192088"/>
       <w:r>
         <w:lastRenderedPageBreak/>
         <w:t xml:space="preserve">10.4 Risk Management </w:t>
@@ -33677,18 +33724,18 @@
         </w:rPr>
         <w:t>035402]</w:t>
       </w:r>
-      <w:bookmarkEnd w:id="61"/>
+      <w:bookmarkEnd w:id="62"/>
     </w:p>
     <w:p>
       <w:pPr>
         <w:pStyle w:val="Heading1"/>
         <w:spacing w:line="360" w:lineRule="auto"/>
       </w:pPr>
-      <w:bookmarkStart w:id="62" w:name="_Toc521192089"/>
+      <w:bookmarkStart w:id="63" w:name="_Toc521192089"/>
       <w:r>
         <w:t>11. CONCLUSION</w:t>
       </w:r>
-      <w:bookmarkEnd w:id="62"/>
+      <w:bookmarkEnd w:id="63"/>
     </w:p>
     <w:p/>
     <w:sectPr>
@@ -33721,7 +33768,7 @@
       </w:r>
     </w:p>
   </w:comment>
-  <w:comment w:id="19" w:author="Ang Chee Siah" w:date="2018-07-11T22:58:00Z" w:initials="ACS">
+  <w:comment w:id="18" w:author="Ang Chee Siah" w:date="2018-07-11T22:58:00Z" w:initials="ACS">
     <w:p>
       <w:pPr>
         <w:pStyle w:val="CommentText"/>
@@ -33737,7 +33784,7 @@
       </w:r>
     </w:p>
   </w:comment>
-  <w:comment w:id="21" w:author="Ang Chee Siah" w:date="2018-07-11T22:57:00Z" w:initials="ACS">
+  <w:comment w:id="20" w:author="Ang Chee Siah" w:date="2018-07-11T22:57:00Z" w:initials="ACS">
     <w:p>
       <w:pPr>
         <w:pStyle w:val="CommentText"/>
@@ -33761,7 +33808,7 @@
       </w:r>
     </w:p>
   </w:comment>
-  <w:comment w:id="23" w:author="Ang Chee Siah" w:date="2018-07-11T22:57:00Z" w:initials="ACS">
+  <w:comment w:id="22" w:author="Ang Chee Siah" w:date="2018-07-11T22:57:00Z" w:initials="ACS">
     <w:p>
       <w:pPr>
         <w:pStyle w:val="CommentText"/>
@@ -33777,7 +33824,7 @@
       </w:r>
     </w:p>
   </w:comment>
-  <w:comment w:id="27" w:author="Ang Chee Siah" w:date="2018-07-17T10:53:00Z" w:initials="ACS">
+  <w:comment w:id="26" w:author="Ang Chee Siah" w:date="2018-07-17T10:53:00Z" w:initials="ACS">
     <w:p>
       <w:pPr>
         <w:pStyle w:val="CommentText"/>
@@ -33805,7 +33852,7 @@
       </w:r>
     </w:p>
   </w:comment>
-  <w:comment w:id="37" w:author="Ang Chee Siah" w:date="2018-07-03T15:54:00Z" w:initials="ACS">
+  <w:comment w:id="36" w:author="Ang Chee Siah" w:date="2018-07-03T15:54:00Z" w:initials="ACS">
     <w:p>
       <w:pPr>
         <w:pStyle w:val="CommentText"/>
@@ -33991,7 +34038,7 @@
       </w:pPr>
     </w:p>
   </w:comment>
-  <w:comment w:id="40" w:author="Ang Chee Siah" w:date="2018-07-24T11:38:00Z" w:initials="ACS">
+  <w:comment w:id="39" w:author="Ang Chee Siah" w:date="2018-07-24T11:38:00Z" w:initials="ACS">
     <w:p>
       <w:pPr>
         <w:pStyle w:val="CommentText"/>
@@ -38866,7 +38913,7 @@
 </file>
 
 <file path=customXml/itemProps1.xml><?xml version="1.0" encoding="utf-8"?>
-<ds:datastoreItem xmlns:ds="http://schemas.openxmlformats.org/officeDocument/2006/customXml" ds:itemID="{B046100B-2544-45AF-982E-99440FA49F8C}">
+<ds:datastoreItem xmlns:ds="http://schemas.openxmlformats.org/officeDocument/2006/customXml" ds:itemID="{4D52455C-BCE7-4951-AD2B-6E4DB674BA8D}">
   <ds:schemaRefs>
     <ds:schemaRef ds:uri="http://schemas.openxmlformats.org/officeDocument/2006/bibliography"/>
   </ds:schemaRefs>

</xml_diff>

<commit_message>
risk updated (70% complete)
</commit_message>
<xml_diff>
--- a/PRMGT_GroupAssignment.docx
+++ b/PRMGT_GroupAssignment.docx
@@ -1,6 +1,6 @@
 
 <file path=word/document.xml><?xml version="1.0" encoding="utf-8"?>
-<w:document xmlns:wpc="http://schemas.microsoft.com/office/word/2010/wordprocessingCanvas" xmlns:cx="http://schemas.microsoft.com/office/drawing/2014/chartex" xmlns:cx1="http://schemas.microsoft.com/office/drawing/2015/9/8/chartex" xmlns:cx2="http://schemas.microsoft.com/office/drawing/2015/10/21/chartex" xmlns:cx3="http://schemas.microsoft.com/office/drawing/2016/5/9/chartex" xmlns:cx4="http://schemas.microsoft.com/office/drawing/2016/5/10/chartex" xmlns:cx5="http://schemas.microsoft.com/office/drawing/2016/5/11/chartex" xmlns:cx6="http://schemas.microsoft.com/office/drawing/2016/5/12/chartex" xmlns:cx7="http://schemas.microsoft.com/office/drawing/2016/5/13/chartex" xmlns:cx8="http://schemas.microsoft.com/office/drawing/2016/5/14/chartex" xmlns:mc="http://schemas.openxmlformats.org/markup-compatibility/2006" xmlns:aink="http://schemas.microsoft.com/office/drawing/2016/ink" xmlns:am3d="http://schemas.microsoft.com/office/drawing/2017/model3d" xmlns:o="urn:schemas-microsoft-com:office:office" xmlns:r="http://schemas.openxmlformats.org/officeDocument/2006/relationships" xmlns:m="http://schemas.openxmlformats.org/officeDocument/2006/math" xmlns:v="urn:schemas-microsoft-com:vml" xmlns:wp14="http://schemas.microsoft.com/office/word/2010/wordprocessingDrawing" xmlns:wp="http://schemas.openxmlformats.org/drawingml/2006/wordprocessingDrawing" xmlns:w10="urn:schemas-microsoft-com:office:word" xmlns:w="http://schemas.openxmlformats.org/wordprocessingml/2006/main" xmlns:w14="http://schemas.microsoft.com/office/word/2010/wordml" xmlns:w15="http://schemas.microsoft.com/office/word/2012/wordml" xmlns:w16cid="http://schemas.microsoft.com/office/word/2016/wordml/cid" xmlns:w16se="http://schemas.microsoft.com/office/word/2015/wordml/symex" xmlns:wpg="http://schemas.microsoft.com/office/word/2010/wordprocessingGroup" xmlns:wpi="http://schemas.microsoft.com/office/word/2010/wordprocessingInk" xmlns:wne="http://schemas.microsoft.com/office/word/2006/wordml" xmlns:wps="http://schemas.microsoft.com/office/word/2010/wordprocessingShape" mc:Ignorable="w14 w15 w16se w16cid wp14">
+<w:document xmlns:wpc="http://schemas.microsoft.com/office/word/2010/wordprocessingCanvas" xmlns:cx="http://schemas.microsoft.com/office/drawing/2014/chartex" xmlns:cx1="http://schemas.microsoft.com/office/drawing/2015/9/8/chartex" xmlns:mc="http://schemas.openxmlformats.org/markup-compatibility/2006" xmlns:o="urn:schemas-microsoft-com:office:office" xmlns:r="http://schemas.openxmlformats.org/officeDocument/2006/relationships" xmlns:m="http://schemas.openxmlformats.org/officeDocument/2006/math" xmlns:v="urn:schemas-microsoft-com:vml" xmlns:wp14="http://schemas.microsoft.com/office/word/2010/wordprocessingDrawing" xmlns:wp="http://schemas.openxmlformats.org/drawingml/2006/wordprocessingDrawing" xmlns:w10="urn:schemas-microsoft-com:office:word" xmlns:w="http://schemas.openxmlformats.org/wordprocessingml/2006/main" xmlns:w14="http://schemas.microsoft.com/office/word/2010/wordml" xmlns:w15="http://schemas.microsoft.com/office/word/2012/wordml" xmlns:w16se="http://schemas.microsoft.com/office/word/2015/wordml/symex" xmlns:wpg="http://schemas.microsoft.com/office/word/2010/wordprocessingGroup" xmlns:wpi="http://schemas.microsoft.com/office/word/2010/wordprocessingInk" xmlns:wne="http://schemas.microsoft.com/office/word/2006/wordml" xmlns:wps="http://schemas.microsoft.com/office/word/2010/wordprocessingShape" mc:Ignorable="w14 w15 w16se wp14">
   <w:body>
     <w:p>
       <w:pPr>
@@ -10,7 +10,6 @@
       <w:r>
         <w:rPr>
           <w:noProof/>
-          <w:lang w:val="en-MY" w:eastAsia="en-MY"/>
         </w:rPr>
         <w:drawing>
           <wp:inline distT="0" distB="0" distL="0" distR="0" wp14:anchorId="0099DCE0" wp14:editId="29BB4070">
@@ -305,7 +304,7 @@
       <w:pPr>
         <w:spacing w:line="360" w:lineRule="auto"/>
         <w:sectPr>
-          <w:headerReference w:type="default" r:id="rId12"/>
+          <w:headerReference w:type="default" r:id="rId11"/>
           <w:pgSz w:w="12240" w:h="15840"/>
           <w:pgMar w:top="1440" w:right="1440" w:bottom="1440" w:left="1440" w:header="720" w:footer="720" w:gutter="0"/>
           <w:pgBorders w:display="firstPage" w:offsetFrom="page">
@@ -558,25 +557,7 @@
                 <w:b/>
                 <w:bCs/>
               </w:rPr>
-              <w:t xml:space="preserve">Muhammad Izzat Bin </w:t>
-            </w:r>
-            <w:proofErr w:type="spellStart"/>
-            <w:r>
-              <w:rPr>
-                <w:rFonts w:eastAsia="Times New Roman"/>
-                <w:b/>
-                <w:bCs/>
-              </w:rPr>
-              <w:t>Mohd</w:t>
-            </w:r>
-            <w:proofErr w:type="spellEnd"/>
-            <w:r>
-              <w:rPr>
-                <w:rFonts w:eastAsia="Times New Roman"/>
-                <w:b/>
-                <w:bCs/>
-              </w:rPr>
-              <w:t xml:space="preserve"> Jamil </w:t>
+              <w:t xml:space="preserve">Muhammad Izzat Bin Mohd Jamil </w:t>
             </w:r>
             <w:r>
               <w:rPr>
@@ -634,25 +615,7 @@
                 <w:b/>
                 <w:bCs/>
               </w:rPr>
-              <w:t xml:space="preserve">Yeo </w:t>
-            </w:r>
-            <w:proofErr w:type="spellStart"/>
-            <w:r>
-              <w:rPr>
-                <w:rFonts w:eastAsia="Times New Roman"/>
-                <w:b/>
-                <w:bCs/>
-              </w:rPr>
-              <w:t>Zhi</w:t>
-            </w:r>
-            <w:proofErr w:type="spellEnd"/>
-            <w:r>
-              <w:rPr>
-                <w:rFonts w:eastAsia="Times New Roman"/>
-                <w:b/>
-                <w:bCs/>
-              </w:rPr>
-              <w:t xml:space="preserve"> Yin</w:t>
+              <w:t>Yeo Zhi Yin</w:t>
             </w:r>
           </w:p>
           <w:p>
@@ -7280,7 +7243,7 @@
       <w:pPr>
         <w:pStyle w:val="Heading1"/>
         <w:sectPr>
-          <w:headerReference w:type="default" r:id="rId13"/>
+          <w:headerReference w:type="default" r:id="rId12"/>
           <w:pgSz w:w="12240" w:h="15840"/>
           <w:pgMar w:top="1440" w:right="1440" w:bottom="1440" w:left="1440" w:header="720" w:footer="720" w:gutter="0"/>
           <w:pgNumType w:fmt="lowerRoman" w:start="1"/>
@@ -7737,7 +7700,6 @@
       <w:r>
         <w:rPr>
           <w:noProof/>
-          <w:lang w:val="en-MY" w:eastAsia="en-MY"/>
         </w:rPr>
         <w:drawing>
           <wp:inline distT="0" distB="0" distL="0" distR="0" wp14:anchorId="3F64DAF6" wp14:editId="1A322618">
@@ -7757,7 +7719,7 @@
                     </pic:cNvPicPr>
                   </pic:nvPicPr>
                   <pic:blipFill rotWithShape="1">
-                    <a:blip r:embed="rId14">
+                    <a:blip r:embed="rId13">
                       <a:extLst>
                         <a:ext uri="{28A0092B-C50C-407E-A947-70E740481C1C}">
                           <a14:useLocalDpi xmlns:a14="http://schemas.microsoft.com/office/drawing/2010/main" val="0"/>
@@ -7833,15 +7795,7 @@
         <w:t xml:space="preserve">Waterfall model is an infamous development methodology for </w:t>
       </w:r>
       <w:r>
-        <w:t xml:space="preserve">having the project scopes identified in </w:t>
-      </w:r>
-      <w:proofErr w:type="gramStart"/>
-      <w:r>
-        <w:t>advance, and</w:t>
-      </w:r>
-      <w:proofErr w:type="gramEnd"/>
-      <w:r>
-        <w:t xml:space="preserve"> having the project to </w:t>
+        <w:t xml:space="preserve">having the project scopes identified in advance, and having the project to </w:t>
       </w:r>
       <w:r>
         <w:rPr>
@@ -7850,15 +7804,7 @@
         <w:t>progress according the pre-defined phases</w:t>
       </w:r>
       <w:r>
-        <w:t xml:space="preserve"> made from the identified scopes. </w:t>
-      </w:r>
-      <w:proofErr w:type="gramStart"/>
-      <w:r>
-        <w:t>In order to</w:t>
-      </w:r>
-      <w:proofErr w:type="gramEnd"/>
-      <w:r>
-        <w:t xml:space="preserve"> advance to certain phase, any phases before the said phase must be completed and verified.</w:t>
+        <w:t xml:space="preserve"> made from the identified scopes. In order to advance to certain phase, any phases before the said phase must be completed and verified.</w:t>
       </w:r>
     </w:p>
     <w:p>
@@ -8024,7 +7970,6 @@
       <w:r>
         <w:t xml:space="preserve"> software </w:t>
       </w:r>
-      <w:proofErr w:type="spellStart"/>
       <w:r>
         <w:rPr>
           <w:b/>
@@ -8032,7 +7977,6 @@
         </w:rPr>
         <w:t>SpiraTeam</w:t>
       </w:r>
-      <w:proofErr w:type="spellEnd"/>
       <w:r>
         <w:t>, where it provides a</w:t>
       </w:r>
@@ -8062,7 +8006,6 @@
       <w:r>
         <w:rPr>
           <w:noProof/>
-          <w:lang w:val="en-MY" w:eastAsia="en-MY"/>
         </w:rPr>
         <w:drawing>
           <wp:inline distT="0" distB="0" distL="0" distR="0" wp14:anchorId="25EFD4A7" wp14:editId="1BEFE7CB">
@@ -8082,7 +8025,7 @@
                     </pic:cNvPicPr>
                   </pic:nvPicPr>
                   <pic:blipFill rotWithShape="1">
-                    <a:blip r:embed="rId15" cstate="print">
+                    <a:blip r:embed="rId14" cstate="print">
                       <a:extLst>
                         <a:ext uri="{28A0092B-C50C-407E-A947-70E740481C1C}">
                           <a14:useLocalDpi xmlns:a14="http://schemas.microsoft.com/office/drawing/2010/main" val="0"/>
@@ -8133,23 +8076,7 @@
           <w:b/>
           <w:i/>
         </w:rPr>
-        <w:t xml:space="preserve">FIGURE 1.2: </w:t>
-      </w:r>
-      <w:proofErr w:type="spellStart"/>
-      <w:r>
-        <w:rPr>
-          <w:b/>
-          <w:i/>
-        </w:rPr>
-        <w:t>SpiraTeam</w:t>
-      </w:r>
-      <w:proofErr w:type="spellEnd"/>
-      <w:r>
-        <w:rPr>
-          <w:b/>
-          <w:i/>
-        </w:rPr>
-        <w:t xml:space="preserve"> Waterfall Model Sample</w:t>
+        <w:t>FIGURE 1.2: SpiraTeam Waterfall Model Sample</w:t>
       </w:r>
     </w:p>
     <w:p>
@@ -9215,21 +9142,7 @@
         <w:rPr>
           <w:b/>
         </w:rPr>
-        <w:t xml:space="preserve">make sure the deliverables from every </w:t>
-      </w:r>
-      <w:proofErr w:type="gramStart"/>
-      <w:r>
-        <w:rPr>
-          <w:b/>
-        </w:rPr>
-        <w:t>processes</w:t>
-      </w:r>
-      <w:proofErr w:type="gramEnd"/>
-      <w:r>
-        <w:rPr>
-          <w:b/>
-        </w:rPr>
-        <w:t xml:space="preserve"> meet its requirements</w:t>
+        <w:t>make sure the deliverables from every processes meet its requirements</w:t>
       </w:r>
       <w:r>
         <w:t xml:space="preserve"> that was from the scope management segment</w:t>
@@ -11099,25 +11012,7 @@
                 <w:szCs w:val="28"/>
                 <w:lang w:val="en-GB"/>
               </w:rPr>
-              <w:t xml:space="preserve">C; Data </w:t>
-            </w:r>
-            <w:proofErr w:type="spellStart"/>
-            <w:r>
-              <w:rPr>
-                <w:rFonts w:cstheme="minorHAnsi"/>
-                <w:szCs w:val="28"/>
-                <w:lang w:val="en-GB"/>
-              </w:rPr>
-              <w:t>Center</w:t>
-            </w:r>
-            <w:proofErr w:type="spellEnd"/>
-            <w:r>
-              <w:rPr>
-                <w:rFonts w:cstheme="minorHAnsi"/>
-                <w:szCs w:val="28"/>
-                <w:lang w:val="en-GB"/>
-              </w:rPr>
-              <w:t xml:space="preserve"> Operations/DCO</w:t>
+              <w:t>C; Data Center Operations/DCO</w:t>
             </w:r>
             <w:r>
               <w:rPr>
@@ -16907,23 +16802,7 @@
         <w:spacing w:line="360" w:lineRule="auto"/>
       </w:pPr>
       <w:r>
-        <w:t xml:space="preserve">The </w:t>
-      </w:r>
-      <w:proofErr w:type="gramStart"/>
-      <w:r>
-        <w:t>end product</w:t>
-      </w:r>
-      <w:proofErr w:type="gramEnd"/>
-      <w:r>
-        <w:t xml:space="preserve"> of this project would be a software designed specialized for Supply Chain Management. The </w:t>
-      </w:r>
-      <w:proofErr w:type="gramStart"/>
-      <w:r>
-        <w:t>end product</w:t>
-      </w:r>
-      <w:proofErr w:type="gramEnd"/>
-      <w:r>
-        <w:t xml:space="preserve"> provides the common functions that can be found in any SCM. Other than that, the system is also supported by a huge centralized data warehouse which provides business intelligence capabilities in facilitating users to make quicker decision in managing inventory in their own region. The system also covers transportation management, order management, yard management, labor management and warehouse optimization.</w:t>
+        <w:t>The end product of this project would be a software designed specialized for Supply Chain Management. The end product provides the common functions that can be found in any SCM. Other than that, the system is also supported by a huge centralized data warehouse which provides business intelligence capabilities in facilitating users to make quicker decision in managing inventory in their own region. The system also covers transportation management, order management, yard management, labor management and warehouse optimization.</w:t>
       </w:r>
     </w:p>
     <w:p>
@@ -20746,7 +20625,6 @@
       <w:r>
         <w:rPr>
           <w:noProof/>
-          <w:lang w:val="en-MY" w:eastAsia="en-MY"/>
         </w:rPr>
         <w:drawing>
           <wp:inline distT="0" distB="0" distL="0" distR="0" wp14:anchorId="48581539" wp14:editId="0896BFF0">
@@ -20766,7 +20644,7 @@
                     </pic:cNvPicPr>
                   </pic:nvPicPr>
                   <pic:blipFill>
-                    <a:blip r:embed="rId16" cstate="print">
+                    <a:blip r:embed="rId15" cstate="print">
                       <a:extLst>
                         <a:ext uri="{28A0092B-C50C-407E-A947-70E740481C1C}">
                           <a14:useLocalDpi xmlns:a14="http://schemas.microsoft.com/office/drawing/2010/main" val="0"/>
@@ -20803,7 +20681,6 @@
       <w:r>
         <w:rPr>
           <w:noProof/>
-          <w:lang w:val="en-MY" w:eastAsia="en-MY"/>
         </w:rPr>
         <w:drawing>
           <wp:inline distT="0" distB="0" distL="0" distR="0" wp14:anchorId="6F2D6359" wp14:editId="48C491D0">
@@ -20823,7 +20700,7 @@
                     </pic:cNvPicPr>
                   </pic:nvPicPr>
                   <pic:blipFill>
-                    <a:blip r:embed="rId17" cstate="print">
+                    <a:blip r:embed="rId16" cstate="print">
                       <a:extLst>
                         <a:ext uri="{28A0092B-C50C-407E-A947-70E740481C1C}">
                           <a14:useLocalDpi xmlns:a14="http://schemas.microsoft.com/office/drawing/2010/main" val="0"/>
@@ -20859,7 +20736,6 @@
       <w:r>
         <w:rPr>
           <w:noProof/>
-          <w:lang w:val="en-MY" w:eastAsia="en-MY"/>
         </w:rPr>
         <w:lastRenderedPageBreak/>
         <w:drawing>
@@ -20880,7 +20756,7 @@
                     </pic:cNvPicPr>
                   </pic:nvPicPr>
                   <pic:blipFill>
-                    <a:blip r:embed="rId18" cstate="print">
+                    <a:blip r:embed="rId17" cstate="print">
                       <a:extLst>
                         <a:ext uri="{28A0092B-C50C-407E-A947-70E740481C1C}">
                           <a14:useLocalDpi xmlns:a14="http://schemas.microsoft.com/office/drawing/2010/main" val="0"/>
@@ -20917,7 +20793,6 @@
       <w:r>
         <w:rPr>
           <w:noProof/>
-          <w:lang w:val="en-MY" w:eastAsia="en-MY"/>
         </w:rPr>
         <w:drawing>
           <wp:inline distT="0" distB="0" distL="0" distR="0" wp14:anchorId="0A4F0412" wp14:editId="4A918114">
@@ -20937,7 +20812,7 @@
                     </pic:cNvPicPr>
                   </pic:nvPicPr>
                   <pic:blipFill>
-                    <a:blip r:embed="rId19" cstate="print">
+                    <a:blip r:embed="rId18" cstate="print">
                       <a:extLst>
                         <a:ext uri="{28A0092B-C50C-407E-A947-70E740481C1C}">
                           <a14:useLocalDpi xmlns:a14="http://schemas.microsoft.com/office/drawing/2010/main" val="0"/>
@@ -21002,7 +20877,6 @@
       <w:r>
         <w:rPr>
           <w:noProof/>
-          <w:lang w:val="en-MY" w:eastAsia="en-MY"/>
         </w:rPr>
         <w:drawing>
           <wp:inline distT="0" distB="0" distL="0" distR="0" wp14:anchorId="4FDAC72C" wp14:editId="1717BDBA">
@@ -21020,7 +20894,7 @@
                     <pic:cNvPicPr/>
                   </pic:nvPicPr>
                   <pic:blipFill>
-                    <a:blip r:embed="rId20" cstate="print">
+                    <a:blip r:embed="rId19" cstate="print">
                       <a:extLst>
                         <a:ext uri="{28A0092B-C50C-407E-A947-70E740481C1C}">
                           <a14:useLocalDpi xmlns:a14="http://schemas.microsoft.com/office/drawing/2010/main" val="0"/>
@@ -21056,7 +20930,6 @@
       <w:r>
         <w:rPr>
           <w:noProof/>
-          <w:lang w:val="en-MY" w:eastAsia="en-MY"/>
         </w:rPr>
         <w:lastRenderedPageBreak/>
         <w:drawing>
@@ -21075,7 +20948,7 @@
                     <pic:cNvPicPr/>
                   </pic:nvPicPr>
                   <pic:blipFill>
-                    <a:blip r:embed="rId21" cstate="print">
+                    <a:blip r:embed="rId20" cstate="print">
                       <a:extLst>
                         <a:ext uri="{28A0092B-C50C-407E-A947-70E740481C1C}">
                           <a14:useLocalDpi xmlns:a14="http://schemas.microsoft.com/office/drawing/2010/main" val="0"/>
@@ -21109,7 +20982,6 @@
       <w:r>
         <w:rPr>
           <w:noProof/>
-          <w:lang w:val="en-MY" w:eastAsia="en-MY"/>
         </w:rPr>
         <w:lastRenderedPageBreak/>
         <w:drawing>
@@ -21128,7 +21000,7 @@
                     <pic:cNvPicPr/>
                   </pic:nvPicPr>
                   <pic:blipFill>
-                    <a:blip r:embed="rId22" cstate="print">
+                    <a:blip r:embed="rId21" cstate="print">
                       <a:extLst>
                         <a:ext uri="{28A0092B-C50C-407E-A947-70E740481C1C}">
                           <a14:useLocalDpi xmlns:a14="http://schemas.microsoft.com/office/drawing/2010/main" val="0"/>
@@ -21162,7 +21034,6 @@
       <w:r>
         <w:rPr>
           <w:noProof/>
-          <w:lang w:val="en-MY" w:eastAsia="en-MY"/>
         </w:rPr>
         <w:lastRenderedPageBreak/>
         <w:drawing>
@@ -21181,7 +21052,7 @@
                     <pic:cNvPicPr/>
                   </pic:nvPicPr>
                   <pic:blipFill rotWithShape="1">
-                    <a:blip r:embed="rId23" cstate="print">
+                    <a:blip r:embed="rId22" cstate="print">
                       <a:extLst>
                         <a:ext uri="{28A0092B-C50C-407E-A947-70E740481C1C}">
                           <a14:useLocalDpi xmlns:a14="http://schemas.microsoft.com/office/drawing/2010/main" val="0"/>
@@ -21219,7 +21090,6 @@
       <w:r>
         <w:rPr>
           <w:noProof/>
-          <w:lang w:val="en-MY" w:eastAsia="en-MY"/>
         </w:rPr>
         <w:lastRenderedPageBreak/>
         <w:drawing>
@@ -21238,7 +21108,7 @@
                     <pic:cNvPicPr/>
                   </pic:nvPicPr>
                   <pic:blipFill rotWithShape="1">
-                    <a:blip r:embed="rId24" cstate="print">
+                    <a:blip r:embed="rId23" cstate="print">
                       <a:extLst>
                         <a:ext uri="{28A0092B-C50C-407E-A947-70E740481C1C}">
                           <a14:useLocalDpi xmlns:a14="http://schemas.microsoft.com/office/drawing/2010/main" val="0"/>
@@ -21280,7 +21150,6 @@
       <w:r>
         <w:rPr>
           <w:noProof/>
-          <w:lang w:val="en-MY" w:eastAsia="en-MY"/>
         </w:rPr>
         <w:lastRenderedPageBreak/>
         <w:drawing>
@@ -21299,7 +21168,7 @@
                     <pic:cNvPicPr/>
                   </pic:nvPicPr>
                   <pic:blipFill>
-                    <a:blip r:embed="rId25" cstate="print">
+                    <a:blip r:embed="rId24" cstate="print">
                       <a:extLst>
                         <a:ext uri="{28A0092B-C50C-407E-A947-70E740481C1C}">
                           <a14:useLocalDpi xmlns:a14="http://schemas.microsoft.com/office/drawing/2010/main" val="0"/>
@@ -23822,7 +23691,7 @@
                     </pic:cNvPicPr>
                   </pic:nvPicPr>
                   <pic:blipFill>
-                    <a:blip r:embed="rId26">
+                    <a:blip r:embed="rId25">
                       <a:extLst>
                         <a:ext uri="{28A0092B-C50C-407E-A947-70E740481C1C}">
                           <a14:useLocalDpi xmlns:a14="http://schemas.microsoft.com/office/drawing/2010/main" val="0"/>
@@ -24037,7 +23906,7 @@
                     </pic:cNvPicPr>
                   </pic:nvPicPr>
                   <pic:blipFill>
-                    <a:blip r:embed="rId27">
+                    <a:blip r:embed="rId26">
                       <a:extLst>
                         <a:ext uri="{28A0092B-C50C-407E-A947-70E740481C1C}">
                           <a14:useLocalDpi xmlns:a14="http://schemas.microsoft.com/office/drawing/2010/main" val="0"/>
@@ -25373,7 +25242,6 @@
       <w:r>
         <w:rPr>
           <w:noProof/>
-          <w:lang w:val="en-MY" w:eastAsia="en-MY"/>
         </w:rPr>
         <w:drawing>
           <wp:inline distT="0" distB="0" distL="0" distR="0" wp14:anchorId="5BB9631A" wp14:editId="721BB77B">
@@ -25393,7 +25261,7 @@
                     </pic:cNvPicPr>
                   </pic:nvPicPr>
                   <pic:blipFill rotWithShape="1">
-                    <a:blip r:embed="rId28">
+                    <a:blip r:embed="rId27">
                       <a:extLst>
                         <a:ext uri="{28A0092B-C50C-407E-A947-70E740481C1C}">
                           <a14:useLocalDpi xmlns:a14="http://schemas.microsoft.com/office/drawing/2010/main" val="0"/>
@@ -25561,7 +25429,6 @@
       <w:r>
         <w:rPr>
           <w:noProof/>
-          <w:lang w:val="en-MY" w:eastAsia="en-MY"/>
         </w:rPr>
         <w:drawing>
           <wp:inline distT="0" distB="0" distL="0" distR="0" wp14:anchorId="2C5ADE20" wp14:editId="35082F97">
@@ -25581,7 +25448,7 @@
                     </pic:cNvPicPr>
                   </pic:nvPicPr>
                   <pic:blipFill rotWithShape="1">
-                    <a:blip r:embed="rId28">
+                    <a:blip r:embed="rId27">
                       <a:extLst>
                         <a:ext uri="{28A0092B-C50C-407E-A947-70E740481C1C}">
                           <a14:useLocalDpi xmlns:a14="http://schemas.microsoft.com/office/drawing/2010/main" val="0"/>
@@ -25685,15 +25552,7 @@
         <w:t>safe approach</w:t>
       </w:r>
       <w:r>
-        <w:t xml:space="preserve">, and thus is usually recommended to critical applications. The downside, however, being having two systems run simultaneously for </w:t>
-      </w:r>
-      <w:proofErr w:type="gramStart"/>
-      <w:r>
-        <w:t>a period of time</w:t>
-      </w:r>
-      <w:proofErr w:type="gramEnd"/>
-      <w:r>
-        <w:t xml:space="preserve"> and led to </w:t>
+        <w:t xml:space="preserve">, and thus is usually recommended to critical applications. The downside, however, being having two systems run simultaneously for a period of time and led to </w:t>
       </w:r>
       <w:r>
         <w:rPr>
@@ -25729,7 +25588,6 @@
       <w:r>
         <w:rPr>
           <w:noProof/>
-          <w:lang w:val="en-MY" w:eastAsia="en-MY"/>
         </w:rPr>
         <w:drawing>
           <wp:inline distT="0" distB="0" distL="0" distR="0" wp14:anchorId="16169604" wp14:editId="7B85C8FA">
@@ -25749,7 +25607,7 @@
                     </pic:cNvPicPr>
                   </pic:nvPicPr>
                   <pic:blipFill rotWithShape="1">
-                    <a:blip r:embed="rId28">
+                    <a:blip r:embed="rId27">
                       <a:extLst>
                         <a:ext uri="{28A0092B-C50C-407E-A947-70E740481C1C}">
                           <a14:useLocalDpi xmlns:a14="http://schemas.microsoft.com/office/drawing/2010/main" val="0"/>
@@ -25817,15 +25675,7 @@
         <w:t>only part of the new system is implemented into the old system</w:t>
       </w:r>
       <w:r>
-        <w:t xml:space="preserve"> </w:t>
-      </w:r>
-      <w:proofErr w:type="gramStart"/>
-      <w:r>
-        <w:t>as a means to</w:t>
-      </w:r>
-      <w:proofErr w:type="gramEnd"/>
-      <w:r>
-        <w:t xml:space="preserve"> measure its impact and effectiveness. Once the ‘pilot’ performs in satisfactory level, the replacement of the old system into the new one takes place immediately, as demonstrated in </w:t>
+        <w:t xml:space="preserve"> as a means to measure its impact and effectiveness. Once the ‘pilot’ performs in satisfactory level, the replacement of the old system into the new one takes place immediately, as demonstrated in </w:t>
       </w:r>
       <w:r>
         <w:rPr>
@@ -25915,7 +25765,6 @@
       <w:r>
         <w:rPr>
           <w:noProof/>
-          <w:lang w:val="en-MY" w:eastAsia="en-MY"/>
         </w:rPr>
         <w:drawing>
           <wp:inline distT="0" distB="0" distL="0" distR="0" wp14:anchorId="567C217F" wp14:editId="731DD695">
@@ -25935,7 +25784,7 @@
                     </pic:cNvPicPr>
                   </pic:nvPicPr>
                   <pic:blipFill rotWithShape="1">
-                    <a:blip r:embed="rId28">
+                    <a:blip r:embed="rId27">
                       <a:extLst>
                         <a:ext uri="{28A0092B-C50C-407E-A947-70E740481C1C}">
                           <a14:useLocalDpi xmlns:a14="http://schemas.microsoft.com/office/drawing/2010/main" val="0"/>
@@ -26246,15 +26095,7 @@
         <w:t xml:space="preserve">Throughout the project management from this scenario, our team has learned the importance of proper management in development-based projects that </w:t>
       </w:r>
       <w:r>
-        <w:t xml:space="preserve">especially utilized time and resource management. With the lack of </w:t>
-      </w:r>
-      <w:proofErr w:type="gramStart"/>
-      <w:r>
-        <w:t>sufficient</w:t>
-      </w:r>
-      <w:proofErr w:type="gramEnd"/>
-      <w:r>
-        <w:t xml:space="preserve"> time and resources in the mentioned scenario, the team has learned to organize the tasks required to complete the project based on their respective priorities, whilst identifying suitable approaches to complete the project’s planning and implementations, such as the usage of selecting applicable Project Methodology, Work Breakdown Structure, </w:t>
+        <w:t xml:space="preserve">especially utilized time and resource management. With the lack of sufficient time and resources in the mentioned scenario, the team has learned to organize the tasks required to complete the project based on their respective priorities, whilst identifying suitable approaches to complete the project’s planning and implementations, such as the usage of selecting applicable Project Methodology, Work Breakdown Structure, </w:t>
       </w:r>
       <w:r>
         <w:t>Cost Breakdowns, and so on. Besides, the team also learnt to consider multifarious aspects in delegating project activities based on not only the stakeholders’ requirements, but also the project development team’s capability and skillsets in overall. That also led to the adaption of analysis in Project Quality Management where identification of several issues required to be resolved via quality planning, assurance and control were recommended for the project plan as well.</w:t>
@@ -26273,21 +26114,7 @@
         <w:rPr>
           <w:b/>
         </w:rPr>
-        <w:t xml:space="preserve">[Muhammad Izzat Bin </w:t>
-      </w:r>
-      <w:proofErr w:type="spellStart"/>
-      <w:r>
-        <w:rPr>
-          <w:b/>
-        </w:rPr>
-        <w:t>Mohd</w:t>
-      </w:r>
-      <w:proofErr w:type="spellEnd"/>
-      <w:r>
-        <w:rPr>
-          <w:b/>
-        </w:rPr>
-        <w:t xml:space="preserve"> Jamil, TP035719]</w:t>
+        <w:t>[Muhammad Izzat Bin Mohd Jamil, TP035719]</w:t>
       </w:r>
       <w:bookmarkEnd w:id="56"/>
     </w:p>
@@ -27305,15 +27132,7 @@
         <w:spacing w:line="360" w:lineRule="auto"/>
       </w:pPr>
       <w:r>
-        <w:t xml:space="preserve">A plan template is vital to create a communications plan </w:t>
-      </w:r>
-      <w:proofErr w:type="gramStart"/>
-      <w:r>
-        <w:t>in order to</w:t>
-      </w:r>
-      <w:proofErr w:type="gramEnd"/>
-      <w:r>
-        <w:t xml:space="preserve"> </w:t>
+        <w:t xml:space="preserve">A plan template is vital to create a communications plan in order to </w:t>
       </w:r>
       <w:r>
         <w:rPr>
@@ -27526,19 +27345,9 @@
             <w:pPr>
               <w:jc w:val="center"/>
             </w:pPr>
-            <w:proofErr w:type="spellStart"/>
-            <w:r>
-              <w:t>Monos</w:t>
-            </w:r>
-            <w:proofErr w:type="spellEnd"/>
-            <w:r>
-              <w:t xml:space="preserve"> </w:t>
-            </w:r>
-            <w:proofErr w:type="spellStart"/>
-            <w:r>
-              <w:t>Krome</w:t>
-            </w:r>
-            <w:proofErr w:type="spellEnd"/>
+            <w:r>
+              <w:t>Monos Krome</w:t>
+            </w:r>
           </w:p>
         </w:tc>
         <w:tc>
@@ -27627,13 +27436,8 @@
             <w:pPr>
               <w:jc w:val="center"/>
             </w:pPr>
-            <w:proofErr w:type="spellStart"/>
-            <w:r>
-              <w:t>Lunaire</w:t>
-            </w:r>
-            <w:proofErr w:type="spellEnd"/>
-            <w:r>
-              <w:t xml:space="preserve"> Mun</w:t>
+            <w:r>
+              <w:t>Lunaire Mun</w:t>
             </w:r>
           </w:p>
         </w:tc>
@@ -27715,13 +27519,8 @@
             <w:pPr>
               <w:jc w:val="center"/>
             </w:pPr>
-            <w:proofErr w:type="spellStart"/>
-            <w:r>
-              <w:t>Apolloa</w:t>
-            </w:r>
-            <w:proofErr w:type="spellEnd"/>
-            <w:r>
-              <w:t xml:space="preserve"> Sun</w:t>
+            <w:r>
+              <w:t>Apolloa Sun</w:t>
             </w:r>
           </w:p>
         </w:tc>
@@ -27990,15 +27789,7 @@
         <w:spacing w:line="360" w:lineRule="auto"/>
       </w:pPr>
       <w:r>
-        <w:t xml:space="preserve">Communication model is a representation on how communication, in general, works using senders and receivers as </w:t>
-      </w:r>
-      <w:proofErr w:type="gramStart"/>
-      <w:r>
-        <w:t>the each</w:t>
-      </w:r>
-      <w:proofErr w:type="gramEnd"/>
-      <w:r>
-        <w:t xml:space="preserve"> ends of the model, with the communication channel itself acting as the medium connecting them together along with several elements as well, such as the reference diagram in </w:t>
+        <w:t xml:space="preserve">Communication model is a representation on how communication, in general, works using senders and receivers as the each ends of the model, with the communication channel itself acting as the medium connecting them together along with several elements as well, such as the reference diagram in </w:t>
       </w:r>
       <w:r>
         <w:rPr>
@@ -28038,7 +27829,7 @@
                     </pic:cNvPicPr>
                   </pic:nvPicPr>
                   <pic:blipFill>
-                    <a:blip r:embed="rId29">
+                    <a:blip r:embed="rId28">
                       <a:extLst>
                         <a:ext uri="{28A0092B-C50C-407E-A947-70E740481C1C}">
                           <a14:useLocalDpi xmlns:a14="http://schemas.microsoft.com/office/drawing/2010/main" val="0"/>
@@ -29887,7 +29678,7 @@
                     <pic:cNvPicPr/>
                   </pic:nvPicPr>
                   <pic:blipFill rotWithShape="1">
-                    <a:blip r:embed="rId30"/>
+                    <a:blip r:embed="rId29"/>
                     <a:srcRect l="970" t="620" r="-1" b="508"/>
                     <a:stretch/>
                   </pic:blipFill>
@@ -30066,7 +29857,7 @@
                     <pic:cNvPicPr/>
                   </pic:nvPicPr>
                   <pic:blipFill>
-                    <a:blip r:embed="rId31"/>
+                    <a:blip r:embed="rId30"/>
                     <a:stretch>
                       <a:fillRect/>
                     </a:stretch>
@@ -30205,7 +29996,7 @@
                     <pic:cNvPicPr/>
                   </pic:nvPicPr>
                   <pic:blipFill>
-                    <a:blip r:embed="rId32"/>
+                    <a:blip r:embed="rId31"/>
                     <a:stretch>
                       <a:fillRect/>
                     </a:stretch>
@@ -30232,8 +30023,6 @@
         </w:rPr>
         <w:t>TABLE 10.3.6: ISCMP Forecast Report Sample</w:t>
       </w:r>
-      <w:bookmarkStart w:id="61" w:name="_GoBack"/>
-      <w:bookmarkEnd w:id="61"/>
     </w:p>
     <w:p>
       <w:pPr>
@@ -30519,7 +30308,7 @@
                     <pic:cNvPicPr/>
                   </pic:nvPicPr>
                   <pic:blipFill>
-                    <a:blip r:embed="rId33"/>
+                    <a:blip r:embed="rId32"/>
                     <a:stretch>
                       <a:fillRect/>
                     </a:stretch>
@@ -31310,11 +31099,9 @@
             <w:pPr>
               <w:jc w:val="center"/>
             </w:pPr>
-            <w:proofErr w:type="spellStart"/>
             <w:r>
               <w:t>Shela</w:t>
             </w:r>
-            <w:proofErr w:type="spellEnd"/>
           </w:p>
         </w:tc>
         <w:tc>
@@ -32402,11 +32189,9 @@
             <w:pPr>
               <w:jc w:val="center"/>
             </w:pPr>
-            <w:proofErr w:type="spellStart"/>
             <w:r>
               <w:t>Nevilla</w:t>
             </w:r>
-            <w:proofErr w:type="spellEnd"/>
           </w:p>
         </w:tc>
         <w:tc>
@@ -32973,11 +32758,9 @@
             <w:pPr>
               <w:jc w:val="center"/>
             </w:pPr>
-            <w:proofErr w:type="spellStart"/>
             <w:r>
               <w:t>Tord</w:t>
             </w:r>
-            <w:proofErr w:type="spellEnd"/>
           </w:p>
         </w:tc>
         <w:tc>
@@ -33120,11 +32903,9 @@
             <w:pPr>
               <w:jc w:val="center"/>
             </w:pPr>
-            <w:proofErr w:type="spellStart"/>
             <w:r>
               <w:t>Edd</w:t>
             </w:r>
-            <w:proofErr w:type="spellEnd"/>
           </w:p>
         </w:tc>
         <w:tc>
@@ -33406,11 +33187,9 @@
             <w:pPr>
               <w:jc w:val="center"/>
             </w:pPr>
-            <w:proofErr w:type="spellStart"/>
             <w:r>
               <w:t>Djeeta</w:t>
             </w:r>
-            <w:proofErr w:type="spellEnd"/>
           </w:p>
         </w:tc>
         <w:tc>
@@ -33687,7 +33466,7 @@
           <w:b/>
         </w:rPr>
       </w:pPr>
-      <w:bookmarkStart w:id="62" w:name="_Toc521192088"/>
+      <w:bookmarkStart w:id="61" w:name="_Toc521192088"/>
       <w:r>
         <w:lastRenderedPageBreak/>
         <w:t xml:space="preserve">10.4 Risk Management </w:t>
@@ -33696,21 +33475,7 @@
         <w:rPr>
           <w:b/>
         </w:rPr>
-        <w:t xml:space="preserve">[Yeo </w:t>
-      </w:r>
-      <w:proofErr w:type="spellStart"/>
-      <w:r>
-        <w:rPr>
-          <w:b/>
-        </w:rPr>
-        <w:t>Zhi</w:t>
-      </w:r>
-      <w:proofErr w:type="spellEnd"/>
-      <w:r>
-        <w:rPr>
-          <w:b/>
-        </w:rPr>
-        <w:t xml:space="preserve"> Yin, T</w:t>
+        <w:t>[Yeo Zhi Yin, T</w:t>
       </w:r>
       <w:r>
         <w:rPr>
@@ -33724,18 +33489,1216 @@
         </w:rPr>
         <w:t>035402]</w:t>
       </w:r>
-      <w:bookmarkEnd w:id="62"/>
+      <w:bookmarkEnd w:id="61"/>
+    </w:p>
+    <w:p>
+      <w:r>
+        <w:t xml:space="preserve">Project risk is uncertain or random events which has positive or negative effect on project objectives and can occur anytime. Risk can have one or more causes and cause multiple impacts on the project. It can be avoided or mitigated by planning or through pre-emptive action. </w:t>
+      </w:r>
+      <w:sdt>
+        <w:sdtPr>
+          <w:id w:val="1556119946"/>
+          <w:citation/>
+        </w:sdtPr>
+        <w:sdtEndPr/>
+        <w:sdtContent>
+          <w:r>
+            <w:fldChar w:fldCharType="begin"/>
+          </w:r>
+          <w:r>
+            <w:instrText xml:space="preserve"> CITATION Rup13 \l 1033 </w:instrText>
+          </w:r>
+          <w:r>
+            <w:fldChar w:fldCharType="separate"/>
+          </w:r>
+          <w:r>
+            <w:rPr>
+              <w:noProof/>
+            </w:rPr>
+            <w:t>(Sharma, 2013)</w:t>
+          </w:r>
+          <w:r>
+            <w:fldChar w:fldCharType="end"/>
+          </w:r>
+        </w:sdtContent>
+      </w:sdt>
+    </w:p>
+    <w:p>
+      <w:r>
+        <w:tab/>
+        <w:t>Risk management holds as an important role in IT project when it comes in controlling the quality of the product delivered by the project team. Improper risk management plan will cause a project to fail. Risk management is one of the knowledge areas that required in IT project.</w:t>
+      </w:r>
+    </w:p>
+    <w:p>
+      <w:r>
+        <w:tab/>
+        <w:t xml:space="preserve">Risk management is a process consist of risk management planning, identification, analysis, response planning and project risk controlling. Leader/Project manager of the team uses this technique to reduce the negative risks and brings benefits of the events that occurred during the project duration. </w:t>
+      </w:r>
+    </w:p>
+    <w:p>
+      <w:r>
+        <w:tab/>
+        <w:t xml:space="preserve">There are few procedures that can assist the project manager on managing the negative risks during the project which are the following </w:t>
+      </w:r>
+      <w:sdt>
+        <w:sdtPr>
+          <w:id w:val="694734949"/>
+          <w:citation/>
+        </w:sdtPr>
+        <w:sdtEndPr/>
+        <w:sdtContent>
+          <w:r>
+            <w:fldChar w:fldCharType="begin"/>
+          </w:r>
+          <w:r>
+            <w:instrText xml:space="preserve"> CITATION Pro13 \l 1033 </w:instrText>
+          </w:r>
+          <w:r>
+            <w:fldChar w:fldCharType="separate"/>
+          </w:r>
+          <w:r>
+            <w:rPr>
+              <w:noProof/>
+            </w:rPr>
+            <w:t>(Institude, 2013)</w:t>
+          </w:r>
+          <w:r>
+            <w:fldChar w:fldCharType="end"/>
+          </w:r>
+        </w:sdtContent>
+      </w:sdt>
+      <w:r>
+        <w:t>:</w:t>
+      </w:r>
+    </w:p>
+    <w:p>
+      <w:pPr>
+        <w:pStyle w:val="ListParagraph"/>
+        <w:numPr>
+          <w:ilvl w:val="0"/>
+          <w:numId w:val="26"/>
+        </w:numPr>
+      </w:pPr>
+      <w:r>
+        <w:t>Plan Risk Management</w:t>
+      </w:r>
+    </w:p>
+    <w:p>
+      <w:pPr>
+        <w:pStyle w:val="ListParagraph"/>
+        <w:numPr>
+          <w:ilvl w:val="0"/>
+          <w:numId w:val="26"/>
+        </w:numPr>
+      </w:pPr>
+      <w:r>
+        <w:t>Identify Risks</w:t>
+      </w:r>
+    </w:p>
+    <w:p>
+      <w:pPr>
+        <w:pStyle w:val="ListParagraph"/>
+        <w:numPr>
+          <w:ilvl w:val="0"/>
+          <w:numId w:val="26"/>
+        </w:numPr>
+      </w:pPr>
+      <w:r>
+        <w:t>Perform Qualitative Risk Analysis</w:t>
+      </w:r>
+    </w:p>
+    <w:p>
+      <w:pPr>
+        <w:pStyle w:val="ListParagraph"/>
+        <w:numPr>
+          <w:ilvl w:val="0"/>
+          <w:numId w:val="26"/>
+        </w:numPr>
+      </w:pPr>
+      <w:r>
+        <w:t>Perform Quantitative Risk Analysis</w:t>
+      </w:r>
+    </w:p>
+    <w:p>
+      <w:pPr>
+        <w:pStyle w:val="ListParagraph"/>
+        <w:numPr>
+          <w:ilvl w:val="0"/>
+          <w:numId w:val="26"/>
+        </w:numPr>
+      </w:pPr>
+      <w:r>
+        <w:t>Plan Risk Responses</w:t>
+      </w:r>
+    </w:p>
+    <w:p>
+      <w:pPr>
+        <w:pStyle w:val="ListParagraph"/>
+        <w:numPr>
+          <w:ilvl w:val="0"/>
+          <w:numId w:val="26"/>
+        </w:numPr>
+      </w:pPr>
+      <w:r>
+        <w:t>Control/Monitoring Risks</w:t>
+      </w:r>
+    </w:p>
+    <w:p>
+      <w:pPr>
+        <w:ind w:left="360"/>
+      </w:pPr>
+      <w:r>
+        <w:t>With these processes, the team will be able to response with appropriate action the reduce the impact and effect of the risk or even gain positive effect from the risk. Risk should be managed throughout the whole project duration and expecting some unexpected events or problems to be happened during the execution of the project. A project comes with the risk start from initiating phase of project. A calm mind-set or experienced project manager will be more ready when risks happen. Proper risk management planning helps the project progress with less chance of getting negative effects by the risk occurred during the project life time.</w:t>
+      </w:r>
+    </w:p>
+    <w:p>
+      <w:r>
+        <w:br w:type="page"/>
+      </w:r>
+    </w:p>
+    <w:p>
+      <w:pPr>
+        <w:ind w:left="360"/>
+        <w:rPr>
+          <w:b/>
+          <w:u w:val="single"/>
+        </w:rPr>
+      </w:pPr>
+      <w:r>
+        <w:rPr>
+          <w:b/>
+          <w:u w:val="single"/>
+        </w:rPr>
+        <w:lastRenderedPageBreak/>
+        <w:t>Plan Risk Management</w:t>
+      </w:r>
+    </w:p>
+    <w:p>
+      <w:pPr>
+        <w:ind w:left="360"/>
+      </w:pPr>
+      <w:r>
+        <w:t>Project team need to come up with plans that can estimate the possible risks that will be faced by the team during the project. Failure of the previous team that was handling the project would be a good example for references for the current team to develop a risk management plan.</w:t>
+      </w:r>
+      <w:r>
+        <w:t xml:space="preserve"> Risk management plan consist of how the risk management activities will be carried by the project team. Risk management plan includes few components that will help on identifying risks of a project which are the following </w:t>
+      </w:r>
+      <w:sdt>
+        <w:sdtPr>
+          <w:id w:val="2044709490"/>
+          <w:citation/>
+        </w:sdtPr>
+        <w:sdtEndPr/>
+        <w:sdtContent>
+          <w:r>
+            <w:fldChar w:fldCharType="begin"/>
+          </w:r>
+          <w:r>
+            <w:instrText xml:space="preserve"> CITATION Pro13 \l 1033 </w:instrText>
+          </w:r>
+          <w:r>
+            <w:fldChar w:fldCharType="separate"/>
+          </w:r>
+          <w:r>
+            <w:rPr>
+              <w:noProof/>
+            </w:rPr>
+            <w:t>(Institude, 2013)</w:t>
+          </w:r>
+          <w:r>
+            <w:fldChar w:fldCharType="end"/>
+          </w:r>
+        </w:sdtContent>
+      </w:sdt>
+      <w:r>
+        <w:t>:</w:t>
+      </w:r>
+    </w:p>
+    <w:p>
+      <w:pPr>
+        <w:pStyle w:val="ListParagraph"/>
+        <w:numPr>
+          <w:ilvl w:val="0"/>
+          <w:numId w:val="26"/>
+        </w:numPr>
+      </w:pPr>
+      <w:r>
+        <w:t>Methodology</w:t>
+      </w:r>
+    </w:p>
+    <w:p>
+      <w:pPr>
+        <w:pStyle w:val="ListParagraph"/>
+        <w:numPr>
+          <w:ilvl w:val="0"/>
+          <w:numId w:val="26"/>
+        </w:numPr>
+      </w:pPr>
+      <w:r>
+        <w:t xml:space="preserve">Roles and responsibilities </w:t>
+      </w:r>
+    </w:p>
+    <w:p>
+      <w:pPr>
+        <w:pStyle w:val="ListParagraph"/>
+        <w:numPr>
+          <w:ilvl w:val="0"/>
+          <w:numId w:val="26"/>
+        </w:numPr>
+      </w:pPr>
+      <w:r>
+        <w:t xml:space="preserve">Timing </w:t>
+      </w:r>
+    </w:p>
+    <w:p>
+      <w:pPr>
+        <w:pStyle w:val="ListParagraph"/>
+        <w:numPr>
+          <w:ilvl w:val="0"/>
+          <w:numId w:val="26"/>
+        </w:numPr>
+      </w:pPr>
+      <w:r>
+        <w:t xml:space="preserve">Probability </w:t>
+      </w:r>
+    </w:p>
+    <w:p>
+      <w:pPr>
+        <w:pStyle w:val="ListParagraph"/>
+        <w:numPr>
+          <w:ilvl w:val="0"/>
+          <w:numId w:val="26"/>
+        </w:numPr>
+      </w:pPr>
+      <w:r>
+        <w:t>Impact matrix</w:t>
+      </w:r>
+    </w:p>
+    <w:p>
+      <w:pPr>
+        <w:ind w:left="360"/>
+      </w:pPr>
+    </w:p>
+    <w:p>
+      <w:pPr>
+        <w:ind w:left="360" w:firstLine="360"/>
+      </w:pPr>
+      <w:r>
+        <w:t xml:space="preserve">The project management has provided the baseline of current situation of the project such as budget, time management, module, human resources. All these resources are needed to be counted in the risk management planning. Project charter provides high-level risk, risk description and high-level budget for the risk management planning. Factors like enterprise environmental, organizational process and stakeholders are needed to be considered in the planning of risk management. </w:t>
+      </w:r>
+      <w:sdt>
+        <w:sdtPr>
+          <w:id w:val="202222376"/>
+          <w:citation/>
+        </w:sdtPr>
+        <w:sdtEndPr/>
+        <w:sdtContent>
+          <w:r>
+            <w:fldChar w:fldCharType="begin"/>
+          </w:r>
+          <w:r>
+            <w:instrText xml:space="preserve"> CITATION Pro13 \l 1033 </w:instrText>
+          </w:r>
+          <w:r>
+            <w:fldChar w:fldCharType="separate"/>
+          </w:r>
+          <w:r>
+            <w:rPr>
+              <w:noProof/>
+            </w:rPr>
+            <w:t>(Institude, 2013)</w:t>
+          </w:r>
+          <w:r>
+            <w:fldChar w:fldCharType="end"/>
+          </w:r>
+        </w:sdtContent>
+      </w:sdt>
+    </w:p>
+    <w:p>
+      <w:pPr>
+        <w:ind w:left="360" w:firstLine="360"/>
+      </w:pPr>
+      <w:r>
+        <w:t xml:space="preserve">Delphi technique is used on for analysis of inputs of the resources </w:t>
+      </w:r>
+      <w:r>
+        <w:t xml:space="preserve">given to the risk management planning as it is the most suitable technique to use. With the Delphi technique we can conclude some suitable resolutions for current situation of the project. Expert judgements from specific fields are used to ensure a well-planned risk management developed by the project team. </w:t>
+      </w:r>
+      <w:sdt>
+        <w:sdtPr>
+          <w:id w:val="-430355396"/>
+          <w:citation/>
+        </w:sdtPr>
+        <w:sdtEndPr/>
+        <w:sdtContent>
+          <w:r>
+            <w:fldChar w:fldCharType="begin"/>
+          </w:r>
+          <w:r>
+            <w:instrText xml:space="preserve"> CITATION Sat15 \l 1033 </w:instrText>
+          </w:r>
+          <w:r>
+            <w:fldChar w:fldCharType="separate"/>
+          </w:r>
+          <w:r>
+            <w:rPr>
+              <w:noProof/>
+            </w:rPr>
+            <w:t>(Satish, 2015)</w:t>
+          </w:r>
+          <w:r>
+            <w:fldChar w:fldCharType="end"/>
+          </w:r>
+        </w:sdtContent>
+      </w:sdt>
+    </w:p>
+    <w:p>
+      <w:pPr>
+        <w:ind w:left="360" w:firstLine="360"/>
+      </w:pPr>
+      <w:r>
+        <w:t>Meeting with stakeholders should be conducted frequently to discuss and for them to catch up the progress of the project and issues they are facing in the project.</w:t>
+      </w:r>
+    </w:p>
+    <w:p>
+      <w:pPr>
+        <w:ind w:left="360" w:firstLine="360"/>
+      </w:pPr>
+      <w:r>
+        <w:t>Risk management team of the project will be using methodology to identify and analyze the risks that will be faced by the project team. Risk manager will have to consider the financial impacts of each risks, opportunities, budget and risk control method.</w:t>
+      </w:r>
+    </w:p>
+    <w:p>
+      <w:r>
+        <w:br w:type="page"/>
+      </w:r>
+    </w:p>
+    <w:p>
+      <w:pPr>
+        <w:ind w:left="360" w:firstLine="360"/>
+        <w:rPr>
+          <w:b/>
+          <w:u w:val="single"/>
+        </w:rPr>
+      </w:pPr>
+      <w:r>
+        <w:rPr>
+          <w:b/>
+          <w:u w:val="single"/>
+        </w:rPr>
+        <w:lastRenderedPageBreak/>
+        <w:t>Roles &amp; Responsibilities</w:t>
+      </w:r>
+    </w:p>
+    <w:tbl>
+      <w:tblPr>
+        <w:tblStyle w:val="TableGrid"/>
+        <w:tblW w:w="0" w:type="auto"/>
+        <w:tblInd w:w="360" w:type="dxa"/>
+        <w:tblLook w:val="04A0" w:firstRow="1" w:lastRow="0" w:firstColumn="1" w:lastColumn="0" w:noHBand="0" w:noVBand="1"/>
+      </w:tblPr>
+      <w:tblGrid>
+        <w:gridCol w:w="4476"/>
+        <w:gridCol w:w="4514"/>
+      </w:tblGrid>
+      <w:tr>
+        <w:tc>
+          <w:tcPr>
+            <w:tcW w:w="4476" w:type="dxa"/>
+          </w:tcPr>
+          <w:p>
+            <w:r>
+              <w:t>Position</w:t>
+            </w:r>
+          </w:p>
+        </w:tc>
+        <w:tc>
+          <w:tcPr>
+            <w:tcW w:w="4514" w:type="dxa"/>
+          </w:tcPr>
+          <w:p>
+            <w:r>
+              <w:t>Responsibilities</w:t>
+            </w:r>
+          </w:p>
+        </w:tc>
+      </w:tr>
+      <w:tr>
+        <w:trPr>
+          <w:trHeight w:val="323"/>
+        </w:trPr>
+        <w:tc>
+          <w:tcPr>
+            <w:tcW w:w="4476" w:type="dxa"/>
+            <w:vMerge w:val="restart"/>
+          </w:tcPr>
+          <w:p>
+            <w:r>
+              <w:t>Project Manager</w:t>
+            </w:r>
+          </w:p>
+        </w:tc>
+        <w:tc>
+          <w:tcPr>
+            <w:tcW w:w="4514" w:type="dxa"/>
+          </w:tcPr>
+          <w:p>
+            <w:r>
+              <w:t>Risk Planning</w:t>
+            </w:r>
+          </w:p>
+        </w:tc>
+      </w:tr>
+      <w:tr>
+        <w:trPr>
+          <w:trHeight w:val="321"/>
+        </w:trPr>
+        <w:tc>
+          <w:tcPr>
+            <w:tcW w:w="4476" w:type="dxa"/>
+            <w:vMerge/>
+          </w:tcPr>
+          <w:p/>
+        </w:tc>
+        <w:tc>
+          <w:tcPr>
+            <w:tcW w:w="4514" w:type="dxa"/>
+          </w:tcPr>
+          <w:p>
+            <w:r>
+              <w:t>Risk control</w:t>
+            </w:r>
+          </w:p>
+        </w:tc>
+      </w:tr>
+      <w:tr>
+        <w:trPr>
+          <w:trHeight w:val="321"/>
+        </w:trPr>
+        <w:tc>
+          <w:tcPr>
+            <w:tcW w:w="4476" w:type="dxa"/>
+            <w:vMerge/>
+          </w:tcPr>
+          <w:p/>
+        </w:tc>
+        <w:tc>
+          <w:tcPr>
+            <w:tcW w:w="4514" w:type="dxa"/>
+          </w:tcPr>
+          <w:p>
+            <w:r>
+              <w:t>Attend risk meeting and lead the team</w:t>
+            </w:r>
+          </w:p>
+        </w:tc>
+      </w:tr>
+      <w:tr>
+        <w:trPr>
+          <w:trHeight w:val="350"/>
+        </w:trPr>
+        <w:tc>
+          <w:tcPr>
+            <w:tcW w:w="4476" w:type="dxa"/>
+            <w:vMerge w:val="restart"/>
+          </w:tcPr>
+          <w:p>
+            <w:r>
+              <w:t>Financial Manager</w:t>
+            </w:r>
+          </w:p>
+        </w:tc>
+        <w:tc>
+          <w:tcPr>
+            <w:tcW w:w="4514" w:type="dxa"/>
+          </w:tcPr>
+          <w:p>
+            <w:r>
+              <w:t>Submit financial report to project manager</w:t>
+            </w:r>
+          </w:p>
+        </w:tc>
+      </w:tr>
+      <w:tr>
+        <w:trPr>
+          <w:trHeight w:val="332"/>
+        </w:trPr>
+        <w:tc>
+          <w:tcPr>
+            <w:tcW w:w="4476" w:type="dxa"/>
+            <w:vMerge/>
+          </w:tcPr>
+          <w:p/>
+        </w:tc>
+        <w:tc>
+          <w:tcPr>
+            <w:tcW w:w="4514" w:type="dxa"/>
+          </w:tcPr>
+          <w:p>
+            <w:r>
+              <w:t>Calculate the risk management cost</w:t>
+            </w:r>
+          </w:p>
+        </w:tc>
+      </w:tr>
+      <w:tr>
+        <w:trPr>
+          <w:trHeight w:val="359"/>
+        </w:trPr>
+        <w:tc>
+          <w:tcPr>
+            <w:tcW w:w="4476" w:type="dxa"/>
+            <w:vMerge w:val="restart"/>
+          </w:tcPr>
+          <w:p>
+            <w:r>
+              <w:t>Procurement Manager</w:t>
+            </w:r>
+          </w:p>
+        </w:tc>
+        <w:tc>
+          <w:tcPr>
+            <w:tcW w:w="4514" w:type="dxa"/>
+          </w:tcPr>
+          <w:p>
+            <w:r>
+              <w:t>Ensure the tendering process goes smoothly</w:t>
+            </w:r>
+          </w:p>
+        </w:tc>
+      </w:tr>
+      <w:tr>
+        <w:trPr>
+          <w:trHeight w:val="359"/>
+        </w:trPr>
+        <w:tc>
+          <w:tcPr>
+            <w:tcW w:w="4476" w:type="dxa"/>
+            <w:vMerge/>
+          </w:tcPr>
+          <w:p/>
+        </w:tc>
+        <w:tc>
+          <w:tcPr>
+            <w:tcW w:w="4514" w:type="dxa"/>
+          </w:tcPr>
+          <w:p>
+            <w:r>
+              <w:t>Confirmation on the contracts with vendors</w:t>
+            </w:r>
+          </w:p>
+        </w:tc>
+      </w:tr>
+      <w:tr>
+        <w:trPr>
+          <w:trHeight w:val="440"/>
+        </w:trPr>
+        <w:tc>
+          <w:tcPr>
+            <w:tcW w:w="4476" w:type="dxa"/>
+          </w:tcPr>
+          <w:p>
+            <w:r>
+              <w:t>Human Resource Manager</w:t>
+            </w:r>
+          </w:p>
+        </w:tc>
+        <w:tc>
+          <w:tcPr>
+            <w:tcW w:w="4514" w:type="dxa"/>
+          </w:tcPr>
+          <w:p>
+            <w:r>
+              <w:t>Maintains resource power</w:t>
+            </w:r>
+          </w:p>
+        </w:tc>
+      </w:tr>
+      <w:tr>
+        <w:trPr>
+          <w:trHeight w:val="214"/>
+        </w:trPr>
+        <w:tc>
+          <w:tcPr>
+            <w:tcW w:w="4476" w:type="dxa"/>
+            <w:vMerge w:val="restart"/>
+          </w:tcPr>
+          <w:p>
+            <w:r>
+              <w:t>Team Leader</w:t>
+            </w:r>
+          </w:p>
+        </w:tc>
+        <w:tc>
+          <w:tcPr>
+            <w:tcW w:w="4514" w:type="dxa"/>
+          </w:tcPr>
+          <w:p>
+            <w:r>
+              <w:t>Monitor team members</w:t>
+            </w:r>
+          </w:p>
+        </w:tc>
+      </w:tr>
+      <w:tr>
+        <w:trPr>
+          <w:trHeight w:val="212"/>
+        </w:trPr>
+        <w:tc>
+          <w:tcPr>
+            <w:tcW w:w="4476" w:type="dxa"/>
+            <w:vMerge/>
+          </w:tcPr>
+          <w:p/>
+        </w:tc>
+        <w:tc>
+          <w:tcPr>
+            <w:tcW w:w="4514" w:type="dxa"/>
+          </w:tcPr>
+          <w:p>
+            <w:r>
+              <w:t>Ensure team members progress speed</w:t>
+            </w:r>
+          </w:p>
+        </w:tc>
+      </w:tr>
+      <w:tr>
+        <w:trPr>
+          <w:trHeight w:val="212"/>
+        </w:trPr>
+        <w:tc>
+          <w:tcPr>
+            <w:tcW w:w="4476" w:type="dxa"/>
+            <w:vMerge/>
+          </w:tcPr>
+          <w:p/>
+        </w:tc>
+        <w:tc>
+          <w:tcPr>
+            <w:tcW w:w="4514" w:type="dxa"/>
+          </w:tcPr>
+          <w:p>
+            <w:r>
+              <w:t>Submit progress report to project manager</w:t>
+            </w:r>
+          </w:p>
+        </w:tc>
+      </w:tr>
+    </w:tbl>
+    <w:p>
+      <w:pPr>
+        <w:ind w:left="360" w:firstLine="360"/>
+      </w:pPr>
+    </w:p>
+    <w:p>
+      <w:pPr>
+        <w:ind w:left="360" w:firstLine="360"/>
+      </w:pPr>
+      <w:r>
+        <w:t>Project manager</w:t>
+      </w:r>
+      <w:r>
+        <w:t xml:space="preserve"> should have the highest authority to the project including the control of budget, human resources like organizing man power, making decision for the project team etc. Managers of the departments would have to manage what their department was supposed to do. Other managers from different department should not have higher authority than the project manager. List of responsibilities of respective departments should be stated clearly. Managers from every department should report their progress and report to the project manager frequently to keep up to date.</w:t>
+      </w:r>
+    </w:p>
+    <w:p/>
+    <w:p>
+      <w:pPr>
+        <w:rPr>
+          <w:b/>
+          <w:u w:val="single"/>
+        </w:rPr>
+      </w:pPr>
+      <w:r>
+        <w:tab/>
+      </w:r>
+      <w:r>
+        <w:rPr>
+          <w:rFonts w:hint="eastAsia"/>
+          <w:b/>
+          <w:u w:val="single"/>
+        </w:rPr>
+        <w:t>Risk</w:t>
+      </w:r>
+      <w:r>
+        <w:rPr>
+          <w:b/>
+          <w:u w:val="single"/>
+        </w:rPr>
+        <w:t xml:space="preserve"> Breakdown Structure</w:t>
+      </w:r>
+    </w:p>
+    <w:p>
+      <w:r>
+        <w:tab/>
+      </w:r>
+      <w:r>
+        <w:rPr>
+          <w:noProof/>
+        </w:rPr>
+        <w:drawing>
+          <wp:inline distT="0" distB="0" distL="0" distR="0" wp14:anchorId="0ACCADF8" wp14:editId="036AA4D4">
+            <wp:extent cx="3146400" cy="2976831"/>
+            <wp:effectExtent l="0" t="0" r="0" b="0"/>
+            <wp:docPr id="25" name="Picture 25"/>
+            <wp:cNvGraphicFramePr>
+              <a:graphicFrameLocks xmlns:a="http://schemas.openxmlformats.org/drawingml/2006/main" noChangeAspect="1"/>
+            </wp:cNvGraphicFramePr>
+            <a:graphic xmlns:a="http://schemas.openxmlformats.org/drawingml/2006/main">
+              <a:graphicData uri="http://schemas.openxmlformats.org/drawingml/2006/picture">
+                <pic:pic xmlns:pic="http://schemas.openxmlformats.org/drawingml/2006/picture">
+                  <pic:nvPicPr>
+                    <pic:cNvPr id="1" name=""/>
+                    <pic:cNvPicPr/>
+                  </pic:nvPicPr>
+                  <pic:blipFill>
+                    <a:blip r:embed="rId33"/>
+                    <a:stretch>
+                      <a:fillRect/>
+                    </a:stretch>
+                  </pic:blipFill>
+                  <pic:spPr>
+                    <a:xfrm>
+                      <a:off x="0" y="0"/>
+                      <a:ext cx="3208895" cy="3035958"/>
+                    </a:xfrm>
+                    <a:prstGeom prst="rect">
+                      <a:avLst/>
+                    </a:prstGeom>
+                  </pic:spPr>
+                </pic:pic>
+              </a:graphicData>
+            </a:graphic>
+          </wp:inline>
+        </w:drawing>
+      </w:r>
+    </w:p>
+    <w:p>
+      <w:pPr>
+        <w:pStyle w:val="Caption"/>
+      </w:pPr>
+      <w:r>
+        <w:tab/>
+        <w:t xml:space="preserve">Figure </w:t>
+      </w:r>
+      <w:r>
+        <w:fldChar w:fldCharType="begin"/>
+      </w:r>
+      <w:r>
+        <w:instrText xml:space="preserve"> SEQ Figure \* ARABIC </w:instrText>
+      </w:r>
+      <w:r>
+        <w:fldChar w:fldCharType="separate"/>
+      </w:r>
+      <w:r>
+        <w:rPr>
+          <w:noProof/>
+        </w:rPr>
+        <w:t>1</w:t>
+      </w:r>
+      <w:r>
+        <w:rPr>
+          <w:noProof/>
+        </w:rPr>
+        <w:fldChar w:fldCharType="end"/>
+      </w:r>
+      <w:r>
+        <w:t>https://project-management.com/understanding-the-risk-breakdown-structure-rbs/</w:t>
+      </w:r>
+    </w:p>
+    <w:p>
+      <w:pPr>
+        <w:ind w:firstLine="720"/>
+        <w:rPr>
+          <w:b/>
+          <w:u w:val="single"/>
+        </w:rPr>
+      </w:pPr>
+      <w:bookmarkStart w:id="62" w:name="_Toc521192089"/>
+      <w:r>
+        <w:rPr>
+          <w:b/>
+          <w:u w:val="single"/>
+        </w:rPr>
+        <w:lastRenderedPageBreak/>
+        <w:t>Risk Probability &amp; Impact</w:t>
+      </w:r>
+    </w:p>
+    <w:p>
+      <w:pPr>
+        <w:ind w:firstLine="720"/>
+      </w:pPr>
+      <w:r>
+        <w:t>Risk probability are the chances which a risk may occur during the execution of a project.</w:t>
+      </w:r>
+    </w:p>
+    <w:p>
+      <w:r>
+        <w:t xml:space="preserve">It is measured by the method of percentage in the probability multiply by impact which is P x I matrix used in the qualitative analysis of risks. Risk impact is the severity level of the impact of the risk to the project. </w:t>
+      </w:r>
+      <w:r>
+        <w:t xml:space="preserve">Budget cost, staff health and safety and some critical factor are considered in risk and impact. It is not possible to estimate when will risk happen or how it will happen but by doing analysis on the risks and come out with solutions can help to mitigate the risks or avoid them. Probability x Impact Matrix is used to analyses the risk and categories them into 4 level which is the following </w:t>
+      </w:r>
+      <w:sdt>
+        <w:sdtPr>
+          <w:id w:val="1413734896"/>
+          <w:citation/>
+        </w:sdtPr>
+        <w:sdtEndPr/>
+        <w:sdtContent>
+          <w:r>
+            <w:fldChar w:fldCharType="begin"/>
+          </w:r>
+          <w:r>
+            <w:instrText xml:space="preserve"> CITATION Min18 \l 1033 </w:instrText>
+          </w:r>
+          <w:r>
+            <w:fldChar w:fldCharType="separate"/>
+          </w:r>
+          <w:r>
+            <w:rPr>
+              <w:noProof/>
+            </w:rPr>
+            <w:t>(Mind Tools Content Team, 2018)</w:t>
+          </w:r>
+          <w:r>
+            <w:fldChar w:fldCharType="end"/>
+          </w:r>
+        </w:sdtContent>
+      </w:sdt>
+      <w:r>
+        <w:t>.</w:t>
+      </w:r>
+    </w:p>
+    <w:p>
+      <w:pPr>
+        <w:pStyle w:val="ListParagraph"/>
+        <w:numPr>
+          <w:ilvl w:val="0"/>
+          <w:numId w:val="29"/>
+        </w:numPr>
+      </w:pPr>
+      <w:r>
+        <w:t>-  Low impact/low probability</w:t>
+      </w:r>
+    </w:p>
+    <w:p>
+      <w:pPr>
+        <w:pStyle w:val="ListParagraph"/>
+        <w:numPr>
+          <w:ilvl w:val="0"/>
+          <w:numId w:val="29"/>
+        </w:numPr>
+      </w:pPr>
+      <w:r>
+        <w:t>- Low impact/high probability</w:t>
+      </w:r>
+    </w:p>
+    <w:p>
+      <w:pPr>
+        <w:pStyle w:val="ListParagraph"/>
+        <w:numPr>
+          <w:ilvl w:val="0"/>
+          <w:numId w:val="29"/>
+        </w:numPr>
+      </w:pPr>
+      <w:r>
+        <w:t>- High impact/low probability</w:t>
+      </w:r>
+    </w:p>
+    <w:p>
+      <w:pPr>
+        <w:pStyle w:val="ListParagraph"/>
+        <w:numPr>
+          <w:ilvl w:val="0"/>
+          <w:numId w:val="29"/>
+        </w:numPr>
+      </w:pPr>
+      <w:r>
+        <w:t>- High impact/high probability</w:t>
+      </w:r>
+    </w:p>
+    <w:p>
+      <w:pPr>
+        <w:ind w:left="360"/>
+      </w:pPr>
+      <w:r>
+        <w:t>Risk management process will be done by the risk management monthly to update the risk register since the project has short duration. Risk manager will have to re-asses every risk on the risk register to adjust the solution and update them.</w:t>
+      </w:r>
+    </w:p>
+    <w:p>
+      <w:pPr>
+        <w:ind w:left="360"/>
+      </w:pPr>
+    </w:p>
+    <w:p>
+      <w:pPr>
+        <w:ind w:left="360"/>
+        <w:rPr>
+          <w:b/>
+          <w:u w:val="single"/>
+        </w:rPr>
+      </w:pPr>
+      <w:r>
+        <w:tab/>
+      </w:r>
+      <w:r>
+        <w:rPr>
+          <w:b/>
+          <w:u w:val="single"/>
+        </w:rPr>
+        <w:t>Identify Risk</w:t>
+      </w:r>
+    </w:p>
+    <w:p>
+      <w:pPr>
+        <w:ind w:left="360"/>
+      </w:pPr>
+      <w:r>
+        <w:tab/>
+        <w:t>Delphi technique and interview are used to identify the risks which may happen during the duration of project.</w:t>
+      </w:r>
+    </w:p>
+    <w:p>
+      <w:pPr>
+        <w:ind w:left="360"/>
+      </w:pPr>
+      <w:r>
+        <w:tab/>
+        <w:t>Delphi technique</w:t>
+      </w:r>
+      <w:r>
+        <w:t>, is a forecasting or estimating method based on a discussion by a group of experts</w:t>
+      </w:r>
+      <w:sdt>
+        <w:sdtPr>
+          <w:id w:val="-1759128363"/>
+          <w:citation/>
+        </w:sdtPr>
+        <w:sdtEndPr/>
+        <w:sdtContent>
+          <w:r>
+            <w:fldChar w:fldCharType="begin"/>
+          </w:r>
+          <w:r>
+            <w:instrText xml:space="preserve"> CITATION Ang18 \l 1033 </w:instrText>
+          </w:r>
+          <w:r>
+            <w:fldChar w:fldCharType="separate"/>
+          </w:r>
+          <w:r>
+            <w:rPr>
+              <w:noProof/>
+            </w:rPr>
+            <w:t xml:space="preserve"> </w:t>
+          </w:r>
+          <w:r>
+            <w:rPr>
+              <w:noProof/>
+            </w:rPr>
+            <w:t>(J, 2018)</w:t>
+          </w:r>
+          <w:r>
+            <w:fldChar w:fldCharType="end"/>
+          </w:r>
+        </w:sdtContent>
+      </w:sdt>
+      <w:r>
+        <w:t>. The group are asked to anonymously answer a survey and provide feedback on each other’s answers. The process repeats itself and aim to come up with concrete solutions.</w:t>
+      </w:r>
+    </w:p>
+    <w:p>
+      <w:pPr>
+        <w:ind w:left="360"/>
+      </w:pPr>
+      <w:r>
+        <w:tab/>
+        <w:t>Interviews are conducted between project members, related fields experts and stakeholders to understand what the status of the project is and analyze the situation. Questions will be asked and answered by the interviewee during the interview. The outcome of the interview will be analyzed and added to the risk register.</w:t>
+      </w:r>
+    </w:p>
+    <w:p>
+      <w:pPr>
+        <w:ind w:left="360"/>
+      </w:pPr>
+      <w:r>
+        <w:tab/>
+        <w:t>Situation from the previous team will be analyzed too and find out what was the problem occurred when they was handling the project.</w:t>
+      </w:r>
+    </w:p>
+    <w:p>
+      <w:r>
+        <w:br w:type="page"/>
+      </w:r>
+    </w:p>
+    <w:p>
+      <w:pPr>
+        <w:ind w:left="360"/>
+        <w:rPr>
+          <w:b/>
+          <w:u w:val="single"/>
+        </w:rPr>
+      </w:pPr>
+      <w:r>
+        <w:lastRenderedPageBreak/>
+        <w:tab/>
+      </w:r>
+      <w:r>
+        <w:rPr>
+          <w:b/>
+          <w:u w:val="single"/>
+        </w:rPr>
+        <w:t>Risk Register</w:t>
+      </w:r>
+    </w:p>
+    <w:p>
+      <w:pPr>
+        <w:ind w:left="360"/>
+      </w:pPr>
+      <w:r>
+        <w:t>Risk register is a documented list of risks that has been identified by the risk manager, It includes potential risks and identified risks. The key components of a risk register are stated below:</w:t>
+      </w:r>
+    </w:p>
+    <w:p>
+      <w:pPr>
+        <w:pStyle w:val="ListParagraph"/>
+        <w:numPr>
+          <w:ilvl w:val="0"/>
+          <w:numId w:val="26"/>
+        </w:numPr>
+      </w:pPr>
+      <w:r>
+        <w:t>Description of the Risk</w:t>
+      </w:r>
+    </w:p>
+    <w:p>
+      <w:pPr>
+        <w:pStyle w:val="ListParagraph"/>
+        <w:numPr>
+          <w:ilvl w:val="0"/>
+          <w:numId w:val="26"/>
+        </w:numPr>
+      </w:pPr>
+      <w:r>
+        <w:t>Risk Type (business, project, stage)</w:t>
+      </w:r>
+    </w:p>
+    <w:p>
+      <w:pPr>
+        <w:pStyle w:val="ListParagraph"/>
+        <w:numPr>
+          <w:ilvl w:val="0"/>
+          <w:numId w:val="26"/>
+        </w:numPr>
+      </w:pPr>
+      <w:r>
+        <w:t>Probability of risk occurring</w:t>
+      </w:r>
+    </w:p>
+    <w:p>
+      <w:pPr>
+        <w:pStyle w:val="ListParagraph"/>
+        <w:numPr>
+          <w:ilvl w:val="0"/>
+          <w:numId w:val="26"/>
+        </w:numPr>
+      </w:pPr>
+      <w:r>
+        <w:t>Impact of risk</w:t>
+      </w:r>
+    </w:p>
+    <w:p>
+      <w:pPr>
+        <w:pStyle w:val="ListParagraph"/>
+        <w:numPr>
+          <w:ilvl w:val="0"/>
+          <w:numId w:val="26"/>
+        </w:numPr>
+      </w:pPr>
+      <w:r>
+        <w:t>Risk owner</w:t>
+      </w:r>
+    </w:p>
+    <w:p>
+      <w:pPr>
+        <w:pStyle w:val="ListParagraph"/>
+        <w:numPr>
+          <w:ilvl w:val="0"/>
+          <w:numId w:val="26"/>
+        </w:numPr>
+      </w:pPr>
+      <w:r>
+        <w:t>Root cause</w:t>
+      </w:r>
+    </w:p>
+    <w:p>
+      <w:pPr>
+        <w:pStyle w:val="ListParagraph"/>
+        <w:numPr>
+          <w:ilvl w:val="0"/>
+          <w:numId w:val="26"/>
+        </w:numPr>
+      </w:pPr>
+      <w:r>
+        <w:t>Status</w:t>
+      </w:r>
+    </w:p>
+    <w:p>
+      <w:pPr>
+        <w:ind w:left="720"/>
+      </w:pPr>
+      <w:r>
+        <w:t>Risk register requires opinions from every departments including stakeholders of the system. It must provide framework to the team on how to solve the risk or avoid the risk.</w:t>
+      </w:r>
+      <w:r>
+        <w:t xml:space="preserve"> Risk register should be reviewed by stakeholders to let them have knowledge on what risks they might face and be prepared for it. If there is any risk that is not identified, they will provide information on the unidentified risk.</w:t>
+      </w:r>
+    </w:p>
+    <w:p>
+      <w:pPr>
+        <w:ind w:left="720"/>
+      </w:pPr>
+    </w:p>
+    <w:p>
+      <w:pPr>
+        <w:ind w:left="720"/>
+        <w:rPr>
+          <w:b/>
+          <w:u w:val="single"/>
+        </w:rPr>
+      </w:pPr>
+      <w:r>
+        <w:rPr>
+          <w:b/>
+          <w:u w:val="single"/>
+        </w:rPr>
+        <w:t>Qualitative Risk Analysis</w:t>
+      </w:r>
+    </w:p>
+    <w:p>
+      <w:pPr>
+        <w:ind w:left="720"/>
+      </w:pPr>
+      <w:bookmarkStart w:id="63" w:name="_GoBack"/>
+      <w:bookmarkEnd w:id="63"/>
+    </w:p>
+    <w:p>
+      <w:pPr>
+        <w:ind w:left="360"/>
+      </w:pPr>
+      <w:r>
+        <w:br w:type="page"/>
+      </w:r>
     </w:p>
     <w:p>
       <w:pPr>
         <w:pStyle w:val="Heading1"/>
         <w:spacing w:line="360" w:lineRule="auto"/>
       </w:pPr>
-      <w:bookmarkStart w:id="63" w:name="_Toc521192089"/>
-      <w:r>
+      <w:r>
+        <w:lastRenderedPageBreak/>
         <w:t>11. CONCLUSION</w:t>
       </w:r>
-      <w:bookmarkEnd w:id="63"/>
+      <w:bookmarkEnd w:id="62"/>
     </w:p>
     <w:p/>
     <w:sectPr>
@@ -33751,7 +34714,7 @@
 </file>
 
 <file path=word/comments.xml><?xml version="1.0" encoding="utf-8"?>
-<w:comments xmlns:wpc="http://schemas.microsoft.com/office/word/2010/wordprocessingCanvas" xmlns:cx="http://schemas.microsoft.com/office/drawing/2014/chartex" xmlns:cx1="http://schemas.microsoft.com/office/drawing/2015/9/8/chartex" xmlns:cx2="http://schemas.microsoft.com/office/drawing/2015/10/21/chartex" xmlns:cx3="http://schemas.microsoft.com/office/drawing/2016/5/9/chartex" xmlns:cx4="http://schemas.microsoft.com/office/drawing/2016/5/10/chartex" xmlns:cx5="http://schemas.microsoft.com/office/drawing/2016/5/11/chartex" xmlns:cx6="http://schemas.microsoft.com/office/drawing/2016/5/12/chartex" xmlns:cx7="http://schemas.microsoft.com/office/drawing/2016/5/13/chartex" xmlns:cx8="http://schemas.microsoft.com/office/drawing/2016/5/14/chartex" xmlns:mc="http://schemas.openxmlformats.org/markup-compatibility/2006" xmlns:aink="http://schemas.microsoft.com/office/drawing/2016/ink" xmlns:am3d="http://schemas.microsoft.com/office/drawing/2017/model3d" xmlns:o="urn:schemas-microsoft-com:office:office" xmlns:r="http://schemas.openxmlformats.org/officeDocument/2006/relationships" xmlns:m="http://schemas.openxmlformats.org/officeDocument/2006/math" xmlns:v="urn:schemas-microsoft-com:vml" xmlns:wp14="http://schemas.microsoft.com/office/word/2010/wordprocessingDrawing" xmlns:wp="http://schemas.openxmlformats.org/drawingml/2006/wordprocessingDrawing" xmlns:w10="urn:schemas-microsoft-com:office:word" xmlns:w="http://schemas.openxmlformats.org/wordprocessingml/2006/main" xmlns:w14="http://schemas.microsoft.com/office/word/2010/wordml" xmlns:w15="http://schemas.microsoft.com/office/word/2012/wordml" xmlns:w16cid="http://schemas.microsoft.com/office/word/2016/wordml/cid" xmlns:w16se="http://schemas.microsoft.com/office/word/2015/wordml/symex" xmlns:wpg="http://schemas.microsoft.com/office/word/2010/wordprocessingGroup" xmlns:wpi="http://schemas.microsoft.com/office/word/2010/wordprocessingInk" xmlns:wne="http://schemas.microsoft.com/office/word/2006/wordml" xmlns:wps="http://schemas.microsoft.com/office/word/2010/wordprocessingShape" mc:Ignorable="w14 w15 w16se w16cid wp14">
+<w:comments xmlns:wpc="http://schemas.microsoft.com/office/word/2010/wordprocessingCanvas" xmlns:cx="http://schemas.microsoft.com/office/drawing/2014/chartex" xmlns:cx1="http://schemas.microsoft.com/office/drawing/2015/9/8/chartex" xmlns:mc="http://schemas.openxmlformats.org/markup-compatibility/2006" xmlns:o="urn:schemas-microsoft-com:office:office" xmlns:r="http://schemas.openxmlformats.org/officeDocument/2006/relationships" xmlns:m="http://schemas.openxmlformats.org/officeDocument/2006/math" xmlns:v="urn:schemas-microsoft-com:vml" xmlns:wp14="http://schemas.microsoft.com/office/word/2010/wordprocessingDrawing" xmlns:wp="http://schemas.openxmlformats.org/drawingml/2006/wordprocessingDrawing" xmlns:w10="urn:schemas-microsoft-com:office:word" xmlns:w="http://schemas.openxmlformats.org/wordprocessingml/2006/main" xmlns:w14="http://schemas.microsoft.com/office/word/2010/wordml" xmlns:w15="http://schemas.microsoft.com/office/word/2012/wordml" xmlns:w16se="http://schemas.microsoft.com/office/word/2015/wordml/symex" xmlns:wpg="http://schemas.microsoft.com/office/word/2010/wordprocessingGroup" xmlns:wpi="http://schemas.microsoft.com/office/word/2010/wordprocessingInk" xmlns:wne="http://schemas.microsoft.com/office/word/2006/wordml" xmlns:wps="http://schemas.microsoft.com/office/word/2010/wordprocessingShape" mc:Ignorable="w14 w15 w16se wp14">
   <w:comment w:id="0" w:author="Ang Chee Siah" w:date="2018-06-22T13:30:00Z" w:initials="ACS">
     <w:p>
       <w:pPr>
@@ -34058,7 +35021,7 @@
 </file>
 
 <file path=word/commentsExtended.xml><?xml version="1.0" encoding="utf-8"?>
-<w15:commentsEx xmlns:wpc="http://schemas.microsoft.com/office/word/2010/wordprocessingCanvas" xmlns:cx="http://schemas.microsoft.com/office/drawing/2014/chartex" xmlns:cx1="http://schemas.microsoft.com/office/drawing/2015/9/8/chartex" xmlns:cx2="http://schemas.microsoft.com/office/drawing/2015/10/21/chartex" xmlns:cx3="http://schemas.microsoft.com/office/drawing/2016/5/9/chartex" xmlns:cx4="http://schemas.microsoft.com/office/drawing/2016/5/10/chartex" xmlns:cx5="http://schemas.microsoft.com/office/drawing/2016/5/11/chartex" xmlns:cx6="http://schemas.microsoft.com/office/drawing/2016/5/12/chartex" xmlns:cx7="http://schemas.microsoft.com/office/drawing/2016/5/13/chartex" xmlns:cx8="http://schemas.microsoft.com/office/drawing/2016/5/14/chartex" xmlns:mc="http://schemas.openxmlformats.org/markup-compatibility/2006" xmlns:aink="http://schemas.microsoft.com/office/drawing/2016/ink" xmlns:am3d="http://schemas.microsoft.com/office/drawing/2017/model3d" xmlns:o="urn:schemas-microsoft-com:office:office" xmlns:r="http://schemas.openxmlformats.org/officeDocument/2006/relationships" xmlns:m="http://schemas.openxmlformats.org/officeDocument/2006/math" xmlns:v="urn:schemas-microsoft-com:vml" xmlns:wp14="http://schemas.microsoft.com/office/word/2010/wordprocessingDrawing" xmlns:wp="http://schemas.openxmlformats.org/drawingml/2006/wordprocessingDrawing" xmlns:w10="urn:schemas-microsoft-com:office:word" xmlns:w="http://schemas.openxmlformats.org/wordprocessingml/2006/main" xmlns:w14="http://schemas.microsoft.com/office/word/2010/wordml" xmlns:w15="http://schemas.microsoft.com/office/word/2012/wordml" xmlns:w16cid="http://schemas.microsoft.com/office/word/2016/wordml/cid" xmlns:w16se="http://schemas.microsoft.com/office/word/2015/wordml/symex" xmlns:wpg="http://schemas.microsoft.com/office/word/2010/wordprocessingGroup" xmlns:wpi="http://schemas.microsoft.com/office/word/2010/wordprocessingInk" xmlns:wne="http://schemas.microsoft.com/office/word/2006/wordml" xmlns:wps="http://schemas.microsoft.com/office/word/2010/wordprocessingShape" mc:Ignorable="w14 w15 w16se w16cid wp14">
+<w15:commentsEx xmlns:wpc="http://schemas.microsoft.com/office/word/2010/wordprocessingCanvas" xmlns:cx="http://schemas.microsoft.com/office/drawing/2014/chartex" xmlns:cx1="http://schemas.microsoft.com/office/drawing/2015/9/8/chartex" xmlns:mc="http://schemas.openxmlformats.org/markup-compatibility/2006" xmlns:o="urn:schemas-microsoft-com:office:office" xmlns:r="http://schemas.openxmlformats.org/officeDocument/2006/relationships" xmlns:m="http://schemas.openxmlformats.org/officeDocument/2006/math" xmlns:v="urn:schemas-microsoft-com:vml" xmlns:wp14="http://schemas.microsoft.com/office/word/2010/wordprocessingDrawing" xmlns:wp="http://schemas.openxmlformats.org/drawingml/2006/wordprocessingDrawing" xmlns:w10="urn:schemas-microsoft-com:office:word" xmlns:w="http://schemas.openxmlformats.org/wordprocessingml/2006/main" xmlns:w14="http://schemas.microsoft.com/office/word/2010/wordml" xmlns:w15="http://schemas.microsoft.com/office/word/2012/wordml" xmlns:w16se="http://schemas.microsoft.com/office/word/2015/wordml/symex" xmlns:wpg="http://schemas.microsoft.com/office/word/2010/wordprocessingGroup" xmlns:wpi="http://schemas.microsoft.com/office/word/2010/wordprocessingInk" xmlns:wne="http://schemas.microsoft.com/office/word/2006/wordml" xmlns:wps="http://schemas.microsoft.com/office/word/2010/wordprocessingShape" mc:Ignorable="w14 w15 w16se wp14">
   <w15:commentEx w15:paraId="1507272F" w15:done="0"/>
   <w15:commentEx w15:paraId="3C6DFE93" w15:done="0"/>
   <w15:commentEx w15:paraId="2DDBAC0F" w15:done="0"/>
@@ -34082,7 +35045,7 @@
 </file>
 
 <file path=word/endnotes.xml><?xml version="1.0" encoding="utf-8"?>
-<w:endnotes xmlns:wpc="http://schemas.microsoft.com/office/word/2010/wordprocessingCanvas" xmlns:cx="http://schemas.microsoft.com/office/drawing/2014/chartex" xmlns:cx1="http://schemas.microsoft.com/office/drawing/2015/9/8/chartex" xmlns:cx2="http://schemas.microsoft.com/office/drawing/2015/10/21/chartex" xmlns:cx3="http://schemas.microsoft.com/office/drawing/2016/5/9/chartex" xmlns:cx4="http://schemas.microsoft.com/office/drawing/2016/5/10/chartex" xmlns:cx5="http://schemas.microsoft.com/office/drawing/2016/5/11/chartex" xmlns:cx6="http://schemas.microsoft.com/office/drawing/2016/5/12/chartex" xmlns:cx7="http://schemas.microsoft.com/office/drawing/2016/5/13/chartex" xmlns:cx8="http://schemas.microsoft.com/office/drawing/2016/5/14/chartex" xmlns:mc="http://schemas.openxmlformats.org/markup-compatibility/2006" xmlns:aink="http://schemas.microsoft.com/office/drawing/2016/ink" xmlns:am3d="http://schemas.microsoft.com/office/drawing/2017/model3d" xmlns:o="urn:schemas-microsoft-com:office:office" xmlns:r="http://schemas.openxmlformats.org/officeDocument/2006/relationships" xmlns:m="http://schemas.openxmlformats.org/officeDocument/2006/math" xmlns:v="urn:schemas-microsoft-com:vml" xmlns:wp14="http://schemas.microsoft.com/office/word/2010/wordprocessingDrawing" xmlns:wp="http://schemas.openxmlformats.org/drawingml/2006/wordprocessingDrawing" xmlns:w10="urn:schemas-microsoft-com:office:word" xmlns:w="http://schemas.openxmlformats.org/wordprocessingml/2006/main" xmlns:w14="http://schemas.microsoft.com/office/word/2010/wordml" xmlns:w15="http://schemas.microsoft.com/office/word/2012/wordml" xmlns:w16cid="http://schemas.microsoft.com/office/word/2016/wordml/cid" xmlns:w16se="http://schemas.microsoft.com/office/word/2015/wordml/symex" xmlns:wpg="http://schemas.microsoft.com/office/word/2010/wordprocessingGroup" xmlns:wpi="http://schemas.microsoft.com/office/word/2010/wordprocessingInk" xmlns:wne="http://schemas.microsoft.com/office/word/2006/wordml" xmlns:wps="http://schemas.microsoft.com/office/word/2010/wordprocessingShape" mc:Ignorable="w14 w15 w16se w16cid wp14">
+<w:endnotes xmlns:wpc="http://schemas.microsoft.com/office/word/2010/wordprocessingCanvas" xmlns:cx="http://schemas.microsoft.com/office/drawing/2014/chartex" xmlns:cx1="http://schemas.microsoft.com/office/drawing/2015/9/8/chartex" xmlns:mc="http://schemas.openxmlformats.org/markup-compatibility/2006" xmlns:o="urn:schemas-microsoft-com:office:office" xmlns:r="http://schemas.openxmlformats.org/officeDocument/2006/relationships" xmlns:m="http://schemas.openxmlformats.org/officeDocument/2006/math" xmlns:v="urn:schemas-microsoft-com:vml" xmlns:wp14="http://schemas.microsoft.com/office/word/2010/wordprocessingDrawing" xmlns:wp="http://schemas.openxmlformats.org/drawingml/2006/wordprocessingDrawing" xmlns:w10="urn:schemas-microsoft-com:office:word" xmlns:w="http://schemas.openxmlformats.org/wordprocessingml/2006/main" xmlns:w14="http://schemas.microsoft.com/office/word/2010/wordml" xmlns:w15="http://schemas.microsoft.com/office/word/2012/wordml" xmlns:w16se="http://schemas.microsoft.com/office/word/2015/wordml/symex" xmlns:wpg="http://schemas.microsoft.com/office/word/2010/wordprocessingGroup" xmlns:wpi="http://schemas.microsoft.com/office/word/2010/wordprocessingInk" xmlns:wne="http://schemas.microsoft.com/office/word/2006/wordml" xmlns:wps="http://schemas.microsoft.com/office/word/2010/wordprocessingShape" mc:Ignorable="w14 w15 w16se wp14">
   <w:endnote w:type="separator" w:id="-1">
     <w:p>
       <w:pPr>
@@ -34107,7 +35070,7 @@
 </file>
 
 <file path=word/footnotes.xml><?xml version="1.0" encoding="utf-8"?>
-<w:footnotes xmlns:wpc="http://schemas.microsoft.com/office/word/2010/wordprocessingCanvas" xmlns:cx="http://schemas.microsoft.com/office/drawing/2014/chartex" xmlns:cx1="http://schemas.microsoft.com/office/drawing/2015/9/8/chartex" xmlns:cx2="http://schemas.microsoft.com/office/drawing/2015/10/21/chartex" xmlns:cx3="http://schemas.microsoft.com/office/drawing/2016/5/9/chartex" xmlns:cx4="http://schemas.microsoft.com/office/drawing/2016/5/10/chartex" xmlns:cx5="http://schemas.microsoft.com/office/drawing/2016/5/11/chartex" xmlns:cx6="http://schemas.microsoft.com/office/drawing/2016/5/12/chartex" xmlns:cx7="http://schemas.microsoft.com/office/drawing/2016/5/13/chartex" xmlns:cx8="http://schemas.microsoft.com/office/drawing/2016/5/14/chartex" xmlns:mc="http://schemas.openxmlformats.org/markup-compatibility/2006" xmlns:aink="http://schemas.microsoft.com/office/drawing/2016/ink" xmlns:am3d="http://schemas.microsoft.com/office/drawing/2017/model3d" xmlns:o="urn:schemas-microsoft-com:office:office" xmlns:r="http://schemas.openxmlformats.org/officeDocument/2006/relationships" xmlns:m="http://schemas.openxmlformats.org/officeDocument/2006/math" xmlns:v="urn:schemas-microsoft-com:vml" xmlns:wp14="http://schemas.microsoft.com/office/word/2010/wordprocessingDrawing" xmlns:wp="http://schemas.openxmlformats.org/drawingml/2006/wordprocessingDrawing" xmlns:w10="urn:schemas-microsoft-com:office:word" xmlns:w="http://schemas.openxmlformats.org/wordprocessingml/2006/main" xmlns:w14="http://schemas.microsoft.com/office/word/2010/wordml" xmlns:w15="http://schemas.microsoft.com/office/word/2012/wordml" xmlns:w16cid="http://schemas.microsoft.com/office/word/2016/wordml/cid" xmlns:w16se="http://schemas.microsoft.com/office/word/2015/wordml/symex" xmlns:wpg="http://schemas.microsoft.com/office/word/2010/wordprocessingGroup" xmlns:wpi="http://schemas.microsoft.com/office/word/2010/wordprocessingInk" xmlns:wne="http://schemas.microsoft.com/office/word/2006/wordml" xmlns:wps="http://schemas.microsoft.com/office/word/2010/wordprocessingShape" mc:Ignorable="w14 w15 w16se w16cid wp14">
+<w:footnotes xmlns:wpc="http://schemas.microsoft.com/office/word/2010/wordprocessingCanvas" xmlns:cx="http://schemas.microsoft.com/office/drawing/2014/chartex" xmlns:cx1="http://schemas.microsoft.com/office/drawing/2015/9/8/chartex" xmlns:mc="http://schemas.openxmlformats.org/markup-compatibility/2006" xmlns:o="urn:schemas-microsoft-com:office:office" xmlns:r="http://schemas.openxmlformats.org/officeDocument/2006/relationships" xmlns:m="http://schemas.openxmlformats.org/officeDocument/2006/math" xmlns:v="urn:schemas-microsoft-com:vml" xmlns:wp14="http://schemas.microsoft.com/office/word/2010/wordprocessingDrawing" xmlns:wp="http://schemas.openxmlformats.org/drawingml/2006/wordprocessingDrawing" xmlns:w10="urn:schemas-microsoft-com:office:word" xmlns:w="http://schemas.openxmlformats.org/wordprocessingml/2006/main" xmlns:w14="http://schemas.microsoft.com/office/word/2010/wordml" xmlns:w15="http://schemas.microsoft.com/office/word/2012/wordml" xmlns:w16se="http://schemas.microsoft.com/office/word/2015/wordml/symex" xmlns:wpg="http://schemas.microsoft.com/office/word/2010/wordprocessingGroup" xmlns:wpi="http://schemas.microsoft.com/office/word/2010/wordprocessingInk" xmlns:wne="http://schemas.microsoft.com/office/word/2006/wordml" xmlns:wps="http://schemas.microsoft.com/office/word/2010/wordprocessingShape" mc:Ignorable="w14 w15 w16se wp14">
   <w:footnote w:type="separator" w:id="-1">
     <w:p>
       <w:pPr>
@@ -34132,7 +35095,7 @@
 </file>
 
 <file path=word/header1.xml><?xml version="1.0" encoding="utf-8"?>
-<w:hdr xmlns:wpc="http://schemas.microsoft.com/office/word/2010/wordprocessingCanvas" xmlns:cx="http://schemas.microsoft.com/office/drawing/2014/chartex" xmlns:cx1="http://schemas.microsoft.com/office/drawing/2015/9/8/chartex" xmlns:cx2="http://schemas.microsoft.com/office/drawing/2015/10/21/chartex" xmlns:cx3="http://schemas.microsoft.com/office/drawing/2016/5/9/chartex" xmlns:cx4="http://schemas.microsoft.com/office/drawing/2016/5/10/chartex" xmlns:cx5="http://schemas.microsoft.com/office/drawing/2016/5/11/chartex" xmlns:cx6="http://schemas.microsoft.com/office/drawing/2016/5/12/chartex" xmlns:cx7="http://schemas.microsoft.com/office/drawing/2016/5/13/chartex" xmlns:cx8="http://schemas.microsoft.com/office/drawing/2016/5/14/chartex" xmlns:mc="http://schemas.openxmlformats.org/markup-compatibility/2006" xmlns:aink="http://schemas.microsoft.com/office/drawing/2016/ink" xmlns:am3d="http://schemas.microsoft.com/office/drawing/2017/model3d" xmlns:o="urn:schemas-microsoft-com:office:office" xmlns:r="http://schemas.openxmlformats.org/officeDocument/2006/relationships" xmlns:m="http://schemas.openxmlformats.org/officeDocument/2006/math" xmlns:v="urn:schemas-microsoft-com:vml" xmlns:wp14="http://schemas.microsoft.com/office/word/2010/wordprocessingDrawing" xmlns:wp="http://schemas.openxmlformats.org/drawingml/2006/wordprocessingDrawing" xmlns:w10="urn:schemas-microsoft-com:office:word" xmlns:w="http://schemas.openxmlformats.org/wordprocessingml/2006/main" xmlns:w14="http://schemas.microsoft.com/office/word/2010/wordml" xmlns:w15="http://schemas.microsoft.com/office/word/2012/wordml" xmlns:w16cid="http://schemas.microsoft.com/office/word/2016/wordml/cid" xmlns:w16se="http://schemas.microsoft.com/office/word/2015/wordml/symex" xmlns:wpg="http://schemas.microsoft.com/office/word/2010/wordprocessingGroup" xmlns:wpi="http://schemas.microsoft.com/office/word/2010/wordprocessingInk" xmlns:wne="http://schemas.microsoft.com/office/word/2006/wordml" xmlns:wps="http://schemas.microsoft.com/office/word/2010/wordprocessingShape" mc:Ignorable="w14 w15 w16se w16cid wp14">
+<w:hdr xmlns:wpc="http://schemas.microsoft.com/office/word/2010/wordprocessingCanvas" xmlns:cx="http://schemas.microsoft.com/office/drawing/2014/chartex" xmlns:cx1="http://schemas.microsoft.com/office/drawing/2015/9/8/chartex" xmlns:mc="http://schemas.openxmlformats.org/markup-compatibility/2006" xmlns:o="urn:schemas-microsoft-com:office:office" xmlns:r="http://schemas.openxmlformats.org/officeDocument/2006/relationships" xmlns:m="http://schemas.openxmlformats.org/officeDocument/2006/math" xmlns:v="urn:schemas-microsoft-com:vml" xmlns:wp14="http://schemas.microsoft.com/office/word/2010/wordprocessingDrawing" xmlns:wp="http://schemas.openxmlformats.org/drawingml/2006/wordprocessingDrawing" xmlns:w10="urn:schemas-microsoft-com:office:word" xmlns:w="http://schemas.openxmlformats.org/wordprocessingml/2006/main" xmlns:w14="http://schemas.microsoft.com/office/word/2010/wordml" xmlns:w15="http://schemas.microsoft.com/office/word/2012/wordml" xmlns:w16se="http://schemas.microsoft.com/office/word/2015/wordml/symex" xmlns:wpg="http://schemas.microsoft.com/office/word/2010/wordprocessingGroup" xmlns:wpi="http://schemas.microsoft.com/office/word/2010/wordprocessingInk" xmlns:wne="http://schemas.microsoft.com/office/word/2006/wordml" xmlns:wps="http://schemas.microsoft.com/office/word/2010/wordprocessingShape" mc:Ignorable="w14 w15 w16se wp14">
   <w:p>
     <w:pPr>
       <w:pStyle w:val="Header"/>
@@ -34148,7 +35111,7 @@
 </file>
 
 <file path=word/header2.xml><?xml version="1.0" encoding="utf-8"?>
-<w:hdr xmlns:wpc="http://schemas.microsoft.com/office/word/2010/wordprocessingCanvas" xmlns:cx="http://schemas.microsoft.com/office/drawing/2014/chartex" xmlns:cx1="http://schemas.microsoft.com/office/drawing/2015/9/8/chartex" xmlns:cx2="http://schemas.microsoft.com/office/drawing/2015/10/21/chartex" xmlns:cx3="http://schemas.microsoft.com/office/drawing/2016/5/9/chartex" xmlns:cx4="http://schemas.microsoft.com/office/drawing/2016/5/10/chartex" xmlns:cx5="http://schemas.microsoft.com/office/drawing/2016/5/11/chartex" xmlns:cx6="http://schemas.microsoft.com/office/drawing/2016/5/12/chartex" xmlns:cx7="http://schemas.microsoft.com/office/drawing/2016/5/13/chartex" xmlns:cx8="http://schemas.microsoft.com/office/drawing/2016/5/14/chartex" xmlns:mc="http://schemas.openxmlformats.org/markup-compatibility/2006" xmlns:aink="http://schemas.microsoft.com/office/drawing/2016/ink" xmlns:am3d="http://schemas.microsoft.com/office/drawing/2017/model3d" xmlns:o="urn:schemas-microsoft-com:office:office" xmlns:r="http://schemas.openxmlformats.org/officeDocument/2006/relationships" xmlns:m="http://schemas.openxmlformats.org/officeDocument/2006/math" xmlns:v="urn:schemas-microsoft-com:vml" xmlns:wp14="http://schemas.microsoft.com/office/word/2010/wordprocessingDrawing" xmlns:wp="http://schemas.openxmlformats.org/drawingml/2006/wordprocessingDrawing" xmlns:w10="urn:schemas-microsoft-com:office:word" xmlns:w="http://schemas.openxmlformats.org/wordprocessingml/2006/main" xmlns:w14="http://schemas.microsoft.com/office/word/2010/wordml" xmlns:w15="http://schemas.microsoft.com/office/word/2012/wordml" xmlns:w16cid="http://schemas.microsoft.com/office/word/2016/wordml/cid" xmlns:w16se="http://schemas.microsoft.com/office/word/2015/wordml/symex" xmlns:wpg="http://schemas.microsoft.com/office/word/2010/wordprocessingGroup" xmlns:wpi="http://schemas.microsoft.com/office/word/2010/wordprocessingInk" xmlns:wne="http://schemas.microsoft.com/office/word/2006/wordml" xmlns:wps="http://schemas.microsoft.com/office/word/2010/wordprocessingShape" mc:Ignorable="w14 w15 w16se w16cid wp14">
+<w:hdr xmlns:wpc="http://schemas.microsoft.com/office/word/2010/wordprocessingCanvas" xmlns:cx="http://schemas.microsoft.com/office/drawing/2014/chartex" xmlns:cx1="http://schemas.microsoft.com/office/drawing/2015/9/8/chartex" xmlns:mc="http://schemas.openxmlformats.org/markup-compatibility/2006" xmlns:o="urn:schemas-microsoft-com:office:office" xmlns:r="http://schemas.openxmlformats.org/officeDocument/2006/relationships" xmlns:m="http://schemas.openxmlformats.org/officeDocument/2006/math" xmlns:v="urn:schemas-microsoft-com:vml" xmlns:wp14="http://schemas.microsoft.com/office/word/2010/wordprocessingDrawing" xmlns:wp="http://schemas.openxmlformats.org/drawingml/2006/wordprocessingDrawing" xmlns:w10="urn:schemas-microsoft-com:office:word" xmlns:w="http://schemas.openxmlformats.org/wordprocessingml/2006/main" xmlns:w14="http://schemas.microsoft.com/office/word/2010/wordml" xmlns:w15="http://schemas.microsoft.com/office/word/2012/wordml" xmlns:w16se="http://schemas.microsoft.com/office/word/2015/wordml/symex" xmlns:wpg="http://schemas.microsoft.com/office/word/2010/wordprocessingGroup" xmlns:wpi="http://schemas.microsoft.com/office/word/2010/wordprocessingInk" xmlns:wne="http://schemas.microsoft.com/office/word/2006/wordml" xmlns:wps="http://schemas.microsoft.com/office/word/2010/wordprocessingShape" mc:Ignorable="w14 w15 w16se wp14">
   <w:sdt>
     <w:sdtPr>
       <w:id w:val="-2140255456"/>
@@ -34181,7 +35144,7 @@
           <w:rPr>
             <w:noProof/>
           </w:rPr>
-          <w:t>iv</w:t>
+          <w:t>i</w:t>
         </w:r>
         <w:r>
           <w:rPr>
@@ -34201,7 +35164,7 @@
 </file>
 
 <file path=word/header3.xml><?xml version="1.0" encoding="utf-8"?>
-<w:hdr xmlns:wpc="http://schemas.microsoft.com/office/word/2010/wordprocessingCanvas" xmlns:cx="http://schemas.microsoft.com/office/drawing/2014/chartex" xmlns:cx1="http://schemas.microsoft.com/office/drawing/2015/9/8/chartex" xmlns:cx2="http://schemas.microsoft.com/office/drawing/2015/10/21/chartex" xmlns:cx3="http://schemas.microsoft.com/office/drawing/2016/5/9/chartex" xmlns:cx4="http://schemas.microsoft.com/office/drawing/2016/5/10/chartex" xmlns:cx5="http://schemas.microsoft.com/office/drawing/2016/5/11/chartex" xmlns:cx6="http://schemas.microsoft.com/office/drawing/2016/5/12/chartex" xmlns:cx7="http://schemas.microsoft.com/office/drawing/2016/5/13/chartex" xmlns:cx8="http://schemas.microsoft.com/office/drawing/2016/5/14/chartex" xmlns:mc="http://schemas.openxmlformats.org/markup-compatibility/2006" xmlns:aink="http://schemas.microsoft.com/office/drawing/2016/ink" xmlns:am3d="http://schemas.microsoft.com/office/drawing/2017/model3d" xmlns:o="urn:schemas-microsoft-com:office:office" xmlns:r="http://schemas.openxmlformats.org/officeDocument/2006/relationships" xmlns:m="http://schemas.openxmlformats.org/officeDocument/2006/math" xmlns:v="urn:schemas-microsoft-com:vml" xmlns:wp14="http://schemas.microsoft.com/office/word/2010/wordprocessingDrawing" xmlns:wp="http://schemas.openxmlformats.org/drawingml/2006/wordprocessingDrawing" xmlns:w10="urn:schemas-microsoft-com:office:word" xmlns:w="http://schemas.openxmlformats.org/wordprocessingml/2006/main" xmlns:w14="http://schemas.microsoft.com/office/word/2010/wordml" xmlns:w15="http://schemas.microsoft.com/office/word/2012/wordml" xmlns:w16cid="http://schemas.microsoft.com/office/word/2016/wordml/cid" xmlns:w16se="http://schemas.microsoft.com/office/word/2015/wordml/symex" xmlns:wpg="http://schemas.microsoft.com/office/word/2010/wordprocessingGroup" xmlns:wpi="http://schemas.microsoft.com/office/word/2010/wordprocessingInk" xmlns:wne="http://schemas.microsoft.com/office/word/2006/wordml" xmlns:wps="http://schemas.microsoft.com/office/word/2010/wordprocessingShape" mc:Ignorable="w14 w15 w16se w16cid wp14">
+<w:hdr xmlns:wpc="http://schemas.microsoft.com/office/word/2010/wordprocessingCanvas" xmlns:cx="http://schemas.microsoft.com/office/drawing/2014/chartex" xmlns:cx1="http://schemas.microsoft.com/office/drawing/2015/9/8/chartex" xmlns:mc="http://schemas.openxmlformats.org/markup-compatibility/2006" xmlns:o="urn:schemas-microsoft-com:office:office" xmlns:r="http://schemas.openxmlformats.org/officeDocument/2006/relationships" xmlns:m="http://schemas.openxmlformats.org/officeDocument/2006/math" xmlns:v="urn:schemas-microsoft-com:vml" xmlns:wp14="http://schemas.microsoft.com/office/word/2010/wordprocessingDrawing" xmlns:wp="http://schemas.openxmlformats.org/drawingml/2006/wordprocessingDrawing" xmlns:w10="urn:schemas-microsoft-com:office:word" xmlns:w="http://schemas.openxmlformats.org/wordprocessingml/2006/main" xmlns:w14="http://schemas.microsoft.com/office/word/2010/wordml" xmlns:w15="http://schemas.microsoft.com/office/word/2012/wordml" xmlns:w16se="http://schemas.microsoft.com/office/word/2015/wordml/symex" xmlns:wpg="http://schemas.microsoft.com/office/word/2010/wordprocessingGroup" xmlns:wpi="http://schemas.microsoft.com/office/word/2010/wordprocessingInk" xmlns:wne="http://schemas.microsoft.com/office/word/2006/wordml" xmlns:wps="http://schemas.microsoft.com/office/word/2010/wordprocessingShape" mc:Ignorable="w14 w15 w16se wp14">
   <w:sdt>
     <w:sdtPr>
       <w:id w:val="-141433984"/>
@@ -34234,7 +35197,7 @@
           <w:rPr>
             <w:noProof/>
           </w:rPr>
-          <w:t>21</w:t>
+          <w:t>63</w:t>
         </w:r>
         <w:r>
           <w:rPr>
@@ -34254,7 +35217,7 @@
 </file>
 
 <file path=word/numbering.xml><?xml version="1.0" encoding="utf-8"?>
-<w:numbering xmlns:wpc="http://schemas.microsoft.com/office/word/2010/wordprocessingCanvas" xmlns:cx="http://schemas.microsoft.com/office/drawing/2014/chartex" xmlns:cx1="http://schemas.microsoft.com/office/drawing/2015/9/8/chartex" xmlns:cx2="http://schemas.microsoft.com/office/drawing/2015/10/21/chartex" xmlns:cx3="http://schemas.microsoft.com/office/drawing/2016/5/9/chartex" xmlns:cx4="http://schemas.microsoft.com/office/drawing/2016/5/10/chartex" xmlns:cx5="http://schemas.microsoft.com/office/drawing/2016/5/11/chartex" xmlns:cx6="http://schemas.microsoft.com/office/drawing/2016/5/12/chartex" xmlns:cx7="http://schemas.microsoft.com/office/drawing/2016/5/13/chartex" xmlns:cx8="http://schemas.microsoft.com/office/drawing/2016/5/14/chartex" xmlns:mc="http://schemas.openxmlformats.org/markup-compatibility/2006" xmlns:aink="http://schemas.microsoft.com/office/drawing/2016/ink" xmlns:am3d="http://schemas.microsoft.com/office/drawing/2017/model3d" xmlns:o="urn:schemas-microsoft-com:office:office" xmlns:r="http://schemas.openxmlformats.org/officeDocument/2006/relationships" xmlns:m="http://schemas.openxmlformats.org/officeDocument/2006/math" xmlns:v="urn:schemas-microsoft-com:vml" xmlns:wp14="http://schemas.microsoft.com/office/word/2010/wordprocessingDrawing" xmlns:wp="http://schemas.openxmlformats.org/drawingml/2006/wordprocessingDrawing" xmlns:w10="urn:schemas-microsoft-com:office:word" xmlns:w="http://schemas.openxmlformats.org/wordprocessingml/2006/main" xmlns:w14="http://schemas.microsoft.com/office/word/2010/wordml" xmlns:w15="http://schemas.microsoft.com/office/word/2012/wordml" xmlns:w16cid="http://schemas.microsoft.com/office/word/2016/wordml/cid" xmlns:w16se="http://schemas.microsoft.com/office/word/2015/wordml/symex" xmlns:wpg="http://schemas.microsoft.com/office/word/2010/wordprocessingGroup" xmlns:wpi="http://schemas.microsoft.com/office/word/2010/wordprocessingInk" xmlns:wne="http://schemas.microsoft.com/office/word/2006/wordml" xmlns:wps="http://schemas.microsoft.com/office/word/2010/wordprocessingShape" mc:Ignorable="w14 w15 w16se w16cid wp14">
+<w:numbering xmlns:wpc="http://schemas.microsoft.com/office/word/2010/wordprocessingCanvas" xmlns:cx="http://schemas.microsoft.com/office/drawing/2014/chartex" xmlns:cx1="http://schemas.microsoft.com/office/drawing/2015/9/8/chartex" xmlns:mc="http://schemas.openxmlformats.org/markup-compatibility/2006" xmlns:o="urn:schemas-microsoft-com:office:office" xmlns:r="http://schemas.openxmlformats.org/officeDocument/2006/relationships" xmlns:m="http://schemas.openxmlformats.org/officeDocument/2006/math" xmlns:v="urn:schemas-microsoft-com:vml" xmlns:wp14="http://schemas.microsoft.com/office/word/2010/wordprocessingDrawing" xmlns:wp="http://schemas.openxmlformats.org/drawingml/2006/wordprocessingDrawing" xmlns:w10="urn:schemas-microsoft-com:office:word" xmlns:w="http://schemas.openxmlformats.org/wordprocessingml/2006/main" xmlns:w14="http://schemas.microsoft.com/office/word/2010/wordml" xmlns:w15="http://schemas.microsoft.com/office/word/2012/wordml" xmlns:w16se="http://schemas.microsoft.com/office/word/2015/wordml/symex" xmlns:wpg="http://schemas.microsoft.com/office/word/2010/wordprocessingGroup" xmlns:wpi="http://schemas.microsoft.com/office/word/2010/wordprocessingInk" xmlns:wne="http://schemas.microsoft.com/office/word/2006/wordml" xmlns:wps="http://schemas.microsoft.com/office/word/2010/wordprocessingShape" mc:Ignorable="w14 w15 w16se wp14">
   <w:abstractNum w:abstractNumId="0" w15:restartNumberingAfterBreak="0">
     <w:nsid w:val="0BCD7639"/>
     <w:multiLevelType w:val="hybridMultilevel"/>
@@ -35266,12 +36229,12 @@
     </w:lvl>
   </w:abstractNum>
   <w:abstractNum w:abstractNumId="10" w15:restartNumberingAfterBreak="0">
-    <w:nsid w:val="340D12B6"/>
+    <w:nsid w:val="2F28547A"/>
     <w:multiLevelType w:val="hybridMultilevel"/>
-    <w:tmpl w:val="53848A76"/>
-    <w:lvl w:ilvl="0" w:tplc="78282296">
+    <w:tmpl w:val="6E5A0B7C"/>
+    <w:lvl w:ilvl="0" w:tplc="86B2D336">
       <w:numFmt w:val="bullet"/>
-      <w:lvlText w:val="-"/>
+      <w:lvlText w:val=""/>
       <w:lvlJc w:val="left"/>
       <w:pPr>
         <w:ind w:left="720" w:hanging="360"/>
@@ -35378,6 +36341,118 @@
     </w:lvl>
   </w:abstractNum>
   <w:abstractNum w:abstractNumId="11" w15:restartNumberingAfterBreak="0">
+    <w:nsid w:val="340D12B6"/>
+    <w:multiLevelType w:val="hybridMultilevel"/>
+    <w:tmpl w:val="53848A76"/>
+    <w:lvl w:ilvl="0" w:tplc="78282296">
+      <w:numFmt w:val="bullet"/>
+      <w:lvlText w:val="-"/>
+      <w:lvlJc w:val="left"/>
+      <w:pPr>
+        <w:ind w:left="720" w:hanging="360"/>
+      </w:pPr>
+      <w:rPr>
+        <w:rFonts w:ascii="Times New Roman" w:eastAsiaTheme="minorEastAsia" w:hAnsi="Times New Roman" w:cs="Times New Roman" w:hint="default"/>
+      </w:rPr>
+    </w:lvl>
+    <w:lvl w:ilvl="1" w:tplc="04090003" w:tentative="1">
+      <w:start w:val="1"/>
+      <w:numFmt w:val="bullet"/>
+      <w:lvlText w:val="o"/>
+      <w:lvlJc w:val="left"/>
+      <w:pPr>
+        <w:ind w:left="1440" w:hanging="360"/>
+      </w:pPr>
+      <w:rPr>
+        <w:rFonts w:ascii="Courier New" w:hAnsi="Courier New" w:cs="Courier New" w:hint="default"/>
+      </w:rPr>
+    </w:lvl>
+    <w:lvl w:ilvl="2" w:tplc="04090005" w:tentative="1">
+      <w:start w:val="1"/>
+      <w:numFmt w:val="bullet"/>
+      <w:lvlText w:val=""/>
+      <w:lvlJc w:val="left"/>
+      <w:pPr>
+        <w:ind w:left="2160" w:hanging="360"/>
+      </w:pPr>
+      <w:rPr>
+        <w:rFonts w:ascii="Wingdings" w:hAnsi="Wingdings" w:hint="default"/>
+      </w:rPr>
+    </w:lvl>
+    <w:lvl w:ilvl="3" w:tplc="04090001" w:tentative="1">
+      <w:start w:val="1"/>
+      <w:numFmt w:val="bullet"/>
+      <w:lvlText w:val=""/>
+      <w:lvlJc w:val="left"/>
+      <w:pPr>
+        <w:ind w:left="2880" w:hanging="360"/>
+      </w:pPr>
+      <w:rPr>
+        <w:rFonts w:ascii="Symbol" w:hAnsi="Symbol" w:hint="default"/>
+      </w:rPr>
+    </w:lvl>
+    <w:lvl w:ilvl="4" w:tplc="04090003" w:tentative="1">
+      <w:start w:val="1"/>
+      <w:numFmt w:val="bullet"/>
+      <w:lvlText w:val="o"/>
+      <w:lvlJc w:val="left"/>
+      <w:pPr>
+        <w:ind w:left="3600" w:hanging="360"/>
+      </w:pPr>
+      <w:rPr>
+        <w:rFonts w:ascii="Courier New" w:hAnsi="Courier New" w:cs="Courier New" w:hint="default"/>
+      </w:rPr>
+    </w:lvl>
+    <w:lvl w:ilvl="5" w:tplc="04090005" w:tentative="1">
+      <w:start w:val="1"/>
+      <w:numFmt w:val="bullet"/>
+      <w:lvlText w:val=""/>
+      <w:lvlJc w:val="left"/>
+      <w:pPr>
+        <w:ind w:left="4320" w:hanging="360"/>
+      </w:pPr>
+      <w:rPr>
+        <w:rFonts w:ascii="Wingdings" w:hAnsi="Wingdings" w:hint="default"/>
+      </w:rPr>
+    </w:lvl>
+    <w:lvl w:ilvl="6" w:tplc="04090001" w:tentative="1">
+      <w:start w:val="1"/>
+      <w:numFmt w:val="bullet"/>
+      <w:lvlText w:val=""/>
+      <w:lvlJc w:val="left"/>
+      <w:pPr>
+        <w:ind w:left="5040" w:hanging="360"/>
+      </w:pPr>
+      <w:rPr>
+        <w:rFonts w:ascii="Symbol" w:hAnsi="Symbol" w:hint="default"/>
+      </w:rPr>
+    </w:lvl>
+    <w:lvl w:ilvl="7" w:tplc="04090003" w:tentative="1">
+      <w:start w:val="1"/>
+      <w:numFmt w:val="bullet"/>
+      <w:lvlText w:val="o"/>
+      <w:lvlJc w:val="left"/>
+      <w:pPr>
+        <w:ind w:left="5760" w:hanging="360"/>
+      </w:pPr>
+      <w:rPr>
+        <w:rFonts w:ascii="Courier New" w:hAnsi="Courier New" w:cs="Courier New" w:hint="default"/>
+      </w:rPr>
+    </w:lvl>
+    <w:lvl w:ilvl="8" w:tplc="04090005" w:tentative="1">
+      <w:start w:val="1"/>
+      <w:numFmt w:val="bullet"/>
+      <w:lvlText w:val=""/>
+      <w:lvlJc w:val="left"/>
+      <w:pPr>
+        <w:ind w:left="6480" w:hanging="360"/>
+      </w:pPr>
+      <w:rPr>
+        <w:rFonts w:ascii="Wingdings" w:hAnsi="Wingdings" w:hint="default"/>
+      </w:rPr>
+    </w:lvl>
+  </w:abstractNum>
+  <w:abstractNum w:abstractNumId="12" w15:restartNumberingAfterBreak="0">
     <w:nsid w:val="38AA11AE"/>
     <w:multiLevelType w:val="hybridMultilevel"/>
     <w:tmpl w:val="EE34F8AC"/>
@@ -35490,7 +36565,7 @@
       </w:rPr>
     </w:lvl>
   </w:abstractNum>
-  <w:abstractNum w:abstractNumId="12" w15:restartNumberingAfterBreak="0">
+  <w:abstractNum w:abstractNumId="13" w15:restartNumberingAfterBreak="0">
     <w:nsid w:val="3B086BCC"/>
     <w:multiLevelType w:val="hybridMultilevel"/>
     <w:tmpl w:val="C8E8EA08"/>
@@ -35579,7 +36654,7 @@
       </w:pPr>
     </w:lvl>
   </w:abstractNum>
-  <w:abstractNum w:abstractNumId="13" w15:restartNumberingAfterBreak="0">
+  <w:abstractNum w:abstractNumId="14" w15:restartNumberingAfterBreak="0">
     <w:nsid w:val="41A64E88"/>
     <w:multiLevelType w:val="hybridMultilevel"/>
     <w:tmpl w:val="EDE63170"/>
@@ -35668,7 +36743,7 @@
       </w:pPr>
     </w:lvl>
   </w:abstractNum>
-  <w:abstractNum w:abstractNumId="14" w15:restartNumberingAfterBreak="0">
+  <w:abstractNum w:abstractNumId="15" w15:restartNumberingAfterBreak="0">
     <w:nsid w:val="430C5A4D"/>
     <w:multiLevelType w:val="hybridMultilevel"/>
     <w:tmpl w:val="11F06E2C"/>
@@ -35781,7 +36856,7 @@
       </w:rPr>
     </w:lvl>
   </w:abstractNum>
-  <w:abstractNum w:abstractNumId="15" w15:restartNumberingAfterBreak="0">
+  <w:abstractNum w:abstractNumId="16" w15:restartNumberingAfterBreak="0">
     <w:nsid w:val="44193AEF"/>
     <w:multiLevelType w:val="hybridMultilevel"/>
     <w:tmpl w:val="4790E930"/>
@@ -35894,7 +36969,7 @@
       </w:rPr>
     </w:lvl>
   </w:abstractNum>
-  <w:abstractNum w:abstractNumId="16" w15:restartNumberingAfterBreak="0">
+  <w:abstractNum w:abstractNumId="17" w15:restartNumberingAfterBreak="0">
     <w:nsid w:val="4912790A"/>
     <w:multiLevelType w:val="hybridMultilevel"/>
     <w:tmpl w:val="81260388"/>
@@ -35980,7 +37055,7 @@
       </w:pPr>
     </w:lvl>
   </w:abstractNum>
-  <w:abstractNum w:abstractNumId="17" w15:restartNumberingAfterBreak="0">
+  <w:abstractNum w:abstractNumId="18" w15:restartNumberingAfterBreak="0">
     <w:nsid w:val="4BE5431E"/>
     <w:multiLevelType w:val="hybridMultilevel"/>
     <w:tmpl w:val="1F58D4F6"/>
@@ -36093,7 +37168,7 @@
       </w:rPr>
     </w:lvl>
   </w:abstractNum>
-  <w:abstractNum w:abstractNumId="18" w15:restartNumberingAfterBreak="0">
+  <w:abstractNum w:abstractNumId="19" w15:restartNumberingAfterBreak="0">
     <w:nsid w:val="4C1B5D53"/>
     <w:multiLevelType w:val="hybridMultilevel"/>
     <w:tmpl w:val="94F6045E"/>
@@ -36206,7 +37281,7 @@
       </w:rPr>
     </w:lvl>
   </w:abstractNum>
-  <w:abstractNum w:abstractNumId="19" w15:restartNumberingAfterBreak="0">
+  <w:abstractNum w:abstractNumId="20" w15:restartNumberingAfterBreak="0">
     <w:nsid w:val="4F7E6326"/>
     <w:multiLevelType w:val="hybridMultilevel"/>
     <w:tmpl w:val="425EA14E"/>
@@ -36319,7 +37394,7 @@
       </w:rPr>
     </w:lvl>
   </w:abstractNum>
-  <w:abstractNum w:abstractNumId="20" w15:restartNumberingAfterBreak="0">
+  <w:abstractNum w:abstractNumId="21" w15:restartNumberingAfterBreak="0">
     <w:nsid w:val="4FE2444D"/>
     <w:multiLevelType w:val="hybridMultilevel"/>
     <w:tmpl w:val="37B0E808"/>
@@ -36408,7 +37483,7 @@
       </w:pPr>
     </w:lvl>
   </w:abstractNum>
-  <w:abstractNum w:abstractNumId="21" w15:restartNumberingAfterBreak="0">
+  <w:abstractNum w:abstractNumId="22" w15:restartNumberingAfterBreak="0">
     <w:nsid w:val="536D3649"/>
     <w:multiLevelType w:val="hybridMultilevel"/>
     <w:tmpl w:val="98EE7D2E"/>
@@ -36521,7 +37596,7 @@
       </w:rPr>
     </w:lvl>
   </w:abstractNum>
-  <w:abstractNum w:abstractNumId="22" w15:restartNumberingAfterBreak="0">
+  <w:abstractNum w:abstractNumId="23" w15:restartNumberingAfterBreak="0">
     <w:nsid w:val="599A4375"/>
     <w:multiLevelType w:val="hybridMultilevel"/>
     <w:tmpl w:val="7C1E04C2"/>
@@ -36610,7 +37685,7 @@
       </w:pPr>
     </w:lvl>
   </w:abstractNum>
-  <w:abstractNum w:abstractNumId="23" w15:restartNumberingAfterBreak="0">
+  <w:abstractNum w:abstractNumId="24" w15:restartNumberingAfterBreak="0">
     <w:nsid w:val="67295B13"/>
     <w:multiLevelType w:val="hybridMultilevel"/>
     <w:tmpl w:val="4FB66F9A"/>
@@ -36723,7 +37798,7 @@
       </w:rPr>
     </w:lvl>
   </w:abstractNum>
-  <w:abstractNum w:abstractNumId="24" w15:restartNumberingAfterBreak="0">
+  <w:abstractNum w:abstractNumId="25" w15:restartNumberingAfterBreak="0">
     <w:nsid w:val="71436E2D"/>
     <w:multiLevelType w:val="hybridMultilevel"/>
     <w:tmpl w:val="24D8EAE6"/>
@@ -36836,7 +37911,7 @@
       </w:rPr>
     </w:lvl>
   </w:abstractNum>
-  <w:abstractNum w:abstractNumId="25" w15:restartNumberingAfterBreak="0">
+  <w:abstractNum w:abstractNumId="26" w15:restartNumberingAfterBreak="0">
     <w:nsid w:val="718A0138"/>
     <w:multiLevelType w:val="hybridMultilevel"/>
     <w:tmpl w:val="F1BEB6B0"/>
@@ -36950,7 +38025,7 @@
     </w:lvl>
   </w:abstractNum>
   <w:num w:numId="1">
-    <w:abstractNumId w:val="16"/>
+    <w:abstractNumId w:val="17"/>
     <w:lvlOverride w:ilvl="0">
       <w:startOverride w:val="1"/>
     </w:lvlOverride>
@@ -36980,49 +38055,49 @@
     </w:lvlOverride>
   </w:num>
   <w:num w:numId="2">
-    <w:abstractNumId w:val="18"/>
+    <w:abstractNumId w:val="19"/>
   </w:num>
   <w:num w:numId="3">
     <w:abstractNumId w:val="9"/>
   </w:num>
   <w:num w:numId="4">
-    <w:abstractNumId w:val="16"/>
+    <w:abstractNumId w:val="17"/>
   </w:num>
   <w:num w:numId="5">
-    <w:abstractNumId w:val="20"/>
+    <w:abstractNumId w:val="21"/>
   </w:num>
   <w:num w:numId="6">
-    <w:abstractNumId w:val="23"/>
+    <w:abstractNumId w:val="24"/>
   </w:num>
   <w:num w:numId="7">
-    <w:abstractNumId w:val="19"/>
+    <w:abstractNumId w:val="20"/>
   </w:num>
   <w:num w:numId="8">
     <w:abstractNumId w:val="1"/>
   </w:num>
   <w:num w:numId="9">
-    <w:abstractNumId w:val="17"/>
+    <w:abstractNumId w:val="18"/>
   </w:num>
   <w:num w:numId="10">
-    <w:abstractNumId w:val="24"/>
+    <w:abstractNumId w:val="25"/>
   </w:num>
   <w:num w:numId="11">
-    <w:abstractNumId w:val="15"/>
+    <w:abstractNumId w:val="16"/>
   </w:num>
   <w:num w:numId="12">
-    <w:abstractNumId w:val="13"/>
+    <w:abstractNumId w:val="14"/>
   </w:num>
   <w:num w:numId="13">
     <w:abstractNumId w:val="0"/>
   </w:num>
   <w:num w:numId="14">
-    <w:abstractNumId w:val="25"/>
+    <w:abstractNumId w:val="26"/>
   </w:num>
   <w:num w:numId="15">
     <w:abstractNumId w:val="5"/>
   </w:num>
   <w:num w:numId="16">
-    <w:abstractNumId w:val="12"/>
+    <w:abstractNumId w:val="13"/>
   </w:num>
   <w:num w:numId="17">
     <w:abstractNumId w:val="4"/>
@@ -37064,35 +38139,38 @@
     </w:lvlOverride>
   </w:num>
   <w:num w:numId="21">
-    <w:abstractNumId w:val="22"/>
+    <w:abstractNumId w:val="23"/>
   </w:num>
   <w:num w:numId="22">
     <w:abstractNumId w:val="7"/>
   </w:num>
   <w:num w:numId="23">
-    <w:abstractNumId w:val="14"/>
+    <w:abstractNumId w:val="15"/>
   </w:num>
   <w:num w:numId="24">
-    <w:abstractNumId w:val="21"/>
+    <w:abstractNumId w:val="22"/>
   </w:num>
   <w:num w:numId="25">
     <w:abstractNumId w:val="2"/>
   </w:num>
   <w:num w:numId="26">
-    <w:abstractNumId w:val="10"/>
+    <w:abstractNumId w:val="11"/>
   </w:num>
   <w:num w:numId="27">
-    <w:abstractNumId w:val="11"/>
+    <w:abstractNumId w:val="12"/>
   </w:num>
   <w:num w:numId="28">
     <w:abstractNumId w:val="8"/>
+  </w:num>
+  <w:num w:numId="29">
+    <w:abstractNumId w:val="10"/>
   </w:num>
   <w:numIdMacAtCleanup w:val="2"/>
 </w:numbering>
 </file>
 
 <file path=word/people.xml><?xml version="1.0" encoding="utf-8"?>
-<w15:people xmlns:wpc="http://schemas.microsoft.com/office/word/2010/wordprocessingCanvas" xmlns:cx="http://schemas.microsoft.com/office/drawing/2014/chartex" xmlns:cx1="http://schemas.microsoft.com/office/drawing/2015/9/8/chartex" xmlns:cx2="http://schemas.microsoft.com/office/drawing/2015/10/21/chartex" xmlns:cx3="http://schemas.microsoft.com/office/drawing/2016/5/9/chartex" xmlns:cx4="http://schemas.microsoft.com/office/drawing/2016/5/10/chartex" xmlns:cx5="http://schemas.microsoft.com/office/drawing/2016/5/11/chartex" xmlns:cx6="http://schemas.microsoft.com/office/drawing/2016/5/12/chartex" xmlns:cx7="http://schemas.microsoft.com/office/drawing/2016/5/13/chartex" xmlns:cx8="http://schemas.microsoft.com/office/drawing/2016/5/14/chartex" xmlns:mc="http://schemas.openxmlformats.org/markup-compatibility/2006" xmlns:aink="http://schemas.microsoft.com/office/drawing/2016/ink" xmlns:am3d="http://schemas.microsoft.com/office/drawing/2017/model3d" xmlns:o="urn:schemas-microsoft-com:office:office" xmlns:r="http://schemas.openxmlformats.org/officeDocument/2006/relationships" xmlns:m="http://schemas.openxmlformats.org/officeDocument/2006/math" xmlns:v="urn:schemas-microsoft-com:vml" xmlns:wp14="http://schemas.microsoft.com/office/word/2010/wordprocessingDrawing" xmlns:wp="http://schemas.openxmlformats.org/drawingml/2006/wordprocessingDrawing" xmlns:w10="urn:schemas-microsoft-com:office:word" xmlns:w="http://schemas.openxmlformats.org/wordprocessingml/2006/main" xmlns:w14="http://schemas.microsoft.com/office/word/2010/wordml" xmlns:w15="http://schemas.microsoft.com/office/word/2012/wordml" xmlns:w16cid="http://schemas.microsoft.com/office/word/2016/wordml/cid" xmlns:w16se="http://schemas.microsoft.com/office/word/2015/wordml/symex" xmlns:wpg="http://schemas.microsoft.com/office/word/2010/wordprocessingGroup" xmlns:wpi="http://schemas.microsoft.com/office/word/2010/wordprocessingInk" xmlns:wne="http://schemas.microsoft.com/office/word/2006/wordml" xmlns:wps="http://schemas.microsoft.com/office/word/2010/wordprocessingShape" mc:Ignorable="w14 w15 w16se w16cid wp14">
+<w15:people xmlns:wpc="http://schemas.microsoft.com/office/word/2010/wordprocessingCanvas" xmlns:cx="http://schemas.microsoft.com/office/drawing/2014/chartex" xmlns:cx1="http://schemas.microsoft.com/office/drawing/2015/9/8/chartex" xmlns:mc="http://schemas.openxmlformats.org/markup-compatibility/2006" xmlns:o="urn:schemas-microsoft-com:office:office" xmlns:r="http://schemas.openxmlformats.org/officeDocument/2006/relationships" xmlns:m="http://schemas.openxmlformats.org/officeDocument/2006/math" xmlns:v="urn:schemas-microsoft-com:vml" xmlns:wp14="http://schemas.microsoft.com/office/word/2010/wordprocessingDrawing" xmlns:wp="http://schemas.openxmlformats.org/drawingml/2006/wordprocessingDrawing" xmlns:w10="urn:schemas-microsoft-com:office:word" xmlns:w="http://schemas.openxmlformats.org/wordprocessingml/2006/main" xmlns:w14="http://schemas.microsoft.com/office/word/2010/wordml" xmlns:w15="http://schemas.microsoft.com/office/word/2012/wordml" xmlns:w16se="http://schemas.microsoft.com/office/word/2015/wordml/symex" xmlns:wpg="http://schemas.microsoft.com/office/word/2010/wordprocessingGroup" xmlns:wpi="http://schemas.microsoft.com/office/word/2010/wordprocessingInk" xmlns:wne="http://schemas.microsoft.com/office/word/2006/wordml" xmlns:wps="http://schemas.microsoft.com/office/word/2010/wordprocessingShape" mc:Ignorable="w14 w15 w16se wp14">
   <w15:person w15:author="Ang Chee Siah">
     <w15:presenceInfo w15:providerId="Windows Live" w15:userId="08a1eebd90eac14a"/>
   </w15:person>
@@ -37100,7 +38178,7 @@
 </file>
 
 <file path=word/styles.xml><?xml version="1.0" encoding="utf-8"?>
-<w:styles xmlns:mc="http://schemas.openxmlformats.org/markup-compatibility/2006" xmlns:r="http://schemas.openxmlformats.org/officeDocument/2006/relationships" xmlns:w="http://schemas.openxmlformats.org/wordprocessingml/2006/main" xmlns:w14="http://schemas.microsoft.com/office/word/2010/wordml" xmlns:w15="http://schemas.microsoft.com/office/word/2012/wordml" xmlns:w16cid="http://schemas.microsoft.com/office/word/2016/wordml/cid" xmlns:w16se="http://schemas.microsoft.com/office/word/2015/wordml/symex" mc:Ignorable="w14 w15 w16se w16cid">
+<w:styles xmlns:mc="http://schemas.openxmlformats.org/markup-compatibility/2006" xmlns:r="http://schemas.openxmlformats.org/officeDocument/2006/relationships" xmlns:w="http://schemas.openxmlformats.org/wordprocessingml/2006/main" xmlns:w14="http://schemas.microsoft.com/office/word/2010/wordml" xmlns:w15="http://schemas.microsoft.com/office/word/2012/wordml" xmlns:w16se="http://schemas.microsoft.com/office/word/2015/wordml/symex" mc:Ignorable="w14 w15 w16se">
   <w:docDefaults>
     <w:rPrDefault>
       <w:rPr>
@@ -37118,7 +38196,7 @@
       </w:pPr>
     </w:pPrDefault>
   </w:docDefaults>
-  <w:latentStyles w:defLockedState="0" w:defUIPriority="99" w:defSemiHidden="0" w:defUnhideWhenUsed="0" w:defQFormat="0" w:count="375">
+  <w:latentStyles w:defLockedState="0" w:defUIPriority="99" w:defSemiHidden="0" w:defUnhideWhenUsed="0" w:defQFormat="0" w:count="371">
     <w:lsdException w:name="Normal" w:uiPriority="0" w:qFormat="1"/>
     <w:lsdException w:name="heading 1" w:uiPriority="9" w:qFormat="1"/>
     <w:lsdException w:name="heading 2" w:semiHidden="1" w:uiPriority="9" w:unhideWhenUsed="1" w:qFormat="1"/>
@@ -37490,10 +38568,6 @@
     <w:lsdException w:name="List Table 5 Dark Accent 6" w:uiPriority="50"/>
     <w:lsdException w:name="List Table 6 Colorful Accent 6" w:uiPriority="51"/>
     <w:lsdException w:name="List Table 7 Colorful Accent 6" w:uiPriority="52"/>
-    <w:lsdException w:name="Mention" w:semiHidden="1" w:unhideWhenUsed="1"/>
-    <w:lsdException w:name="Smart Hyperlink" w:semiHidden="1" w:unhideWhenUsed="1"/>
-    <w:lsdException w:name="Hashtag" w:semiHidden="1" w:unhideWhenUsed="1"/>
-    <w:lsdException w:name="Unresolved Mention" w:semiHidden="1" w:unhideWhenUsed="1"/>
   </w:latentStyles>
   <w:style w:type="paragraph" w:default="1" w:styleId="Normal">
     <w:name w:val="Normal"/>
@@ -38007,6 +39081,25 @@
     <w:uiPriority w:val="34"/>
     <w:locked/>
     <w:rsid w:val="00352421"/>
+  </w:style>
+  <w:style w:type="paragraph" w:styleId="Caption">
+    <w:name w:val="caption"/>
+    <w:basedOn w:val="Normal"/>
+    <w:next w:val="Normal"/>
+    <w:uiPriority w:val="35"/>
+    <w:unhideWhenUsed/>
+    <w:qFormat/>
+    <w:rsid w:val="00997950"/>
+    <w:pPr>
+      <w:spacing w:after="200"/>
+    </w:pPr>
+    <w:rPr>
+      <w:i/>
+      <w:iCs/>
+      <w:color w:val="44546A" w:themeColor="text2"/>
+      <w:sz w:val="18"/>
+      <w:szCs w:val="18"/>
+    </w:rPr>
   </w:style>
 </w:styles>
 </file>
@@ -38909,11 +40002,138 @@
     <b:Issue>2</b:Issue>
     <b:RefOrder>21</b:RefOrder>
   </b:Source>
+  <b:Source>
+    <b:Tag>Rup13</b:Tag>
+    <b:SourceType>InternetSite</b:SourceType>
+    <b:Guid>{1CD14A51-9602-40ED-992C-25A0C7E8E34F}</b:Guid>
+    <b:Title>Reacting to Negative Risks in Risk Management Strategies</b:Title>
+    <b:Year>2013</b:Year>
+    <b:Author>
+      <b:Author>
+        <b:NameList>
+          <b:Person>
+            <b:Last>Sharma</b:Last>
+            <b:First>Rupen</b:First>
+          </b:Person>
+        </b:NameList>
+      </b:Author>
+    </b:Author>
+    <b:YearAccessed>2018</b:YearAccessed>
+    <b:MonthAccessed>August</b:MonthAccessed>
+    <b:DayAccessed>25</b:DayAccessed>
+    <b:URL>https://www.brighthubpm.com/risk-management/48016-responding-to-negative-risks-in-risk-management-strategies/</b:URL>
+    <b:RefOrder>22</b:RefOrder>
+  </b:Source>
+  <b:Source>
+    <b:Tag>Uni09</b:Tag>
+    <b:SourceType>InternetSite</b:SourceType>
+    <b:Guid>{C9097392-40CD-4CBA-B4E6-B20068872103}</b:Guid>
+    <b:Author>
+      <b:Author>
+        <b:NameList>
+          <b:Person>
+            <b:Last>Act</b:Last>
+            <b:First>University</b:First>
+            <b:Middle>of the Sunshine Coast</b:Middle>
+          </b:Person>
+        </b:NameList>
+      </b:Author>
+    </b:Author>
+    <b:Title>Risk Management - Procedures</b:Title>
+    <b:Year>2009</b:Year>
+    <b:YearAccessed>2018</b:YearAccessed>
+    <b:MonthAccessed>August</b:MonthAccessed>
+    <b:DayAccessed>25</b:DayAccessed>
+    <b:URL>https://www.usc.edu.au/explore/policies-and-procedures/risk-management-procedures</b:URL>
+    <b:RefOrder>27</b:RefOrder>
+  </b:Source>
+  <b:Source>
+    <b:Tag>Pro13</b:Tag>
+    <b:SourceType>Book</b:SourceType>
+    <b:Guid>{5206247F-3ADC-45DE-AAEB-156DA46E211A}</b:Guid>
+    <b:Title>A Guide to the Project Management Body of Knowledge</b:Title>
+    <b:Year>2013</b:Year>
+    <b:Author>
+      <b:Author>
+        <b:NameList>
+          <b:Person>
+            <b:Last>Institude</b:Last>
+            <b:First>Project</b:First>
+            <b:Middle>Management</b:Middle>
+          </b:Person>
+        </b:NameList>
+      </b:Author>
+    </b:Author>
+    <b:City>Newtown Square</b:City>
+    <b:Publisher>Project Management Institute</b:Publisher>
+    <b:Edition>5th</b:Edition>
+    <b:RefOrder>23</b:RefOrder>
+  </b:Source>
+  <b:Source>
+    <b:Tag>Sat15</b:Tag>
+    <b:SourceType>InternetSite</b:SourceType>
+    <b:Guid>{5A5E269B-32BA-41A9-BD47-455EF3E1C33F}</b:Guid>
+    <b:Author>
+      <b:Author>
+        <b:NameList>
+          <b:Person>
+            <b:Last>Satish</b:Last>
+          </b:Person>
+        </b:NameList>
+      </b:Author>
+    </b:Author>
+    <b:Title>A Tool Everyone In Project Management Should Be Using – Expert Judgement</b:Title>
+    <b:Year>2015</b:Year>
+    <b:YearAccessed>2018</b:YearAccessed>
+    <b:MonthAccessed>August</b:MonthAccessed>
+    <b:DayAccessed>23</b:DayAccessed>
+    <b:URL>https://www.apnacourse.com/blogs/expert-judgement-project-tool/</b:URL>
+    <b:RefOrder>24</b:RefOrder>
+  </b:Source>
+  <b:Source>
+    <b:Tag>Min18</b:Tag>
+    <b:SourceType>InternetSite</b:SourceType>
+    <b:Guid>{65B173BD-315C-4A26-BB81-FBB6C3A21ED5}</b:Guid>
+    <b:Author>
+      <b:Author>
+        <b:Corporate>Mind Tools Content Team</b:Corporate>
+      </b:Author>
+    </b:Author>
+    <b:Title>Risk Impact/Probability Chart Learning to Prioritize Risks</b:Title>
+    <b:Year>2018</b:Year>
+    <b:YearAccessed>2018</b:YearAccessed>
+    <b:MonthAccessed>August</b:MonthAccessed>
+    <b:DayAccessed>26</b:DayAccessed>
+    <b:URL>https://www.mindtools.com/pages/article/newPPM_78.htm</b:URL>
+    <b:RefOrder>25</b:RefOrder>
+  </b:Source>
+  <b:Source>
+    <b:Tag>Ang18</b:Tag>
+    <b:SourceType>InternetSite</b:SourceType>
+    <b:Guid>{4A2D8565-56A9-42BA-8BB7-05067145894B}</b:Guid>
+    <b:Author>
+      <b:Author>
+        <b:NameList>
+          <b:Person>
+            <b:Last>J</b:Last>
+            <b:First>Angela</b:First>
+          </b:Person>
+        </b:NameList>
+      </b:Author>
+    </b:Author>
+    <b:Title>The Delphi Technique: Definition &amp; Example</b:Title>
+    <b:Year>2018</b:Year>
+    <b:YearAccessed>2018</b:YearAccessed>
+    <b:MonthAccessed>August</b:MonthAccessed>
+    <b:DayAccessed>26</b:DayAccessed>
+    <b:URL>https://study.com/academy/lesson/the-delphi-technique-definition-example.html</b:URL>
+    <b:RefOrder>26</b:RefOrder>
+  </b:Source>
 </b:Sources>
 </file>
 
 <file path=customXml/itemProps1.xml><?xml version="1.0" encoding="utf-8"?>
-<ds:datastoreItem xmlns:ds="http://schemas.openxmlformats.org/officeDocument/2006/customXml" ds:itemID="{4D52455C-BCE7-4951-AD2B-6E4DB674BA8D}">
+<ds:datastoreItem xmlns:ds="http://schemas.openxmlformats.org/officeDocument/2006/customXml" ds:itemID="{BA088C64-4488-4C35-A7C8-5B002962C62B}">
   <ds:schemaRefs>
     <ds:schemaRef ds:uri="http://schemas.openxmlformats.org/officeDocument/2006/bibliography"/>
   </ds:schemaRefs>

</xml_diff>

<commit_message>
yzy lesson learnt report
</commit_message>
<xml_diff>
--- a/PRMGT_GroupAssignment.docx
+++ b/PRMGT_GroupAssignment.docx
@@ -1,6 +1,6 @@
 
 <file path=word/document.xml><?xml version="1.0" encoding="utf-8"?>
-<w:document xmlns:wpc="http://schemas.microsoft.com/office/word/2010/wordprocessingCanvas" xmlns:cx="http://schemas.microsoft.com/office/drawing/2014/chartex" xmlns:cx1="http://schemas.microsoft.com/office/drawing/2015/9/8/chartex" xmlns:cx2="http://schemas.microsoft.com/office/drawing/2015/10/21/chartex" xmlns:cx3="http://schemas.microsoft.com/office/drawing/2016/5/9/chartex" xmlns:cx4="http://schemas.microsoft.com/office/drawing/2016/5/10/chartex" xmlns:cx5="http://schemas.microsoft.com/office/drawing/2016/5/11/chartex" xmlns:cx6="http://schemas.microsoft.com/office/drawing/2016/5/12/chartex" xmlns:cx7="http://schemas.microsoft.com/office/drawing/2016/5/13/chartex" xmlns:cx8="http://schemas.microsoft.com/office/drawing/2016/5/14/chartex" xmlns:mc="http://schemas.openxmlformats.org/markup-compatibility/2006" xmlns:aink="http://schemas.microsoft.com/office/drawing/2016/ink" xmlns:am3d="http://schemas.microsoft.com/office/drawing/2017/model3d" xmlns:o="urn:schemas-microsoft-com:office:office" xmlns:r="http://schemas.openxmlformats.org/officeDocument/2006/relationships" xmlns:m="http://schemas.openxmlformats.org/officeDocument/2006/math" xmlns:v="urn:schemas-microsoft-com:vml" xmlns:wp14="http://schemas.microsoft.com/office/word/2010/wordprocessingDrawing" xmlns:wp="http://schemas.openxmlformats.org/drawingml/2006/wordprocessingDrawing" xmlns:w10="urn:schemas-microsoft-com:office:word" xmlns:w="http://schemas.openxmlformats.org/wordprocessingml/2006/main" xmlns:w14="http://schemas.microsoft.com/office/word/2010/wordml" xmlns:w15="http://schemas.microsoft.com/office/word/2012/wordml" xmlns:w16cid="http://schemas.microsoft.com/office/word/2016/wordml/cid" xmlns:w16se="http://schemas.microsoft.com/office/word/2015/wordml/symex" xmlns:wpg="http://schemas.microsoft.com/office/word/2010/wordprocessingGroup" xmlns:wpi="http://schemas.microsoft.com/office/word/2010/wordprocessingInk" xmlns:wne="http://schemas.microsoft.com/office/word/2006/wordml" xmlns:wps="http://schemas.microsoft.com/office/word/2010/wordprocessingShape" mc:Ignorable="w14 w15 w16se w16cid wp14">
+<w:document xmlns:wpc="http://schemas.microsoft.com/office/word/2010/wordprocessingCanvas" xmlns:cx="http://schemas.microsoft.com/office/drawing/2014/chartex" xmlns:cx1="http://schemas.microsoft.com/office/drawing/2015/9/8/chartex" xmlns:mc="http://schemas.openxmlformats.org/markup-compatibility/2006" xmlns:o="urn:schemas-microsoft-com:office:office" xmlns:r="http://schemas.openxmlformats.org/officeDocument/2006/relationships" xmlns:m="http://schemas.openxmlformats.org/officeDocument/2006/math" xmlns:v="urn:schemas-microsoft-com:vml" xmlns:wp14="http://schemas.microsoft.com/office/word/2010/wordprocessingDrawing" xmlns:wp="http://schemas.openxmlformats.org/drawingml/2006/wordprocessingDrawing" xmlns:w10="urn:schemas-microsoft-com:office:word" xmlns:w="http://schemas.openxmlformats.org/wordprocessingml/2006/main" xmlns:w14="http://schemas.microsoft.com/office/word/2010/wordml" xmlns:w15="http://schemas.microsoft.com/office/word/2012/wordml" xmlns:w16se="http://schemas.microsoft.com/office/word/2015/wordml/symex" xmlns:wpg="http://schemas.microsoft.com/office/word/2010/wordprocessingGroup" xmlns:wpi="http://schemas.microsoft.com/office/word/2010/wordprocessingInk" xmlns:wne="http://schemas.microsoft.com/office/word/2006/wordml" xmlns:wps="http://schemas.microsoft.com/office/word/2010/wordprocessingShape" mc:Ignorable="w14 w15 w16se wp14">
   <w:body>
     <w:p>
       <w:pPr>
@@ -304,7 +304,7 @@
       <w:pPr>
         <w:spacing w:line="360" w:lineRule="auto"/>
         <w:sectPr>
-          <w:headerReference w:type="default" r:id="rId12"/>
+          <w:headerReference w:type="default" r:id="rId11"/>
           <w:pgSz w:w="12240" w:h="15840"/>
           <w:pgMar w:top="1440" w:right="1440" w:bottom="1440" w:left="1440" w:header="720" w:footer="720" w:gutter="0"/>
           <w:pgBorders w:display="firstPage" w:offsetFrom="page">
@@ -557,25 +557,7 @@
                 <w:b/>
                 <w:bCs/>
               </w:rPr>
-              <w:t xml:space="preserve">Muhammad Izzat Bin </w:t>
-            </w:r>
-            <w:proofErr w:type="spellStart"/>
-            <w:r>
-              <w:rPr>
-                <w:rFonts w:eastAsia="Times New Roman"/>
-                <w:b/>
-                <w:bCs/>
-              </w:rPr>
-              <w:t>Mohd</w:t>
-            </w:r>
-            <w:proofErr w:type="spellEnd"/>
-            <w:r>
-              <w:rPr>
-                <w:rFonts w:eastAsia="Times New Roman"/>
-                <w:b/>
-                <w:bCs/>
-              </w:rPr>
-              <w:t xml:space="preserve"> Jamil </w:t>
+              <w:t xml:space="preserve">Muhammad Izzat Bin Mohd Jamil </w:t>
             </w:r>
             <w:r>
               <w:rPr>
@@ -633,25 +615,7 @@
                 <w:b/>
                 <w:bCs/>
               </w:rPr>
-              <w:t xml:space="preserve">Yeo </w:t>
-            </w:r>
-            <w:proofErr w:type="spellStart"/>
-            <w:r>
-              <w:rPr>
-                <w:rFonts w:eastAsia="Times New Roman"/>
-                <w:b/>
-                <w:bCs/>
-              </w:rPr>
-              <w:t>Zhi</w:t>
-            </w:r>
-            <w:proofErr w:type="spellEnd"/>
-            <w:r>
-              <w:rPr>
-                <w:rFonts w:eastAsia="Times New Roman"/>
-                <w:b/>
-                <w:bCs/>
-              </w:rPr>
-              <w:t xml:space="preserve"> Yin</w:t>
+              <w:t>Yeo Zhi Yin</w:t>
             </w:r>
           </w:p>
           <w:p>
@@ -7279,7 +7243,7 @@
       <w:pPr>
         <w:pStyle w:val="Heading1"/>
         <w:sectPr>
-          <w:headerReference w:type="default" r:id="rId13"/>
+          <w:headerReference w:type="default" r:id="rId12"/>
           <w:pgSz w:w="12240" w:h="15840"/>
           <w:pgMar w:top="1440" w:right="1440" w:bottom="1440" w:left="1440" w:header="720" w:footer="720" w:gutter="0"/>
           <w:pgNumType w:fmt="lowerRoman" w:start="1"/>
@@ -7412,6 +7376,7 @@
           <w:id w:val="-1062095444"/>
           <w:citation/>
         </w:sdtPr>
+        <w:sdtEndPr/>
         <w:sdtContent>
           <w:r>
             <w:fldChar w:fldCharType="begin"/>
@@ -7670,6 +7635,7 @@
           <w:id w:val="-991719229"/>
           <w:citation/>
         </w:sdtPr>
+        <w:sdtEndPr/>
         <w:sdtContent>
           <w:r>
             <w:rPr>
@@ -7753,7 +7719,7 @@
                     </pic:cNvPicPr>
                   </pic:nvPicPr>
                   <pic:blipFill rotWithShape="1">
-                    <a:blip r:embed="rId14">
+                    <a:blip r:embed="rId13">
                       <a:extLst>
                         <a:ext uri="{28A0092B-C50C-407E-A947-70E740481C1C}">
                           <a14:useLocalDpi xmlns:a14="http://schemas.microsoft.com/office/drawing/2010/main" val="0"/>
@@ -7829,15 +7795,7 @@
         <w:t xml:space="preserve">Waterfall model is an infamous development methodology for </w:t>
       </w:r>
       <w:r>
-        <w:t xml:space="preserve">having the project scopes identified in </w:t>
-      </w:r>
-      <w:proofErr w:type="gramStart"/>
-      <w:r>
-        <w:t>advance, and</w:t>
-      </w:r>
-      <w:proofErr w:type="gramEnd"/>
-      <w:r>
-        <w:t xml:space="preserve"> having the project to </w:t>
+        <w:t xml:space="preserve">having the project scopes identified in advance, and having the project to </w:t>
       </w:r>
       <w:r>
         <w:rPr>
@@ -7846,15 +7804,7 @@
         <w:t>progress according the pre-defined phases</w:t>
       </w:r>
       <w:r>
-        <w:t xml:space="preserve"> made from the identified scopes. </w:t>
-      </w:r>
-      <w:proofErr w:type="gramStart"/>
-      <w:r>
-        <w:t>In order to</w:t>
-      </w:r>
-      <w:proofErr w:type="gramEnd"/>
-      <w:r>
-        <w:t xml:space="preserve"> advance to certain phase, any phases before the said phase must be completed and verified.</w:t>
+        <w:t xml:space="preserve"> made from the identified scopes. In order to advance to certain phase, any phases before the said phase must be completed and verified.</w:t>
       </w:r>
     </w:p>
     <w:p>
@@ -8020,7 +7970,6 @@
       <w:r>
         <w:t xml:space="preserve"> software </w:t>
       </w:r>
-      <w:proofErr w:type="spellStart"/>
       <w:r>
         <w:rPr>
           <w:b/>
@@ -8028,7 +7977,6 @@
         </w:rPr>
         <w:t>SpiraTeam</w:t>
       </w:r>
-      <w:proofErr w:type="spellEnd"/>
       <w:r>
         <w:t>, where it provides a</w:t>
       </w:r>
@@ -8077,7 +8025,7 @@
                     </pic:cNvPicPr>
                   </pic:nvPicPr>
                   <pic:blipFill rotWithShape="1">
-                    <a:blip r:embed="rId15" cstate="print">
+                    <a:blip r:embed="rId14" cstate="print">
                       <a:extLst>
                         <a:ext uri="{28A0092B-C50C-407E-A947-70E740481C1C}">
                           <a14:useLocalDpi xmlns:a14="http://schemas.microsoft.com/office/drawing/2010/main" val="0"/>
@@ -8128,23 +8076,7 @@
           <w:b/>
           <w:i/>
         </w:rPr>
-        <w:t xml:space="preserve">FIGURE 1.2: </w:t>
-      </w:r>
-      <w:proofErr w:type="spellStart"/>
-      <w:r>
-        <w:rPr>
-          <w:b/>
-          <w:i/>
-        </w:rPr>
-        <w:t>SpiraTeam</w:t>
-      </w:r>
-      <w:proofErr w:type="spellEnd"/>
-      <w:r>
-        <w:rPr>
-          <w:b/>
-          <w:i/>
-        </w:rPr>
-        <w:t xml:space="preserve"> Waterfall Model Sample</w:t>
+        <w:t>FIGURE 1.2: SpiraTeam Waterfall Model Sample</w:t>
       </w:r>
     </w:p>
     <w:p>
@@ -8314,6 +8246,7 @@
           <w:id w:val="-721206151"/>
           <w:citation/>
         </w:sdtPr>
+        <w:sdtEndPr/>
         <w:sdtContent>
           <w:r>
             <w:fldChar w:fldCharType="begin"/>
@@ -8447,6 +8380,7 @@
           <w:id w:val="-1868280591"/>
           <w:citation/>
         </w:sdtPr>
+        <w:sdtEndPr/>
         <w:sdtContent>
           <w:r>
             <w:fldChar w:fldCharType="begin"/>
@@ -8544,6 +8478,7 @@
           <w:id w:val="967935858"/>
           <w:citation/>
         </w:sdtPr>
+        <w:sdtEndPr/>
         <w:sdtContent>
           <w:r>
             <w:fldChar w:fldCharType="begin"/>
@@ -8676,6 +8611,7 @@
           <w:id w:val="1572001540"/>
           <w:citation/>
         </w:sdtPr>
+        <w:sdtEndPr/>
         <w:sdtContent>
           <w:r>
             <w:fldChar w:fldCharType="begin"/>
@@ -8782,6 +8718,7 @@
           <w:id w:val="553888677"/>
           <w:citation/>
         </w:sdtPr>
+        <w:sdtEndPr/>
         <w:sdtContent>
           <w:r>
             <w:fldChar w:fldCharType="begin"/>
@@ -8891,6 +8828,7 @@
           <w:id w:val="-1353950976"/>
           <w:citation/>
         </w:sdtPr>
+        <w:sdtEndPr/>
         <w:sdtContent>
           <w:r>
             <w:fldChar w:fldCharType="begin"/>
@@ -8971,6 +8909,7 @@
           <w:id w:val="554830010"/>
           <w:citation/>
         </w:sdtPr>
+        <w:sdtEndPr/>
         <w:sdtContent>
           <w:r>
             <w:fldChar w:fldCharType="begin"/>
@@ -9051,6 +8990,7 @@
           <w:id w:val="2061057465"/>
           <w:citation/>
         </w:sdtPr>
+        <w:sdtEndPr/>
         <w:sdtContent>
           <w:r>
             <w:fldChar w:fldCharType="begin"/>
@@ -9131,6 +9071,7 @@
           <w:id w:val="2549859"/>
           <w:citation/>
         </w:sdtPr>
+        <w:sdtEndPr/>
         <w:sdtContent>
           <w:r>
             <w:fldChar w:fldCharType="begin"/>
@@ -9201,21 +9142,7 @@
         <w:rPr>
           <w:b/>
         </w:rPr>
-        <w:t xml:space="preserve">make sure the deliverables from every </w:t>
-      </w:r>
-      <w:proofErr w:type="gramStart"/>
-      <w:r>
-        <w:rPr>
-          <w:b/>
-        </w:rPr>
-        <w:t>processes</w:t>
-      </w:r>
-      <w:proofErr w:type="gramEnd"/>
-      <w:r>
-        <w:rPr>
-          <w:b/>
-        </w:rPr>
-        <w:t xml:space="preserve"> meet its requirements</w:t>
+        <w:t>make sure the deliverables from every processes meet its requirements</w:t>
       </w:r>
       <w:r>
         <w:t xml:space="preserve"> that was from the scope management segment</w:t>
@@ -9225,6 +9152,7 @@
           <w:id w:val="1445041850"/>
           <w:citation/>
         </w:sdtPr>
+        <w:sdtEndPr/>
         <w:sdtContent>
           <w:r>
             <w:fldChar w:fldCharType="begin"/>
@@ -9318,6 +9246,7 @@
           <w:id w:val="995846439"/>
           <w:citation/>
         </w:sdtPr>
+        <w:sdtEndPr/>
         <w:sdtContent>
           <w:r>
             <w:fldChar w:fldCharType="begin"/>
@@ -9398,6 +9327,7 @@
           <w:id w:val="-837144957"/>
           <w:citation/>
         </w:sdtPr>
+        <w:sdtEndPr/>
         <w:sdtContent>
           <w:r>
             <w:fldChar w:fldCharType="begin"/>
@@ -9487,6 +9417,7 @@
           <w:id w:val="704679262"/>
           <w:citation/>
         </w:sdtPr>
+        <w:sdtEndPr/>
         <w:sdtContent>
           <w:r>
             <w:fldChar w:fldCharType="begin"/>
@@ -9577,6 +9508,7 @@
           <w:id w:val="-426734779"/>
           <w:citation/>
         </w:sdtPr>
+        <w:sdtEndPr/>
         <w:sdtContent>
           <w:r>
             <w:rPr>
@@ -11080,25 +11012,7 @@
                 <w:szCs w:val="28"/>
                 <w:lang w:val="en-GB"/>
               </w:rPr>
-              <w:t xml:space="preserve">C; Data </w:t>
-            </w:r>
-            <w:proofErr w:type="spellStart"/>
-            <w:r>
-              <w:rPr>
-                <w:rFonts w:cstheme="minorHAnsi"/>
-                <w:szCs w:val="28"/>
-                <w:lang w:val="en-GB"/>
-              </w:rPr>
-              <w:t>Center</w:t>
-            </w:r>
-            <w:proofErr w:type="spellEnd"/>
-            <w:r>
-              <w:rPr>
-                <w:rFonts w:cstheme="minorHAnsi"/>
-                <w:szCs w:val="28"/>
-                <w:lang w:val="en-GB"/>
-              </w:rPr>
-              <w:t xml:space="preserve"> Operations/DCO</w:t>
+              <w:t>C; Data Center Operations/DCO</w:t>
             </w:r>
             <w:r>
               <w:rPr>
@@ -16888,23 +16802,7 @@
         <w:spacing w:line="360" w:lineRule="auto"/>
       </w:pPr>
       <w:r>
-        <w:t xml:space="preserve">The </w:t>
-      </w:r>
-      <w:proofErr w:type="gramStart"/>
-      <w:r>
-        <w:t>end product</w:t>
-      </w:r>
-      <w:proofErr w:type="gramEnd"/>
-      <w:r>
-        <w:t xml:space="preserve"> of this project would be a software designed specialized for Supply Chain Management. The </w:t>
-      </w:r>
-      <w:proofErr w:type="gramStart"/>
-      <w:r>
-        <w:t>end product</w:t>
-      </w:r>
-      <w:proofErr w:type="gramEnd"/>
-      <w:r>
-        <w:t xml:space="preserve"> provides the common functions that can be found in any SCM. Other than that, the system is also supported by a huge centralized data warehouse which provides business intelligence capabilities in facilitating users to make quicker decision in managing inventory in their own region. The system also covers transportation management, order management, yard management, labor management and warehouse optimization.</w:t>
+        <w:t>The end product of this project would be a software designed specialized for Supply Chain Management. The end product provides the common functions that can be found in any SCM. Other than that, the system is also supported by a huge centralized data warehouse which provides business intelligence capabilities in facilitating users to make quicker decision in managing inventory in their own region. The system also covers transportation management, order management, yard management, labor management and warehouse optimization.</w:t>
       </w:r>
     </w:p>
     <w:p>
@@ -20755,7 +20653,7 @@
                     </pic:cNvPicPr>
                   </pic:nvPicPr>
                   <pic:blipFill>
-                    <a:blip r:embed="rId16" cstate="print">
+                    <a:blip r:embed="rId15" cstate="print">
                       <a:extLst>
                         <a:ext uri="{28A0092B-C50C-407E-A947-70E740481C1C}">
                           <a14:useLocalDpi xmlns:a14="http://schemas.microsoft.com/office/drawing/2010/main" val="0"/>
@@ -20811,7 +20709,7 @@
                     </pic:cNvPicPr>
                   </pic:nvPicPr>
                   <pic:blipFill>
-                    <a:blip r:embed="rId17" cstate="print">
+                    <a:blip r:embed="rId16" cstate="print">
                       <a:extLst>
                         <a:ext uri="{28A0092B-C50C-407E-A947-70E740481C1C}">
                           <a14:useLocalDpi xmlns:a14="http://schemas.microsoft.com/office/drawing/2010/main" val="0"/>
@@ -20867,7 +20765,7 @@
                     </pic:cNvPicPr>
                   </pic:nvPicPr>
                   <pic:blipFill>
-                    <a:blip r:embed="rId18" cstate="print">
+                    <a:blip r:embed="rId17" cstate="print">
                       <a:extLst>
                         <a:ext uri="{28A0092B-C50C-407E-A947-70E740481C1C}">
                           <a14:useLocalDpi xmlns:a14="http://schemas.microsoft.com/office/drawing/2010/main" val="0"/>
@@ -20923,7 +20821,7 @@
                     </pic:cNvPicPr>
                   </pic:nvPicPr>
                   <pic:blipFill>
-                    <a:blip r:embed="rId19" cstate="print">
+                    <a:blip r:embed="rId18" cstate="print">
                       <a:extLst>
                         <a:ext uri="{28A0092B-C50C-407E-A947-70E740481C1C}">
                           <a14:useLocalDpi xmlns:a14="http://schemas.microsoft.com/office/drawing/2010/main" val="0"/>
@@ -21005,7 +20903,7 @@
                     <pic:cNvPicPr/>
                   </pic:nvPicPr>
                   <pic:blipFill>
-                    <a:blip r:embed="rId20" cstate="print">
+                    <a:blip r:embed="rId19" cstate="print">
                       <a:extLst>
                         <a:ext uri="{28A0092B-C50C-407E-A947-70E740481C1C}">
                           <a14:useLocalDpi xmlns:a14="http://schemas.microsoft.com/office/drawing/2010/main" val="0"/>
@@ -21059,7 +20957,7 @@
                     <pic:cNvPicPr/>
                   </pic:nvPicPr>
                   <pic:blipFill>
-                    <a:blip r:embed="rId21" cstate="print">
+                    <a:blip r:embed="rId20" cstate="print">
                       <a:extLst>
                         <a:ext uri="{28A0092B-C50C-407E-A947-70E740481C1C}">
                           <a14:useLocalDpi xmlns:a14="http://schemas.microsoft.com/office/drawing/2010/main" val="0"/>
@@ -21111,7 +21009,7 @@
                     <pic:cNvPicPr/>
                   </pic:nvPicPr>
                   <pic:blipFill>
-                    <a:blip r:embed="rId22" cstate="print">
+                    <a:blip r:embed="rId21" cstate="print">
                       <a:extLst>
                         <a:ext uri="{28A0092B-C50C-407E-A947-70E740481C1C}">
                           <a14:useLocalDpi xmlns:a14="http://schemas.microsoft.com/office/drawing/2010/main" val="0"/>
@@ -21163,7 +21061,7 @@
                     <pic:cNvPicPr/>
                   </pic:nvPicPr>
                   <pic:blipFill rotWithShape="1">
-                    <a:blip r:embed="rId23" cstate="print">
+                    <a:blip r:embed="rId22" cstate="print">
                       <a:extLst>
                         <a:ext uri="{28A0092B-C50C-407E-A947-70E740481C1C}">
                           <a14:useLocalDpi xmlns:a14="http://schemas.microsoft.com/office/drawing/2010/main" val="0"/>
@@ -21219,7 +21117,7 @@
                     <pic:cNvPicPr/>
                   </pic:nvPicPr>
                   <pic:blipFill rotWithShape="1">
-                    <a:blip r:embed="rId24" cstate="print">
+                    <a:blip r:embed="rId23" cstate="print">
                       <a:extLst>
                         <a:ext uri="{28A0092B-C50C-407E-A947-70E740481C1C}">
                           <a14:useLocalDpi xmlns:a14="http://schemas.microsoft.com/office/drawing/2010/main" val="0"/>
@@ -21279,7 +21177,7 @@
                     <pic:cNvPicPr/>
                   </pic:nvPicPr>
                   <pic:blipFill>
-                    <a:blip r:embed="rId25" cstate="print">
+                    <a:blip r:embed="rId24" cstate="print">
                       <a:extLst>
                         <a:ext uri="{28A0092B-C50C-407E-A947-70E740481C1C}">
                           <a14:useLocalDpi xmlns:a14="http://schemas.microsoft.com/office/drawing/2010/main" val="0"/>
@@ -22915,6 +22813,7 @@
           <w:id w:val="-1136565710"/>
           <w:citation/>
         </w:sdtPr>
+        <w:sdtEndPr/>
         <w:sdtContent>
           <w:r>
             <w:fldChar w:fldCharType="begin"/>
@@ -23015,6 +22914,7 @@
           <w:id w:val="443115684"/>
           <w:citation/>
         </w:sdtPr>
+        <w:sdtEndPr/>
         <w:sdtContent>
           <w:r>
             <w:fldChar w:fldCharType="begin"/>
@@ -23562,6 +23462,7 @@
           <w:id w:val="-117386676"/>
           <w:citation/>
         </w:sdtPr>
+        <w:sdtEndPr/>
         <w:sdtContent>
           <w:r>
             <w:fldChar w:fldCharType="begin"/>
@@ -23617,6 +23518,7 @@
           <w:id w:val="-1755810696"/>
           <w:citation/>
         </w:sdtPr>
+        <w:sdtEndPr/>
         <w:sdtContent>
           <w:r>
             <w:fldChar w:fldCharType="begin"/>
@@ -23676,6 +23578,7 @@
           <w:id w:val="653804174"/>
           <w:citation/>
         </w:sdtPr>
+        <w:sdtEndPr/>
         <w:sdtContent>
           <w:r>
             <w:fldChar w:fldCharType="begin"/>
@@ -23797,7 +23700,7 @@
                     </pic:cNvPicPr>
                   </pic:nvPicPr>
                   <pic:blipFill>
-                    <a:blip r:embed="rId26">
+                    <a:blip r:embed="rId25">
                       <a:extLst>
                         <a:ext uri="{28A0092B-C50C-407E-A947-70E740481C1C}">
                           <a14:useLocalDpi xmlns:a14="http://schemas.microsoft.com/office/drawing/2010/main" val="0"/>
@@ -24012,7 +23915,7 @@
                     </pic:cNvPicPr>
                   </pic:nvPicPr>
                   <pic:blipFill>
-                    <a:blip r:embed="rId27">
+                    <a:blip r:embed="rId26">
                       <a:extLst>
                         <a:ext uri="{28A0092B-C50C-407E-A947-70E740481C1C}">
                           <a14:useLocalDpi xmlns:a14="http://schemas.microsoft.com/office/drawing/2010/main" val="0"/>
@@ -24150,6 +24053,7 @@
           <w:id w:val="-1641567190"/>
           <w:citation/>
         </w:sdtPr>
+        <w:sdtEndPr/>
         <w:sdtContent>
           <w:r>
             <w:rPr>
@@ -24230,6 +24134,7 @@
           <w:id w:val="1009249741"/>
           <w:citation/>
         </w:sdtPr>
+        <w:sdtEndPr/>
         <w:sdtContent>
           <w:r>
             <w:fldChar w:fldCharType="begin"/>
@@ -24282,6 +24187,7 @@
           <w:id w:val="-454480393"/>
           <w:citation/>
         </w:sdtPr>
+        <w:sdtEndPr/>
         <w:sdtContent>
           <w:r>
             <w:fldChar w:fldCharType="begin"/>
@@ -24326,6 +24232,7 @@
           <w:id w:val="-626698697"/>
           <w:citation/>
         </w:sdtPr>
+        <w:sdtEndPr/>
         <w:sdtContent>
           <w:r>
             <w:fldChar w:fldCharType="begin"/>
@@ -24370,6 +24277,7 @@
           <w:id w:val="182413770"/>
           <w:citation/>
         </w:sdtPr>
+        <w:sdtEndPr/>
         <w:sdtContent>
           <w:r>
             <w:fldChar w:fldCharType="begin"/>
@@ -24833,6 +24741,7 @@
           <w:id w:val="1782996539"/>
           <w:citation/>
         </w:sdtPr>
+        <w:sdtEndPr/>
         <w:sdtContent>
           <w:r>
             <w:fldChar w:fldCharType="begin"/>
@@ -24930,6 +24839,7 @@
           <w:id w:val="-413390419"/>
           <w:citation/>
         </w:sdtPr>
+        <w:sdtEndPr/>
         <w:sdtContent>
           <w:r>
             <w:fldChar w:fldCharType="begin"/>
@@ -24982,6 +24892,7 @@
           <w:id w:val="680388953"/>
           <w:citation/>
         </w:sdtPr>
+        <w:sdtEndPr/>
         <w:sdtContent>
           <w:r>
             <w:fldChar w:fldCharType="begin"/>
@@ -25026,6 +24937,7 @@
           <w:id w:val="-1822802971"/>
           <w:citation/>
         </w:sdtPr>
+        <w:sdtEndPr/>
         <w:sdtContent>
           <w:r>
             <w:fldChar w:fldCharType="begin"/>
@@ -25358,7 +25270,7 @@
                     </pic:cNvPicPr>
                   </pic:nvPicPr>
                   <pic:blipFill rotWithShape="1">
-                    <a:blip r:embed="rId28">
+                    <a:blip r:embed="rId27">
                       <a:extLst>
                         <a:ext uri="{28A0092B-C50C-407E-A947-70E740481C1C}">
                           <a14:useLocalDpi xmlns:a14="http://schemas.microsoft.com/office/drawing/2010/main" val="0"/>
@@ -25545,7 +25457,7 @@
                     </pic:cNvPicPr>
                   </pic:nvPicPr>
                   <pic:blipFill rotWithShape="1">
-                    <a:blip r:embed="rId28">
+                    <a:blip r:embed="rId27">
                       <a:extLst>
                         <a:ext uri="{28A0092B-C50C-407E-A947-70E740481C1C}">
                           <a14:useLocalDpi xmlns:a14="http://schemas.microsoft.com/office/drawing/2010/main" val="0"/>
@@ -25649,15 +25561,7 @@
         <w:t>safe approach</w:t>
       </w:r>
       <w:r>
-        <w:t xml:space="preserve">, and thus is usually recommended to critical applications. The downside, however, being having two systems run simultaneously for </w:t>
-      </w:r>
-      <w:proofErr w:type="gramStart"/>
-      <w:r>
-        <w:t>a period of time</w:t>
-      </w:r>
-      <w:proofErr w:type="gramEnd"/>
-      <w:r>
-        <w:t xml:space="preserve"> and led to </w:t>
+        <w:t xml:space="preserve">, and thus is usually recommended to critical applications. The downside, however, being having two systems run simultaneously for a period of time and led to </w:t>
       </w:r>
       <w:r>
         <w:rPr>
@@ -25712,7 +25616,7 @@
                     </pic:cNvPicPr>
                   </pic:nvPicPr>
                   <pic:blipFill rotWithShape="1">
-                    <a:blip r:embed="rId28">
+                    <a:blip r:embed="rId27">
                       <a:extLst>
                         <a:ext uri="{28A0092B-C50C-407E-A947-70E740481C1C}">
                           <a14:useLocalDpi xmlns:a14="http://schemas.microsoft.com/office/drawing/2010/main" val="0"/>
@@ -25780,15 +25684,7 @@
         <w:t>only part of the new system is implemented into the old system</w:t>
       </w:r>
       <w:r>
-        <w:t xml:space="preserve"> </w:t>
-      </w:r>
-      <w:proofErr w:type="gramStart"/>
-      <w:r>
-        <w:t>as a means to</w:t>
-      </w:r>
-      <w:proofErr w:type="gramEnd"/>
-      <w:r>
-        <w:t xml:space="preserve"> measure its impact and effectiveness. Once the ‘pilot’ performs in satisfactory level, the replacement of the old system into the new one takes place immediately, as demonstrated in </w:t>
+        <w:t xml:space="preserve"> as a means to measure its impact and effectiveness. Once the ‘pilot’ performs in satisfactory level, the replacement of the old system into the new one takes place immediately, as demonstrated in </w:t>
       </w:r>
       <w:r>
         <w:rPr>
@@ -25897,7 +25793,7 @@
                     </pic:cNvPicPr>
                   </pic:nvPicPr>
                   <pic:blipFill rotWithShape="1">
-                    <a:blip r:embed="rId28">
+                    <a:blip r:embed="rId27">
                       <a:extLst>
                         <a:ext uri="{28A0092B-C50C-407E-A947-70E740481C1C}">
                           <a14:useLocalDpi xmlns:a14="http://schemas.microsoft.com/office/drawing/2010/main" val="0"/>
@@ -26208,15 +26104,7 @@
         <w:t xml:space="preserve">Throughout the project management from this scenario, our team has learned the importance of proper management in development-based projects that </w:t>
       </w:r>
       <w:r>
-        <w:t xml:space="preserve">especially utilized time and resource management. With the lack of </w:t>
-      </w:r>
-      <w:proofErr w:type="gramStart"/>
-      <w:r>
-        <w:t>sufficient</w:t>
-      </w:r>
-      <w:proofErr w:type="gramEnd"/>
-      <w:r>
-        <w:t xml:space="preserve"> time and resources in the mentioned scenario, the team has learned to organize the tasks required to complete the project based on their respective priorities, whilst identifying suitable approaches to complete the project’s planning and implementations, such as the usage of selecting applicable Project Methodology, Work Breakdown Structure, </w:t>
+        <w:t xml:space="preserve">especially utilized time and resource management. With the lack of sufficient time and resources in the mentioned scenario, the team has learned to organize the tasks required to complete the project based on their respective priorities, whilst identifying suitable approaches to complete the project’s planning and implementations, such as the usage of selecting applicable Project Methodology, Work Breakdown Structure, </w:t>
       </w:r>
       <w:r>
         <w:t>Cost Breakdowns, and so on. Besides, the team also learnt to consider multifarious aspects in delegating project activities based on not only the stakeholders’ requirements, but also the project development team’s capability and skillsets in overall. That also led to the adaption of analysis in Project Quality Management where identification of several issues required to be resolved via quality planning, assurance and control were recommended for the project plan as well.</w:t>
@@ -26235,21 +26123,7 @@
         <w:rPr>
           <w:b/>
         </w:rPr>
-        <w:t xml:space="preserve">[Muhammad Izzat Bin </w:t>
-      </w:r>
-      <w:proofErr w:type="spellStart"/>
-      <w:r>
-        <w:rPr>
-          <w:b/>
-        </w:rPr>
-        <w:t>Mohd</w:t>
-      </w:r>
-      <w:proofErr w:type="spellEnd"/>
-      <w:r>
-        <w:rPr>
-          <w:b/>
-        </w:rPr>
-        <w:t xml:space="preserve"> Jamil, TP035719]</w:t>
+        <w:t>[Muhammad Izzat Bin Mohd Jamil, TP035719]</w:t>
       </w:r>
       <w:bookmarkEnd w:id="56"/>
     </w:p>
@@ -27034,6 +26908,7 @@
           <w:id w:val="1181926487"/>
           <w:citation/>
         </w:sdtPr>
+        <w:sdtEndPr/>
         <w:sdtContent>
           <w:r>
             <w:fldChar w:fldCharType="begin"/>
@@ -27211,6 +27086,7 @@
           <w:id w:val="-1255744202"/>
           <w:citation/>
         </w:sdtPr>
+        <w:sdtEndPr/>
         <w:sdtContent>
           <w:r>
             <w:fldChar w:fldCharType="begin"/>
@@ -27265,15 +27141,7 @@
         <w:spacing w:line="360" w:lineRule="auto"/>
       </w:pPr>
       <w:r>
-        <w:t xml:space="preserve">A plan template is vital to create a communications plan </w:t>
-      </w:r>
-      <w:proofErr w:type="gramStart"/>
-      <w:r>
-        <w:t>in order to</w:t>
-      </w:r>
-      <w:proofErr w:type="gramEnd"/>
-      <w:r>
-        <w:t xml:space="preserve"> </w:t>
+        <w:t xml:space="preserve">A plan template is vital to create a communications plan in order to </w:t>
       </w:r>
       <w:r>
         <w:rPr>
@@ -27486,19 +27354,9 @@
             <w:pPr>
               <w:jc w:val="center"/>
             </w:pPr>
-            <w:proofErr w:type="spellStart"/>
-            <w:r>
-              <w:t>Monos</w:t>
-            </w:r>
-            <w:proofErr w:type="spellEnd"/>
-            <w:r>
-              <w:t xml:space="preserve"> </w:t>
-            </w:r>
-            <w:proofErr w:type="spellStart"/>
-            <w:r>
-              <w:t>Krome</w:t>
-            </w:r>
-            <w:proofErr w:type="spellEnd"/>
+            <w:r>
+              <w:t>Monos Krome</w:t>
+            </w:r>
           </w:p>
         </w:tc>
         <w:tc>
@@ -27587,13 +27445,8 @@
             <w:pPr>
               <w:jc w:val="center"/>
             </w:pPr>
-            <w:proofErr w:type="spellStart"/>
-            <w:r>
-              <w:t>Lunaire</w:t>
-            </w:r>
-            <w:proofErr w:type="spellEnd"/>
-            <w:r>
-              <w:t xml:space="preserve"> Mun</w:t>
+            <w:r>
+              <w:t>Lunaire Mun</w:t>
             </w:r>
           </w:p>
         </w:tc>
@@ -27675,13 +27528,8 @@
             <w:pPr>
               <w:jc w:val="center"/>
             </w:pPr>
-            <w:proofErr w:type="spellStart"/>
-            <w:r>
-              <w:t>Apolloa</w:t>
-            </w:r>
-            <w:proofErr w:type="spellEnd"/>
-            <w:r>
-              <w:t xml:space="preserve"> Sun</w:t>
+            <w:r>
+              <w:t>Apolloa Sun</w:t>
             </w:r>
           </w:p>
         </w:tc>
@@ -27821,6 +27669,7 @@
           <w:id w:val="78028290"/>
           <w:citation/>
         </w:sdtPr>
+        <w:sdtEndPr/>
         <w:sdtContent>
           <w:r>
             <w:fldChar w:fldCharType="begin"/>
@@ -27949,15 +27798,7 @@
         <w:spacing w:line="360" w:lineRule="auto"/>
       </w:pPr>
       <w:r>
-        <w:t xml:space="preserve">Communication model is a representation on how communication, in general, works using senders and receivers as </w:t>
-      </w:r>
-      <w:proofErr w:type="gramStart"/>
-      <w:r>
-        <w:t>the each</w:t>
-      </w:r>
-      <w:proofErr w:type="gramEnd"/>
-      <w:r>
-        <w:t xml:space="preserve"> ends of the model, with the communication channel itself acting as the medium connecting them together along with several elements as well, such as the reference diagram in </w:t>
+        <w:t xml:space="preserve">Communication model is a representation on how communication, in general, works using senders and receivers as the each ends of the model, with the communication channel itself acting as the medium connecting them together along with several elements as well, such as the reference diagram in </w:t>
       </w:r>
       <w:r>
         <w:rPr>
@@ -27997,7 +27838,7 @@
                     </pic:cNvPicPr>
                   </pic:nvPicPr>
                   <pic:blipFill>
-                    <a:blip r:embed="rId29">
+                    <a:blip r:embed="rId28">
                       <a:extLst>
                         <a:ext uri="{28A0092B-C50C-407E-A947-70E740481C1C}">
                           <a14:useLocalDpi xmlns:a14="http://schemas.microsoft.com/office/drawing/2010/main" val="0"/>
@@ -28083,6 +27924,7 @@
           <w:id w:val="-579831272"/>
           <w:citation/>
         </w:sdtPr>
+        <w:sdtEndPr/>
         <w:sdtContent>
           <w:r>
             <w:fldChar w:fldCharType="begin"/>
@@ -28836,6 +28678,7 @@
           <w:id w:val="-920631345"/>
           <w:citation/>
         </w:sdtPr>
+        <w:sdtEndPr/>
         <w:sdtContent>
           <w:r>
             <w:fldChar w:fldCharType="begin"/>
@@ -29610,6 +29453,7 @@
           <w:id w:val="-1238083527"/>
           <w:citation/>
         </w:sdtPr>
+        <w:sdtEndPr/>
         <w:sdtContent>
           <w:r>
             <w:fldChar w:fldCharType="begin"/>
@@ -29843,7 +29687,7 @@
                     <pic:cNvPicPr/>
                   </pic:nvPicPr>
                   <pic:blipFill rotWithShape="1">
-                    <a:blip r:embed="rId30"/>
+                    <a:blip r:embed="rId29"/>
                     <a:srcRect l="970" t="620" r="-1" b="508"/>
                     <a:stretch/>
                   </pic:blipFill>
@@ -30022,7 +29866,7 @@
                     <pic:cNvPicPr/>
                   </pic:nvPicPr>
                   <pic:blipFill>
-                    <a:blip r:embed="rId31"/>
+                    <a:blip r:embed="rId30"/>
                     <a:stretch>
                       <a:fillRect/>
                     </a:stretch>
@@ -30161,7 +30005,7 @@
                     <pic:cNvPicPr/>
                   </pic:nvPicPr>
                   <pic:blipFill>
-                    <a:blip r:embed="rId32"/>
+                    <a:blip r:embed="rId31"/>
                     <a:stretch>
                       <a:fillRect/>
                     </a:stretch>
@@ -30324,6 +30168,7 @@
           <w:id w:val="-1328900480"/>
           <w:citation/>
         </w:sdtPr>
+        <w:sdtEndPr/>
         <w:sdtContent>
           <w:r>
             <w:fldChar w:fldCharType="begin"/>
@@ -30452,7 +30297,6 @@
           <w:i/>
         </w:rPr>
       </w:pPr>
-      <w:bookmarkStart w:id="61" w:name="_GoBack"/>
       <w:r>
         <w:rPr>
           <w:noProof/>
@@ -30473,7 +30317,7 @@
                     <pic:cNvPicPr/>
                   </pic:nvPicPr>
                   <pic:blipFill>
-                    <a:blip r:embed="rId33"/>
+                    <a:blip r:embed="rId32"/>
                     <a:stretch>
                       <a:fillRect/>
                     </a:stretch>
@@ -30493,7 +30337,6 @@
           </wp:inline>
         </w:drawing>
       </w:r>
-      <w:bookmarkEnd w:id="61"/>
       <w:r>
         <w:rPr>
           <w:b/>
@@ -31265,11 +31108,9 @@
             <w:pPr>
               <w:jc w:val="center"/>
             </w:pPr>
-            <w:proofErr w:type="spellStart"/>
             <w:r>
               <w:t>Shela</w:t>
             </w:r>
-            <w:proofErr w:type="spellEnd"/>
           </w:p>
         </w:tc>
         <w:tc>
@@ -32357,11 +32198,9 @@
             <w:pPr>
               <w:jc w:val="center"/>
             </w:pPr>
-            <w:proofErr w:type="spellStart"/>
             <w:r>
               <w:t>Nevilla</w:t>
             </w:r>
-            <w:proofErr w:type="spellEnd"/>
           </w:p>
         </w:tc>
         <w:tc>
@@ -32928,11 +32767,9 @@
             <w:pPr>
               <w:jc w:val="center"/>
             </w:pPr>
-            <w:proofErr w:type="spellStart"/>
             <w:r>
               <w:t>Tord</w:t>
             </w:r>
-            <w:proofErr w:type="spellEnd"/>
           </w:p>
         </w:tc>
         <w:tc>
@@ -33075,11 +32912,9 @@
             <w:pPr>
               <w:jc w:val="center"/>
             </w:pPr>
-            <w:proofErr w:type="spellStart"/>
             <w:r>
               <w:t>Edd</w:t>
             </w:r>
-            <w:proofErr w:type="spellEnd"/>
           </w:p>
         </w:tc>
         <w:tc>
@@ -33361,11 +33196,9 @@
             <w:pPr>
               <w:jc w:val="center"/>
             </w:pPr>
-            <w:proofErr w:type="spellStart"/>
             <w:r>
               <w:t>Djeeta</w:t>
             </w:r>
-            <w:proofErr w:type="spellEnd"/>
           </w:p>
         </w:tc>
         <w:tc>
@@ -33642,8 +33475,8 @@
           <w:b/>
         </w:rPr>
       </w:pPr>
-      <w:bookmarkStart w:id="62" w:name="_Toc521192088"/>
-      <w:bookmarkStart w:id="63" w:name="_Hlk524202169"/>
+      <w:bookmarkStart w:id="61" w:name="_Toc521192088"/>
+      <w:bookmarkStart w:id="62" w:name="_Hlk524202169"/>
       <w:r>
         <w:lastRenderedPageBreak/>
         <w:t xml:space="preserve">10.4 Risk Management </w:t>
@@ -33652,21 +33485,7 @@
         <w:rPr>
           <w:b/>
         </w:rPr>
-        <w:t xml:space="preserve">[Yeo </w:t>
-      </w:r>
-      <w:proofErr w:type="spellStart"/>
-      <w:r>
-        <w:rPr>
-          <w:b/>
-        </w:rPr>
-        <w:t>Zhi</w:t>
-      </w:r>
-      <w:proofErr w:type="spellEnd"/>
-      <w:r>
-        <w:rPr>
-          <w:b/>
-        </w:rPr>
-        <w:t xml:space="preserve"> Yin, T</w:t>
+        <w:t>[Yeo Zhi Yin, T</w:t>
       </w:r>
       <w:r>
         <w:rPr>
@@ -33680,7 +33499,7 @@
         </w:rPr>
         <w:t>035402]</w:t>
       </w:r>
-      <w:bookmarkEnd w:id="62"/>
+      <w:bookmarkEnd w:id="61"/>
     </w:p>
     <w:p>
       <w:r>
@@ -33691,6 +33510,7 @@
           <w:id w:val="1556119946"/>
           <w:citation/>
         </w:sdtPr>
+        <w:sdtEndPr/>
         <w:sdtContent>
           <w:r>
             <w:fldChar w:fldCharType="begin"/>
@@ -33735,6 +33555,7 @@
           <w:id w:val="694734949"/>
           <w:citation/>
         </w:sdtPr>
+        <w:sdtEndPr/>
         <w:sdtContent>
           <w:r>
             <w:fldChar w:fldCharType="begin"/>
@@ -33837,15 +33658,7 @@
         <w:ind w:left="360"/>
       </w:pPr>
       <w:r>
-        <w:t xml:space="preserve">With these processes, the team will be able to response with appropriate action the reduce the impact and effect of the risk or even gain positive effect from the risk. Risk should be managed throughout the whole project duration and expecting some unexpected events or problems to be happened during the execution of the project. A project comes with the risk start from initiating phase of project. A calm mind-set or experienced project manager will be </w:t>
-      </w:r>
-      <w:proofErr w:type="gramStart"/>
-      <w:r>
-        <w:t>more ready</w:t>
-      </w:r>
-      <w:proofErr w:type="gramEnd"/>
-      <w:r>
-        <w:t xml:space="preserve"> when risks happen. Proper risk management planning helps the project progress with less chance of getting negative effects by the risk occurred during the project life time.</w:t>
+        <w:t>With these processes, the team will be able to response with appropriate action the reduce the impact and effect of the risk or even gain positive effect from the risk. Risk should be managed throughout the whole project duration and expecting some unexpected events or problems to be happened during the execution of the project. A project comes with the risk start from initiating phase of project. A calm mind-set or experienced project manager will be more ready when risks happen. Proper risk management planning helps the project progress with less chance of getting negative effects by the risk occurred during the project life time.</w:t>
       </w:r>
     </w:p>
     <w:p>
@@ -33885,6 +33698,7 @@
           <w:id w:val="2044709490"/>
           <w:citation/>
         </w:sdtPr>
+        <w:sdtEndPr/>
         <w:sdtContent>
           <w:r>
             <w:fldChar w:fldCharType="begin"/>
@@ -33987,6 +33801,7 @@
           <w:id w:val="202222376"/>
           <w:citation/>
         </w:sdtPr>
+        <w:sdtEndPr/>
         <w:sdtContent>
           <w:r>
             <w:fldChar w:fldCharType="begin"/>
@@ -34024,6 +33839,7 @@
           <w:id w:val="-430355396"/>
           <w:citation/>
         </w:sdtPr>
+        <w:sdtEndPr/>
         <w:sdtContent>
           <w:r>
             <w:fldChar w:fldCharType="begin"/>
@@ -34446,7 +34262,7 @@
                     <pic:cNvPicPr/>
                   </pic:nvPicPr>
                   <pic:blipFill>
-                    <a:blip r:embed="rId34"/>
+                    <a:blip r:embed="rId33"/>
                     <a:stretch>
                       <a:fillRect/>
                     </a:stretch>
@@ -34475,14 +34291,27 @@
         <w:tab/>
         <w:t xml:space="preserve">Figure </w:t>
       </w:r>
-      <w:fldSimple w:instr=" SEQ Figure \* ARABIC ">
-        <w:r>
-          <w:rPr>
-            <w:noProof/>
-          </w:rPr>
-          <w:t>1</w:t>
-        </w:r>
-      </w:fldSimple>
+      <w:r>
+        <w:fldChar w:fldCharType="begin"/>
+      </w:r>
+      <w:r>
+        <w:instrText xml:space="preserve"> SEQ Figure \* ARABIC </w:instrText>
+      </w:r>
+      <w:r>
+        <w:fldChar w:fldCharType="separate"/>
+      </w:r>
+      <w:r>
+        <w:rPr>
+          <w:noProof/>
+        </w:rPr>
+        <w:t>1</w:t>
+      </w:r>
+      <w:r>
+        <w:rPr>
+          <w:noProof/>
+        </w:rPr>
+        <w:fldChar w:fldCharType="end"/>
+      </w:r>
       <w:r>
         <w:t>https://project-management.com/understanding-the-risk-breakdown-structure-rbs/</w:t>
       </w:r>
@@ -34495,7 +34324,7 @@
           <w:u w:val="single"/>
         </w:rPr>
       </w:pPr>
-      <w:bookmarkStart w:id="64" w:name="_Toc521192089"/>
+      <w:bookmarkStart w:id="63" w:name="_Toc521192089"/>
       <w:r>
         <w:rPr>
           <w:b/>
@@ -34525,6 +34354,7 @@
           <w:id w:val="1413734896"/>
           <w:citation/>
         </w:sdtPr>
+        <w:sdtEndPr/>
         <w:sdtContent>
           <w:r>
             <w:fldChar w:fldCharType="begin"/>
@@ -34645,23 +34475,17 @@
       </w:pPr>
       <w:r>
         <w:tab/>
-      </w:r>
-      <w:proofErr w:type="gramStart"/>
-      <w:r>
         <w:t>Delphi technique</w:t>
       </w:r>
       <w:r>
-        <w:t>,</w:t>
-      </w:r>
-      <w:proofErr w:type="gramEnd"/>
-      <w:r>
-        <w:t xml:space="preserve"> is a forecasting or estimating method based on a discussion by a group of experts</w:t>
+        <w:t>, is a forecasting or estimating method based on a discussion by a group of experts</w:t>
       </w:r>
       <w:sdt>
         <w:sdtPr>
           <w:id w:val="-1759128363"/>
           <w:citation/>
         </w:sdtPr>
+        <w:sdtEndPr/>
         <w:sdtContent>
           <w:r>
             <w:fldChar w:fldCharType="begin"/>
@@ -34708,15 +34532,7 @@
       </w:pPr>
       <w:r>
         <w:tab/>
-        <w:t xml:space="preserve">Situation from the previous team will be analyzed too and find out what was the problem occurred when they </w:t>
-      </w:r>
-      <w:proofErr w:type="gramStart"/>
-      <w:r>
-        <w:t>was</w:t>
-      </w:r>
-      <w:proofErr w:type="gramEnd"/>
-      <w:r>
-        <w:t xml:space="preserve"> handling the project.</w:t>
+        <w:t>Situation from the previous team will be analyzed too and find out what was the problem occurred when they was handling the project.</w:t>
       </w:r>
     </w:p>
     <w:p>
@@ -34749,15 +34565,7 @@
         <w:ind w:left="360"/>
       </w:pPr>
       <w:r>
-        <w:t xml:space="preserve">Risk register is a documented list of risks that has been identified by the risk manager, </w:t>
-      </w:r>
-      <w:proofErr w:type="gramStart"/>
-      <w:r>
-        <w:t>It</w:t>
-      </w:r>
-      <w:proofErr w:type="gramEnd"/>
-      <w:r>
-        <w:t xml:space="preserve"> includes potential risks and identified risks. The key components of a risk register are stated below:</w:t>
+        <w:t>Risk register is a documented list of risks that has been identified by the risk manager, It includes potential risks and identified risks. The key components of a risk register are stated below:</w:t>
       </w:r>
     </w:p>
     <w:p>
@@ -34883,15 +34691,7 @@
         <w:t>by combining</w:t>
       </w:r>
       <w:r>
-        <w:t xml:space="preserve"> the probability and impact of the risk. The purpose of doing this analysis is to allow the control of the risk based of its severity. Risk manager </w:t>
-      </w:r>
-      <w:proofErr w:type="gramStart"/>
-      <w:r>
-        <w:t>have to</w:t>
-      </w:r>
-      <w:proofErr w:type="gramEnd"/>
-      <w:r>
-        <w:t xml:space="preserve"> come out with a good strategy that can mitigate or avoid the risks during the project.</w:t>
+        <w:t xml:space="preserve"> the probability and impact of the risk. The purpose of doing this analysis is to allow the control of the risk based of its severity. Risk manager have to come out with a good strategy that can mitigate or avoid the risks during the project.</w:t>
       </w:r>
     </w:p>
     <w:p>
@@ -35728,25 +35528,7 @@
           <w:color w:val="auto"/>
           <w:sz w:val="24"/>
         </w:rPr>
-        <w:t xml:space="preserve">Each negative risk and positive risk </w:t>
-      </w:r>
-      <w:proofErr w:type="gramStart"/>
-      <w:r>
-        <w:rPr>
-          <w:i w:val="0"/>
-          <w:color w:val="auto"/>
-          <w:sz w:val="24"/>
-        </w:rPr>
-        <w:t>has</w:t>
-      </w:r>
-      <w:proofErr w:type="gramEnd"/>
-      <w:r>
-        <w:rPr>
-          <w:i w:val="0"/>
-          <w:color w:val="auto"/>
-          <w:sz w:val="24"/>
-        </w:rPr>
-        <w:t xml:space="preserve"> 4 types of risk response so there are a total of 8 types of risk response.</w:t>
+        <w:t>Each negative risk and positive risk has 4 types of risk response so there are a total of 8 types of risk response.</w:t>
       </w:r>
     </w:p>
     <w:p>
@@ -36287,23 +36069,7 @@
                 <w:sz w:val="10"/>
                 <w:szCs w:val="16"/>
               </w:rPr>
-              <w:t xml:space="preserve">Steering committee questioning about the </w:t>
-            </w:r>
-            <w:proofErr w:type="gramStart"/>
-            <w:r>
-              <w:rPr>
-                <w:sz w:val="10"/>
-                <w:szCs w:val="16"/>
-              </w:rPr>
-              <w:t>budget ,technical</w:t>
-            </w:r>
-            <w:proofErr w:type="gramEnd"/>
-            <w:r>
-              <w:rPr>
-                <w:sz w:val="10"/>
-                <w:szCs w:val="16"/>
-              </w:rPr>
-              <w:t xml:space="preserve"> and operation issue</w:t>
+              <w:t>Steering committee questioning about the budget ,technical and operation issue</w:t>
             </w:r>
           </w:p>
         </w:tc>
@@ -36607,23 +36373,7 @@
                 <w:sz w:val="10"/>
                 <w:szCs w:val="16"/>
               </w:rPr>
-              <w:t xml:space="preserve">Packed schedule </w:t>
-            </w:r>
-            <w:proofErr w:type="gramStart"/>
-            <w:r>
-              <w:rPr>
-                <w:sz w:val="10"/>
-                <w:szCs w:val="16"/>
-              </w:rPr>
-              <w:t>disallow</w:t>
-            </w:r>
-            <w:proofErr w:type="gramEnd"/>
-            <w:r>
-              <w:rPr>
-                <w:sz w:val="10"/>
-                <w:szCs w:val="16"/>
-              </w:rPr>
-              <w:t xml:space="preserve"> team members to do the documentation</w:t>
+              <w:t>Packed schedule disallow team members to do the documentation</w:t>
             </w:r>
           </w:p>
         </w:tc>
@@ -36930,23 +36680,7 @@
                 <w:sz w:val="10"/>
                 <w:szCs w:val="16"/>
               </w:rPr>
-              <w:t xml:space="preserve">Project manager </w:t>
-            </w:r>
-            <w:proofErr w:type="gramStart"/>
-            <w:r>
-              <w:rPr>
-                <w:sz w:val="10"/>
-                <w:szCs w:val="16"/>
-              </w:rPr>
-              <w:t>lacking of</w:t>
-            </w:r>
-            <w:proofErr w:type="gramEnd"/>
-            <w:r>
-              <w:rPr>
-                <w:sz w:val="10"/>
-                <w:szCs w:val="16"/>
-              </w:rPr>
-              <w:t xml:space="preserve"> managing skill</w:t>
+              <w:t>Project manager lacking of managing skill</w:t>
             </w:r>
           </w:p>
         </w:tc>
@@ -41540,27 +41274,7 @@
                 <w:szCs w:val="14"/>
                 <w:lang w:eastAsia="ja-JP"/>
               </w:rPr>
-              <w:t xml:space="preserve">the hardware and software delivery </w:t>
-            </w:r>
-            <w:proofErr w:type="gramStart"/>
-            <w:r>
-              <w:rPr>
-                <w:rFonts w:ascii="Calibri" w:eastAsia="Times New Roman" w:hAnsi="Calibri" w:cs="Calibri"/>
-                <w:sz w:val="10"/>
-                <w:szCs w:val="14"/>
-                <w:lang w:eastAsia="ja-JP"/>
-              </w:rPr>
-              <w:t>was</w:t>
-            </w:r>
-            <w:proofErr w:type="gramEnd"/>
-            <w:r>
-              <w:rPr>
-                <w:rFonts w:ascii="Calibri" w:eastAsia="Times New Roman" w:hAnsi="Calibri" w:cs="Calibri"/>
-                <w:sz w:val="10"/>
-                <w:szCs w:val="14"/>
-                <w:lang w:eastAsia="ja-JP"/>
-              </w:rPr>
-              <w:t xml:space="preserve"> still being negotiated with some potential vendors while there were only four (4) months to complete the project.</w:t>
+              <w:t>the hardware and software delivery was still being negotiated with some potential vendors while there were only four (4) months to complete the project.</w:t>
             </w:r>
           </w:p>
         </w:tc>
@@ -41825,7 +41539,33 @@
         <w:t>Risk management is essential for the project team during a project. Proper risk management can lead to success of a project. Risk management should be done properly and well planned to increase the success rate of a project. Risk management requires sources from every department including the stakeholders of the system.</w:t>
       </w:r>
     </w:p>
-    <w:bookmarkEnd w:id="63"/>
+    <w:p/>
+    <w:p>
+      <w:pPr>
+        <w:rPr>
+          <w:b/>
+          <w:u w:val="single"/>
+        </w:rPr>
+      </w:pPr>
+      <w:r>
+        <w:rPr>
+          <w:b/>
+          <w:u w:val="single"/>
+        </w:rPr>
+        <w:t>Lesson Learned Report</w:t>
+      </w:r>
+    </w:p>
+    <w:p>
+      <w:r>
+        <w:t>During the analysis of the issues by applying tools and techniques applicable to the solution of those issues,</w:t>
+      </w:r>
+      <w:r>
+        <w:t xml:space="preserve"> I have learned that risk management is an important element for a project as risk register can prevent a lot of unnecessary risk that might cost the project to fail or cause loses in financial and reputation. Risk register must be well planned to avoid or prepare for unexpected risk for team to overcome the tricky situation.</w:t>
+      </w:r>
+      <w:bookmarkStart w:id="64" w:name="_GoBack"/>
+      <w:bookmarkEnd w:id="64"/>
+    </w:p>
+    <w:bookmarkEnd w:id="62"/>
     <w:p/>
     <w:p/>
     <w:p>
@@ -41845,11 +41585,11 @@
         <w:lastRenderedPageBreak/>
         <w:t>11. CONCLUSION</w:t>
       </w:r>
-      <w:bookmarkEnd w:id="64"/>
+      <w:bookmarkEnd w:id="63"/>
     </w:p>
     <w:p/>
     <w:sectPr>
-      <w:headerReference w:type="default" r:id="rId35"/>
+      <w:headerReference w:type="default" r:id="rId34"/>
       <w:pgSz w:w="12240" w:h="15840"/>
       <w:pgMar w:top="1440" w:right="1440" w:bottom="1440" w:left="1440" w:header="720" w:footer="720" w:gutter="0"/>
       <w:pgNumType w:start="1"/>
@@ -41861,7 +41601,7 @@
 </file>
 
 <file path=word/comments.xml><?xml version="1.0" encoding="utf-8"?>
-<w:comments xmlns:wpc="http://schemas.microsoft.com/office/word/2010/wordprocessingCanvas" xmlns:cx="http://schemas.microsoft.com/office/drawing/2014/chartex" xmlns:cx1="http://schemas.microsoft.com/office/drawing/2015/9/8/chartex" xmlns:cx2="http://schemas.microsoft.com/office/drawing/2015/10/21/chartex" xmlns:cx3="http://schemas.microsoft.com/office/drawing/2016/5/9/chartex" xmlns:cx4="http://schemas.microsoft.com/office/drawing/2016/5/10/chartex" xmlns:cx5="http://schemas.microsoft.com/office/drawing/2016/5/11/chartex" xmlns:cx6="http://schemas.microsoft.com/office/drawing/2016/5/12/chartex" xmlns:cx7="http://schemas.microsoft.com/office/drawing/2016/5/13/chartex" xmlns:cx8="http://schemas.microsoft.com/office/drawing/2016/5/14/chartex" xmlns:mc="http://schemas.openxmlformats.org/markup-compatibility/2006" xmlns:aink="http://schemas.microsoft.com/office/drawing/2016/ink" xmlns:am3d="http://schemas.microsoft.com/office/drawing/2017/model3d" xmlns:o="urn:schemas-microsoft-com:office:office" xmlns:r="http://schemas.openxmlformats.org/officeDocument/2006/relationships" xmlns:m="http://schemas.openxmlformats.org/officeDocument/2006/math" xmlns:v="urn:schemas-microsoft-com:vml" xmlns:wp14="http://schemas.microsoft.com/office/word/2010/wordprocessingDrawing" xmlns:wp="http://schemas.openxmlformats.org/drawingml/2006/wordprocessingDrawing" xmlns:w10="urn:schemas-microsoft-com:office:word" xmlns:w="http://schemas.openxmlformats.org/wordprocessingml/2006/main" xmlns:w14="http://schemas.microsoft.com/office/word/2010/wordml" xmlns:w15="http://schemas.microsoft.com/office/word/2012/wordml" xmlns:w16cid="http://schemas.microsoft.com/office/word/2016/wordml/cid" xmlns:w16se="http://schemas.microsoft.com/office/word/2015/wordml/symex" xmlns:wpg="http://schemas.microsoft.com/office/word/2010/wordprocessingGroup" xmlns:wpi="http://schemas.microsoft.com/office/word/2010/wordprocessingInk" xmlns:wne="http://schemas.microsoft.com/office/word/2006/wordml" xmlns:wps="http://schemas.microsoft.com/office/word/2010/wordprocessingShape" mc:Ignorable="w14 w15 w16se w16cid wp14">
+<w:comments xmlns:wpc="http://schemas.microsoft.com/office/word/2010/wordprocessingCanvas" xmlns:cx="http://schemas.microsoft.com/office/drawing/2014/chartex" xmlns:cx1="http://schemas.microsoft.com/office/drawing/2015/9/8/chartex" xmlns:mc="http://schemas.openxmlformats.org/markup-compatibility/2006" xmlns:o="urn:schemas-microsoft-com:office:office" xmlns:r="http://schemas.openxmlformats.org/officeDocument/2006/relationships" xmlns:m="http://schemas.openxmlformats.org/officeDocument/2006/math" xmlns:v="urn:schemas-microsoft-com:vml" xmlns:wp14="http://schemas.microsoft.com/office/word/2010/wordprocessingDrawing" xmlns:wp="http://schemas.openxmlformats.org/drawingml/2006/wordprocessingDrawing" xmlns:w10="urn:schemas-microsoft-com:office:word" xmlns:w="http://schemas.openxmlformats.org/wordprocessingml/2006/main" xmlns:w14="http://schemas.microsoft.com/office/word/2010/wordml" xmlns:w15="http://schemas.microsoft.com/office/word/2012/wordml" xmlns:w16se="http://schemas.microsoft.com/office/word/2015/wordml/symex" xmlns:wpg="http://schemas.microsoft.com/office/word/2010/wordprocessingGroup" xmlns:wpi="http://schemas.microsoft.com/office/word/2010/wordprocessingInk" xmlns:wne="http://schemas.microsoft.com/office/word/2006/wordml" xmlns:wps="http://schemas.microsoft.com/office/word/2010/wordprocessingShape" mc:Ignorable="w14 w15 w16se wp14">
   <w:comment w:id="0" w:author="Ang Chee Siah" w:date="2018-06-22T13:30:00Z" w:initials="ACS">
     <w:p>
       <w:pPr>
@@ -41958,13 +41698,8 @@
         </w:numPr>
       </w:pPr>
       <w:r>
-        <w:t xml:space="preserve">Just follow the Gannt chart </w:t>
-      </w:r>
-      <w:proofErr w:type="spellStart"/>
-      <w:r>
-        <w:t>lah</w:t>
-      </w:r>
-      <w:proofErr w:type="spellEnd"/>
+        <w:t>Just follow the Gannt chart lah</w:t>
+      </w:r>
     </w:p>
   </w:comment>
   <w:comment w:id="36" w:author="Ang Chee Siah" w:date="2018-07-03T15:54:00Z" w:initials="ACS">
@@ -42173,7 +41908,7 @@
 </file>
 
 <file path=word/commentsExtended.xml><?xml version="1.0" encoding="utf-8"?>
-<w15:commentsEx xmlns:wpc="http://schemas.microsoft.com/office/word/2010/wordprocessingCanvas" xmlns:cx="http://schemas.microsoft.com/office/drawing/2014/chartex" xmlns:cx1="http://schemas.microsoft.com/office/drawing/2015/9/8/chartex" xmlns:cx2="http://schemas.microsoft.com/office/drawing/2015/10/21/chartex" xmlns:cx3="http://schemas.microsoft.com/office/drawing/2016/5/9/chartex" xmlns:cx4="http://schemas.microsoft.com/office/drawing/2016/5/10/chartex" xmlns:cx5="http://schemas.microsoft.com/office/drawing/2016/5/11/chartex" xmlns:cx6="http://schemas.microsoft.com/office/drawing/2016/5/12/chartex" xmlns:cx7="http://schemas.microsoft.com/office/drawing/2016/5/13/chartex" xmlns:cx8="http://schemas.microsoft.com/office/drawing/2016/5/14/chartex" xmlns:mc="http://schemas.openxmlformats.org/markup-compatibility/2006" xmlns:aink="http://schemas.microsoft.com/office/drawing/2016/ink" xmlns:am3d="http://schemas.microsoft.com/office/drawing/2017/model3d" xmlns:o="urn:schemas-microsoft-com:office:office" xmlns:r="http://schemas.openxmlformats.org/officeDocument/2006/relationships" xmlns:m="http://schemas.openxmlformats.org/officeDocument/2006/math" xmlns:v="urn:schemas-microsoft-com:vml" xmlns:wp14="http://schemas.microsoft.com/office/word/2010/wordprocessingDrawing" xmlns:wp="http://schemas.openxmlformats.org/drawingml/2006/wordprocessingDrawing" xmlns:w10="urn:schemas-microsoft-com:office:word" xmlns:w="http://schemas.openxmlformats.org/wordprocessingml/2006/main" xmlns:w14="http://schemas.microsoft.com/office/word/2010/wordml" xmlns:w15="http://schemas.microsoft.com/office/word/2012/wordml" xmlns:w16cid="http://schemas.microsoft.com/office/word/2016/wordml/cid" xmlns:w16se="http://schemas.microsoft.com/office/word/2015/wordml/symex" xmlns:wpg="http://schemas.microsoft.com/office/word/2010/wordprocessingGroup" xmlns:wpi="http://schemas.microsoft.com/office/word/2010/wordprocessingInk" xmlns:wne="http://schemas.microsoft.com/office/word/2006/wordml" xmlns:wps="http://schemas.microsoft.com/office/word/2010/wordprocessingShape" mc:Ignorable="w14 w15 w16se w16cid wp14">
+<w15:commentsEx xmlns:wpc="http://schemas.microsoft.com/office/word/2010/wordprocessingCanvas" xmlns:cx="http://schemas.microsoft.com/office/drawing/2014/chartex" xmlns:cx1="http://schemas.microsoft.com/office/drawing/2015/9/8/chartex" xmlns:mc="http://schemas.openxmlformats.org/markup-compatibility/2006" xmlns:o="urn:schemas-microsoft-com:office:office" xmlns:r="http://schemas.openxmlformats.org/officeDocument/2006/relationships" xmlns:m="http://schemas.openxmlformats.org/officeDocument/2006/math" xmlns:v="urn:schemas-microsoft-com:vml" xmlns:wp14="http://schemas.microsoft.com/office/word/2010/wordprocessingDrawing" xmlns:wp="http://schemas.openxmlformats.org/drawingml/2006/wordprocessingDrawing" xmlns:w10="urn:schemas-microsoft-com:office:word" xmlns:w="http://schemas.openxmlformats.org/wordprocessingml/2006/main" xmlns:w14="http://schemas.microsoft.com/office/word/2010/wordml" xmlns:w15="http://schemas.microsoft.com/office/word/2012/wordml" xmlns:w16se="http://schemas.microsoft.com/office/word/2015/wordml/symex" xmlns:wpg="http://schemas.microsoft.com/office/word/2010/wordprocessingGroup" xmlns:wpi="http://schemas.microsoft.com/office/word/2010/wordprocessingInk" xmlns:wne="http://schemas.microsoft.com/office/word/2006/wordml" xmlns:wps="http://schemas.microsoft.com/office/word/2010/wordprocessingShape" mc:Ignorable="w14 w15 w16se wp14">
   <w15:commentEx w15:paraId="1507272F" w15:done="0"/>
   <w15:commentEx w15:paraId="3C6DFE93" w15:done="0"/>
   <w15:commentEx w15:paraId="2DDBAC0F" w15:done="0"/>
@@ -42197,7 +41932,7 @@
 </file>
 
 <file path=word/endnotes.xml><?xml version="1.0" encoding="utf-8"?>
-<w:endnotes xmlns:wpc="http://schemas.microsoft.com/office/word/2010/wordprocessingCanvas" xmlns:cx="http://schemas.microsoft.com/office/drawing/2014/chartex" xmlns:cx1="http://schemas.microsoft.com/office/drawing/2015/9/8/chartex" xmlns:cx2="http://schemas.microsoft.com/office/drawing/2015/10/21/chartex" xmlns:cx3="http://schemas.microsoft.com/office/drawing/2016/5/9/chartex" xmlns:cx4="http://schemas.microsoft.com/office/drawing/2016/5/10/chartex" xmlns:cx5="http://schemas.microsoft.com/office/drawing/2016/5/11/chartex" xmlns:cx6="http://schemas.microsoft.com/office/drawing/2016/5/12/chartex" xmlns:cx7="http://schemas.microsoft.com/office/drawing/2016/5/13/chartex" xmlns:cx8="http://schemas.microsoft.com/office/drawing/2016/5/14/chartex" xmlns:mc="http://schemas.openxmlformats.org/markup-compatibility/2006" xmlns:aink="http://schemas.microsoft.com/office/drawing/2016/ink" xmlns:am3d="http://schemas.microsoft.com/office/drawing/2017/model3d" xmlns:o="urn:schemas-microsoft-com:office:office" xmlns:r="http://schemas.openxmlformats.org/officeDocument/2006/relationships" xmlns:m="http://schemas.openxmlformats.org/officeDocument/2006/math" xmlns:v="urn:schemas-microsoft-com:vml" xmlns:wp14="http://schemas.microsoft.com/office/word/2010/wordprocessingDrawing" xmlns:wp="http://schemas.openxmlformats.org/drawingml/2006/wordprocessingDrawing" xmlns:w10="urn:schemas-microsoft-com:office:word" xmlns:w="http://schemas.openxmlformats.org/wordprocessingml/2006/main" xmlns:w14="http://schemas.microsoft.com/office/word/2010/wordml" xmlns:w15="http://schemas.microsoft.com/office/word/2012/wordml" xmlns:w16cid="http://schemas.microsoft.com/office/word/2016/wordml/cid" xmlns:w16se="http://schemas.microsoft.com/office/word/2015/wordml/symex" xmlns:wpg="http://schemas.microsoft.com/office/word/2010/wordprocessingGroup" xmlns:wpi="http://schemas.microsoft.com/office/word/2010/wordprocessingInk" xmlns:wne="http://schemas.microsoft.com/office/word/2006/wordml" xmlns:wps="http://schemas.microsoft.com/office/word/2010/wordprocessingShape" mc:Ignorable="w14 w15 w16se w16cid wp14">
+<w:endnotes xmlns:wpc="http://schemas.microsoft.com/office/word/2010/wordprocessingCanvas" xmlns:cx="http://schemas.microsoft.com/office/drawing/2014/chartex" xmlns:cx1="http://schemas.microsoft.com/office/drawing/2015/9/8/chartex" xmlns:mc="http://schemas.openxmlformats.org/markup-compatibility/2006" xmlns:o="urn:schemas-microsoft-com:office:office" xmlns:r="http://schemas.openxmlformats.org/officeDocument/2006/relationships" xmlns:m="http://schemas.openxmlformats.org/officeDocument/2006/math" xmlns:v="urn:schemas-microsoft-com:vml" xmlns:wp14="http://schemas.microsoft.com/office/word/2010/wordprocessingDrawing" xmlns:wp="http://schemas.openxmlformats.org/drawingml/2006/wordprocessingDrawing" xmlns:w10="urn:schemas-microsoft-com:office:word" xmlns:w="http://schemas.openxmlformats.org/wordprocessingml/2006/main" xmlns:w14="http://schemas.microsoft.com/office/word/2010/wordml" xmlns:w15="http://schemas.microsoft.com/office/word/2012/wordml" xmlns:w16se="http://schemas.microsoft.com/office/word/2015/wordml/symex" xmlns:wpg="http://schemas.microsoft.com/office/word/2010/wordprocessingGroup" xmlns:wpi="http://schemas.microsoft.com/office/word/2010/wordprocessingInk" xmlns:wne="http://schemas.microsoft.com/office/word/2006/wordml" xmlns:wps="http://schemas.microsoft.com/office/word/2010/wordprocessingShape" mc:Ignorable="w14 w15 w16se wp14">
   <w:endnote w:type="separator" w:id="-1">
     <w:p>
       <w:pPr>
@@ -42222,7 +41957,7 @@
 </file>
 
 <file path=word/footnotes.xml><?xml version="1.0" encoding="utf-8"?>
-<w:footnotes xmlns:wpc="http://schemas.microsoft.com/office/word/2010/wordprocessingCanvas" xmlns:cx="http://schemas.microsoft.com/office/drawing/2014/chartex" xmlns:cx1="http://schemas.microsoft.com/office/drawing/2015/9/8/chartex" xmlns:cx2="http://schemas.microsoft.com/office/drawing/2015/10/21/chartex" xmlns:cx3="http://schemas.microsoft.com/office/drawing/2016/5/9/chartex" xmlns:cx4="http://schemas.microsoft.com/office/drawing/2016/5/10/chartex" xmlns:cx5="http://schemas.microsoft.com/office/drawing/2016/5/11/chartex" xmlns:cx6="http://schemas.microsoft.com/office/drawing/2016/5/12/chartex" xmlns:cx7="http://schemas.microsoft.com/office/drawing/2016/5/13/chartex" xmlns:cx8="http://schemas.microsoft.com/office/drawing/2016/5/14/chartex" xmlns:mc="http://schemas.openxmlformats.org/markup-compatibility/2006" xmlns:aink="http://schemas.microsoft.com/office/drawing/2016/ink" xmlns:am3d="http://schemas.microsoft.com/office/drawing/2017/model3d" xmlns:o="urn:schemas-microsoft-com:office:office" xmlns:r="http://schemas.openxmlformats.org/officeDocument/2006/relationships" xmlns:m="http://schemas.openxmlformats.org/officeDocument/2006/math" xmlns:v="urn:schemas-microsoft-com:vml" xmlns:wp14="http://schemas.microsoft.com/office/word/2010/wordprocessingDrawing" xmlns:wp="http://schemas.openxmlformats.org/drawingml/2006/wordprocessingDrawing" xmlns:w10="urn:schemas-microsoft-com:office:word" xmlns:w="http://schemas.openxmlformats.org/wordprocessingml/2006/main" xmlns:w14="http://schemas.microsoft.com/office/word/2010/wordml" xmlns:w15="http://schemas.microsoft.com/office/word/2012/wordml" xmlns:w16cid="http://schemas.microsoft.com/office/word/2016/wordml/cid" xmlns:w16se="http://schemas.microsoft.com/office/word/2015/wordml/symex" xmlns:wpg="http://schemas.microsoft.com/office/word/2010/wordprocessingGroup" xmlns:wpi="http://schemas.microsoft.com/office/word/2010/wordprocessingInk" xmlns:wne="http://schemas.microsoft.com/office/word/2006/wordml" xmlns:wps="http://schemas.microsoft.com/office/word/2010/wordprocessingShape" mc:Ignorable="w14 w15 w16se w16cid wp14">
+<w:footnotes xmlns:wpc="http://schemas.microsoft.com/office/word/2010/wordprocessingCanvas" xmlns:cx="http://schemas.microsoft.com/office/drawing/2014/chartex" xmlns:cx1="http://schemas.microsoft.com/office/drawing/2015/9/8/chartex" xmlns:mc="http://schemas.openxmlformats.org/markup-compatibility/2006" xmlns:o="urn:schemas-microsoft-com:office:office" xmlns:r="http://schemas.openxmlformats.org/officeDocument/2006/relationships" xmlns:m="http://schemas.openxmlformats.org/officeDocument/2006/math" xmlns:v="urn:schemas-microsoft-com:vml" xmlns:wp14="http://schemas.microsoft.com/office/word/2010/wordprocessingDrawing" xmlns:wp="http://schemas.openxmlformats.org/drawingml/2006/wordprocessingDrawing" xmlns:w10="urn:schemas-microsoft-com:office:word" xmlns:w="http://schemas.openxmlformats.org/wordprocessingml/2006/main" xmlns:w14="http://schemas.microsoft.com/office/word/2010/wordml" xmlns:w15="http://schemas.microsoft.com/office/word/2012/wordml" xmlns:w16se="http://schemas.microsoft.com/office/word/2015/wordml/symex" xmlns:wpg="http://schemas.microsoft.com/office/word/2010/wordprocessingGroup" xmlns:wpi="http://schemas.microsoft.com/office/word/2010/wordprocessingInk" xmlns:wne="http://schemas.microsoft.com/office/word/2006/wordml" xmlns:wps="http://schemas.microsoft.com/office/word/2010/wordprocessingShape" mc:Ignorable="w14 w15 w16se wp14">
   <w:footnote w:type="separator" w:id="-1">
     <w:p>
       <w:pPr>
@@ -42247,7 +41982,7 @@
 </file>
 
 <file path=word/header1.xml><?xml version="1.0" encoding="utf-8"?>
-<w:hdr xmlns:wpc="http://schemas.microsoft.com/office/word/2010/wordprocessingCanvas" xmlns:cx="http://schemas.microsoft.com/office/drawing/2014/chartex" xmlns:cx1="http://schemas.microsoft.com/office/drawing/2015/9/8/chartex" xmlns:cx2="http://schemas.microsoft.com/office/drawing/2015/10/21/chartex" xmlns:cx3="http://schemas.microsoft.com/office/drawing/2016/5/9/chartex" xmlns:cx4="http://schemas.microsoft.com/office/drawing/2016/5/10/chartex" xmlns:cx5="http://schemas.microsoft.com/office/drawing/2016/5/11/chartex" xmlns:cx6="http://schemas.microsoft.com/office/drawing/2016/5/12/chartex" xmlns:cx7="http://schemas.microsoft.com/office/drawing/2016/5/13/chartex" xmlns:cx8="http://schemas.microsoft.com/office/drawing/2016/5/14/chartex" xmlns:mc="http://schemas.openxmlformats.org/markup-compatibility/2006" xmlns:aink="http://schemas.microsoft.com/office/drawing/2016/ink" xmlns:am3d="http://schemas.microsoft.com/office/drawing/2017/model3d" xmlns:o="urn:schemas-microsoft-com:office:office" xmlns:r="http://schemas.openxmlformats.org/officeDocument/2006/relationships" xmlns:m="http://schemas.openxmlformats.org/officeDocument/2006/math" xmlns:v="urn:schemas-microsoft-com:vml" xmlns:wp14="http://schemas.microsoft.com/office/word/2010/wordprocessingDrawing" xmlns:wp="http://schemas.openxmlformats.org/drawingml/2006/wordprocessingDrawing" xmlns:w10="urn:schemas-microsoft-com:office:word" xmlns:w="http://schemas.openxmlformats.org/wordprocessingml/2006/main" xmlns:w14="http://schemas.microsoft.com/office/word/2010/wordml" xmlns:w15="http://schemas.microsoft.com/office/word/2012/wordml" xmlns:w16cid="http://schemas.microsoft.com/office/word/2016/wordml/cid" xmlns:w16se="http://schemas.microsoft.com/office/word/2015/wordml/symex" xmlns:wpg="http://schemas.microsoft.com/office/word/2010/wordprocessingGroup" xmlns:wpi="http://schemas.microsoft.com/office/word/2010/wordprocessingInk" xmlns:wne="http://schemas.microsoft.com/office/word/2006/wordml" xmlns:wps="http://schemas.microsoft.com/office/word/2010/wordprocessingShape" mc:Ignorable="w14 w15 w16se w16cid wp14">
+<w:hdr xmlns:wpc="http://schemas.microsoft.com/office/word/2010/wordprocessingCanvas" xmlns:cx="http://schemas.microsoft.com/office/drawing/2014/chartex" xmlns:cx1="http://schemas.microsoft.com/office/drawing/2015/9/8/chartex" xmlns:mc="http://schemas.openxmlformats.org/markup-compatibility/2006" xmlns:o="urn:schemas-microsoft-com:office:office" xmlns:r="http://schemas.openxmlformats.org/officeDocument/2006/relationships" xmlns:m="http://schemas.openxmlformats.org/officeDocument/2006/math" xmlns:v="urn:schemas-microsoft-com:vml" xmlns:wp14="http://schemas.microsoft.com/office/word/2010/wordprocessingDrawing" xmlns:wp="http://schemas.openxmlformats.org/drawingml/2006/wordprocessingDrawing" xmlns:w10="urn:schemas-microsoft-com:office:word" xmlns:w="http://schemas.openxmlformats.org/wordprocessingml/2006/main" xmlns:w14="http://schemas.microsoft.com/office/word/2010/wordml" xmlns:w15="http://schemas.microsoft.com/office/word/2012/wordml" xmlns:w16se="http://schemas.microsoft.com/office/word/2015/wordml/symex" xmlns:wpg="http://schemas.microsoft.com/office/word/2010/wordprocessingGroup" xmlns:wpi="http://schemas.microsoft.com/office/word/2010/wordprocessingInk" xmlns:wne="http://schemas.microsoft.com/office/word/2006/wordml" xmlns:wps="http://schemas.microsoft.com/office/word/2010/wordprocessingShape" mc:Ignorable="w14 w15 w16se wp14">
   <w:p>
     <w:pPr>
       <w:pStyle w:val="Header"/>
@@ -42263,7 +41998,7 @@
 </file>
 
 <file path=word/header2.xml><?xml version="1.0" encoding="utf-8"?>
-<w:hdr xmlns:wpc="http://schemas.microsoft.com/office/word/2010/wordprocessingCanvas" xmlns:cx="http://schemas.microsoft.com/office/drawing/2014/chartex" xmlns:cx1="http://schemas.microsoft.com/office/drawing/2015/9/8/chartex" xmlns:cx2="http://schemas.microsoft.com/office/drawing/2015/10/21/chartex" xmlns:cx3="http://schemas.microsoft.com/office/drawing/2016/5/9/chartex" xmlns:cx4="http://schemas.microsoft.com/office/drawing/2016/5/10/chartex" xmlns:cx5="http://schemas.microsoft.com/office/drawing/2016/5/11/chartex" xmlns:cx6="http://schemas.microsoft.com/office/drawing/2016/5/12/chartex" xmlns:cx7="http://schemas.microsoft.com/office/drawing/2016/5/13/chartex" xmlns:cx8="http://schemas.microsoft.com/office/drawing/2016/5/14/chartex" xmlns:mc="http://schemas.openxmlformats.org/markup-compatibility/2006" xmlns:aink="http://schemas.microsoft.com/office/drawing/2016/ink" xmlns:am3d="http://schemas.microsoft.com/office/drawing/2017/model3d" xmlns:o="urn:schemas-microsoft-com:office:office" xmlns:r="http://schemas.openxmlformats.org/officeDocument/2006/relationships" xmlns:m="http://schemas.openxmlformats.org/officeDocument/2006/math" xmlns:v="urn:schemas-microsoft-com:vml" xmlns:wp14="http://schemas.microsoft.com/office/word/2010/wordprocessingDrawing" xmlns:wp="http://schemas.openxmlformats.org/drawingml/2006/wordprocessingDrawing" xmlns:w10="urn:schemas-microsoft-com:office:word" xmlns:w="http://schemas.openxmlformats.org/wordprocessingml/2006/main" xmlns:w14="http://schemas.microsoft.com/office/word/2010/wordml" xmlns:w15="http://schemas.microsoft.com/office/word/2012/wordml" xmlns:w16cid="http://schemas.microsoft.com/office/word/2016/wordml/cid" xmlns:w16se="http://schemas.microsoft.com/office/word/2015/wordml/symex" xmlns:wpg="http://schemas.microsoft.com/office/word/2010/wordprocessingGroup" xmlns:wpi="http://schemas.microsoft.com/office/word/2010/wordprocessingInk" xmlns:wne="http://schemas.microsoft.com/office/word/2006/wordml" xmlns:wps="http://schemas.microsoft.com/office/word/2010/wordprocessingShape" mc:Ignorable="w14 w15 w16se w16cid wp14">
+<w:hdr xmlns:wpc="http://schemas.microsoft.com/office/word/2010/wordprocessingCanvas" xmlns:cx="http://schemas.microsoft.com/office/drawing/2014/chartex" xmlns:cx1="http://schemas.microsoft.com/office/drawing/2015/9/8/chartex" xmlns:mc="http://schemas.openxmlformats.org/markup-compatibility/2006" xmlns:o="urn:schemas-microsoft-com:office:office" xmlns:r="http://schemas.openxmlformats.org/officeDocument/2006/relationships" xmlns:m="http://schemas.openxmlformats.org/officeDocument/2006/math" xmlns:v="urn:schemas-microsoft-com:vml" xmlns:wp14="http://schemas.microsoft.com/office/word/2010/wordprocessingDrawing" xmlns:wp="http://schemas.openxmlformats.org/drawingml/2006/wordprocessingDrawing" xmlns:w10="urn:schemas-microsoft-com:office:word" xmlns:w="http://schemas.openxmlformats.org/wordprocessingml/2006/main" xmlns:w14="http://schemas.microsoft.com/office/word/2010/wordml" xmlns:w15="http://schemas.microsoft.com/office/word/2012/wordml" xmlns:w16se="http://schemas.microsoft.com/office/word/2015/wordml/symex" xmlns:wpg="http://schemas.microsoft.com/office/word/2010/wordprocessingGroup" xmlns:wpi="http://schemas.microsoft.com/office/word/2010/wordprocessingInk" xmlns:wne="http://schemas.microsoft.com/office/word/2006/wordml" xmlns:wps="http://schemas.microsoft.com/office/word/2010/wordprocessingShape" mc:Ignorable="w14 w15 w16se wp14">
   <w:sdt>
     <w:sdtPr>
       <w:id w:val="-2140255456"/>
@@ -42316,7 +42051,7 @@
 </file>
 
 <file path=word/header3.xml><?xml version="1.0" encoding="utf-8"?>
-<w:hdr xmlns:wpc="http://schemas.microsoft.com/office/word/2010/wordprocessingCanvas" xmlns:cx="http://schemas.microsoft.com/office/drawing/2014/chartex" xmlns:cx1="http://schemas.microsoft.com/office/drawing/2015/9/8/chartex" xmlns:cx2="http://schemas.microsoft.com/office/drawing/2015/10/21/chartex" xmlns:cx3="http://schemas.microsoft.com/office/drawing/2016/5/9/chartex" xmlns:cx4="http://schemas.microsoft.com/office/drawing/2016/5/10/chartex" xmlns:cx5="http://schemas.microsoft.com/office/drawing/2016/5/11/chartex" xmlns:cx6="http://schemas.microsoft.com/office/drawing/2016/5/12/chartex" xmlns:cx7="http://schemas.microsoft.com/office/drawing/2016/5/13/chartex" xmlns:cx8="http://schemas.microsoft.com/office/drawing/2016/5/14/chartex" xmlns:mc="http://schemas.openxmlformats.org/markup-compatibility/2006" xmlns:aink="http://schemas.microsoft.com/office/drawing/2016/ink" xmlns:am3d="http://schemas.microsoft.com/office/drawing/2017/model3d" xmlns:o="urn:schemas-microsoft-com:office:office" xmlns:r="http://schemas.openxmlformats.org/officeDocument/2006/relationships" xmlns:m="http://schemas.openxmlformats.org/officeDocument/2006/math" xmlns:v="urn:schemas-microsoft-com:vml" xmlns:wp14="http://schemas.microsoft.com/office/word/2010/wordprocessingDrawing" xmlns:wp="http://schemas.openxmlformats.org/drawingml/2006/wordprocessingDrawing" xmlns:w10="urn:schemas-microsoft-com:office:word" xmlns:w="http://schemas.openxmlformats.org/wordprocessingml/2006/main" xmlns:w14="http://schemas.microsoft.com/office/word/2010/wordml" xmlns:w15="http://schemas.microsoft.com/office/word/2012/wordml" xmlns:w16cid="http://schemas.microsoft.com/office/word/2016/wordml/cid" xmlns:w16se="http://schemas.microsoft.com/office/word/2015/wordml/symex" xmlns:wpg="http://schemas.microsoft.com/office/word/2010/wordprocessingGroup" xmlns:wpi="http://schemas.microsoft.com/office/word/2010/wordprocessingInk" xmlns:wne="http://schemas.microsoft.com/office/word/2006/wordml" xmlns:wps="http://schemas.microsoft.com/office/word/2010/wordprocessingShape" mc:Ignorable="w14 w15 w16se w16cid wp14">
+<w:hdr xmlns:wpc="http://schemas.microsoft.com/office/word/2010/wordprocessingCanvas" xmlns:cx="http://schemas.microsoft.com/office/drawing/2014/chartex" xmlns:cx1="http://schemas.microsoft.com/office/drawing/2015/9/8/chartex" xmlns:mc="http://schemas.openxmlformats.org/markup-compatibility/2006" xmlns:o="urn:schemas-microsoft-com:office:office" xmlns:r="http://schemas.openxmlformats.org/officeDocument/2006/relationships" xmlns:m="http://schemas.openxmlformats.org/officeDocument/2006/math" xmlns:v="urn:schemas-microsoft-com:vml" xmlns:wp14="http://schemas.microsoft.com/office/word/2010/wordprocessingDrawing" xmlns:wp="http://schemas.openxmlformats.org/drawingml/2006/wordprocessingDrawing" xmlns:w10="urn:schemas-microsoft-com:office:word" xmlns:w="http://schemas.openxmlformats.org/wordprocessingml/2006/main" xmlns:w14="http://schemas.microsoft.com/office/word/2010/wordml" xmlns:w15="http://schemas.microsoft.com/office/word/2012/wordml" xmlns:w16se="http://schemas.microsoft.com/office/word/2015/wordml/symex" xmlns:wpg="http://schemas.microsoft.com/office/word/2010/wordprocessingGroup" xmlns:wpi="http://schemas.microsoft.com/office/word/2010/wordprocessingInk" xmlns:wne="http://schemas.microsoft.com/office/word/2006/wordml" xmlns:wps="http://schemas.microsoft.com/office/word/2010/wordprocessingShape" mc:Ignorable="w14 w15 w16se wp14">
   <w:sdt>
     <w:sdtPr>
       <w:id w:val="-141433984"/>
@@ -42369,7 +42104,7 @@
 </file>
 
 <file path=word/numbering.xml><?xml version="1.0" encoding="utf-8"?>
-<w:numbering xmlns:wpc="http://schemas.microsoft.com/office/word/2010/wordprocessingCanvas" xmlns:cx="http://schemas.microsoft.com/office/drawing/2014/chartex" xmlns:cx1="http://schemas.microsoft.com/office/drawing/2015/9/8/chartex" xmlns:cx2="http://schemas.microsoft.com/office/drawing/2015/10/21/chartex" xmlns:cx3="http://schemas.microsoft.com/office/drawing/2016/5/9/chartex" xmlns:cx4="http://schemas.microsoft.com/office/drawing/2016/5/10/chartex" xmlns:cx5="http://schemas.microsoft.com/office/drawing/2016/5/11/chartex" xmlns:cx6="http://schemas.microsoft.com/office/drawing/2016/5/12/chartex" xmlns:cx7="http://schemas.microsoft.com/office/drawing/2016/5/13/chartex" xmlns:cx8="http://schemas.microsoft.com/office/drawing/2016/5/14/chartex" xmlns:mc="http://schemas.openxmlformats.org/markup-compatibility/2006" xmlns:aink="http://schemas.microsoft.com/office/drawing/2016/ink" xmlns:am3d="http://schemas.microsoft.com/office/drawing/2017/model3d" xmlns:o="urn:schemas-microsoft-com:office:office" xmlns:r="http://schemas.openxmlformats.org/officeDocument/2006/relationships" xmlns:m="http://schemas.openxmlformats.org/officeDocument/2006/math" xmlns:v="urn:schemas-microsoft-com:vml" xmlns:wp14="http://schemas.microsoft.com/office/word/2010/wordprocessingDrawing" xmlns:wp="http://schemas.openxmlformats.org/drawingml/2006/wordprocessingDrawing" xmlns:w10="urn:schemas-microsoft-com:office:word" xmlns:w="http://schemas.openxmlformats.org/wordprocessingml/2006/main" xmlns:w14="http://schemas.microsoft.com/office/word/2010/wordml" xmlns:w15="http://schemas.microsoft.com/office/word/2012/wordml" xmlns:w16cid="http://schemas.microsoft.com/office/word/2016/wordml/cid" xmlns:w16se="http://schemas.microsoft.com/office/word/2015/wordml/symex" xmlns:wpg="http://schemas.microsoft.com/office/word/2010/wordprocessingGroup" xmlns:wpi="http://schemas.microsoft.com/office/word/2010/wordprocessingInk" xmlns:wne="http://schemas.microsoft.com/office/word/2006/wordml" xmlns:wps="http://schemas.microsoft.com/office/word/2010/wordprocessingShape" mc:Ignorable="w14 w15 w16se w16cid wp14">
+<w:numbering xmlns:wpc="http://schemas.microsoft.com/office/word/2010/wordprocessingCanvas" xmlns:cx="http://schemas.microsoft.com/office/drawing/2014/chartex" xmlns:cx1="http://schemas.microsoft.com/office/drawing/2015/9/8/chartex" xmlns:mc="http://schemas.openxmlformats.org/markup-compatibility/2006" xmlns:o="urn:schemas-microsoft-com:office:office" xmlns:r="http://schemas.openxmlformats.org/officeDocument/2006/relationships" xmlns:m="http://schemas.openxmlformats.org/officeDocument/2006/math" xmlns:v="urn:schemas-microsoft-com:vml" xmlns:wp14="http://schemas.microsoft.com/office/word/2010/wordprocessingDrawing" xmlns:wp="http://schemas.openxmlformats.org/drawingml/2006/wordprocessingDrawing" xmlns:w10="urn:schemas-microsoft-com:office:word" xmlns:w="http://schemas.openxmlformats.org/wordprocessingml/2006/main" xmlns:w14="http://schemas.microsoft.com/office/word/2010/wordml" xmlns:w15="http://schemas.microsoft.com/office/word/2012/wordml" xmlns:w16se="http://schemas.microsoft.com/office/word/2015/wordml/symex" xmlns:wpg="http://schemas.microsoft.com/office/word/2010/wordprocessingGroup" xmlns:wpi="http://schemas.microsoft.com/office/word/2010/wordprocessingInk" xmlns:wne="http://schemas.microsoft.com/office/word/2006/wordml" xmlns:wps="http://schemas.microsoft.com/office/word/2010/wordprocessingShape" mc:Ignorable="w14 w15 w16se wp14">
   <w:abstractNum w:abstractNumId="0" w15:restartNumberingAfterBreak="0">
     <w:nsid w:val="0BCD7639"/>
     <w:multiLevelType w:val="hybridMultilevel"/>
@@ -45322,7 +45057,7 @@
 </file>
 
 <file path=word/people.xml><?xml version="1.0" encoding="utf-8"?>
-<w15:people xmlns:wpc="http://schemas.microsoft.com/office/word/2010/wordprocessingCanvas" xmlns:cx="http://schemas.microsoft.com/office/drawing/2014/chartex" xmlns:cx1="http://schemas.microsoft.com/office/drawing/2015/9/8/chartex" xmlns:cx2="http://schemas.microsoft.com/office/drawing/2015/10/21/chartex" xmlns:cx3="http://schemas.microsoft.com/office/drawing/2016/5/9/chartex" xmlns:cx4="http://schemas.microsoft.com/office/drawing/2016/5/10/chartex" xmlns:cx5="http://schemas.microsoft.com/office/drawing/2016/5/11/chartex" xmlns:cx6="http://schemas.microsoft.com/office/drawing/2016/5/12/chartex" xmlns:cx7="http://schemas.microsoft.com/office/drawing/2016/5/13/chartex" xmlns:cx8="http://schemas.microsoft.com/office/drawing/2016/5/14/chartex" xmlns:mc="http://schemas.openxmlformats.org/markup-compatibility/2006" xmlns:aink="http://schemas.microsoft.com/office/drawing/2016/ink" xmlns:am3d="http://schemas.microsoft.com/office/drawing/2017/model3d" xmlns:o="urn:schemas-microsoft-com:office:office" xmlns:r="http://schemas.openxmlformats.org/officeDocument/2006/relationships" xmlns:m="http://schemas.openxmlformats.org/officeDocument/2006/math" xmlns:v="urn:schemas-microsoft-com:vml" xmlns:wp14="http://schemas.microsoft.com/office/word/2010/wordprocessingDrawing" xmlns:wp="http://schemas.openxmlformats.org/drawingml/2006/wordprocessingDrawing" xmlns:w10="urn:schemas-microsoft-com:office:word" xmlns:w="http://schemas.openxmlformats.org/wordprocessingml/2006/main" xmlns:w14="http://schemas.microsoft.com/office/word/2010/wordml" xmlns:w15="http://schemas.microsoft.com/office/word/2012/wordml" xmlns:w16cid="http://schemas.microsoft.com/office/word/2016/wordml/cid" xmlns:w16se="http://schemas.microsoft.com/office/word/2015/wordml/symex" xmlns:wpg="http://schemas.microsoft.com/office/word/2010/wordprocessingGroup" xmlns:wpi="http://schemas.microsoft.com/office/word/2010/wordprocessingInk" xmlns:wne="http://schemas.microsoft.com/office/word/2006/wordml" xmlns:wps="http://schemas.microsoft.com/office/word/2010/wordprocessingShape" mc:Ignorable="w14 w15 w16se w16cid wp14">
+<w15:people xmlns:wpc="http://schemas.microsoft.com/office/word/2010/wordprocessingCanvas" xmlns:cx="http://schemas.microsoft.com/office/drawing/2014/chartex" xmlns:cx1="http://schemas.microsoft.com/office/drawing/2015/9/8/chartex" xmlns:mc="http://schemas.openxmlformats.org/markup-compatibility/2006" xmlns:o="urn:schemas-microsoft-com:office:office" xmlns:r="http://schemas.openxmlformats.org/officeDocument/2006/relationships" xmlns:m="http://schemas.openxmlformats.org/officeDocument/2006/math" xmlns:v="urn:schemas-microsoft-com:vml" xmlns:wp14="http://schemas.microsoft.com/office/word/2010/wordprocessingDrawing" xmlns:wp="http://schemas.openxmlformats.org/drawingml/2006/wordprocessingDrawing" xmlns:w10="urn:schemas-microsoft-com:office:word" xmlns:w="http://schemas.openxmlformats.org/wordprocessingml/2006/main" xmlns:w14="http://schemas.microsoft.com/office/word/2010/wordml" xmlns:w15="http://schemas.microsoft.com/office/word/2012/wordml" xmlns:w16se="http://schemas.microsoft.com/office/word/2015/wordml/symex" xmlns:wpg="http://schemas.microsoft.com/office/word/2010/wordprocessingGroup" xmlns:wpi="http://schemas.microsoft.com/office/word/2010/wordprocessingInk" xmlns:wne="http://schemas.microsoft.com/office/word/2006/wordml" xmlns:wps="http://schemas.microsoft.com/office/word/2010/wordprocessingShape" mc:Ignorable="w14 w15 w16se wp14">
   <w15:person w15:author="Ang Chee Siah">
     <w15:presenceInfo w15:providerId="Windows Live" w15:userId="08a1eebd90eac14a"/>
   </w15:person>
@@ -45330,7 +45065,7 @@
 </file>
 
 <file path=word/styles.xml><?xml version="1.0" encoding="utf-8"?>
-<w:styles xmlns:mc="http://schemas.openxmlformats.org/markup-compatibility/2006" xmlns:r="http://schemas.openxmlformats.org/officeDocument/2006/relationships" xmlns:w="http://schemas.openxmlformats.org/wordprocessingml/2006/main" xmlns:w14="http://schemas.microsoft.com/office/word/2010/wordml" xmlns:w15="http://schemas.microsoft.com/office/word/2012/wordml" xmlns:w16cid="http://schemas.microsoft.com/office/word/2016/wordml/cid" xmlns:w16se="http://schemas.microsoft.com/office/word/2015/wordml/symex" mc:Ignorable="w14 w15 w16se w16cid">
+<w:styles xmlns:mc="http://schemas.openxmlformats.org/markup-compatibility/2006" xmlns:r="http://schemas.openxmlformats.org/officeDocument/2006/relationships" xmlns:w="http://schemas.openxmlformats.org/wordprocessingml/2006/main" xmlns:w14="http://schemas.microsoft.com/office/word/2010/wordml" xmlns:w15="http://schemas.microsoft.com/office/word/2012/wordml" xmlns:w16se="http://schemas.microsoft.com/office/word/2015/wordml/symex" mc:Ignorable="w14 w15 w16se">
   <w:docDefaults>
     <w:rPrDefault>
       <w:rPr>
@@ -45348,7 +45083,7 @@
       </w:pPr>
     </w:pPrDefault>
   </w:docDefaults>
-  <w:latentStyles w:defLockedState="0" w:defUIPriority="99" w:defSemiHidden="0" w:defUnhideWhenUsed="0" w:defQFormat="0" w:count="375">
+  <w:latentStyles w:defLockedState="0" w:defUIPriority="99" w:defSemiHidden="0" w:defUnhideWhenUsed="0" w:defQFormat="0" w:count="371">
     <w:lsdException w:name="Normal" w:uiPriority="0" w:qFormat="1"/>
     <w:lsdException w:name="heading 1" w:uiPriority="9" w:qFormat="1"/>
     <w:lsdException w:name="heading 2" w:semiHidden="1" w:uiPriority="9" w:unhideWhenUsed="1" w:qFormat="1"/>
@@ -45454,6 +45189,7 @@
     <w:lsdException w:name="HTML Sample" w:semiHidden="1" w:unhideWhenUsed="1"/>
     <w:lsdException w:name="HTML Typewriter" w:semiHidden="1" w:unhideWhenUsed="1"/>
     <w:lsdException w:name="HTML Variable" w:semiHidden="1" w:unhideWhenUsed="1"/>
+    <w:lsdException w:name="Normal Table" w:semiHidden="1" w:unhideWhenUsed="1"/>
     <w:lsdException w:name="annotation subject" w:semiHidden="1" w:unhideWhenUsed="1"/>
     <w:lsdException w:name="No List" w:semiHidden="1" w:unhideWhenUsed="1"/>
     <w:lsdException w:name="Outline List 1" w:semiHidden="1" w:unhideWhenUsed="1"/>
@@ -45497,8 +45233,10 @@
     <w:lsdException w:name="Table Elegant" w:semiHidden="1" w:unhideWhenUsed="1"/>
     <w:lsdException w:name="Table Professional" w:semiHidden="1" w:unhideWhenUsed="1"/>
     <w:lsdException w:name="Table Subtle 1" w:semiHidden="1" w:unhideWhenUsed="1"/>
+    <w:lsdException w:name="Table Subtle 2" w:semiHidden="1" w:unhideWhenUsed="1"/>
     <w:lsdException w:name="Table Web 1" w:semiHidden="1" w:unhideWhenUsed="1"/>
     <w:lsdException w:name="Table Web 2" w:semiHidden="1" w:unhideWhenUsed="1"/>
+    <w:lsdException w:name="Table Web 3" w:semiHidden="1" w:unhideWhenUsed="1"/>
     <w:lsdException w:name="Balloon Text" w:semiHidden="1" w:unhideWhenUsed="1"/>
     <w:lsdException w:name="Table Grid" w:uiPriority="39"/>
     <w:lsdException w:name="Table Theme" w:semiHidden="1" w:unhideWhenUsed="1"/>
@@ -45717,10 +45455,6 @@
     <w:lsdException w:name="List Table 5 Dark Accent 6" w:uiPriority="50"/>
     <w:lsdException w:name="List Table 6 Colorful Accent 6" w:uiPriority="51"/>
     <w:lsdException w:name="List Table 7 Colorful Accent 6" w:uiPriority="52"/>
-    <w:lsdException w:name="Mention" w:semiHidden="1" w:unhideWhenUsed="1"/>
-    <w:lsdException w:name="Smart Hyperlink" w:semiHidden="1" w:unhideWhenUsed="1"/>
-    <w:lsdException w:name="Hashtag" w:semiHidden="1" w:unhideWhenUsed="1"/>
-    <w:lsdException w:name="Unresolved Mention" w:semiHidden="1" w:unhideWhenUsed="1"/>
   </w:latentStyles>
   <w:style w:type="paragraph" w:default="1" w:styleId="Normal">
     <w:name w:val="Normal"/>
@@ -47286,7 +47020,7 @@
 </file>
 
 <file path=customXml/itemProps1.xml><?xml version="1.0" encoding="utf-8"?>
-<ds:datastoreItem xmlns:ds="http://schemas.openxmlformats.org/officeDocument/2006/customXml" ds:itemID="{1D7C6310-1299-4125-B050-B8510B0EC5D9}">
+<ds:datastoreItem xmlns:ds="http://schemas.openxmlformats.org/officeDocument/2006/customXml" ds:itemID="{56663808-F109-4539-A7A2-D18FC3984879}">
   <ds:schemaRefs>
     <ds:schemaRef ds:uri="http://schemas.openxmlformats.org/officeDocument/2006/bibliography"/>
   </ds:schemaRefs>

</xml_diff>